<commit_message>
Adicionando objetivos e justificativa
</commit_message>
<xml_diff>
--- a/docs/TCC_Oséias.docx
+++ b/docs/TCC_Oséias.docx
@@ -1,6 +1,6 @@
 
 <file path=word/document.xml><?xml version="1.0" encoding="utf-8"?>
-<w:document xmlns:wpc="http://schemas.microsoft.com/office/word/2010/wordprocessingCanvas" xmlns:cx="http://schemas.microsoft.com/office/drawing/2014/chartex" xmlns:cx1="http://schemas.microsoft.com/office/drawing/2015/9/8/chartex" xmlns:cx2="http://schemas.microsoft.com/office/drawing/2015/10/21/chartex" xmlns:cx3="http://schemas.microsoft.com/office/drawing/2016/5/9/chartex" xmlns:cx4="http://schemas.microsoft.com/office/drawing/2016/5/10/chartex" xmlns:cx5="http://schemas.microsoft.com/office/drawing/2016/5/11/chartex" xmlns:cx6="http://schemas.microsoft.com/office/drawing/2016/5/12/chartex" xmlns:cx7="http://schemas.microsoft.com/office/drawing/2016/5/13/chartex" xmlns:cx8="http://schemas.microsoft.com/office/drawing/2016/5/14/chartex" xmlns:mc="http://schemas.openxmlformats.org/markup-compatibility/2006" xmlns:aink="http://schemas.microsoft.com/office/drawing/2016/ink" xmlns:am3d="http://schemas.microsoft.com/office/drawing/2017/model3d" xmlns:o="urn:schemas-microsoft-com:office:office" xmlns:r="http://schemas.openxmlformats.org/officeDocument/2006/relationships" xmlns:m="http://schemas.openxmlformats.org/officeDocument/2006/math" xmlns:v="urn:schemas-microsoft-com:vml" xmlns:wp14="http://schemas.microsoft.com/office/word/2010/wordprocessingDrawing" xmlns:wp="http://schemas.openxmlformats.org/drawingml/2006/wordprocessingDrawing" xmlns:w10="urn:schemas-microsoft-com:office:word" xmlns:w="http://schemas.openxmlformats.org/wordprocessingml/2006/main" xmlns:w14="http://schemas.microsoft.com/office/word/2010/wordml" xmlns:w15="http://schemas.microsoft.com/office/word/2012/wordml" xmlns:w16cex="http://schemas.microsoft.com/office/word/2018/wordml/cex" xmlns:w16cid="http://schemas.microsoft.com/office/word/2016/wordml/cid" xmlns:w16="http://schemas.microsoft.com/office/word/2018/wordml" xmlns:w16se="http://schemas.microsoft.com/office/word/2015/wordml/symex" xmlns:wpg="http://schemas.microsoft.com/office/word/2010/wordprocessingGroup" xmlns:wpi="http://schemas.microsoft.com/office/word/2010/wordprocessingInk" xmlns:wne="http://schemas.microsoft.com/office/word/2006/wordml" xmlns:wps="http://schemas.microsoft.com/office/word/2010/wordprocessingShape" mc:Ignorable="w14 w15 w16se w16cid w16 w16cex wp14">
+<w:document xmlns:wpc="http://schemas.microsoft.com/office/word/2010/wordprocessingCanvas" xmlns:cx="http://schemas.microsoft.com/office/drawing/2014/chartex" xmlns:cx1="http://schemas.microsoft.com/office/drawing/2015/9/8/chartex" xmlns:cx2="http://schemas.microsoft.com/office/drawing/2015/10/21/chartex" xmlns:cx3="http://schemas.microsoft.com/office/drawing/2016/5/9/chartex" xmlns:cx4="http://schemas.microsoft.com/office/drawing/2016/5/10/chartex" xmlns:cx5="http://schemas.microsoft.com/office/drawing/2016/5/11/chartex" xmlns:cx6="http://schemas.microsoft.com/office/drawing/2016/5/12/chartex" xmlns:cx7="http://schemas.microsoft.com/office/drawing/2016/5/13/chartex" xmlns:cx8="http://schemas.microsoft.com/office/drawing/2016/5/14/chartex" xmlns:mc="http://schemas.openxmlformats.org/markup-compatibility/2006" xmlns:aink="http://schemas.microsoft.com/office/drawing/2016/ink" xmlns:am3d="http://schemas.microsoft.com/office/drawing/2017/model3d" xmlns:o="urn:schemas-microsoft-com:office:office" xmlns:r="http://schemas.openxmlformats.org/officeDocument/2006/relationships" xmlns:m="http://schemas.openxmlformats.org/officeDocument/2006/math" xmlns:v="urn:schemas-microsoft-com:vml" xmlns:wp14="http://schemas.microsoft.com/office/word/2010/wordprocessingDrawing" xmlns:wp="http://schemas.openxmlformats.org/drawingml/2006/wordprocessingDrawing" xmlns:w10="urn:schemas-microsoft-com:office:word" xmlns:w="http://schemas.openxmlformats.org/wordprocessingml/2006/main" xmlns:w14="http://schemas.microsoft.com/office/word/2010/wordml" xmlns:w15="http://schemas.microsoft.com/office/word/2012/wordml" xmlns:w16cex="http://schemas.microsoft.com/office/word/2018/wordml/cex" xmlns:w16cid="http://schemas.microsoft.com/office/word/2016/wordml/cid" xmlns:w16="http://schemas.microsoft.com/office/word/2018/wordml" xmlns:w16sdtdh="http://schemas.microsoft.com/office/word/2020/wordml/sdtdatahash" xmlns:w16se="http://schemas.microsoft.com/office/word/2015/wordml/symex" xmlns:wpg="http://schemas.microsoft.com/office/word/2010/wordprocessingGroup" xmlns:wpi="http://schemas.microsoft.com/office/word/2010/wordprocessingInk" xmlns:wne="http://schemas.microsoft.com/office/word/2006/wordml" xmlns:wps="http://schemas.microsoft.com/office/word/2010/wordprocessingShape" mc:Ignorable="w14 w15 w16se w16cid w16 w16cex w16sdtdh wp14">
   <w:body>
     <w:p>
       <w:pPr>
@@ -269,13 +269,22 @@
           <w:sz w:val="28"/>
         </w:rPr>
       </w:pPr>
+      <w:bookmarkStart w:id="0" w:name="_Hlk68927050"/>
       <w:r>
         <w:rPr>
           <w:b/>
           <w:sz w:val="28"/>
         </w:rPr>
-        <w:t>TÍTULO DO TRABALHO</w:t>
-      </w:r>
+        <w:t xml:space="preserve">GERADOR DE CÓDIGO E ABSTRAÇÃO DE </w:t>
+      </w:r>
+      <w:r>
+        <w:rPr>
+          <w:b/>
+          <w:sz w:val="28"/>
+        </w:rPr>
+        <w:t>REDE PARA PROTOCOLOS PERSONALIZADOS (CNAG)</w:t>
+      </w:r>
+      <w:bookmarkEnd w:id="0"/>
     </w:p>
     <w:p>
       <w:pPr>
@@ -287,13 +296,6 @@
           <w:sz w:val="28"/>
         </w:rPr>
       </w:pPr>
-      <w:r>
-        <w:rPr>
-          <w:b/>
-          <w:sz w:val="28"/>
-        </w:rPr>
-        <w:t>Subtítulo (se houver)</w:t>
-      </w:r>
     </w:p>
     <w:p>
       <w:pPr>
@@ -526,25 +528,14 @@
           <w:b/>
           <w:sz w:val="28"/>
         </w:rPr>
-        <w:t>TÍTULO DO TRABALHO</w:t>
-      </w:r>
-    </w:p>
-    <w:p>
-      <w:pPr>
-        <w:pStyle w:val="Texto"/>
-        <w:ind w:firstLine="0"/>
-        <w:jc w:val="center"/>
+        <w:t>GERADOR DE CÓDIGO E ABSTRAÇÃO DE REDE PARA PROTOCOLOS PERSONALIZADOS (CNAG)</w:t>
+      </w:r>
+      <w:r>
         <w:rPr>
           <w:b/>
           <w:sz w:val="28"/>
         </w:rPr>
-      </w:pPr>
-      <w:r>
-        <w:rPr>
-          <w:b/>
-          <w:sz w:val="28"/>
-        </w:rPr>
-        <w:t xml:space="preserve"> Subtítulo (se houver)</w:t>
+        <w:t xml:space="preserve"> </w:t>
       </w:r>
     </w:p>
     <w:p>
@@ -812,21 +803,20 @@
           <w:bCs/>
           <w:lang w:eastAsia="en-US"/>
         </w:rPr>
-        <w:t xml:space="preserve"> ou </w:t>
-      </w:r>
-      <w:proofErr w:type="spellStart"/>
-      <w:proofErr w:type="gramStart"/>
-      <w:r>
+        <w:t xml:space="preserve"> ou Dr.Xxxx Xxxx</w:t>
+      </w:r>
+    </w:p>
+    <w:p>
+      <w:pPr>
+        <w:ind w:firstLine="0"/>
+        <w:jc w:val="center"/>
         <w:rPr>
           <w:rFonts w:eastAsia="Calibri" w:cs="Arial"/>
           <w:b/>
           <w:bCs/>
           <w:lang w:eastAsia="en-US"/>
         </w:rPr>
-        <w:t>Dr.Xxxx</w:t>
-      </w:r>
-      <w:proofErr w:type="spellEnd"/>
-      <w:proofErr w:type="gramEnd"/>
+      </w:pPr>
       <w:r>
         <w:rPr>
           <w:rFonts w:eastAsia="Calibri" w:cs="Arial"/>
@@ -834,9 +824,8 @@
           <w:bCs/>
           <w:lang w:eastAsia="en-US"/>
         </w:rPr>
-        <w:t xml:space="preserve"> </w:t>
-      </w:r>
-      <w:proofErr w:type="spellStart"/>
+        <w:t>Co</w:t>
+      </w:r>
       <w:r>
         <w:rPr>
           <w:rFonts w:eastAsia="Calibri" w:cs="Arial"/>
@@ -844,106 +833,62 @@
           <w:bCs/>
           <w:lang w:eastAsia="en-US"/>
         </w:rPr>
+        <w:t>orien</w:t>
+      </w:r>
+      <w:r>
+        <w:rPr>
+          <w:rFonts w:eastAsia="Calibri" w:cs="Arial"/>
+          <w:b/>
+          <w:bCs/>
+          <w:lang w:eastAsia="en-US"/>
+        </w:rPr>
+        <w:t>tador</w:t>
+      </w:r>
+      <w:r>
+        <w:rPr>
+          <w:rFonts w:eastAsia="Calibri" w:cs="Arial"/>
+          <w:b/>
+          <w:bCs/>
+          <w:lang w:eastAsia="en-US"/>
+        </w:rPr>
+        <w:t xml:space="preserve"> (a)</w:t>
+      </w:r>
+      <w:r>
+        <w:rPr>
+          <w:rFonts w:eastAsia="Calibri" w:cs="Arial"/>
+          <w:b/>
+          <w:bCs/>
+          <w:lang w:eastAsia="en-US"/>
+        </w:rPr>
+        <w:t xml:space="preserve">: </w:t>
+      </w:r>
+      <w:r>
+        <w:rPr>
+          <w:rFonts w:eastAsia="Calibri" w:cs="Arial"/>
+          <w:b/>
+          <w:bCs/>
+          <w:lang w:eastAsia="en-US"/>
+        </w:rPr>
+        <w:t xml:space="preserve">Prof. Esp. ou Me ou Dr. </w:t>
+      </w:r>
+      <w:r>
+        <w:rPr>
+          <w:rFonts w:eastAsia="Calibri" w:cs="Arial"/>
+          <w:b/>
+          <w:bCs/>
+          <w:lang w:eastAsia="en-US"/>
+        </w:rPr>
         <w:t>Xxxx</w:t>
       </w:r>
-      <w:proofErr w:type="spellEnd"/>
-    </w:p>
-    <w:p>
-      <w:pPr>
-        <w:ind w:firstLine="0"/>
-        <w:jc w:val="center"/>
+      <w:r>
         <w:rPr>
           <w:rFonts w:eastAsia="Calibri" w:cs="Arial"/>
           <w:b/>
           <w:bCs/>
           <w:lang w:eastAsia="en-US"/>
         </w:rPr>
-      </w:pPr>
-      <w:r>
-        <w:rPr>
-          <w:rFonts w:eastAsia="Calibri" w:cs="Arial"/>
-          <w:b/>
-          <w:bCs/>
-          <w:lang w:eastAsia="en-US"/>
-        </w:rPr>
-        <w:t>Co</w:t>
-      </w:r>
-      <w:r>
-        <w:rPr>
-          <w:rFonts w:eastAsia="Calibri" w:cs="Arial"/>
-          <w:b/>
-          <w:bCs/>
-          <w:lang w:eastAsia="en-US"/>
-        </w:rPr>
-        <w:t>orien</w:t>
-      </w:r>
-      <w:r>
-        <w:rPr>
-          <w:rFonts w:eastAsia="Calibri" w:cs="Arial"/>
-          <w:b/>
-          <w:bCs/>
-          <w:lang w:eastAsia="en-US"/>
-        </w:rPr>
-        <w:t>tador</w:t>
-      </w:r>
-      <w:r>
-        <w:rPr>
-          <w:rFonts w:eastAsia="Calibri" w:cs="Arial"/>
-          <w:b/>
-          <w:bCs/>
-          <w:lang w:eastAsia="en-US"/>
-        </w:rPr>
-        <w:t xml:space="preserve"> (a)</w:t>
-      </w:r>
-      <w:r>
-        <w:rPr>
-          <w:rFonts w:eastAsia="Calibri" w:cs="Arial"/>
-          <w:b/>
-          <w:bCs/>
-          <w:lang w:eastAsia="en-US"/>
-        </w:rPr>
-        <w:t xml:space="preserve">: </w:t>
-      </w:r>
-      <w:r>
-        <w:rPr>
-          <w:rFonts w:eastAsia="Calibri" w:cs="Arial"/>
-          <w:b/>
-          <w:bCs/>
-          <w:lang w:eastAsia="en-US"/>
-        </w:rPr>
-        <w:t xml:space="preserve">Prof. Esp. ou Me ou Dr. </w:t>
-      </w:r>
-      <w:proofErr w:type="spellStart"/>
-      <w:r>
-        <w:rPr>
-          <w:rFonts w:eastAsia="Calibri" w:cs="Arial"/>
-          <w:b/>
-          <w:bCs/>
-          <w:lang w:eastAsia="en-US"/>
-        </w:rPr>
-        <w:t>Xxxx</w:t>
-      </w:r>
-      <w:proofErr w:type="spellEnd"/>
-      <w:r>
-        <w:rPr>
-          <w:rFonts w:eastAsia="Calibri" w:cs="Arial"/>
-          <w:b/>
-          <w:bCs/>
-          <w:lang w:eastAsia="en-US"/>
-        </w:rPr>
-        <w:t xml:space="preserve"> </w:t>
-      </w:r>
-      <w:proofErr w:type="spellStart"/>
-      <w:r>
-        <w:rPr>
-          <w:rFonts w:eastAsia="Calibri" w:cs="Arial"/>
-          <w:b/>
-          <w:bCs/>
-          <w:lang w:eastAsia="en-US"/>
-        </w:rPr>
-        <w:t>Xxxx</w:t>
-      </w:r>
-      <w:proofErr w:type="spellEnd"/>
+        <w:t xml:space="preserve"> Xxxx</w:t>
+      </w:r>
     </w:p>
     <w:p>
       <w:pPr>
@@ -1137,25 +1082,7 @@
           <w:b/>
           <w:sz w:val="28"/>
         </w:rPr>
-        <w:t>TÍTULO DO TRABALHO</w:t>
-      </w:r>
-    </w:p>
-    <w:p>
-      <w:pPr>
-        <w:pStyle w:val="Texto"/>
-        <w:ind w:firstLine="0"/>
-        <w:jc w:val="center"/>
-        <w:rPr>
-          <w:b/>
-          <w:sz w:val="28"/>
-        </w:rPr>
-      </w:pPr>
-      <w:r>
-        <w:rPr>
-          <w:b/>
-          <w:sz w:val="28"/>
-        </w:rPr>
-        <w:t xml:space="preserve"> Subtítulo (se houver)</w:t>
+        <w:t>GERADOR DE CÓDIGO E ABSTRAÇÃO DE REDE PARA PROTOCOLOS PERSONALIZADOS (CNAG)</w:t>
       </w:r>
     </w:p>
     <w:p>
@@ -1369,9 +1296,59 @@
           <w:bCs/>
           <w:lang w:eastAsia="en-US"/>
         </w:rPr>
-        <w:t xml:space="preserve">Esp. ou Me ou Dr. </w:t>
-      </w:r>
-      <w:proofErr w:type="spellStart"/>
+        <w:t>Esp. ou Me ou Dr. Xxxx Xxxx</w:t>
+      </w:r>
+    </w:p>
+    <w:p>
+      <w:pPr>
+        <w:ind w:firstLine="0"/>
+        <w:jc w:val="center"/>
+        <w:rPr>
+          <w:rFonts w:cs="Arial"/>
+          <w:b/>
+        </w:rPr>
+      </w:pPr>
+    </w:p>
+    <w:p>
+      <w:pPr>
+        <w:ind w:firstLine="0"/>
+        <w:jc w:val="center"/>
+        <w:rPr>
+          <w:rFonts w:cs="Arial"/>
+          <w:b/>
+        </w:rPr>
+      </w:pPr>
+      <w:r>
+        <w:rPr>
+          <w:rFonts w:cs="Arial"/>
+          <w:b/>
+        </w:rPr>
+        <w:t>____________________________________</w:t>
+      </w:r>
+      <w:r>
+        <w:rPr>
+          <w:rFonts w:cs="Arial"/>
+          <w:b/>
+        </w:rPr>
+        <w:t>______</w:t>
+      </w:r>
+    </w:p>
+    <w:p>
+      <w:pPr>
+        <w:ind w:firstLine="0"/>
+        <w:jc w:val="center"/>
+        <w:rPr>
+          <w:rFonts w:cs="Arial"/>
+          <w:b/>
+        </w:rPr>
+      </w:pPr>
+      <w:r>
+        <w:rPr>
+          <w:rFonts w:cs="Arial"/>
+          <w:b/>
+        </w:rPr>
+        <w:t xml:space="preserve">Professor Avaliador: </w:t>
+      </w:r>
       <w:r>
         <w:rPr>
           <w:rFonts w:eastAsia="Calibri" w:cs="Arial"/>
@@ -1379,9 +1356,66 @@
           <w:bCs/>
           <w:lang w:eastAsia="en-US"/>
         </w:rPr>
-        <w:t>Xxxx</w:t>
-      </w:r>
-      <w:proofErr w:type="spellEnd"/>
+        <w:t>Esp. ou Me ou Dr. Xxxx Xxxx</w:t>
+      </w:r>
+    </w:p>
+    <w:p>
+      <w:pPr>
+        <w:ind w:firstLine="0"/>
+        <w:jc w:val="center"/>
+        <w:rPr>
+          <w:rFonts w:cs="Arial"/>
+          <w:b/>
+        </w:rPr>
+      </w:pPr>
+    </w:p>
+    <w:p>
+      <w:pPr>
+        <w:ind w:firstLine="0"/>
+        <w:jc w:val="center"/>
+        <w:rPr>
+          <w:rFonts w:cs="Arial"/>
+          <w:b/>
+        </w:rPr>
+      </w:pPr>
+      <w:r>
+        <w:rPr>
+          <w:rFonts w:cs="Arial"/>
+          <w:b/>
+        </w:rPr>
+        <w:t>__________________________________</w:t>
+      </w:r>
+      <w:r>
+        <w:rPr>
+          <w:rFonts w:cs="Arial"/>
+          <w:b/>
+        </w:rPr>
+        <w:t>______</w:t>
+      </w:r>
+      <w:r>
+        <w:rPr>
+          <w:rFonts w:cs="Arial"/>
+          <w:b/>
+        </w:rPr>
+        <w:t>__</w:t>
+      </w:r>
+    </w:p>
+    <w:p>
+      <w:pPr>
+        <w:ind w:firstLine="0"/>
+        <w:jc w:val="center"/>
+        <w:rPr>
+          <w:rFonts w:cs="Arial"/>
+          <w:b/>
+        </w:rPr>
+      </w:pPr>
+      <w:r>
+        <w:rPr>
+          <w:rFonts w:cs="Arial"/>
+          <w:b/>
+        </w:rPr>
+        <w:t xml:space="preserve">Professor Avaliador: </w:t>
+      </w:r>
       <w:r>
         <w:rPr>
           <w:rFonts w:eastAsia="Calibri" w:cs="Arial"/>
@@ -1389,208 +1423,8 @@
           <w:bCs/>
           <w:lang w:eastAsia="en-US"/>
         </w:rPr>
-        <w:t xml:space="preserve"> </w:t>
-      </w:r>
-      <w:proofErr w:type="spellStart"/>
-      <w:r>
-        <w:rPr>
-          <w:rFonts w:eastAsia="Calibri" w:cs="Arial"/>
-          <w:b/>
-          <w:bCs/>
-          <w:lang w:eastAsia="en-US"/>
-        </w:rPr>
-        <w:t>Xxxx</w:t>
-      </w:r>
-      <w:proofErr w:type="spellEnd"/>
-    </w:p>
-    <w:p>
-      <w:pPr>
-        <w:ind w:firstLine="0"/>
-        <w:jc w:val="center"/>
-        <w:rPr>
-          <w:rFonts w:cs="Arial"/>
-          <w:b/>
-        </w:rPr>
-      </w:pPr>
-    </w:p>
-    <w:p>
-      <w:pPr>
-        <w:ind w:firstLine="0"/>
-        <w:jc w:val="center"/>
-        <w:rPr>
-          <w:rFonts w:cs="Arial"/>
-          <w:b/>
-        </w:rPr>
-      </w:pPr>
-      <w:r>
-        <w:rPr>
-          <w:rFonts w:cs="Arial"/>
-          <w:b/>
-        </w:rPr>
-        <w:t>____________________________________</w:t>
-      </w:r>
-      <w:r>
-        <w:rPr>
-          <w:rFonts w:cs="Arial"/>
-          <w:b/>
-        </w:rPr>
-        <w:t>______</w:t>
-      </w:r>
-    </w:p>
-    <w:p>
-      <w:pPr>
-        <w:ind w:firstLine="0"/>
-        <w:jc w:val="center"/>
-        <w:rPr>
-          <w:rFonts w:cs="Arial"/>
-          <w:b/>
-        </w:rPr>
-      </w:pPr>
-      <w:r>
-        <w:rPr>
-          <w:rFonts w:cs="Arial"/>
-          <w:b/>
-        </w:rPr>
-        <w:t xml:space="preserve">Professor Avaliador: </w:t>
-      </w:r>
-      <w:r>
-        <w:rPr>
-          <w:rFonts w:eastAsia="Calibri" w:cs="Arial"/>
-          <w:b/>
-          <w:bCs/>
-          <w:lang w:eastAsia="en-US"/>
-        </w:rPr>
-        <w:t xml:space="preserve">Esp. ou Me ou Dr. </w:t>
-      </w:r>
-      <w:proofErr w:type="spellStart"/>
-      <w:r>
-        <w:rPr>
-          <w:rFonts w:eastAsia="Calibri" w:cs="Arial"/>
-          <w:b/>
-          <w:bCs/>
-          <w:lang w:eastAsia="en-US"/>
-        </w:rPr>
-        <w:t>Xxxx</w:t>
-      </w:r>
-      <w:proofErr w:type="spellEnd"/>
-      <w:r>
-        <w:rPr>
-          <w:rFonts w:eastAsia="Calibri" w:cs="Arial"/>
-          <w:b/>
-          <w:bCs/>
-          <w:lang w:eastAsia="en-US"/>
-        </w:rPr>
-        <w:t xml:space="preserve"> </w:t>
-      </w:r>
-      <w:proofErr w:type="spellStart"/>
-      <w:r>
-        <w:rPr>
-          <w:rFonts w:eastAsia="Calibri" w:cs="Arial"/>
-          <w:b/>
-          <w:bCs/>
-          <w:lang w:eastAsia="en-US"/>
-        </w:rPr>
-        <w:t>Xxxx</w:t>
-      </w:r>
-      <w:proofErr w:type="spellEnd"/>
-    </w:p>
-    <w:p>
-      <w:pPr>
-        <w:ind w:firstLine="0"/>
-        <w:jc w:val="center"/>
-        <w:rPr>
-          <w:rFonts w:cs="Arial"/>
-          <w:b/>
-        </w:rPr>
-      </w:pPr>
-    </w:p>
-    <w:p>
-      <w:pPr>
-        <w:ind w:firstLine="0"/>
-        <w:jc w:val="center"/>
-        <w:rPr>
-          <w:rFonts w:cs="Arial"/>
-          <w:b/>
-        </w:rPr>
-      </w:pPr>
-      <w:r>
-        <w:rPr>
-          <w:rFonts w:cs="Arial"/>
-          <w:b/>
-        </w:rPr>
-        <w:t>__________________________________</w:t>
-      </w:r>
-      <w:r>
-        <w:rPr>
-          <w:rFonts w:cs="Arial"/>
-          <w:b/>
-        </w:rPr>
-        <w:t>______</w:t>
-      </w:r>
-      <w:r>
-        <w:rPr>
-          <w:rFonts w:cs="Arial"/>
-          <w:b/>
-        </w:rPr>
-        <w:t>__</w:t>
-      </w:r>
-    </w:p>
-    <w:p>
-      <w:pPr>
-        <w:ind w:firstLine="0"/>
-        <w:jc w:val="center"/>
-        <w:rPr>
-          <w:rFonts w:cs="Arial"/>
-          <w:b/>
-        </w:rPr>
-      </w:pPr>
-      <w:r>
-        <w:rPr>
-          <w:rFonts w:cs="Arial"/>
-          <w:b/>
-        </w:rPr>
-        <w:t xml:space="preserve">Professor Avaliador: </w:t>
-      </w:r>
-      <w:r>
-        <w:rPr>
-          <w:rFonts w:eastAsia="Calibri" w:cs="Arial"/>
-          <w:b/>
-          <w:bCs/>
-          <w:lang w:eastAsia="en-US"/>
-        </w:rPr>
-        <w:t xml:space="preserve">Esp. ou Me ou Dr. </w:t>
-      </w:r>
-      <w:proofErr w:type="spellStart"/>
-      <w:r>
-        <w:rPr>
-          <w:rFonts w:eastAsia="Calibri" w:cs="Arial"/>
-          <w:b/>
-          <w:bCs/>
-          <w:lang w:eastAsia="en-US"/>
-        </w:rPr>
-        <w:t>Xxxx</w:t>
-      </w:r>
-      <w:proofErr w:type="spellEnd"/>
-      <w:r>
-        <w:rPr>
-          <w:rFonts w:eastAsia="Calibri" w:cs="Arial"/>
-          <w:b/>
-          <w:bCs/>
-          <w:lang w:eastAsia="en-US"/>
-        </w:rPr>
-        <w:t xml:space="preserve"> </w:t>
-      </w:r>
-      <w:proofErr w:type="spellStart"/>
-      <w:r>
-        <w:rPr>
-          <w:rFonts w:eastAsia="Calibri" w:cs="Arial"/>
-          <w:b/>
-          <w:bCs/>
-          <w:lang w:eastAsia="en-US"/>
-        </w:rPr>
-        <w:t>Xxxx</w:t>
-      </w:r>
-      <w:proofErr w:type="spellEnd"/>
+        <w:t>Esp. ou Me ou Dr. Xxxx Xxxx</w:t>
+      </w:r>
     </w:p>
     <w:p>
       <w:pPr>
@@ -1867,22 +1701,7 @@
           <w:sz w:val="24"/>
         </w:rPr>
         <w:lastRenderedPageBreak/>
-        <w:t>TÍTULO DO TRABALHO</w:t>
-      </w:r>
-    </w:p>
-    <w:p>
-      <w:pPr>
-        <w:pStyle w:val="Legendatexto"/>
-        <w:ind w:firstLine="0"/>
-        <w:rPr>
-          <w:sz w:val="24"/>
-        </w:rPr>
-      </w:pPr>
-      <w:r>
-        <w:rPr>
-          <w:sz w:val="24"/>
-        </w:rPr>
-        <w:t xml:space="preserve"> Subtítulo (se houver)</w:t>
+        <w:t>GERADOR DE CÓDIGO E ABSTRAÇÃO DE REDE PARA PROTOCOLOS PERSONALIZADOS (CNAG)</w:t>
       </w:r>
     </w:p>
     <w:p>
@@ -1976,36 +1795,8 @@
           <w:bCs/>
           <w:lang w:eastAsia="en-US"/>
         </w:rPr>
-        <w:t xml:space="preserve">Orientador (a): Prof. Esp. ou Me ou Dr. </w:t>
-      </w:r>
-      <w:proofErr w:type="spellStart"/>
-      <w:r>
-        <w:rPr>
-          <w:rFonts w:eastAsia="Calibri" w:cs="Arial"/>
-          <w:bCs/>
-          <w:lang w:eastAsia="en-US"/>
-        </w:rPr>
-        <w:t>Xxxx</w:t>
-      </w:r>
-      <w:proofErr w:type="spellEnd"/>
-      <w:r>
-        <w:rPr>
-          <w:rFonts w:eastAsia="Calibri" w:cs="Arial"/>
-          <w:bCs/>
-          <w:lang w:eastAsia="en-US"/>
-        </w:rPr>
-        <w:t xml:space="preserve"> </w:t>
-      </w:r>
-      <w:proofErr w:type="spellStart"/>
-      <w:r>
-        <w:rPr>
-          <w:rFonts w:eastAsia="Calibri" w:cs="Arial"/>
-          <w:bCs/>
-          <w:lang w:eastAsia="en-US"/>
-        </w:rPr>
-        <w:t>Xxxx</w:t>
-      </w:r>
-      <w:proofErr w:type="spellEnd"/>
+        <w:t>Orientador (a): Prof. Esp. ou Me ou Dr. Xxxx Xxxx</w:t>
+      </w:r>
     </w:p>
     <w:p>
       <w:pPr>
@@ -2047,7 +1838,6 @@
           <w:szCs w:val="20"/>
         </w:rPr>
       </w:pPr>
-      <w:proofErr w:type="spellStart"/>
       <w:r>
         <w:rPr>
           <w:rFonts w:cs="Arial"/>
@@ -2083,7 +1873,6 @@
         </w:rPr>
         <w:t>É</w:t>
       </w:r>
-      <w:proofErr w:type="spellEnd"/>
       <w:r>
         <w:rPr>
           <w:sz w:val="20"/>
@@ -2175,31 +1964,27 @@
         </w:rPr>
         <w:t xml:space="preserve">Palavras-chave: </w:t>
       </w:r>
-      <w:proofErr w:type="spellStart"/>
       <w:r>
         <w:rPr>
           <w:sz w:val="20"/>
           <w:szCs w:val="20"/>
         </w:rPr>
-        <w:t>Xxxxx</w:t>
-      </w:r>
-      <w:proofErr w:type="spellEnd"/>
+        <w:t>Xxxxx. Xxxxx</w:t>
+      </w:r>
       <w:r>
         <w:rPr>
           <w:sz w:val="20"/>
           <w:szCs w:val="20"/>
         </w:rPr>
-        <w:t xml:space="preserve">. </w:t>
-      </w:r>
-      <w:proofErr w:type="spellStart"/>
+        <w:t>. X</w:t>
+      </w:r>
       <w:r>
         <w:rPr>
           <w:sz w:val="20"/>
           <w:szCs w:val="20"/>
         </w:rPr>
-        <w:t>Xxxxx</w:t>
-      </w:r>
-      <w:proofErr w:type="spellEnd"/>
+        <w:t>xxxx</w:t>
+      </w:r>
       <w:r>
         <w:rPr>
           <w:sz w:val="20"/>
@@ -2207,64 +1992,13 @@
         </w:rPr>
         <w:t xml:space="preserve">. </w:t>
       </w:r>
-      <w:proofErr w:type="spellStart"/>
-      <w:r>
-        <w:rPr>
-          <w:sz w:val="20"/>
-          <w:szCs w:val="20"/>
-        </w:rPr>
-        <w:t>X</w:t>
-      </w:r>
-      <w:r>
-        <w:rPr>
-          <w:sz w:val="20"/>
-          <w:szCs w:val="20"/>
-        </w:rPr>
-        <w:t>xxxx</w:t>
-      </w:r>
-      <w:proofErr w:type="spellEnd"/>
-      <w:r>
-        <w:rPr>
-          <w:sz w:val="20"/>
-          <w:szCs w:val="20"/>
-        </w:rPr>
-        <w:t xml:space="preserve">. </w:t>
-      </w:r>
-      <w:proofErr w:type="spellStart"/>
       <w:r>
         <w:rPr>
           <w:sz w:val="20"/>
           <w:szCs w:val="20"/>
           <w:lang w:val="en-US"/>
         </w:rPr>
-        <w:t>Xxxxx</w:t>
-      </w:r>
-      <w:proofErr w:type="spellEnd"/>
-      <w:r>
-        <w:rPr>
-          <w:sz w:val="20"/>
-          <w:szCs w:val="20"/>
-          <w:lang w:val="en-US"/>
-        </w:rPr>
-        <w:t xml:space="preserve">. </w:t>
-      </w:r>
-      <w:proofErr w:type="spellStart"/>
-      <w:r>
-        <w:rPr>
-          <w:sz w:val="20"/>
-          <w:szCs w:val="20"/>
-          <w:lang w:val="en-US"/>
-        </w:rPr>
-        <w:t>Xxxxx</w:t>
-      </w:r>
-      <w:proofErr w:type="spellEnd"/>
-      <w:r>
-        <w:rPr>
-          <w:sz w:val="20"/>
-          <w:szCs w:val="20"/>
-          <w:lang w:val="en-US"/>
-        </w:rPr>
-        <w:t xml:space="preserve">. </w:t>
+        <w:t xml:space="preserve">Xxxxx. Xxxxx. </w:t>
       </w:r>
     </w:p>
     <w:p>
@@ -2329,7 +2063,7 @@
           <w:lang w:val="en-US"/>
         </w:rPr>
         <w:lastRenderedPageBreak/>
-        <w:t>TITLE OF WORK</w:t>
+        <w:t>CODE AND NETWORKING ABSTRACTION GENERATOR (CNAG)</w:t>
       </w:r>
     </w:p>
     <w:p>
@@ -2350,7 +2084,7 @@
           <w:shd w:val="clear" w:color="auto" w:fill="FFFFFF"/>
           <w:lang w:val="en-US"/>
         </w:rPr>
-        <w:t xml:space="preserve">  Subtitle (if any)</w:t>
+        <w:t xml:space="preserve">  </w:t>
       </w:r>
     </w:p>
     <w:p>
@@ -2378,11 +2112,9 @@
         <w:ind w:firstLine="0"/>
         <w:jc w:val="right"/>
       </w:pPr>
-      <w:proofErr w:type="spellStart"/>
       <w:r>
         <w:t>Author</w:t>
       </w:r>
-      <w:proofErr w:type="spellEnd"/>
     </w:p>
     <w:p>
       <w:pPr>
@@ -2445,30 +2177,18 @@
           <w:rFonts w:cs="Arial"/>
         </w:rPr>
       </w:pPr>
-      <w:proofErr w:type="spellStart"/>
-      <w:proofErr w:type="gramStart"/>
       <w:r>
         <w:t>Teacher</w:t>
       </w:r>
-      <w:proofErr w:type="spellEnd"/>
-      <w:r>
-        <w:t>(</w:t>
-      </w:r>
-      <w:proofErr w:type="gramEnd"/>
-      <w:r>
-        <w:t>Esp. ou Me ou Dr</w:t>
+      <w:r>
+        <w:t>(Esp. ou Me ou Dr</w:t>
       </w:r>
       <w:r>
         <w:t>.</w:t>
       </w:r>
       <w:r>
-        <w:t xml:space="preserve">) </w:t>
-      </w:r>
-      <w:proofErr w:type="spellStart"/>
-      <w:r>
-        <w:t>Advisor</w:t>
-      </w:r>
-      <w:proofErr w:type="spellEnd"/>
+        <w:t>) Advisor</w:t>
+      </w:r>
     </w:p>
     <w:p>
       <w:pPr>
@@ -2479,21 +2199,12 @@
           <w:lang w:val="en-US"/>
         </w:rPr>
       </w:pPr>
-      <w:proofErr w:type="spellStart"/>
       <w:r>
         <w:rPr>
           <w:rFonts w:cs="Arial"/>
           <w:lang w:val="en-US"/>
         </w:rPr>
-        <w:t>Endereço</w:t>
-      </w:r>
-      <w:proofErr w:type="spellEnd"/>
-      <w:r>
-        <w:rPr>
-          <w:rFonts w:cs="Arial"/>
-          <w:lang w:val="en-US"/>
-        </w:rPr>
-        <w:t xml:space="preserve"> de e-mail</w:t>
+        <w:t>Endereço de e-mail</w:t>
       </w:r>
     </w:p>
     <w:p>
@@ -2527,8 +2238,6 @@
           <w:lang w:val="en-US"/>
         </w:rPr>
       </w:pPr>
-      <w:proofErr w:type="spellStart"/>
-      <w:proofErr w:type="gramStart"/>
       <w:r>
         <w:rPr>
           <w:rFonts w:cs="Arial"/>
@@ -2571,10 +2280,8 @@
           <w:shd w:val="clear" w:color="auto" w:fill="FFFFFF"/>
           <w:lang w:val="en-US"/>
         </w:rPr>
-        <w:t>It</w:t>
-      </w:r>
-      <w:proofErr w:type="spellEnd"/>
-      <w:proofErr w:type="gramEnd"/>
+        <w:t xml:space="preserve">It is a summary of the entire </w:t>
+      </w:r>
       <w:r>
         <w:rPr>
           <w:rFonts w:cs="Arial"/>
@@ -2584,7 +2291,7 @@
           <w:shd w:val="clear" w:color="auto" w:fill="FFFFFF"/>
           <w:lang w:val="en-US"/>
         </w:rPr>
-        <w:t xml:space="preserve"> is a summary of the entire </w:t>
+        <w:t>TCC</w:t>
       </w:r>
       <w:r>
         <w:rPr>
@@ -2595,7 +2302,7 @@
           <w:shd w:val="clear" w:color="auto" w:fill="FFFFFF"/>
           <w:lang w:val="en-US"/>
         </w:rPr>
-        <w:t>TCC</w:t>
+        <w:t xml:space="preserve"> using 15</w:t>
       </w:r>
       <w:r>
         <w:rPr>
@@ -2606,7 +2313,7 @@
           <w:shd w:val="clear" w:color="auto" w:fill="FFFFFF"/>
           <w:lang w:val="en-US"/>
         </w:rPr>
-        <w:t xml:space="preserve"> using 15</w:t>
+        <w:t>0</w:t>
       </w:r>
       <w:r>
         <w:rPr>
@@ -2617,7 +2324,7 @@
           <w:shd w:val="clear" w:color="auto" w:fill="FFFFFF"/>
           <w:lang w:val="en-US"/>
         </w:rPr>
-        <w:t>0</w:t>
+        <w:t>-</w:t>
       </w:r>
       <w:r>
         <w:rPr>
@@ -2628,7 +2335,7 @@
           <w:shd w:val="clear" w:color="auto" w:fill="FFFFFF"/>
           <w:lang w:val="en-US"/>
         </w:rPr>
-        <w:t>-</w:t>
+        <w:t>5</w:t>
       </w:r>
       <w:r>
         <w:rPr>
@@ -2639,7 +2346,7 @@
           <w:shd w:val="clear" w:color="auto" w:fill="FFFFFF"/>
           <w:lang w:val="en-US"/>
         </w:rPr>
-        <w:t>5</w:t>
+        <w:t>0</w:t>
       </w:r>
       <w:r>
         <w:rPr>
@@ -2650,17 +2357,6 @@
           <w:shd w:val="clear" w:color="auto" w:fill="FFFFFF"/>
           <w:lang w:val="en-US"/>
         </w:rPr>
-        <w:t>0</w:t>
-      </w:r>
-      <w:r>
-        <w:rPr>
-          <w:rFonts w:cs="Arial"/>
-          <w:color w:val="212121"/>
-          <w:sz w:val="20"/>
-          <w:szCs w:val="20"/>
-          <w:shd w:val="clear" w:color="auto" w:fill="FFFFFF"/>
-          <w:lang w:val="en-US"/>
-        </w:rPr>
         <w:t>0 words, objectives, methodology, results and important findings are highlighted. It should be used font size 10, single spaced in a single paragraph, affirmative discourse and not just a list of topics. The verb used must be in the third person. The central idea of ​​the text should appear soon in the first sentence and, after informing the form of research.</w:t>
       </w:r>
     </w:p>
@@ -2684,7 +2380,6 @@
           <w:szCs w:val="20"/>
         </w:rPr>
       </w:pPr>
-      <w:proofErr w:type="spellStart"/>
       <w:r>
         <w:rPr>
           <w:rFonts w:cs="Arial"/>
@@ -2696,21 +2391,7 @@
           <w:shd w:val="clear" w:color="auto" w:fill="FFFFFF"/>
           <w:lang w:val="en-US"/>
         </w:rPr>
-        <w:t>Key-</w:t>
-      </w:r>
-      <w:proofErr w:type="gramStart"/>
-      <w:r>
-        <w:rPr>
-          <w:rFonts w:cs="Arial"/>
-          <w:b/>
-          <w:i/>
-          <w:color w:val="212121"/>
-          <w:sz w:val="20"/>
-          <w:szCs w:val="20"/>
-          <w:shd w:val="clear" w:color="auto" w:fill="FFFFFF"/>
-          <w:lang w:val="en-US"/>
-        </w:rPr>
-        <w:t>words:</w:t>
+        <w:t>Key-words:</w:t>
       </w:r>
       <w:r>
         <w:rPr>
@@ -2718,85 +2399,14 @@
           <w:szCs w:val="20"/>
           <w:lang w:val="en-US"/>
         </w:rPr>
-        <w:t>Xxxxx</w:t>
-      </w:r>
-      <w:proofErr w:type="spellEnd"/>
-      <w:proofErr w:type="gramEnd"/>
+        <w:t xml:space="preserve">Xxxxx. Xxxxx xxxxx. </w:t>
+      </w:r>
       <w:r>
         <w:rPr>
           <w:sz w:val="20"/>
           <w:szCs w:val="20"/>
-          <w:lang w:val="en-US"/>
-        </w:rPr>
-        <w:t xml:space="preserve">. </w:t>
-      </w:r>
-      <w:proofErr w:type="spellStart"/>
-      <w:r>
-        <w:rPr>
-          <w:sz w:val="20"/>
-          <w:szCs w:val="20"/>
-          <w:lang w:val="en-US"/>
-        </w:rPr>
-        <w:t>Xxxxx</w:t>
-      </w:r>
-      <w:proofErr w:type="spellEnd"/>
-      <w:r>
-        <w:rPr>
-          <w:sz w:val="20"/>
-          <w:szCs w:val="20"/>
-          <w:lang w:val="en-US"/>
-        </w:rPr>
-        <w:t xml:space="preserve"> </w:t>
-      </w:r>
-      <w:proofErr w:type="spellStart"/>
-      <w:r>
-        <w:rPr>
-          <w:sz w:val="20"/>
-          <w:szCs w:val="20"/>
-          <w:lang w:val="en-US"/>
-        </w:rPr>
-        <w:t>xxxxx</w:t>
-      </w:r>
-      <w:proofErr w:type="spellEnd"/>
-      <w:r>
-        <w:rPr>
-          <w:sz w:val="20"/>
-          <w:szCs w:val="20"/>
-          <w:lang w:val="en-US"/>
-        </w:rPr>
-        <w:t xml:space="preserve">. </w:t>
-      </w:r>
-      <w:proofErr w:type="spellStart"/>
-      <w:r>
-        <w:rPr>
-          <w:sz w:val="20"/>
-          <w:szCs w:val="20"/>
-        </w:rPr>
-        <w:t>Xxxxx</w:t>
-      </w:r>
-      <w:proofErr w:type="spellEnd"/>
-      <w:r>
-        <w:rPr>
-          <w:sz w:val="20"/>
-          <w:szCs w:val="20"/>
-        </w:rPr>
-        <w:t xml:space="preserve">. </w:t>
-      </w:r>
-      <w:proofErr w:type="spellStart"/>
-      <w:r>
-        <w:rPr>
-          <w:sz w:val="20"/>
-          <w:szCs w:val="20"/>
-        </w:rPr>
-        <w:t>Xxxxx</w:t>
-      </w:r>
-      <w:proofErr w:type="spellEnd"/>
-      <w:r>
-        <w:rPr>
-          <w:sz w:val="20"/>
-          <w:szCs w:val="20"/>
-        </w:rPr>
-        <w:t>.</w:t>
+        </w:rPr>
+        <w:t>Xxxxx. Xxxxx.</w:t>
       </w:r>
     </w:p>
     <w:p>
@@ -3171,13 +2781,8 @@
       </w:r>
     </w:p>
     <w:p>
-      <w:proofErr w:type="spellStart"/>
-      <w:r>
-        <w:t>Obs</w:t>
-      </w:r>
-      <w:proofErr w:type="spellEnd"/>
-      <w:r>
-        <w:t>: Uma lista por pg.</w:t>
+      <w:r>
+        <w:t>Obs: Uma lista por pg.</w:t>
       </w:r>
     </w:p>
     <w:p>
@@ -3467,8 +3072,8 @@
           <w:docGrid w:linePitch="360"/>
         </w:sectPr>
       </w:pPr>
-      <w:bookmarkStart w:id="0" w:name="_Toc365569998"/>
-      <w:bookmarkStart w:id="1" w:name="_Toc406098410"/>
+      <w:bookmarkStart w:id="1" w:name="_Toc365569998"/>
+      <w:bookmarkStart w:id="2" w:name="_Toc406098410"/>
       <w:r>
         <w:rPr>
           <w:caps/>
@@ -3484,8 +3089,8 @@
           <w:rFonts w:eastAsia="Calibri"/>
         </w:rPr>
       </w:pPr>
-      <w:bookmarkStart w:id="2" w:name="_Toc423895453"/>
-      <w:bookmarkStart w:id="3" w:name="_Toc456719047"/>
+      <w:bookmarkStart w:id="3" w:name="_Toc423895453"/>
+      <w:bookmarkStart w:id="4" w:name="_Toc456719047"/>
       <w:r>
         <w:rPr>
           <w:rFonts w:eastAsia="Calibri"/>
@@ -3499,17 +3104,16 @@
         </w:rPr>
         <w:t>INTRODUÇÃO</w:t>
       </w:r>
-      <w:bookmarkEnd w:id="0"/>
       <w:bookmarkEnd w:id="1"/>
       <w:bookmarkEnd w:id="2"/>
       <w:bookmarkEnd w:id="3"/>
-    </w:p>
-    <w:p>
-      <w:bookmarkStart w:id="4" w:name="_Toc365570001"/>
+      <w:bookmarkEnd w:id="4"/>
+    </w:p>
+    <w:p>
+      <w:bookmarkStart w:id="5" w:name="_Toc365570001"/>
       <w:r>
         <w:t xml:space="preserve">Com o desenvolvimento da tecnologia hoje temos a oportunidade de termos dispositivos eletrônicos </w:t>
       </w:r>
-      <w:proofErr w:type="spellStart"/>
       <w:r>
         <w:rPr>
           <w:i/>
@@ -3517,54 +3121,75 @@
         </w:rPr>
         <w:t>smart</w:t>
       </w:r>
-      <w:proofErr w:type="spellEnd"/>
-      <w:r>
-        <w:t xml:space="preserve">, o que significa que são capazes de se comunicar com um dispositivo central e entre si em geral utilizando redes de rádio frequência. Os exemplos são variados, desde eletrodomésticos como ar condicionado, até </w:t>
-      </w:r>
-      <w:proofErr w:type="spellStart"/>
+      <w:r>
+        <w:t>, o que significa que são capazes de se comunicar com um dispositivo central e entre si</w:t>
+      </w:r>
+      <w:r>
+        <w:t>,</w:t>
+      </w:r>
+      <w:r>
+        <w:t xml:space="preserve"> em geral</w:t>
+      </w:r>
+      <w:r>
+        <w:t>,</w:t>
+      </w:r>
+      <w:r>
+        <w:t xml:space="preserve"> utilizando redes </w:t>
+      </w:r>
+      <w:r>
+        <w:t>baseadas em</w:t>
+      </w:r>
+      <w:r>
+        <w:t xml:space="preserve"> rádio frequência. Os exemplos são variados, desde eletrodomésticos como ar condicionado, até </w:t>
+      </w:r>
       <w:r>
         <w:rPr>
           <w:i/>
           <w:iCs/>
         </w:rPr>
-        <w:t>smart</w:t>
-      </w:r>
-      <w:proofErr w:type="spellEnd"/>
+        <w:t>smart watches</w:t>
+      </w:r>
+      <w:r>
+        <w:t>, com o último tendo limitações de bateria e componentes ainda mais limitados para consumir a menor quantidade de energia possível.</w:t>
+      </w:r>
+    </w:p>
+    <w:p>
+      <w:r>
+        <w:t xml:space="preserve">A variedade de aplicações de dispositivos </w:t>
+      </w:r>
       <w:r>
         <w:rPr>
           <w:i/>
           <w:iCs/>
         </w:rPr>
+        <w:t>smart</w:t>
+      </w:r>
+      <w:r>
+        <w:t xml:space="preserve"> imensa e, no geral, as fabricantes os produzem compatíveis apenas com dispositivos que ela mesma produz, ou ainda, de linhas específicas de produtos. Isso se dá pelo desenvolvimento de protocolos de rede fechados e específicos, sejam eles de </w:t>
+      </w:r>
+      <w:r>
+        <w:t>camada</w:t>
+      </w:r>
+      <w:r>
+        <w:t xml:space="preserve"> sete</w:t>
+      </w:r>
+      <w:r>
+        <w:t>(aplicação)</w:t>
+      </w:r>
+      <w:r>
+        <w:t xml:space="preserve"> d</w:t>
+      </w:r>
+      <w:r>
+        <w:t>o</w:t>
+      </w:r>
+      <w:r>
         <w:t xml:space="preserve"> </w:t>
       </w:r>
-      <w:proofErr w:type="spellStart"/>
-      <w:r>
-        <w:rPr>
-          <w:i/>
-          <w:iCs/>
-        </w:rPr>
-        <w:t>watches</w:t>
-      </w:r>
-      <w:proofErr w:type="spellEnd"/>
-      <w:r>
-        <w:t>, com o último tendo limitações de bateria e componentes ainda mais limitados para consumir a menor quantidade de energia possível.</w:t>
-      </w:r>
-    </w:p>
-    <w:p>
-      <w:r>
-        <w:t xml:space="preserve">A variedade de aplicações de dispositivos </w:t>
-      </w:r>
-      <w:proofErr w:type="spellStart"/>
-      <w:r>
-        <w:rPr>
-          <w:i/>
-          <w:iCs/>
-        </w:rPr>
-        <w:t>smart</w:t>
-      </w:r>
-      <w:proofErr w:type="spellEnd"/>
-      <w:r>
-        <w:t xml:space="preserve"> imensa e, no geral, as fabricantes os produzem compatíveis apenas com dispositivos que ela mesma produz, ou ainda, de linhas específicas de produtos. Isso se dá pelo desenvolvimento de protocolos de rede fechados e específicos, sejam eles de nível sete da camada OSI, ou mais baixo. Esse desenvolvimento fechado geralmente está associado à necessidade de consumir a menor banda e energia possível, o que leva às fabricantes a terem que criar esses protocolos tão específicos para trafegar apenas as </w:t>
+      <w:r>
+        <w:t xml:space="preserve">modelo </w:t>
+      </w:r>
+      <w:r>
+        <w:t xml:space="preserve">OSI, ou mais baixo. Esse desenvolvimento fechado geralmente está associado à necessidade de consumir a menor banda e energia possível, o que leva às fabricantes a terem que criar esses protocolos tão específicos para trafegar apenas </w:t>
       </w:r>
       <w:r>
         <w:t>informações</w:t>
@@ -3579,7 +3204,25 @@
       </w:pPr>
       <w:r>
         <w:tab/>
-        <w:t>Todo esse desenvolvimento necessita de mão de obra especializada e se torna muito custoso em tempo de desenvolvimento. Pensando nisso, este trabalho propõe o desenvolvimento de um software capaz de gerar camadas de abstração para interfaces de rede e as respectivas mensagens associadas aos mesmos, para agilizar e facilitar o desenvolvimento destes protocolos.</w:t>
+        <w:t xml:space="preserve">Todo esse desenvolvimento necessita de mão de obra especializada e se torna muito custoso em tempo de desenvolvimento. Pensando nisso, este trabalho propõe o desenvolvimento de um software capaz de gerar camadas de abstração para interfaces de rede e as respectivas mensagens associadas </w:t>
+      </w:r>
+      <w:r>
+        <w:t>às</w:t>
+      </w:r>
+      <w:r>
+        <w:t xml:space="preserve"> </w:t>
+      </w:r>
+      <w:r>
+        <w:t>mesm</w:t>
+      </w:r>
+      <w:r>
+        <w:t>a</w:t>
+      </w:r>
+      <w:r>
+        <w:t>s</w:t>
+      </w:r>
+      <w:r>
+        <w:t>, para agilizar e facilitar o desenvolvimento destes protocolos.</w:t>
       </w:r>
     </w:p>
     <w:p>
@@ -3613,9 +3256,9 @@
           <w:rFonts w:eastAsia="Calibri"/>
         </w:rPr>
       </w:pPr>
-      <w:bookmarkStart w:id="5" w:name="_Toc423895454"/>
-      <w:bookmarkStart w:id="6" w:name="_Toc456719048"/>
-      <w:bookmarkStart w:id="7" w:name="_Toc406098411"/>
+      <w:bookmarkStart w:id="6" w:name="_Toc423895454"/>
+      <w:bookmarkStart w:id="7" w:name="_Toc456719048"/>
+      <w:bookmarkStart w:id="8" w:name="_Toc406098411"/>
       <w:r>
         <w:rPr>
           <w:rFonts w:eastAsia="Calibri" w:cs="Arial"/>
@@ -3632,8 +3275,8 @@
         </w:rPr>
         <w:t xml:space="preserve"> OBJETIVOS</w:t>
       </w:r>
-      <w:bookmarkEnd w:id="5"/>
       <w:bookmarkEnd w:id="6"/>
+      <w:bookmarkEnd w:id="7"/>
       <w:r>
         <w:rPr>
           <w:rStyle w:val="Ttulo1NumeradoChar"/>
@@ -3672,23 +3315,143 @@
           <w:numId w:val="44"/>
         </w:numPr>
       </w:pPr>
-      <w:bookmarkStart w:id="8" w:name="_Toc423895455"/>
-      <w:bookmarkStart w:id="9" w:name="_Toc456719049"/>
+      <w:bookmarkStart w:id="9" w:name="_Toc423895455"/>
+      <w:bookmarkStart w:id="10" w:name="_Toc456719049"/>
       <w:r>
         <w:t>OBJETIVOS GERAIS</w:t>
       </w:r>
-      <w:bookmarkEnd w:id="8"/>
       <w:bookmarkEnd w:id="9"/>
-    </w:p>
-    <w:p>
-      <w:pPr>
-        <w:rPr>
-          <w:lang w:eastAsia="en-US"/>
-        </w:rPr>
-      </w:pPr>
-    </w:p>
-    <w:p>
-      <w:pPr>
+      <w:bookmarkEnd w:id="10"/>
+    </w:p>
+    <w:p>
+      <w:pPr>
+        <w:rPr>
+          <w:lang w:eastAsia="en-US"/>
+        </w:rPr>
+      </w:pPr>
+    </w:p>
+    <w:p>
+      <w:pPr>
+        <w:rPr>
+          <w:shd w:val="clear" w:color="auto" w:fill="FFFFFF"/>
+        </w:rPr>
+      </w:pPr>
+      <w:r>
+        <w:rPr>
+          <w:shd w:val="clear" w:color="auto" w:fill="FFFFFF"/>
+        </w:rPr>
+        <w:lastRenderedPageBreak/>
+        <w:t xml:space="preserve">Desenvolver um software </w:t>
+      </w:r>
+      <w:r>
+        <w:rPr>
+          <w:i/>
+          <w:iCs/>
+          <w:shd w:val="clear" w:color="auto" w:fill="FFFFFF"/>
+        </w:rPr>
+        <w:t>open source</w:t>
+      </w:r>
+      <w:r>
+        <w:rPr>
+          <w:shd w:val="clear" w:color="auto" w:fill="FFFFFF"/>
+        </w:rPr>
+        <w:t xml:space="preserve"> </w:t>
+      </w:r>
+      <w:r>
+        <w:rPr>
+          <w:shd w:val="clear" w:color="auto" w:fill="FFFFFF"/>
+        </w:rPr>
+        <w:t xml:space="preserve">gerador de código </w:t>
+      </w:r>
+      <w:r>
+        <w:rPr>
+          <w:shd w:val="clear" w:color="auto" w:fill="FFFFFF"/>
+        </w:rPr>
+        <w:t xml:space="preserve">que forneça camadas </w:t>
+      </w:r>
+      <w:r>
+        <w:rPr>
+          <w:shd w:val="clear" w:color="auto" w:fill="FFFFFF"/>
+        </w:rPr>
+        <w:t xml:space="preserve">de abstração </w:t>
+      </w:r>
+      <w:r>
+        <w:rPr>
+          <w:shd w:val="clear" w:color="auto" w:fill="FFFFFF"/>
+        </w:rPr>
+        <w:t>de rede</w:t>
+      </w:r>
+      <w:r>
+        <w:rPr>
+          <w:shd w:val="clear" w:color="auto" w:fill="FFFFFF"/>
+        </w:rPr>
+        <w:t xml:space="preserve"> e estruturas de mensagens para protocolos personalizados. A ideia é que o software possa ser certificado de acordo com os padrões da AUTOSAR para sistemas críticos (automóveis, aeronaves,</w:t>
+      </w:r>
+      <w:r>
+        <w:rPr>
+          <w:shd w:val="clear" w:color="auto" w:fill="FFFFFF"/>
+        </w:rPr>
+        <w:t xml:space="preserve"> equipamentos médicos e</w:t>
+      </w:r>
+      <w:r>
+        <w:rPr>
+          <w:shd w:val="clear" w:color="auto" w:fill="FFFFFF"/>
+        </w:rPr>
+        <w:t xml:space="preserve"> </w:t>
+      </w:r>
+      <w:r>
+        <w:rPr>
+          <w:shd w:val="clear" w:color="auto" w:fill="FFFFFF"/>
+        </w:rPr>
+        <w:t>etc.</w:t>
+      </w:r>
+      <w:r>
+        <w:rPr>
+          <w:shd w:val="clear" w:color="auto" w:fill="FFFFFF"/>
+        </w:rPr>
+        <w:t>) e com isso facilitar os processos de desenvolvimento dos protocolos personalizados e certificação de projetos.</w:t>
+      </w:r>
+    </w:p>
+    <w:p>
+      <w:pPr>
+        <w:rPr>
+          <w:shd w:val="clear" w:color="auto" w:fill="FFFFFF"/>
+        </w:rPr>
+      </w:pPr>
+      <w:r>
+        <w:rPr>
+          <w:shd w:val="clear" w:color="auto" w:fill="FFFFFF"/>
+        </w:rPr>
+        <w:t xml:space="preserve"> </w:t>
+      </w:r>
+    </w:p>
+    <w:p>
+      <w:pPr>
+        <w:pStyle w:val="Ttulo3"/>
+      </w:pPr>
+      <w:bookmarkStart w:id="11" w:name="_Toc423895456"/>
+      <w:bookmarkStart w:id="12" w:name="_Toc456719050"/>
+      <w:r>
+        <w:t>2.1.1 O</w:t>
+      </w:r>
+      <w:r>
+        <w:t>bjetivos específicos</w:t>
+      </w:r>
+      <w:bookmarkEnd w:id="11"/>
+      <w:bookmarkEnd w:id="12"/>
+    </w:p>
+    <w:p>
+      <w:pPr>
+        <w:ind w:firstLine="0"/>
+      </w:pPr>
+    </w:p>
+    <w:p>
+      <w:pPr>
+        <w:pStyle w:val="PargrafodaLista"/>
+        <w:numPr>
+          <w:ilvl w:val="0"/>
+          <w:numId w:val="45"/>
+        </w:numPr>
         <w:rPr>
           <w:sz w:val="20"/>
           <w:szCs w:val="20"/>
@@ -3698,47 +3461,36 @@
         <w:rPr>
           <w:shd w:val="clear" w:color="auto" w:fill="FFFFFF"/>
         </w:rPr>
-        <w:t xml:space="preserve">Conforme Oliveira (2010, p. 36) “o objetivo geral precisa dar conta da </w:t>
-      </w:r>
-      <w:r>
-        <w:rPr>
+        <w:t xml:space="preserve">Criar uma plataforma de desenvolvimento de alto nível de abstração seguindo as diretrizes </w:t>
+      </w:r>
+      <w:r>
+        <w:rPr>
+          <w:i/>
+          <w:iCs/>
           <w:shd w:val="clear" w:color="auto" w:fill="FFFFFF"/>
         </w:rPr>
-        <w:lastRenderedPageBreak/>
-        <w:t>totalidade do problema da pesquisa, devendo ser elaborado com um verbo de precisão, evitando ao máximo uma possível distorção na interpretação do que se pretende pesquisar.”</w:t>
-      </w:r>
-    </w:p>
-    <w:p>
-      <w:pPr>
-        <w:rPr>
-          <w:lang w:eastAsia="en-US"/>
-        </w:rPr>
-      </w:pPr>
-    </w:p>
-    <w:p>
-      <w:pPr>
-        <w:pStyle w:val="Ttulo3"/>
-      </w:pPr>
-      <w:bookmarkStart w:id="10" w:name="_Toc423895456"/>
-      <w:bookmarkStart w:id="11" w:name="_Toc456719050"/>
-      <w:r>
-        <w:t>2.1.1 O</w:t>
-      </w:r>
-      <w:r>
-        <w:t>bjetivos específicos</w:t>
-      </w:r>
-      <w:bookmarkEnd w:id="10"/>
-      <w:bookmarkEnd w:id="11"/>
-    </w:p>
-    <w:p>
-      <w:pPr>
-        <w:rPr>
-          <w:lang w:eastAsia="en-US"/>
-        </w:rPr>
-      </w:pPr>
-    </w:p>
-    <w:p>
-      <w:pPr>
+        <w:t>open source</w:t>
+      </w:r>
+      <w:r>
+        <w:rPr>
+          <w:shd w:val="clear" w:color="auto" w:fill="FFFFFF"/>
+        </w:rPr>
+        <w:t xml:space="preserve"> </w:t>
+      </w:r>
+      <w:r>
+        <w:rPr>
+          <w:shd w:val="clear" w:color="auto" w:fill="FFFFFF"/>
+        </w:rPr>
+        <w:t>de desenvolvimento de software;</w:t>
+      </w:r>
+    </w:p>
+    <w:p>
+      <w:pPr>
+        <w:pStyle w:val="PargrafodaLista"/>
+        <w:numPr>
+          <w:ilvl w:val="0"/>
+          <w:numId w:val="45"/>
+        </w:numPr>
         <w:rPr>
           <w:sz w:val="20"/>
           <w:szCs w:val="20"/>
@@ -3748,7 +3500,177 @@
         <w:rPr>
           <w:shd w:val="clear" w:color="auto" w:fill="FFFFFF"/>
         </w:rPr>
-        <w:t>Segundo a mesma autora (2010, p. 37) “os objetivos específicos fazem o detalhamento do objetivo geral e devem ser iniciados com o verbo no infinitivo.”</w:t>
+        <w:t>P</w:t>
+      </w:r>
+      <w:r>
+        <w:rPr>
+          <w:shd w:val="clear" w:color="auto" w:fill="FFFFFF"/>
+        </w:rPr>
+        <w:t>esquisar e determinar um padrão de desenvolvimento que garanta a conformidade com a AUTOSAR</w:t>
+      </w:r>
+      <w:r>
+        <w:rPr>
+          <w:shd w:val="clear" w:color="auto" w:fill="FFFFFF"/>
+        </w:rPr>
+        <w:t>;</w:t>
+      </w:r>
+    </w:p>
+    <w:p>
+      <w:pPr>
+        <w:pStyle w:val="PargrafodaLista"/>
+        <w:numPr>
+          <w:ilvl w:val="0"/>
+          <w:numId w:val="45"/>
+        </w:numPr>
+        <w:rPr>
+          <w:sz w:val="20"/>
+          <w:szCs w:val="20"/>
+        </w:rPr>
+      </w:pPr>
+      <w:r>
+        <w:rPr>
+          <w:shd w:val="clear" w:color="auto" w:fill="FFFFFF"/>
+        </w:rPr>
+        <w:t>Pesquisar e determinar as interfaces de rede que serão implementadas para a abstração</w:t>
+      </w:r>
+      <w:r>
+        <w:rPr>
+          <w:shd w:val="clear" w:color="auto" w:fill="FFFFFF"/>
+        </w:rPr>
+        <w:t>;</w:t>
+      </w:r>
+    </w:p>
+    <w:p>
+      <w:pPr>
+        <w:pStyle w:val="PargrafodaLista"/>
+        <w:numPr>
+          <w:ilvl w:val="0"/>
+          <w:numId w:val="45"/>
+        </w:numPr>
+        <w:rPr>
+          <w:sz w:val="20"/>
+          <w:szCs w:val="20"/>
+        </w:rPr>
+      </w:pPr>
+      <w:r>
+        <w:rPr>
+          <w:shd w:val="clear" w:color="auto" w:fill="FFFFFF"/>
+        </w:rPr>
+        <w:t xml:space="preserve">Desenvolver </w:t>
+      </w:r>
+      <w:r>
+        <w:rPr>
+          <w:i/>
+          <w:iCs/>
+          <w:shd w:val="clear" w:color="auto" w:fill="FFFFFF"/>
+        </w:rPr>
+        <w:t>templates</w:t>
+      </w:r>
+      <w:r>
+        <w:rPr>
+          <w:shd w:val="clear" w:color="auto" w:fill="FFFFFF"/>
+        </w:rPr>
+        <w:t xml:space="preserve"> de código para a geração dinâmica de mensagens e suas dependências</w:t>
+      </w:r>
+      <w:r>
+        <w:rPr>
+          <w:shd w:val="clear" w:color="auto" w:fill="FFFFFF"/>
+        </w:rPr>
+        <w:t>;</w:t>
+      </w:r>
+    </w:p>
+    <w:p>
+      <w:pPr>
+        <w:pStyle w:val="PargrafodaLista"/>
+        <w:numPr>
+          <w:ilvl w:val="0"/>
+          <w:numId w:val="45"/>
+        </w:numPr>
+        <w:rPr>
+          <w:sz w:val="20"/>
+          <w:szCs w:val="20"/>
+        </w:rPr>
+      </w:pPr>
+      <w:r>
+        <w:rPr>
+          <w:shd w:val="clear" w:color="auto" w:fill="FFFFFF"/>
+        </w:rPr>
+        <w:t>Desenvolver arquiteturas de rede eficientes para cada interface determinada anteriormente</w:t>
+      </w:r>
+      <w:r>
+        <w:rPr>
+          <w:shd w:val="clear" w:color="auto" w:fill="FFFFFF"/>
+        </w:rPr>
+        <w:t>;</w:t>
+      </w:r>
+    </w:p>
+    <w:p>
+      <w:pPr>
+        <w:pStyle w:val="PargrafodaLista"/>
+        <w:numPr>
+          <w:ilvl w:val="0"/>
+          <w:numId w:val="45"/>
+        </w:numPr>
+        <w:rPr>
+          <w:sz w:val="20"/>
+          <w:szCs w:val="20"/>
+        </w:rPr>
+      </w:pPr>
+      <w:r>
+        <w:rPr>
+          <w:shd w:val="clear" w:color="auto" w:fill="FFFFFF"/>
+        </w:rPr>
+        <w:t xml:space="preserve">Garantir a expansão do suporte para </w:t>
+      </w:r>
+      <w:r>
+        <w:rPr>
+          <w:shd w:val="clear" w:color="auto" w:fill="FFFFFF"/>
+        </w:rPr>
+        <w:t>diferentes arquiteturas de processador</w:t>
+      </w:r>
+      <w:r>
+        <w:rPr>
+          <w:shd w:val="clear" w:color="auto" w:fill="FFFFFF"/>
+        </w:rPr>
+        <w:t>;</w:t>
+      </w:r>
+    </w:p>
+    <w:p>
+      <w:pPr>
+        <w:pStyle w:val="PargrafodaLista"/>
+        <w:numPr>
+          <w:ilvl w:val="0"/>
+          <w:numId w:val="45"/>
+        </w:numPr>
+        <w:rPr>
+          <w:sz w:val="20"/>
+          <w:szCs w:val="20"/>
+        </w:rPr>
+      </w:pPr>
+      <w:r>
+        <w:rPr>
+          <w:shd w:val="clear" w:color="auto" w:fill="FFFFFF"/>
+        </w:rPr>
+        <w:t>Garantir a expansão do suporte para diferentes sistemas operacionais;</w:t>
+      </w:r>
+    </w:p>
+    <w:p>
+      <w:pPr>
+        <w:pStyle w:val="PargrafodaLista"/>
+        <w:numPr>
+          <w:ilvl w:val="0"/>
+          <w:numId w:val="45"/>
+        </w:numPr>
+        <w:rPr>
+          <w:sz w:val="20"/>
+          <w:szCs w:val="20"/>
+        </w:rPr>
+      </w:pPr>
+      <w:r>
+        <w:rPr>
+          <w:shd w:val="clear" w:color="auto" w:fill="FFFFFF"/>
+        </w:rPr>
+        <w:t xml:space="preserve">Criar uma interface gráfica de fácil entendimento e utilização </w:t>
       </w:r>
     </w:p>
     <w:p>
@@ -3779,6 +3701,74 @@
         <w:autoSpaceDE/>
         <w:autoSpaceDN/>
         <w:spacing w:line="240" w:lineRule="auto"/>
+        <w:ind w:left="360" w:firstLine="0"/>
+        <w:rPr>
+          <w:rFonts w:eastAsia="Calibri" w:cs="Arial"/>
+          <w:lang w:eastAsia="en-US"/>
+        </w:rPr>
+      </w:pPr>
+    </w:p>
+    <w:p>
+      <w:pPr>
+        <w:widowControl/>
+        <w:autoSpaceDE/>
+        <w:autoSpaceDN/>
+        <w:ind w:left="360" w:firstLine="349"/>
+        <w:rPr>
+          <w:rFonts w:eastAsia="Calibri" w:cs="Arial"/>
+          <w:lang w:eastAsia="en-US"/>
+        </w:rPr>
+      </w:pPr>
+      <w:r>
+        <w:rPr>
+          <w:rFonts w:eastAsia="Calibri" w:cs="Arial"/>
+          <w:lang w:eastAsia="en-US"/>
+        </w:rPr>
+        <w:t>Atualmente não há um software altamente difundido no mercado que cumpra com os requisitos apresentados nos objetivos deste trabalho, e os que existem são projetos privados de custo alto para adquirir e treinar profissionais.</w:t>
+      </w:r>
+    </w:p>
+    <w:p>
+      <w:pPr>
+        <w:widowControl/>
+        <w:autoSpaceDE/>
+        <w:autoSpaceDN/>
+        <w:ind w:left="360" w:firstLine="349"/>
+        <w:rPr>
+          <w:rFonts w:eastAsia="Calibri" w:cs="Arial"/>
+          <w:lang w:eastAsia="en-US"/>
+        </w:rPr>
+      </w:pPr>
+      <w:r>
+        <w:rPr>
+          <w:rFonts w:eastAsia="Calibri" w:cs="Arial"/>
+          <w:lang w:eastAsia="en-US"/>
+        </w:rPr>
+        <w:t xml:space="preserve">Em um projeto </w:t>
+      </w:r>
+      <w:r>
+        <w:rPr>
+          <w:rFonts w:eastAsia="Calibri" w:cs="Arial"/>
+          <w:i/>
+          <w:iCs/>
+          <w:lang w:eastAsia="en-US"/>
+        </w:rPr>
+        <w:t>open source</w:t>
+      </w:r>
+      <w:r>
+        <w:rPr>
+          <w:rFonts w:eastAsia="Calibri" w:cs="Arial"/>
+          <w:lang w:eastAsia="en-US"/>
+        </w:rPr>
+        <w:t xml:space="preserve"> existem maiores chances de contribuições da comunidade para o crescimento do projeto e, por consequência, acaba gerando facilidade para os utilizadores do software que terão documentações e uma comunidade para tirar dúvidas.</w:t>
+      </w:r>
+    </w:p>
+    <w:p>
+      <w:pPr>
+        <w:widowControl/>
+        <w:autoSpaceDE/>
+        <w:autoSpaceDN/>
+        <w:spacing w:line="240" w:lineRule="auto"/>
+        <w:ind w:left="360" w:firstLine="349"/>
         <w:jc w:val="left"/>
         <w:rPr>
           <w:rFonts w:eastAsia="Calibri" w:cs="Arial"/>
@@ -3801,7 +3791,7 @@
           <w:numId w:val="44"/>
         </w:numPr>
       </w:pPr>
-      <w:bookmarkStart w:id="12" w:name="_Toc456719051"/>
+      <w:bookmarkStart w:id="13" w:name="_Toc456719051"/>
       <w:r>
         <w:lastRenderedPageBreak/>
         <w:t xml:space="preserve"> FUNDAMENTAÇÃO TEÓRICA</w:t>
@@ -3921,10 +3911,10 @@
           <w:lang w:eastAsia="en-US"/>
         </w:rPr>
       </w:pPr>
-      <w:bookmarkStart w:id="13" w:name="_Toc406098415"/>
-      <w:bookmarkEnd w:id="4"/>
-      <w:bookmarkEnd w:id="7"/>
-      <w:bookmarkEnd w:id="12"/>
+      <w:bookmarkStart w:id="14" w:name="_Toc406098415"/>
+      <w:bookmarkEnd w:id="5"/>
+      <w:bookmarkEnd w:id="8"/>
+      <w:bookmarkEnd w:id="13"/>
       <w:r>
         <w:rPr>
           <w:lang w:eastAsia="en-US"/>
@@ -3940,10 +3930,10 @@
           <w:lang w:eastAsia="en-US"/>
         </w:rPr>
       </w:pPr>
-      <w:bookmarkStart w:id="14" w:name="_Toc406098438"/>
-      <w:bookmarkStart w:id="15" w:name="_Toc423895496"/>
-      <w:bookmarkStart w:id="16" w:name="_Toc456719068"/>
-      <w:bookmarkEnd w:id="13"/>
+      <w:bookmarkStart w:id="15" w:name="_Toc406098438"/>
+      <w:bookmarkStart w:id="16" w:name="_Toc423895496"/>
+      <w:bookmarkStart w:id="17" w:name="_Toc456719068"/>
+      <w:bookmarkEnd w:id="14"/>
       <w:r>
         <w:rPr>
           <w:rFonts w:eastAsia="Calibri" w:cs="Arial"/>
@@ -3952,9 +3942,9 @@
         <w:lastRenderedPageBreak/>
         <w:t>REFERÊNCIAS</w:t>
       </w:r>
-      <w:bookmarkEnd w:id="14"/>
       <w:bookmarkEnd w:id="15"/>
       <w:bookmarkEnd w:id="16"/>
+      <w:bookmarkEnd w:id="17"/>
     </w:p>
     <w:p>
       <w:pPr>
@@ -4612,7 +4602,7 @@
 </file>
 
 <file path=word/endnotes.xml><?xml version="1.0" encoding="utf-8"?>
-<w:endnotes xmlns:wpc="http://schemas.microsoft.com/office/word/2010/wordprocessingCanvas" xmlns:cx="http://schemas.microsoft.com/office/drawing/2014/chartex" xmlns:cx1="http://schemas.microsoft.com/office/drawing/2015/9/8/chartex" xmlns:cx2="http://schemas.microsoft.com/office/drawing/2015/10/21/chartex" xmlns:cx3="http://schemas.microsoft.com/office/drawing/2016/5/9/chartex" xmlns:cx4="http://schemas.microsoft.com/office/drawing/2016/5/10/chartex" xmlns:cx5="http://schemas.microsoft.com/office/drawing/2016/5/11/chartex" xmlns:cx6="http://schemas.microsoft.com/office/drawing/2016/5/12/chartex" xmlns:cx7="http://schemas.microsoft.com/office/drawing/2016/5/13/chartex" xmlns:cx8="http://schemas.microsoft.com/office/drawing/2016/5/14/chartex" xmlns:mc="http://schemas.openxmlformats.org/markup-compatibility/2006" xmlns:aink="http://schemas.microsoft.com/office/drawing/2016/ink" xmlns:am3d="http://schemas.microsoft.com/office/drawing/2017/model3d" xmlns:o="urn:schemas-microsoft-com:office:office" xmlns:r="http://schemas.openxmlformats.org/officeDocument/2006/relationships" xmlns:m="http://schemas.openxmlformats.org/officeDocument/2006/math" xmlns:v="urn:schemas-microsoft-com:vml" xmlns:wp14="http://schemas.microsoft.com/office/word/2010/wordprocessingDrawing" xmlns:wp="http://schemas.openxmlformats.org/drawingml/2006/wordprocessingDrawing" xmlns:w10="urn:schemas-microsoft-com:office:word" xmlns:w="http://schemas.openxmlformats.org/wordprocessingml/2006/main" xmlns:w14="http://schemas.microsoft.com/office/word/2010/wordml" xmlns:w15="http://schemas.microsoft.com/office/word/2012/wordml" xmlns:w16cex="http://schemas.microsoft.com/office/word/2018/wordml/cex" xmlns:w16cid="http://schemas.microsoft.com/office/word/2016/wordml/cid" xmlns:w16="http://schemas.microsoft.com/office/word/2018/wordml" xmlns:w16se="http://schemas.microsoft.com/office/word/2015/wordml/symex" xmlns:wpg="http://schemas.microsoft.com/office/word/2010/wordprocessingGroup" xmlns:wpi="http://schemas.microsoft.com/office/word/2010/wordprocessingInk" xmlns:wne="http://schemas.microsoft.com/office/word/2006/wordml" xmlns:wps="http://schemas.microsoft.com/office/word/2010/wordprocessingShape" mc:Ignorable="w14 w15 w16se w16cid w16 w16cex wp14">
+<w:endnotes xmlns:wpc="http://schemas.microsoft.com/office/word/2010/wordprocessingCanvas" xmlns:cx="http://schemas.microsoft.com/office/drawing/2014/chartex" xmlns:cx1="http://schemas.microsoft.com/office/drawing/2015/9/8/chartex" xmlns:cx2="http://schemas.microsoft.com/office/drawing/2015/10/21/chartex" xmlns:cx3="http://schemas.microsoft.com/office/drawing/2016/5/9/chartex" xmlns:cx4="http://schemas.microsoft.com/office/drawing/2016/5/10/chartex" xmlns:cx5="http://schemas.microsoft.com/office/drawing/2016/5/11/chartex" xmlns:cx6="http://schemas.microsoft.com/office/drawing/2016/5/12/chartex" xmlns:cx7="http://schemas.microsoft.com/office/drawing/2016/5/13/chartex" xmlns:cx8="http://schemas.microsoft.com/office/drawing/2016/5/14/chartex" xmlns:mc="http://schemas.openxmlformats.org/markup-compatibility/2006" xmlns:aink="http://schemas.microsoft.com/office/drawing/2016/ink" xmlns:am3d="http://schemas.microsoft.com/office/drawing/2017/model3d" xmlns:o="urn:schemas-microsoft-com:office:office" xmlns:r="http://schemas.openxmlformats.org/officeDocument/2006/relationships" xmlns:m="http://schemas.openxmlformats.org/officeDocument/2006/math" xmlns:v="urn:schemas-microsoft-com:vml" xmlns:wp14="http://schemas.microsoft.com/office/word/2010/wordprocessingDrawing" xmlns:wp="http://schemas.openxmlformats.org/drawingml/2006/wordprocessingDrawing" xmlns:w10="urn:schemas-microsoft-com:office:word" xmlns:w="http://schemas.openxmlformats.org/wordprocessingml/2006/main" xmlns:w14="http://schemas.microsoft.com/office/word/2010/wordml" xmlns:w15="http://schemas.microsoft.com/office/word/2012/wordml" xmlns:w16cex="http://schemas.microsoft.com/office/word/2018/wordml/cex" xmlns:w16cid="http://schemas.microsoft.com/office/word/2016/wordml/cid" xmlns:w16="http://schemas.microsoft.com/office/word/2018/wordml" xmlns:w16sdtdh="http://schemas.microsoft.com/office/word/2020/wordml/sdtdatahash" xmlns:w16se="http://schemas.microsoft.com/office/word/2015/wordml/symex" xmlns:wpg="http://schemas.microsoft.com/office/word/2010/wordprocessingGroup" xmlns:wpi="http://schemas.microsoft.com/office/word/2010/wordprocessingInk" xmlns:wne="http://schemas.microsoft.com/office/word/2006/wordml" xmlns:wps="http://schemas.microsoft.com/office/word/2010/wordprocessingShape" mc:Ignorable="w14 w15 w16se w16cid w16 w16cex w16sdtdh wp14">
   <w:endnote w:type="separator" w:id="-1">
     <w:p>
       <w:r>
@@ -4631,7 +4621,7 @@
 </file>
 
 <file path=word/footnotes.xml><?xml version="1.0" encoding="utf-8"?>
-<w:footnotes xmlns:wpc="http://schemas.microsoft.com/office/word/2010/wordprocessingCanvas" xmlns:cx="http://schemas.microsoft.com/office/drawing/2014/chartex" xmlns:cx1="http://schemas.microsoft.com/office/drawing/2015/9/8/chartex" xmlns:cx2="http://schemas.microsoft.com/office/drawing/2015/10/21/chartex" xmlns:cx3="http://schemas.microsoft.com/office/drawing/2016/5/9/chartex" xmlns:cx4="http://schemas.microsoft.com/office/drawing/2016/5/10/chartex" xmlns:cx5="http://schemas.microsoft.com/office/drawing/2016/5/11/chartex" xmlns:cx6="http://schemas.microsoft.com/office/drawing/2016/5/12/chartex" xmlns:cx7="http://schemas.microsoft.com/office/drawing/2016/5/13/chartex" xmlns:cx8="http://schemas.microsoft.com/office/drawing/2016/5/14/chartex" xmlns:mc="http://schemas.openxmlformats.org/markup-compatibility/2006" xmlns:aink="http://schemas.microsoft.com/office/drawing/2016/ink" xmlns:am3d="http://schemas.microsoft.com/office/drawing/2017/model3d" xmlns:o="urn:schemas-microsoft-com:office:office" xmlns:r="http://schemas.openxmlformats.org/officeDocument/2006/relationships" xmlns:m="http://schemas.openxmlformats.org/officeDocument/2006/math" xmlns:v="urn:schemas-microsoft-com:vml" xmlns:wp14="http://schemas.microsoft.com/office/word/2010/wordprocessingDrawing" xmlns:wp="http://schemas.openxmlformats.org/drawingml/2006/wordprocessingDrawing" xmlns:w10="urn:schemas-microsoft-com:office:word" xmlns:w="http://schemas.openxmlformats.org/wordprocessingml/2006/main" xmlns:w14="http://schemas.microsoft.com/office/word/2010/wordml" xmlns:w15="http://schemas.microsoft.com/office/word/2012/wordml" xmlns:w16cex="http://schemas.microsoft.com/office/word/2018/wordml/cex" xmlns:w16cid="http://schemas.microsoft.com/office/word/2016/wordml/cid" xmlns:w16="http://schemas.microsoft.com/office/word/2018/wordml" xmlns:w16se="http://schemas.microsoft.com/office/word/2015/wordml/symex" xmlns:wpg="http://schemas.microsoft.com/office/word/2010/wordprocessingGroup" xmlns:wpi="http://schemas.microsoft.com/office/word/2010/wordprocessingInk" xmlns:wne="http://schemas.microsoft.com/office/word/2006/wordml" xmlns:wps="http://schemas.microsoft.com/office/word/2010/wordprocessingShape" mc:Ignorable="w14 w15 w16se w16cid w16 w16cex wp14">
+<w:footnotes xmlns:wpc="http://schemas.microsoft.com/office/word/2010/wordprocessingCanvas" xmlns:cx="http://schemas.microsoft.com/office/drawing/2014/chartex" xmlns:cx1="http://schemas.microsoft.com/office/drawing/2015/9/8/chartex" xmlns:cx2="http://schemas.microsoft.com/office/drawing/2015/10/21/chartex" xmlns:cx3="http://schemas.microsoft.com/office/drawing/2016/5/9/chartex" xmlns:cx4="http://schemas.microsoft.com/office/drawing/2016/5/10/chartex" xmlns:cx5="http://schemas.microsoft.com/office/drawing/2016/5/11/chartex" xmlns:cx6="http://schemas.microsoft.com/office/drawing/2016/5/12/chartex" xmlns:cx7="http://schemas.microsoft.com/office/drawing/2016/5/13/chartex" xmlns:cx8="http://schemas.microsoft.com/office/drawing/2016/5/14/chartex" xmlns:mc="http://schemas.openxmlformats.org/markup-compatibility/2006" xmlns:aink="http://schemas.microsoft.com/office/drawing/2016/ink" xmlns:am3d="http://schemas.microsoft.com/office/drawing/2017/model3d" xmlns:o="urn:schemas-microsoft-com:office:office" xmlns:r="http://schemas.openxmlformats.org/officeDocument/2006/relationships" xmlns:m="http://schemas.openxmlformats.org/officeDocument/2006/math" xmlns:v="urn:schemas-microsoft-com:vml" xmlns:wp14="http://schemas.microsoft.com/office/word/2010/wordprocessingDrawing" xmlns:wp="http://schemas.openxmlformats.org/drawingml/2006/wordprocessingDrawing" xmlns:w10="urn:schemas-microsoft-com:office:word" xmlns:w="http://schemas.openxmlformats.org/wordprocessingml/2006/main" xmlns:w14="http://schemas.microsoft.com/office/word/2010/wordml" xmlns:w15="http://schemas.microsoft.com/office/word/2012/wordml" xmlns:w16cex="http://schemas.microsoft.com/office/word/2018/wordml/cex" xmlns:w16cid="http://schemas.microsoft.com/office/word/2016/wordml/cid" xmlns:w16="http://schemas.microsoft.com/office/word/2018/wordml" xmlns:w16sdtdh="http://schemas.microsoft.com/office/word/2020/wordml/sdtdatahash" xmlns:w16se="http://schemas.microsoft.com/office/word/2015/wordml/symex" xmlns:wpg="http://schemas.microsoft.com/office/word/2010/wordprocessingGroup" xmlns:wpi="http://schemas.microsoft.com/office/word/2010/wordprocessingInk" xmlns:wne="http://schemas.microsoft.com/office/word/2006/wordml" xmlns:wps="http://schemas.microsoft.com/office/word/2010/wordprocessingShape" mc:Ignorable="w14 w15 w16se w16cid w16 w16cex w16sdtdh wp14">
   <w:footnote w:type="separator" w:id="-1">
     <w:p>
       <w:r>
@@ -4650,7 +4640,7 @@
 </file>
 
 <file path=word/header1.xml><?xml version="1.0" encoding="utf-8"?>
-<w:hdr xmlns:wpc="http://schemas.microsoft.com/office/word/2010/wordprocessingCanvas" xmlns:cx="http://schemas.microsoft.com/office/drawing/2014/chartex" xmlns:cx1="http://schemas.microsoft.com/office/drawing/2015/9/8/chartex" xmlns:cx2="http://schemas.microsoft.com/office/drawing/2015/10/21/chartex" xmlns:cx3="http://schemas.microsoft.com/office/drawing/2016/5/9/chartex" xmlns:cx4="http://schemas.microsoft.com/office/drawing/2016/5/10/chartex" xmlns:cx5="http://schemas.microsoft.com/office/drawing/2016/5/11/chartex" xmlns:cx6="http://schemas.microsoft.com/office/drawing/2016/5/12/chartex" xmlns:cx7="http://schemas.microsoft.com/office/drawing/2016/5/13/chartex" xmlns:cx8="http://schemas.microsoft.com/office/drawing/2016/5/14/chartex" xmlns:mc="http://schemas.openxmlformats.org/markup-compatibility/2006" xmlns:aink="http://schemas.microsoft.com/office/drawing/2016/ink" xmlns:am3d="http://schemas.microsoft.com/office/drawing/2017/model3d" xmlns:o="urn:schemas-microsoft-com:office:office" xmlns:r="http://schemas.openxmlformats.org/officeDocument/2006/relationships" xmlns:m="http://schemas.openxmlformats.org/officeDocument/2006/math" xmlns:v="urn:schemas-microsoft-com:vml" xmlns:wp14="http://schemas.microsoft.com/office/word/2010/wordprocessingDrawing" xmlns:wp="http://schemas.openxmlformats.org/drawingml/2006/wordprocessingDrawing" xmlns:w10="urn:schemas-microsoft-com:office:word" xmlns:w="http://schemas.openxmlformats.org/wordprocessingml/2006/main" xmlns:w14="http://schemas.microsoft.com/office/word/2010/wordml" xmlns:w15="http://schemas.microsoft.com/office/word/2012/wordml" xmlns:w16cex="http://schemas.microsoft.com/office/word/2018/wordml/cex" xmlns:w16cid="http://schemas.microsoft.com/office/word/2016/wordml/cid" xmlns:w16="http://schemas.microsoft.com/office/word/2018/wordml" xmlns:w16se="http://schemas.microsoft.com/office/word/2015/wordml/symex" xmlns:wpg="http://schemas.microsoft.com/office/word/2010/wordprocessingGroup" xmlns:wpi="http://schemas.microsoft.com/office/word/2010/wordprocessingInk" xmlns:wne="http://schemas.microsoft.com/office/word/2006/wordml" xmlns:wps="http://schemas.microsoft.com/office/word/2010/wordprocessingShape" mc:Ignorable="w14 w15 w16se w16cid w16 w16cex wp14">
+<w:hdr xmlns:wpc="http://schemas.microsoft.com/office/word/2010/wordprocessingCanvas" xmlns:cx="http://schemas.microsoft.com/office/drawing/2014/chartex" xmlns:cx1="http://schemas.microsoft.com/office/drawing/2015/9/8/chartex" xmlns:cx2="http://schemas.microsoft.com/office/drawing/2015/10/21/chartex" xmlns:cx3="http://schemas.microsoft.com/office/drawing/2016/5/9/chartex" xmlns:cx4="http://schemas.microsoft.com/office/drawing/2016/5/10/chartex" xmlns:cx5="http://schemas.microsoft.com/office/drawing/2016/5/11/chartex" xmlns:cx6="http://schemas.microsoft.com/office/drawing/2016/5/12/chartex" xmlns:cx7="http://schemas.microsoft.com/office/drawing/2016/5/13/chartex" xmlns:cx8="http://schemas.microsoft.com/office/drawing/2016/5/14/chartex" xmlns:mc="http://schemas.openxmlformats.org/markup-compatibility/2006" xmlns:aink="http://schemas.microsoft.com/office/drawing/2016/ink" xmlns:am3d="http://schemas.microsoft.com/office/drawing/2017/model3d" xmlns:o="urn:schemas-microsoft-com:office:office" xmlns:r="http://schemas.openxmlformats.org/officeDocument/2006/relationships" xmlns:m="http://schemas.openxmlformats.org/officeDocument/2006/math" xmlns:v="urn:schemas-microsoft-com:vml" xmlns:wp14="http://schemas.microsoft.com/office/word/2010/wordprocessingDrawing" xmlns:wp="http://schemas.openxmlformats.org/drawingml/2006/wordprocessingDrawing" xmlns:w10="urn:schemas-microsoft-com:office:word" xmlns:w="http://schemas.openxmlformats.org/wordprocessingml/2006/main" xmlns:w14="http://schemas.microsoft.com/office/word/2010/wordml" xmlns:w15="http://schemas.microsoft.com/office/word/2012/wordml" xmlns:w16cex="http://schemas.microsoft.com/office/word/2018/wordml/cex" xmlns:w16cid="http://schemas.microsoft.com/office/word/2016/wordml/cid" xmlns:w16="http://schemas.microsoft.com/office/word/2018/wordml" xmlns:w16sdtdh="http://schemas.microsoft.com/office/word/2020/wordml/sdtdatahash" xmlns:w16se="http://schemas.microsoft.com/office/word/2015/wordml/symex" xmlns:wpg="http://schemas.microsoft.com/office/word/2010/wordprocessingGroup" xmlns:wpi="http://schemas.microsoft.com/office/word/2010/wordprocessingInk" xmlns:wne="http://schemas.microsoft.com/office/word/2006/wordml" xmlns:wps="http://schemas.microsoft.com/office/word/2010/wordprocessingShape" mc:Ignorable="w14 w15 w16se w16cid w16 w16cex w16sdtdh wp14">
   <w:p>
     <w:pPr>
       <w:pStyle w:val="Cabealho"/>
@@ -4667,7 +4657,7 @@
 </file>
 
 <file path=word/header2.xml><?xml version="1.0" encoding="utf-8"?>
-<w:hdr xmlns:wpc="http://schemas.microsoft.com/office/word/2010/wordprocessingCanvas" xmlns:cx="http://schemas.microsoft.com/office/drawing/2014/chartex" xmlns:cx1="http://schemas.microsoft.com/office/drawing/2015/9/8/chartex" xmlns:cx2="http://schemas.microsoft.com/office/drawing/2015/10/21/chartex" xmlns:cx3="http://schemas.microsoft.com/office/drawing/2016/5/9/chartex" xmlns:cx4="http://schemas.microsoft.com/office/drawing/2016/5/10/chartex" xmlns:cx5="http://schemas.microsoft.com/office/drawing/2016/5/11/chartex" xmlns:cx6="http://schemas.microsoft.com/office/drawing/2016/5/12/chartex" xmlns:cx7="http://schemas.microsoft.com/office/drawing/2016/5/13/chartex" xmlns:cx8="http://schemas.microsoft.com/office/drawing/2016/5/14/chartex" xmlns:mc="http://schemas.openxmlformats.org/markup-compatibility/2006" xmlns:aink="http://schemas.microsoft.com/office/drawing/2016/ink" xmlns:am3d="http://schemas.microsoft.com/office/drawing/2017/model3d" xmlns:o="urn:schemas-microsoft-com:office:office" xmlns:r="http://schemas.openxmlformats.org/officeDocument/2006/relationships" xmlns:m="http://schemas.openxmlformats.org/officeDocument/2006/math" xmlns:v="urn:schemas-microsoft-com:vml" xmlns:wp14="http://schemas.microsoft.com/office/word/2010/wordprocessingDrawing" xmlns:wp="http://schemas.openxmlformats.org/drawingml/2006/wordprocessingDrawing" xmlns:w10="urn:schemas-microsoft-com:office:word" xmlns:w="http://schemas.openxmlformats.org/wordprocessingml/2006/main" xmlns:w14="http://schemas.microsoft.com/office/word/2010/wordml" xmlns:w15="http://schemas.microsoft.com/office/word/2012/wordml" xmlns:w16cex="http://schemas.microsoft.com/office/word/2018/wordml/cex" xmlns:w16cid="http://schemas.microsoft.com/office/word/2016/wordml/cid" xmlns:w16="http://schemas.microsoft.com/office/word/2018/wordml" xmlns:w16se="http://schemas.microsoft.com/office/word/2015/wordml/symex" xmlns:wpg="http://schemas.microsoft.com/office/word/2010/wordprocessingGroup" xmlns:wpi="http://schemas.microsoft.com/office/word/2010/wordprocessingInk" xmlns:wne="http://schemas.microsoft.com/office/word/2006/wordml" xmlns:wps="http://schemas.microsoft.com/office/word/2010/wordprocessingShape" mc:Ignorable="w14 w15 w16se w16cid w16 w16cex wp14">
+<w:hdr xmlns:wpc="http://schemas.microsoft.com/office/word/2010/wordprocessingCanvas" xmlns:cx="http://schemas.microsoft.com/office/drawing/2014/chartex" xmlns:cx1="http://schemas.microsoft.com/office/drawing/2015/9/8/chartex" xmlns:cx2="http://schemas.microsoft.com/office/drawing/2015/10/21/chartex" xmlns:cx3="http://schemas.microsoft.com/office/drawing/2016/5/9/chartex" xmlns:cx4="http://schemas.microsoft.com/office/drawing/2016/5/10/chartex" xmlns:cx5="http://schemas.microsoft.com/office/drawing/2016/5/11/chartex" xmlns:cx6="http://schemas.microsoft.com/office/drawing/2016/5/12/chartex" xmlns:cx7="http://schemas.microsoft.com/office/drawing/2016/5/13/chartex" xmlns:cx8="http://schemas.microsoft.com/office/drawing/2016/5/14/chartex" xmlns:mc="http://schemas.openxmlformats.org/markup-compatibility/2006" xmlns:aink="http://schemas.microsoft.com/office/drawing/2016/ink" xmlns:am3d="http://schemas.microsoft.com/office/drawing/2017/model3d" xmlns:o="urn:schemas-microsoft-com:office:office" xmlns:r="http://schemas.openxmlformats.org/officeDocument/2006/relationships" xmlns:m="http://schemas.openxmlformats.org/officeDocument/2006/math" xmlns:v="urn:schemas-microsoft-com:vml" xmlns:wp14="http://schemas.microsoft.com/office/word/2010/wordprocessingDrawing" xmlns:wp="http://schemas.openxmlformats.org/drawingml/2006/wordprocessingDrawing" xmlns:w10="urn:schemas-microsoft-com:office:word" xmlns:w="http://schemas.openxmlformats.org/wordprocessingml/2006/main" xmlns:w14="http://schemas.microsoft.com/office/word/2010/wordml" xmlns:w15="http://schemas.microsoft.com/office/word/2012/wordml" xmlns:w16cex="http://schemas.microsoft.com/office/word/2018/wordml/cex" xmlns:w16cid="http://schemas.microsoft.com/office/word/2016/wordml/cid" xmlns:w16="http://schemas.microsoft.com/office/word/2018/wordml" xmlns:w16sdtdh="http://schemas.microsoft.com/office/word/2020/wordml/sdtdatahash" xmlns:w16se="http://schemas.microsoft.com/office/word/2015/wordml/symex" xmlns:wpg="http://schemas.microsoft.com/office/word/2010/wordprocessingGroup" xmlns:wpi="http://schemas.microsoft.com/office/word/2010/wordprocessingInk" xmlns:wne="http://schemas.microsoft.com/office/word/2006/wordml" xmlns:wps="http://schemas.microsoft.com/office/word/2010/wordprocessingShape" mc:Ignorable="w14 w15 w16se w16cid w16 w16cex w16sdtdh wp14">
   <w:p>
     <w:pPr>
       <w:pStyle w:val="Cabealho"/>
@@ -4683,7 +4673,7 @@
 </file>
 
 <file path=word/header3.xml><?xml version="1.0" encoding="utf-8"?>
-<w:hdr xmlns:wpc="http://schemas.microsoft.com/office/word/2010/wordprocessingCanvas" xmlns:cx="http://schemas.microsoft.com/office/drawing/2014/chartex" xmlns:cx1="http://schemas.microsoft.com/office/drawing/2015/9/8/chartex" xmlns:cx2="http://schemas.microsoft.com/office/drawing/2015/10/21/chartex" xmlns:cx3="http://schemas.microsoft.com/office/drawing/2016/5/9/chartex" xmlns:cx4="http://schemas.microsoft.com/office/drawing/2016/5/10/chartex" xmlns:cx5="http://schemas.microsoft.com/office/drawing/2016/5/11/chartex" xmlns:cx6="http://schemas.microsoft.com/office/drawing/2016/5/12/chartex" xmlns:cx7="http://schemas.microsoft.com/office/drawing/2016/5/13/chartex" xmlns:cx8="http://schemas.microsoft.com/office/drawing/2016/5/14/chartex" xmlns:mc="http://schemas.openxmlformats.org/markup-compatibility/2006" xmlns:aink="http://schemas.microsoft.com/office/drawing/2016/ink" xmlns:am3d="http://schemas.microsoft.com/office/drawing/2017/model3d" xmlns:o="urn:schemas-microsoft-com:office:office" xmlns:r="http://schemas.openxmlformats.org/officeDocument/2006/relationships" xmlns:m="http://schemas.openxmlformats.org/officeDocument/2006/math" xmlns:v="urn:schemas-microsoft-com:vml" xmlns:wp14="http://schemas.microsoft.com/office/word/2010/wordprocessingDrawing" xmlns:wp="http://schemas.openxmlformats.org/drawingml/2006/wordprocessingDrawing" xmlns:w10="urn:schemas-microsoft-com:office:word" xmlns:w="http://schemas.openxmlformats.org/wordprocessingml/2006/main" xmlns:w14="http://schemas.microsoft.com/office/word/2010/wordml" xmlns:w15="http://schemas.microsoft.com/office/word/2012/wordml" xmlns:w16cex="http://schemas.microsoft.com/office/word/2018/wordml/cex" xmlns:w16cid="http://schemas.microsoft.com/office/word/2016/wordml/cid" xmlns:w16="http://schemas.microsoft.com/office/word/2018/wordml" xmlns:w16se="http://schemas.microsoft.com/office/word/2015/wordml/symex" xmlns:wpg="http://schemas.microsoft.com/office/word/2010/wordprocessingGroup" xmlns:wpi="http://schemas.microsoft.com/office/word/2010/wordprocessingInk" xmlns:wne="http://schemas.microsoft.com/office/word/2006/wordml" xmlns:wps="http://schemas.microsoft.com/office/word/2010/wordprocessingShape" mc:Ignorable="w14 w15 w16se w16cid w16 w16cex wp14">
+<w:hdr xmlns:wpc="http://schemas.microsoft.com/office/word/2010/wordprocessingCanvas" xmlns:cx="http://schemas.microsoft.com/office/drawing/2014/chartex" xmlns:cx1="http://schemas.microsoft.com/office/drawing/2015/9/8/chartex" xmlns:cx2="http://schemas.microsoft.com/office/drawing/2015/10/21/chartex" xmlns:cx3="http://schemas.microsoft.com/office/drawing/2016/5/9/chartex" xmlns:cx4="http://schemas.microsoft.com/office/drawing/2016/5/10/chartex" xmlns:cx5="http://schemas.microsoft.com/office/drawing/2016/5/11/chartex" xmlns:cx6="http://schemas.microsoft.com/office/drawing/2016/5/12/chartex" xmlns:cx7="http://schemas.microsoft.com/office/drawing/2016/5/13/chartex" xmlns:cx8="http://schemas.microsoft.com/office/drawing/2016/5/14/chartex" xmlns:mc="http://schemas.openxmlformats.org/markup-compatibility/2006" xmlns:aink="http://schemas.microsoft.com/office/drawing/2016/ink" xmlns:am3d="http://schemas.microsoft.com/office/drawing/2017/model3d" xmlns:o="urn:schemas-microsoft-com:office:office" xmlns:r="http://schemas.openxmlformats.org/officeDocument/2006/relationships" xmlns:m="http://schemas.openxmlformats.org/officeDocument/2006/math" xmlns:v="urn:schemas-microsoft-com:vml" xmlns:wp14="http://schemas.microsoft.com/office/word/2010/wordprocessingDrawing" xmlns:wp="http://schemas.openxmlformats.org/drawingml/2006/wordprocessingDrawing" xmlns:w10="urn:schemas-microsoft-com:office:word" xmlns:w="http://schemas.openxmlformats.org/wordprocessingml/2006/main" xmlns:w14="http://schemas.microsoft.com/office/word/2010/wordml" xmlns:w15="http://schemas.microsoft.com/office/word/2012/wordml" xmlns:w16cex="http://schemas.microsoft.com/office/word/2018/wordml/cex" xmlns:w16cid="http://schemas.microsoft.com/office/word/2016/wordml/cid" xmlns:w16="http://schemas.microsoft.com/office/word/2018/wordml" xmlns:w16sdtdh="http://schemas.microsoft.com/office/word/2020/wordml/sdtdatahash" xmlns:w16se="http://schemas.microsoft.com/office/word/2015/wordml/symex" xmlns:wpg="http://schemas.microsoft.com/office/word/2010/wordprocessingGroup" xmlns:wpi="http://schemas.microsoft.com/office/word/2010/wordprocessingInk" xmlns:wne="http://schemas.microsoft.com/office/word/2006/wordml" xmlns:wps="http://schemas.microsoft.com/office/word/2010/wordprocessingShape" mc:Ignorable="w14 w15 w16se w16cid w16 w16cex w16sdtdh wp14">
   <w:sdt>
     <w:sdtPr>
       <w:id w:val="-1076434792"/>
@@ -4730,7 +4720,7 @@
 </file>
 
 <file path=word/numbering.xml><?xml version="1.0" encoding="utf-8"?>
-<w:numbering xmlns:wpc="http://schemas.microsoft.com/office/word/2010/wordprocessingCanvas" xmlns:cx="http://schemas.microsoft.com/office/drawing/2014/chartex" xmlns:cx1="http://schemas.microsoft.com/office/drawing/2015/9/8/chartex" xmlns:cx2="http://schemas.microsoft.com/office/drawing/2015/10/21/chartex" xmlns:cx3="http://schemas.microsoft.com/office/drawing/2016/5/9/chartex" xmlns:cx4="http://schemas.microsoft.com/office/drawing/2016/5/10/chartex" xmlns:cx5="http://schemas.microsoft.com/office/drawing/2016/5/11/chartex" xmlns:cx6="http://schemas.microsoft.com/office/drawing/2016/5/12/chartex" xmlns:cx7="http://schemas.microsoft.com/office/drawing/2016/5/13/chartex" xmlns:cx8="http://schemas.microsoft.com/office/drawing/2016/5/14/chartex" xmlns:mc="http://schemas.openxmlformats.org/markup-compatibility/2006" xmlns:aink="http://schemas.microsoft.com/office/drawing/2016/ink" xmlns:am3d="http://schemas.microsoft.com/office/drawing/2017/model3d" xmlns:o="urn:schemas-microsoft-com:office:office" xmlns:r="http://schemas.openxmlformats.org/officeDocument/2006/relationships" xmlns:m="http://schemas.openxmlformats.org/officeDocument/2006/math" xmlns:v="urn:schemas-microsoft-com:vml" xmlns:wp14="http://schemas.microsoft.com/office/word/2010/wordprocessingDrawing" xmlns:wp="http://schemas.openxmlformats.org/drawingml/2006/wordprocessingDrawing" xmlns:w10="urn:schemas-microsoft-com:office:word" xmlns:w="http://schemas.openxmlformats.org/wordprocessingml/2006/main" xmlns:w14="http://schemas.microsoft.com/office/word/2010/wordml" xmlns:w15="http://schemas.microsoft.com/office/word/2012/wordml" xmlns:w16cex="http://schemas.microsoft.com/office/word/2018/wordml/cex" xmlns:w16cid="http://schemas.microsoft.com/office/word/2016/wordml/cid" xmlns:w16="http://schemas.microsoft.com/office/word/2018/wordml" xmlns:w16se="http://schemas.microsoft.com/office/word/2015/wordml/symex" xmlns:wpg="http://schemas.microsoft.com/office/word/2010/wordprocessingGroup" xmlns:wpi="http://schemas.microsoft.com/office/word/2010/wordprocessingInk" xmlns:wne="http://schemas.microsoft.com/office/word/2006/wordml" xmlns:wps="http://schemas.microsoft.com/office/word/2010/wordprocessingShape" mc:Ignorable="w14 w15 w16se w16cid w16 w16cex wp14">
+<w:numbering xmlns:wpc="http://schemas.microsoft.com/office/word/2010/wordprocessingCanvas" xmlns:cx="http://schemas.microsoft.com/office/drawing/2014/chartex" xmlns:cx1="http://schemas.microsoft.com/office/drawing/2015/9/8/chartex" xmlns:cx2="http://schemas.microsoft.com/office/drawing/2015/10/21/chartex" xmlns:cx3="http://schemas.microsoft.com/office/drawing/2016/5/9/chartex" xmlns:cx4="http://schemas.microsoft.com/office/drawing/2016/5/10/chartex" xmlns:cx5="http://schemas.microsoft.com/office/drawing/2016/5/11/chartex" xmlns:cx6="http://schemas.microsoft.com/office/drawing/2016/5/12/chartex" xmlns:cx7="http://schemas.microsoft.com/office/drawing/2016/5/13/chartex" xmlns:cx8="http://schemas.microsoft.com/office/drawing/2016/5/14/chartex" xmlns:mc="http://schemas.openxmlformats.org/markup-compatibility/2006" xmlns:aink="http://schemas.microsoft.com/office/drawing/2016/ink" xmlns:am3d="http://schemas.microsoft.com/office/drawing/2017/model3d" xmlns:o="urn:schemas-microsoft-com:office:office" xmlns:r="http://schemas.openxmlformats.org/officeDocument/2006/relationships" xmlns:m="http://schemas.openxmlformats.org/officeDocument/2006/math" xmlns:v="urn:schemas-microsoft-com:vml" xmlns:wp14="http://schemas.microsoft.com/office/word/2010/wordprocessingDrawing" xmlns:wp="http://schemas.openxmlformats.org/drawingml/2006/wordprocessingDrawing" xmlns:w10="urn:schemas-microsoft-com:office:word" xmlns:w="http://schemas.openxmlformats.org/wordprocessingml/2006/main" xmlns:w14="http://schemas.microsoft.com/office/word/2010/wordml" xmlns:w15="http://schemas.microsoft.com/office/word/2012/wordml" xmlns:w16cex="http://schemas.microsoft.com/office/word/2018/wordml/cex" xmlns:w16cid="http://schemas.microsoft.com/office/word/2016/wordml/cid" xmlns:w16="http://schemas.microsoft.com/office/word/2018/wordml" xmlns:w16sdtdh="http://schemas.microsoft.com/office/word/2020/wordml/sdtdatahash" xmlns:w16se="http://schemas.microsoft.com/office/word/2015/wordml/symex" xmlns:wpg="http://schemas.microsoft.com/office/word/2010/wordprocessingGroup" xmlns:wpi="http://schemas.microsoft.com/office/word/2010/wordprocessingInk" xmlns:wne="http://schemas.microsoft.com/office/word/2006/wordml" xmlns:wps="http://schemas.microsoft.com/office/word/2010/wordprocessingShape" mc:Ignorable="w14 w15 w16se w16cid w16 w16cex w16sdtdh wp14">
   <w:abstractNum w:abstractNumId="0" w15:restartNumberingAfterBreak="0">
     <w:nsid w:val="00CC3E40"/>
     <w:multiLevelType w:val="hybridMultilevel"/>
@@ -5610,6 +5600,119 @@
     </w:lvl>
   </w:abstractNum>
   <w:abstractNum w:abstractNumId="8" w15:restartNumberingAfterBreak="0">
+    <w:nsid w:val="123B2270"/>
+    <w:multiLevelType w:val="hybridMultilevel"/>
+    <w:tmpl w:val="A238E546"/>
+    <w:lvl w:ilvl="0" w:tplc="04160001">
+      <w:start w:val="1"/>
+      <w:numFmt w:val="bullet"/>
+      <w:lvlText w:val=""/>
+      <w:lvlJc w:val="left"/>
+      <w:pPr>
+        <w:ind w:left="720" w:hanging="360"/>
+      </w:pPr>
+      <w:rPr>
+        <w:rFonts w:ascii="Symbol" w:hAnsi="Symbol" w:hint="default"/>
+      </w:rPr>
+    </w:lvl>
+    <w:lvl w:ilvl="1" w:tplc="04160003" w:tentative="1">
+      <w:start w:val="1"/>
+      <w:numFmt w:val="bullet"/>
+      <w:lvlText w:val="o"/>
+      <w:lvlJc w:val="left"/>
+      <w:pPr>
+        <w:ind w:left="1440" w:hanging="360"/>
+      </w:pPr>
+      <w:rPr>
+        <w:rFonts w:ascii="Courier New" w:hAnsi="Courier New" w:cs="Courier New" w:hint="default"/>
+      </w:rPr>
+    </w:lvl>
+    <w:lvl w:ilvl="2" w:tplc="04160005" w:tentative="1">
+      <w:start w:val="1"/>
+      <w:numFmt w:val="bullet"/>
+      <w:lvlText w:val=""/>
+      <w:lvlJc w:val="left"/>
+      <w:pPr>
+        <w:ind w:left="2160" w:hanging="360"/>
+      </w:pPr>
+      <w:rPr>
+        <w:rFonts w:ascii="Wingdings" w:hAnsi="Wingdings" w:hint="default"/>
+      </w:rPr>
+    </w:lvl>
+    <w:lvl w:ilvl="3" w:tplc="04160001" w:tentative="1">
+      <w:start w:val="1"/>
+      <w:numFmt w:val="bullet"/>
+      <w:lvlText w:val=""/>
+      <w:lvlJc w:val="left"/>
+      <w:pPr>
+        <w:ind w:left="2880" w:hanging="360"/>
+      </w:pPr>
+      <w:rPr>
+        <w:rFonts w:ascii="Symbol" w:hAnsi="Symbol" w:hint="default"/>
+      </w:rPr>
+    </w:lvl>
+    <w:lvl w:ilvl="4" w:tplc="04160003" w:tentative="1">
+      <w:start w:val="1"/>
+      <w:numFmt w:val="bullet"/>
+      <w:lvlText w:val="o"/>
+      <w:lvlJc w:val="left"/>
+      <w:pPr>
+        <w:ind w:left="3600" w:hanging="360"/>
+      </w:pPr>
+      <w:rPr>
+        <w:rFonts w:ascii="Courier New" w:hAnsi="Courier New" w:cs="Courier New" w:hint="default"/>
+      </w:rPr>
+    </w:lvl>
+    <w:lvl w:ilvl="5" w:tplc="04160005" w:tentative="1">
+      <w:start w:val="1"/>
+      <w:numFmt w:val="bullet"/>
+      <w:lvlText w:val=""/>
+      <w:lvlJc w:val="left"/>
+      <w:pPr>
+        <w:ind w:left="4320" w:hanging="360"/>
+      </w:pPr>
+      <w:rPr>
+        <w:rFonts w:ascii="Wingdings" w:hAnsi="Wingdings" w:hint="default"/>
+      </w:rPr>
+    </w:lvl>
+    <w:lvl w:ilvl="6" w:tplc="04160001" w:tentative="1">
+      <w:start w:val="1"/>
+      <w:numFmt w:val="bullet"/>
+      <w:lvlText w:val=""/>
+      <w:lvlJc w:val="left"/>
+      <w:pPr>
+        <w:ind w:left="5040" w:hanging="360"/>
+      </w:pPr>
+      <w:rPr>
+        <w:rFonts w:ascii="Symbol" w:hAnsi="Symbol" w:hint="default"/>
+      </w:rPr>
+    </w:lvl>
+    <w:lvl w:ilvl="7" w:tplc="04160003" w:tentative="1">
+      <w:start w:val="1"/>
+      <w:numFmt w:val="bullet"/>
+      <w:lvlText w:val="o"/>
+      <w:lvlJc w:val="left"/>
+      <w:pPr>
+        <w:ind w:left="5760" w:hanging="360"/>
+      </w:pPr>
+      <w:rPr>
+        <w:rFonts w:ascii="Courier New" w:hAnsi="Courier New" w:cs="Courier New" w:hint="default"/>
+      </w:rPr>
+    </w:lvl>
+    <w:lvl w:ilvl="8" w:tplc="04160005" w:tentative="1">
+      <w:start w:val="1"/>
+      <w:numFmt w:val="bullet"/>
+      <w:lvlText w:val=""/>
+      <w:lvlJc w:val="left"/>
+      <w:pPr>
+        <w:ind w:left="6480" w:hanging="360"/>
+      </w:pPr>
+      <w:rPr>
+        <w:rFonts w:ascii="Wingdings" w:hAnsi="Wingdings" w:hint="default"/>
+      </w:rPr>
+    </w:lvl>
+  </w:abstractNum>
+  <w:abstractNum w:abstractNumId="9" w15:restartNumberingAfterBreak="0">
     <w:nsid w:val="12657252"/>
     <w:multiLevelType w:val="multilevel"/>
     <w:tmpl w:val="24C6240E"/>
@@ -5722,7 +5825,7 @@
       </w:rPr>
     </w:lvl>
   </w:abstractNum>
-  <w:abstractNum w:abstractNumId="9" w15:restartNumberingAfterBreak="0">
+  <w:abstractNum w:abstractNumId="10" w15:restartNumberingAfterBreak="0">
     <w:nsid w:val="12BB3E3B"/>
     <w:multiLevelType w:val="hybridMultilevel"/>
     <w:tmpl w:val="4D8C74FE"/>
@@ -5835,7 +5938,7 @@
       </w:rPr>
     </w:lvl>
   </w:abstractNum>
-  <w:abstractNum w:abstractNumId="10" w15:restartNumberingAfterBreak="0">
+  <w:abstractNum w:abstractNumId="11" w15:restartNumberingAfterBreak="0">
     <w:nsid w:val="13334FD4"/>
     <w:multiLevelType w:val="hybridMultilevel"/>
     <w:tmpl w:val="EB9C47A2"/>
@@ -5924,7 +6027,7 @@
       </w:pPr>
     </w:lvl>
   </w:abstractNum>
-  <w:abstractNum w:abstractNumId="11" w15:restartNumberingAfterBreak="0">
+  <w:abstractNum w:abstractNumId="12" w15:restartNumberingAfterBreak="0">
     <w:nsid w:val="154F377E"/>
     <w:multiLevelType w:val="hybridMultilevel"/>
     <w:tmpl w:val="3B58EDDA"/>
@@ -6037,7 +6140,7 @@
       </w:rPr>
     </w:lvl>
   </w:abstractNum>
-  <w:abstractNum w:abstractNumId="12" w15:restartNumberingAfterBreak="0">
+  <w:abstractNum w:abstractNumId="13" w15:restartNumberingAfterBreak="0">
     <w:nsid w:val="16D515FC"/>
     <w:multiLevelType w:val="hybridMultilevel"/>
     <w:tmpl w:val="677C6B28"/>
@@ -6126,7 +6229,7 @@
       </w:pPr>
     </w:lvl>
   </w:abstractNum>
-  <w:abstractNum w:abstractNumId="13" w15:restartNumberingAfterBreak="0">
+  <w:abstractNum w:abstractNumId="14" w15:restartNumberingAfterBreak="0">
     <w:nsid w:val="1BB402CE"/>
     <w:multiLevelType w:val="hybridMultilevel"/>
     <w:tmpl w:val="DC2AF4A2"/>
@@ -6240,7 +6343,7 @@
       </w:rPr>
     </w:lvl>
   </w:abstractNum>
-  <w:abstractNum w:abstractNumId="14" w15:restartNumberingAfterBreak="0">
+  <w:abstractNum w:abstractNumId="15" w15:restartNumberingAfterBreak="0">
     <w:nsid w:val="1C397F54"/>
     <w:multiLevelType w:val="hybridMultilevel"/>
     <w:tmpl w:val="653624D4"/>
@@ -6329,7 +6432,7 @@
       </w:pPr>
     </w:lvl>
   </w:abstractNum>
-  <w:abstractNum w:abstractNumId="15" w15:restartNumberingAfterBreak="0">
+  <w:abstractNum w:abstractNumId="16" w15:restartNumberingAfterBreak="0">
     <w:nsid w:val="22F53AF4"/>
     <w:multiLevelType w:val="multilevel"/>
     <w:tmpl w:val="ADDA395C"/>
@@ -6442,7 +6545,7 @@
       </w:rPr>
     </w:lvl>
   </w:abstractNum>
-  <w:abstractNum w:abstractNumId="16" w15:restartNumberingAfterBreak="0">
+  <w:abstractNum w:abstractNumId="17" w15:restartNumberingAfterBreak="0">
     <w:nsid w:val="27F10EE8"/>
     <w:multiLevelType w:val="hybridMultilevel"/>
     <w:tmpl w:val="32C63A92"/>
@@ -6555,7 +6658,7 @@
       </w:rPr>
     </w:lvl>
   </w:abstractNum>
-  <w:abstractNum w:abstractNumId="17" w15:restartNumberingAfterBreak="0">
+  <w:abstractNum w:abstractNumId="18" w15:restartNumberingAfterBreak="0">
     <w:nsid w:val="28F50671"/>
     <w:multiLevelType w:val="hybridMultilevel"/>
     <w:tmpl w:val="7CB47C74"/>
@@ -6668,7 +6771,7 @@
       </w:rPr>
     </w:lvl>
   </w:abstractNum>
-  <w:abstractNum w:abstractNumId="18" w15:restartNumberingAfterBreak="0">
+  <w:abstractNum w:abstractNumId="19" w15:restartNumberingAfterBreak="0">
     <w:nsid w:val="32C314B5"/>
     <w:multiLevelType w:val="hybridMultilevel"/>
     <w:tmpl w:val="46B4C80E"/>
@@ -6781,7 +6884,7 @@
       </w:rPr>
     </w:lvl>
   </w:abstractNum>
-  <w:abstractNum w:abstractNumId="19" w15:restartNumberingAfterBreak="0">
+  <w:abstractNum w:abstractNumId="20" w15:restartNumberingAfterBreak="0">
     <w:nsid w:val="3BB42938"/>
     <w:multiLevelType w:val="hybridMultilevel"/>
     <w:tmpl w:val="8F1EDEFC"/>
@@ -6894,7 +6997,7 @@
       </w:rPr>
     </w:lvl>
   </w:abstractNum>
-  <w:abstractNum w:abstractNumId="20" w15:restartNumberingAfterBreak="0">
+  <w:abstractNum w:abstractNumId="21" w15:restartNumberingAfterBreak="0">
     <w:nsid w:val="3D3550AF"/>
     <w:multiLevelType w:val="hybridMultilevel"/>
     <w:tmpl w:val="0A360E6E"/>
@@ -7007,7 +7110,7 @@
       </w:rPr>
     </w:lvl>
   </w:abstractNum>
-  <w:abstractNum w:abstractNumId="21" w15:restartNumberingAfterBreak="0">
+  <w:abstractNum w:abstractNumId="22" w15:restartNumberingAfterBreak="0">
     <w:nsid w:val="412D0D6E"/>
     <w:multiLevelType w:val="hybridMultilevel"/>
     <w:tmpl w:val="EDA21D90"/>
@@ -7097,7 +7200,7 @@
       </w:pPr>
     </w:lvl>
   </w:abstractNum>
-  <w:abstractNum w:abstractNumId="22" w15:restartNumberingAfterBreak="0">
+  <w:abstractNum w:abstractNumId="23" w15:restartNumberingAfterBreak="0">
     <w:nsid w:val="42EA55F1"/>
     <w:multiLevelType w:val="hybridMultilevel"/>
     <w:tmpl w:val="ACA24FB0"/>
@@ -7210,7 +7313,7 @@
       </w:rPr>
     </w:lvl>
   </w:abstractNum>
-  <w:abstractNum w:abstractNumId="23" w15:restartNumberingAfterBreak="0">
+  <w:abstractNum w:abstractNumId="24" w15:restartNumberingAfterBreak="0">
     <w:nsid w:val="439313FC"/>
     <w:multiLevelType w:val="hybridMultilevel"/>
     <w:tmpl w:val="AC166A78"/>
@@ -7296,7 +7399,7 @@
       </w:pPr>
     </w:lvl>
   </w:abstractNum>
-  <w:abstractNum w:abstractNumId="24" w15:restartNumberingAfterBreak="0">
+  <w:abstractNum w:abstractNumId="25" w15:restartNumberingAfterBreak="0">
     <w:nsid w:val="46612CF5"/>
     <w:multiLevelType w:val="hybridMultilevel"/>
     <w:tmpl w:val="FCD898C2"/>
@@ -7409,7 +7512,7 @@
       </w:rPr>
     </w:lvl>
   </w:abstractNum>
-  <w:abstractNum w:abstractNumId="25" w15:restartNumberingAfterBreak="0">
+  <w:abstractNum w:abstractNumId="26" w15:restartNumberingAfterBreak="0">
     <w:nsid w:val="4A474F6B"/>
     <w:multiLevelType w:val="hybridMultilevel"/>
     <w:tmpl w:val="F59A9E02"/>
@@ -7522,7 +7625,7 @@
       </w:rPr>
     </w:lvl>
   </w:abstractNum>
-  <w:abstractNum w:abstractNumId="26" w15:restartNumberingAfterBreak="0">
+  <w:abstractNum w:abstractNumId="27" w15:restartNumberingAfterBreak="0">
     <w:nsid w:val="4B786D35"/>
     <w:multiLevelType w:val="multilevel"/>
     <w:tmpl w:val="D40C55A6"/>
@@ -7635,7 +7738,7 @@
       </w:rPr>
     </w:lvl>
   </w:abstractNum>
-  <w:abstractNum w:abstractNumId="27" w15:restartNumberingAfterBreak="0">
+  <w:abstractNum w:abstractNumId="28" w15:restartNumberingAfterBreak="0">
     <w:nsid w:val="4F24576B"/>
     <w:multiLevelType w:val="hybridMultilevel"/>
     <w:tmpl w:val="B9160FFA"/>
@@ -7748,7 +7851,7 @@
       </w:rPr>
     </w:lvl>
   </w:abstractNum>
-  <w:abstractNum w:abstractNumId="28" w15:restartNumberingAfterBreak="0">
+  <w:abstractNum w:abstractNumId="29" w15:restartNumberingAfterBreak="0">
     <w:nsid w:val="50104682"/>
     <w:multiLevelType w:val="hybridMultilevel"/>
     <w:tmpl w:val="9D86B57C"/>
@@ -7837,7 +7940,7 @@
       </w:pPr>
     </w:lvl>
   </w:abstractNum>
-  <w:abstractNum w:abstractNumId="29" w15:restartNumberingAfterBreak="0">
+  <w:abstractNum w:abstractNumId="30" w15:restartNumberingAfterBreak="0">
     <w:nsid w:val="56425877"/>
     <w:multiLevelType w:val="hybridMultilevel"/>
     <w:tmpl w:val="0862F172"/>
@@ -7950,7 +8053,7 @@
       </w:rPr>
     </w:lvl>
   </w:abstractNum>
-  <w:abstractNum w:abstractNumId="30" w15:restartNumberingAfterBreak="0">
+  <w:abstractNum w:abstractNumId="31" w15:restartNumberingAfterBreak="0">
     <w:nsid w:val="5D7219A9"/>
     <w:multiLevelType w:val="hybridMultilevel"/>
     <w:tmpl w:val="5A26BD4E"/>
@@ -8063,7 +8166,7 @@
       </w:rPr>
     </w:lvl>
   </w:abstractNum>
-  <w:abstractNum w:abstractNumId="31" w15:restartNumberingAfterBreak="0">
+  <w:abstractNum w:abstractNumId="32" w15:restartNumberingAfterBreak="0">
     <w:nsid w:val="604F7A06"/>
     <w:multiLevelType w:val="multilevel"/>
     <w:tmpl w:val="607ABF34"/>
@@ -8184,7 +8287,7 @@
       </w:rPr>
     </w:lvl>
   </w:abstractNum>
-  <w:abstractNum w:abstractNumId="32" w15:restartNumberingAfterBreak="0">
+  <w:abstractNum w:abstractNumId="33" w15:restartNumberingAfterBreak="0">
     <w:nsid w:val="60822C38"/>
     <w:multiLevelType w:val="hybridMultilevel"/>
     <w:tmpl w:val="5922DD76"/>
@@ -8297,7 +8400,7 @@
       </w:rPr>
     </w:lvl>
   </w:abstractNum>
-  <w:abstractNum w:abstractNumId="33" w15:restartNumberingAfterBreak="0">
+  <w:abstractNum w:abstractNumId="34" w15:restartNumberingAfterBreak="0">
     <w:nsid w:val="65E0077E"/>
     <w:multiLevelType w:val="multilevel"/>
     <w:tmpl w:val="FAEA7C6A"/>
@@ -8419,7 +8522,7 @@
       </w:rPr>
     </w:lvl>
   </w:abstractNum>
-  <w:abstractNum w:abstractNumId="34" w15:restartNumberingAfterBreak="0">
+  <w:abstractNum w:abstractNumId="35" w15:restartNumberingAfterBreak="0">
     <w:nsid w:val="68B95F11"/>
     <w:multiLevelType w:val="multilevel"/>
     <w:tmpl w:val="BF7811F0"/>
@@ -8532,7 +8635,7 @@
       </w:rPr>
     </w:lvl>
   </w:abstractNum>
-  <w:abstractNum w:abstractNumId="35" w15:restartNumberingAfterBreak="0">
+  <w:abstractNum w:abstractNumId="36" w15:restartNumberingAfterBreak="0">
     <w:nsid w:val="6C7B0824"/>
     <w:multiLevelType w:val="multilevel"/>
     <w:tmpl w:val="FAEA7C6A"/>
@@ -8654,7 +8757,7 @@
       </w:rPr>
     </w:lvl>
   </w:abstractNum>
-  <w:abstractNum w:abstractNumId="36" w15:restartNumberingAfterBreak="0">
+  <w:abstractNum w:abstractNumId="37" w15:restartNumberingAfterBreak="0">
     <w:nsid w:val="6CDA2A01"/>
     <w:multiLevelType w:val="hybridMultilevel"/>
     <w:tmpl w:val="0D500F5E"/>
@@ -8767,7 +8870,7 @@
       </w:rPr>
     </w:lvl>
   </w:abstractNum>
-  <w:abstractNum w:abstractNumId="37" w15:restartNumberingAfterBreak="0">
+  <w:abstractNum w:abstractNumId="38" w15:restartNumberingAfterBreak="0">
     <w:nsid w:val="6F9738A3"/>
     <w:multiLevelType w:val="hybridMultilevel"/>
     <w:tmpl w:val="2BCEF85C"/>
@@ -8880,7 +8983,7 @@
       </w:rPr>
     </w:lvl>
   </w:abstractNum>
-  <w:abstractNum w:abstractNumId="38" w15:restartNumberingAfterBreak="0">
+  <w:abstractNum w:abstractNumId="39" w15:restartNumberingAfterBreak="0">
     <w:nsid w:val="723B0E31"/>
     <w:multiLevelType w:val="hybridMultilevel"/>
     <w:tmpl w:val="275437C4"/>
@@ -8993,7 +9096,7 @@
       </w:rPr>
     </w:lvl>
   </w:abstractNum>
-  <w:abstractNum w:abstractNumId="39" w15:restartNumberingAfterBreak="0">
+  <w:abstractNum w:abstractNumId="40" w15:restartNumberingAfterBreak="0">
     <w:nsid w:val="73740C03"/>
     <w:multiLevelType w:val="hybridMultilevel"/>
     <w:tmpl w:val="E35AB000"/>
@@ -9106,7 +9209,7 @@
       </w:rPr>
     </w:lvl>
   </w:abstractNum>
-  <w:abstractNum w:abstractNumId="40" w15:restartNumberingAfterBreak="0">
+  <w:abstractNum w:abstractNumId="41" w15:restartNumberingAfterBreak="0">
     <w:nsid w:val="73C34DF8"/>
     <w:multiLevelType w:val="hybridMultilevel"/>
     <w:tmpl w:val="C37AD3C2"/>
@@ -9192,7 +9295,7 @@
       </w:pPr>
     </w:lvl>
   </w:abstractNum>
-  <w:abstractNum w:abstractNumId="41" w15:restartNumberingAfterBreak="0">
+  <w:abstractNum w:abstractNumId="42" w15:restartNumberingAfterBreak="0">
     <w:nsid w:val="78E23626"/>
     <w:multiLevelType w:val="hybridMultilevel"/>
     <w:tmpl w:val="7BF045DE"/>
@@ -9305,7 +9408,7 @@
       </w:pPr>
     </w:lvl>
   </w:abstractNum>
-  <w:abstractNum w:abstractNumId="42" w15:restartNumberingAfterBreak="0">
+  <w:abstractNum w:abstractNumId="43" w15:restartNumberingAfterBreak="0">
     <w:nsid w:val="7A712728"/>
     <w:multiLevelType w:val="hybridMultilevel"/>
     <w:tmpl w:val="ABEE6D66"/>
@@ -9418,7 +9521,7 @@
       </w:rPr>
     </w:lvl>
   </w:abstractNum>
-  <w:abstractNum w:abstractNumId="43" w15:restartNumberingAfterBreak="0">
+  <w:abstractNum w:abstractNumId="44" w15:restartNumberingAfterBreak="0">
     <w:nsid w:val="7C95379F"/>
     <w:multiLevelType w:val="hybridMultilevel"/>
     <w:tmpl w:val="26DAC522"/>
@@ -9532,10 +9635,10 @@
     </w:lvl>
   </w:abstractNum>
   <w:num w:numId="1">
-    <w:abstractNumId w:val="41"/>
+    <w:abstractNumId w:val="42"/>
   </w:num>
   <w:num w:numId="2">
-    <w:abstractNumId w:val="40"/>
+    <w:abstractNumId w:val="41"/>
   </w:num>
   <w:num w:numId="3">
     <w:abstractNumId w:val="5"/>
@@ -9544,7 +9647,7 @@
     <w:abstractNumId w:val="4"/>
   </w:num>
   <w:num w:numId="5">
-    <w:abstractNumId w:val="33"/>
+    <w:abstractNumId w:val="34"/>
   </w:num>
   <w:num w:numId="6">
     <w:abstractNumId w:val="6"/>
@@ -9553,121 +9656,124 @@
     <w:abstractNumId w:val="3"/>
   </w:num>
   <w:num w:numId="8">
-    <w:abstractNumId w:val="35"/>
+    <w:abstractNumId w:val="36"/>
   </w:num>
   <w:num w:numId="9">
-    <w:abstractNumId w:val="23"/>
+    <w:abstractNumId w:val="24"/>
   </w:num>
   <w:num w:numId="10">
-    <w:abstractNumId w:val="27"/>
+    <w:abstractNumId w:val="28"/>
   </w:num>
   <w:num w:numId="11">
-    <w:abstractNumId w:val="17"/>
+    <w:abstractNumId w:val="18"/>
   </w:num>
   <w:num w:numId="12">
-    <w:abstractNumId w:val="36"/>
+    <w:abstractNumId w:val="37"/>
   </w:num>
   <w:num w:numId="13">
     <w:abstractNumId w:val="0"/>
   </w:num>
   <w:num w:numId="14">
+    <w:abstractNumId w:val="16"/>
+  </w:num>
+  <w:num w:numId="15">
     <w:abstractNumId w:val="15"/>
   </w:num>
-  <w:num w:numId="15">
-    <w:abstractNumId w:val="14"/>
-  </w:num>
   <w:num w:numId="16">
-    <w:abstractNumId w:val="28"/>
+    <w:abstractNumId w:val="29"/>
   </w:num>
   <w:num w:numId="17">
-    <w:abstractNumId w:val="31"/>
+    <w:abstractNumId w:val="32"/>
   </w:num>
   <w:num w:numId="18">
     <w:abstractNumId w:val="1"/>
   </w:num>
   <w:num w:numId="19">
+    <w:abstractNumId w:val="26"/>
+  </w:num>
+  <w:num w:numId="20">
     <w:abstractNumId w:val="25"/>
   </w:num>
-  <w:num w:numId="20">
-    <w:abstractNumId w:val="24"/>
-  </w:num>
   <w:num w:numId="21">
-    <w:abstractNumId w:val="30"/>
+    <w:abstractNumId w:val="31"/>
   </w:num>
   <w:num w:numId="22">
-    <w:abstractNumId w:val="13"/>
+    <w:abstractNumId w:val="14"/>
   </w:num>
   <w:num w:numId="23">
-    <w:abstractNumId w:val="9"/>
+    <w:abstractNumId w:val="10"/>
   </w:num>
   <w:num w:numId="24">
-    <w:abstractNumId w:val="26"/>
+    <w:abstractNumId w:val="27"/>
   </w:num>
   <w:num w:numId="25">
-    <w:abstractNumId w:val="22"/>
+    <w:abstractNumId w:val="23"/>
   </w:num>
   <w:num w:numId="26">
-    <w:abstractNumId w:val="39"/>
+    <w:abstractNumId w:val="40"/>
   </w:num>
   <w:num w:numId="27">
     <w:abstractNumId w:val="7"/>
   </w:num>
   <w:num w:numId="28">
+    <w:abstractNumId w:val="44"/>
+  </w:num>
+  <w:num w:numId="29">
+    <w:abstractNumId w:val="17"/>
+  </w:num>
+  <w:num w:numId="30">
+    <w:abstractNumId w:val="39"/>
+  </w:num>
+  <w:num w:numId="31">
+    <w:abstractNumId w:val="11"/>
+  </w:num>
+  <w:num w:numId="32">
+    <w:abstractNumId w:val="13"/>
+  </w:num>
+  <w:num w:numId="33">
+    <w:abstractNumId w:val="12"/>
+  </w:num>
+  <w:num w:numId="34">
+    <w:abstractNumId w:val="19"/>
+  </w:num>
+  <w:num w:numId="35">
+    <w:abstractNumId w:val="30"/>
+  </w:num>
+  <w:num w:numId="36">
+    <w:abstractNumId w:val="33"/>
+  </w:num>
+  <w:num w:numId="37">
     <w:abstractNumId w:val="43"/>
   </w:num>
-  <w:num w:numId="29">
-    <w:abstractNumId w:val="16"/>
+  <w:num w:numId="38">
+    <w:abstractNumId w:val="20"/>
   </w:num>
-  <w:num w:numId="30">
+  <w:num w:numId="39">
     <w:abstractNumId w:val="38"/>
   </w:num>
-  <w:num w:numId="31">
-    <w:abstractNumId w:val="10"/>
-  </w:num>
-  <w:num w:numId="32">
-    <w:abstractNumId w:val="12"/>
-  </w:num>
-  <w:num w:numId="33">
-    <w:abstractNumId w:val="11"/>
-  </w:num>
-  <w:num w:numId="34">
-    <w:abstractNumId w:val="18"/>
-  </w:num>
-  <w:num w:numId="35">
-    <w:abstractNumId w:val="29"/>
-  </w:num>
-  <w:num w:numId="36">
-    <w:abstractNumId w:val="32"/>
-  </w:num>
-  <w:num w:numId="37">
-    <w:abstractNumId w:val="42"/>
-  </w:num>
-  <w:num w:numId="38">
-    <w:abstractNumId w:val="19"/>
-  </w:num>
-  <w:num w:numId="39">
-    <w:abstractNumId w:val="37"/>
-  </w:num>
   <w:num w:numId="40">
-    <w:abstractNumId w:val="20"/>
+    <w:abstractNumId w:val="21"/>
   </w:num>
   <w:num w:numId="41">
-    <w:abstractNumId w:val="21"/>
+    <w:abstractNumId w:val="22"/>
   </w:num>
   <w:num w:numId="42">
-    <w:abstractNumId w:val="34"/>
+    <w:abstractNumId w:val="35"/>
   </w:num>
   <w:num w:numId="43">
-    <w:abstractNumId w:val="8"/>
+    <w:abstractNumId w:val="9"/>
   </w:num>
   <w:num w:numId="44">
     <w:abstractNumId w:val="2"/>
+  </w:num>
+  <w:num w:numId="45">
+    <w:abstractNumId w:val="8"/>
   </w:num>
 </w:numbering>
 </file>
 
 <file path=word/styles.xml><?xml version="1.0" encoding="utf-8"?>
-<w:styles xmlns:mc="http://schemas.openxmlformats.org/markup-compatibility/2006" xmlns:r="http://schemas.openxmlformats.org/officeDocument/2006/relationships" xmlns:w="http://schemas.openxmlformats.org/wordprocessingml/2006/main" xmlns:w14="http://schemas.microsoft.com/office/word/2010/wordml" xmlns:w15="http://schemas.microsoft.com/office/word/2012/wordml" xmlns:w16cex="http://schemas.microsoft.com/office/word/2018/wordml/cex" xmlns:w16cid="http://schemas.microsoft.com/office/word/2016/wordml/cid" xmlns:w16="http://schemas.microsoft.com/office/word/2018/wordml" xmlns:w16se="http://schemas.microsoft.com/office/word/2015/wordml/symex" mc:Ignorable="w14 w15 w16se w16cid w16 w16cex">
+<w:styles xmlns:mc="http://schemas.openxmlformats.org/markup-compatibility/2006" xmlns:r="http://schemas.openxmlformats.org/officeDocument/2006/relationships" xmlns:w="http://schemas.openxmlformats.org/wordprocessingml/2006/main" xmlns:w14="http://schemas.microsoft.com/office/word/2010/wordml" xmlns:w15="http://schemas.microsoft.com/office/word/2012/wordml" xmlns:w16cex="http://schemas.microsoft.com/office/word/2018/wordml/cex" xmlns:w16cid="http://schemas.microsoft.com/office/word/2016/wordml/cid" xmlns:w16="http://schemas.microsoft.com/office/word/2018/wordml" xmlns:w16sdtdh="http://schemas.microsoft.com/office/word/2020/wordml/sdtdatahash" xmlns:w16se="http://schemas.microsoft.com/office/word/2015/wordml/symex" mc:Ignorable="w14 w15 w16se w16cid w16 w16cex w16sdtdh">
   <w:docDefaults>
     <w:rPrDefault>
       <w:rPr>
@@ -10185,6 +10291,7 @@
   <w:style w:type="character" w:default="1" w:styleId="Fontepargpadro">
     <w:name w:val="Default Paragraph Font"/>
     <w:uiPriority w:val="1"/>
+    <w:semiHidden/>
     <w:unhideWhenUsed/>
   </w:style>
   <w:style w:type="table" w:default="1" w:styleId="Tabelanormal">

</xml_diff>

<commit_message>
[WIP] Arrumando o docx conforme revisão do professor
</commit_message>
<xml_diff>
--- a/docs/TCC_Oséias.docx
+++ b/docs/TCC_Oséias.docx
@@ -1,6 +1,6 @@
 
 <file path=word/document.xml><?xml version="1.0" encoding="utf-8"?>
-<w:document xmlns:wpc="http://schemas.microsoft.com/office/word/2010/wordprocessingCanvas" xmlns:cx="http://schemas.microsoft.com/office/drawing/2014/chartex" xmlns:cx1="http://schemas.microsoft.com/office/drawing/2015/9/8/chartex" xmlns:cx2="http://schemas.microsoft.com/office/drawing/2015/10/21/chartex" xmlns:cx3="http://schemas.microsoft.com/office/drawing/2016/5/9/chartex" xmlns:cx4="http://schemas.microsoft.com/office/drawing/2016/5/10/chartex" xmlns:cx5="http://schemas.microsoft.com/office/drawing/2016/5/11/chartex" xmlns:cx6="http://schemas.microsoft.com/office/drawing/2016/5/12/chartex" xmlns:cx7="http://schemas.microsoft.com/office/drawing/2016/5/13/chartex" xmlns:cx8="http://schemas.microsoft.com/office/drawing/2016/5/14/chartex" xmlns:mc="http://schemas.openxmlformats.org/markup-compatibility/2006" xmlns:aink="http://schemas.microsoft.com/office/drawing/2016/ink" xmlns:am3d="http://schemas.microsoft.com/office/drawing/2017/model3d" xmlns:o="urn:schemas-microsoft-com:office:office" xmlns:r="http://schemas.openxmlformats.org/officeDocument/2006/relationships" xmlns:m="http://schemas.openxmlformats.org/officeDocument/2006/math" xmlns:v="urn:schemas-microsoft-com:vml" xmlns:wp14="http://schemas.microsoft.com/office/word/2010/wordprocessingDrawing" xmlns:wp="http://schemas.openxmlformats.org/drawingml/2006/wordprocessingDrawing" xmlns:w10="urn:schemas-microsoft-com:office:word" xmlns:w="http://schemas.openxmlformats.org/wordprocessingml/2006/main" xmlns:w14="http://schemas.microsoft.com/office/word/2010/wordml" xmlns:w15="http://schemas.microsoft.com/office/word/2012/wordml" xmlns:w16cex="http://schemas.microsoft.com/office/word/2018/wordml/cex" xmlns:w16cid="http://schemas.microsoft.com/office/word/2016/wordml/cid" xmlns:w16="http://schemas.microsoft.com/office/word/2018/wordml" xmlns:w16sdtdh="http://schemas.microsoft.com/office/word/2020/wordml/sdtdatahash" xmlns:w16se="http://schemas.microsoft.com/office/word/2015/wordml/symex" xmlns:wpg="http://schemas.microsoft.com/office/word/2010/wordprocessingGroup" xmlns:wpi="http://schemas.microsoft.com/office/word/2010/wordprocessingInk" xmlns:wne="http://schemas.microsoft.com/office/word/2006/wordml" xmlns:wps="http://schemas.microsoft.com/office/word/2010/wordprocessingShape" mc:Ignorable="w14 w15 w16se w16cid w16 w16cex w16sdtdh wp14">
+<w:document xmlns:wpc="http://schemas.microsoft.com/office/word/2010/wordprocessingCanvas" xmlns:cx="http://schemas.microsoft.com/office/drawing/2014/chartex" xmlns:cx1="http://schemas.microsoft.com/office/drawing/2015/9/8/chartex" xmlns:mc="http://schemas.openxmlformats.org/markup-compatibility/2006" xmlns:o="urn:schemas-microsoft-com:office:office" xmlns:r="http://schemas.openxmlformats.org/officeDocument/2006/relationships" xmlns:m="http://schemas.openxmlformats.org/officeDocument/2006/math" xmlns:v="urn:schemas-microsoft-com:vml" xmlns:wp14="http://schemas.microsoft.com/office/word/2010/wordprocessingDrawing" xmlns:wp="http://schemas.openxmlformats.org/drawingml/2006/wordprocessingDrawing" xmlns:w10="urn:schemas-microsoft-com:office:word" xmlns:w="http://schemas.openxmlformats.org/wordprocessingml/2006/main" xmlns:w14="http://schemas.microsoft.com/office/word/2010/wordml" xmlns:w15="http://schemas.microsoft.com/office/word/2012/wordml" xmlns:w16se="http://schemas.microsoft.com/office/word/2015/wordml/symex" xmlns:wpg="http://schemas.microsoft.com/office/word/2010/wordprocessingGroup" xmlns:wpi="http://schemas.microsoft.com/office/word/2010/wordprocessingInk" xmlns:wne="http://schemas.microsoft.com/office/word/2006/wordml" xmlns:wps="http://schemas.microsoft.com/office/word/2010/wordprocessingShape" mc:Ignorable="w14 w15 w16se wp14">
   <w:body>
     <w:p>
       <w:pPr>
@@ -18,6 +18,7 @@
           <w:noProof/>
           <w:sz w:val="28"/>
           <w:szCs w:val="28"/>
+          <w:lang w:val="en-US" w:eastAsia="en-US"/>
         </w:rPr>
         <w:drawing>
           <wp:anchor distT="0" distB="0" distL="114300" distR="114300" simplePos="0" relativeHeight="251659776" behindDoc="1" locked="0" layoutInCell="1" allowOverlap="1" wp14:anchorId="306A955E" wp14:editId="03F10142">
@@ -1690,7 +1691,7 @@
     </w:p>
     <w:p>
       <w:pPr>
-        <w:pStyle w:val="Legenda"/>
+        <w:pStyle w:val="Caption"/>
         <w:ind w:firstLine="0"/>
         <w:rPr>
           <w:sz w:val="24"/>
@@ -2510,7 +2511,7 @@
     </w:p>
     <w:p>
       <w:pPr>
-        <w:pStyle w:val="ndicedeilustraes"/>
+        <w:pStyle w:val="TableofFigures"/>
         <w:tabs>
           <w:tab w:val="right" w:leader="dot" w:pos="9061"/>
         </w:tabs>
@@ -2760,7 +2761,7 @@
     </w:p>
     <w:p>
       <w:pPr>
-        <w:pStyle w:val="ndicedeilustraes"/>
+        <w:pStyle w:val="TableofFigures"/>
         <w:tabs>
           <w:tab w:val="right" w:leader="dot" w:pos="9062"/>
         </w:tabs>
@@ -3014,7 +3015,7 @@
     </w:p>
     <w:p>
       <w:pPr>
-        <w:pStyle w:val="Sumrio1"/>
+        <w:pStyle w:val="TOC1"/>
       </w:pPr>
       <w:r>
         <w:lastRenderedPageBreak/>
@@ -3045,7 +3046,7 @@
       <w:sdtContent>
         <w:p>
           <w:pPr>
-            <w:pStyle w:val="CabealhodoSumrio"/>
+            <w:pStyle w:val="TOCHeading"/>
             <w:rPr>
               <w:b w:val="0"/>
             </w:rPr>
@@ -3057,7 +3058,7 @@
     <w:p/>
     <w:p>
       <w:pPr>
-        <w:pStyle w:val="Ttulo1"/>
+        <w:pStyle w:val="Heading1"/>
         <w:rPr>
           <w:caps/>
         </w:rPr>
@@ -3083,7 +3084,7 @@
     </w:p>
     <w:p>
       <w:pPr>
-        <w:pStyle w:val="Ttulo1"/>
+        <w:pStyle w:val="Heading1"/>
         <w:jc w:val="left"/>
         <w:rPr>
           <w:rFonts w:eastAsia="Calibri"/>
@@ -3110,147 +3111,313 @@
       <w:bookmarkEnd w:id="4"/>
     </w:p>
     <w:p>
+      <w:pPr>
+        <w:rPr>
+          <w:highlight w:val="yellow"/>
+        </w:rPr>
+      </w:pPr>
       <w:bookmarkStart w:id="5" w:name="_Toc365570001"/>
       <w:r>
-        <w:t xml:space="preserve">Com o desenvolvimento da tecnologia hoje temos a oportunidade de termos dispositivos eletrônicos </w:t>
-      </w:r>
-      <w:r>
-        <w:rPr>
-          <w:i/>
+        <w:rPr>
+          <w:highlight w:val="yellow"/>
+        </w:rPr>
+        <w:t xml:space="preserve">Com o desenvolvimento da tecnologia hoje </w:t>
+      </w:r>
+      <w:r>
+        <w:rPr>
+          <w:highlight w:val="yellow"/>
+        </w:rPr>
+        <w:t>tem-se</w:t>
+      </w:r>
+      <w:r>
+        <w:rPr>
+          <w:highlight w:val="yellow"/>
+        </w:rPr>
+        <w:t xml:space="preserve"> a oportunidade de </w:t>
+      </w:r>
+      <w:r>
+        <w:rPr>
+          <w:highlight w:val="yellow"/>
+        </w:rPr>
+        <w:t>ter</w:t>
+      </w:r>
+      <w:r>
+        <w:rPr>
+          <w:highlight w:val="yellow"/>
+        </w:rPr>
+        <w:t xml:space="preserve"> dispositivos eletrônicos </w:t>
+      </w:r>
+      <w:r>
+        <w:rPr>
           <w:iCs/>
+          <w:highlight w:val="yellow"/>
+        </w:rPr>
+        <w:t>inteligentes(smart)</w:t>
+      </w:r>
+      <w:r>
+        <w:rPr>
+          <w:highlight w:val="yellow"/>
+        </w:rPr>
+        <w:t>, o que significa que são capazes de se comunicar com um dispositivo central e entre si</w:t>
+      </w:r>
+      <w:r>
+        <w:rPr>
+          <w:highlight w:val="yellow"/>
+        </w:rPr>
+        <w:t>,</w:t>
+      </w:r>
+      <w:r>
+        <w:rPr>
+          <w:highlight w:val="yellow"/>
+        </w:rPr>
+        <w:t xml:space="preserve"> em geral</w:t>
+      </w:r>
+      <w:r>
+        <w:rPr>
+          <w:highlight w:val="yellow"/>
+        </w:rPr>
+        <w:t>,</w:t>
+      </w:r>
+      <w:r>
+        <w:rPr>
+          <w:highlight w:val="yellow"/>
+        </w:rPr>
+        <w:t xml:space="preserve"> utilizando redes </w:t>
+      </w:r>
+      <w:r>
+        <w:rPr>
+          <w:highlight w:val="yellow"/>
+        </w:rPr>
+        <w:t>baseadas em</w:t>
+      </w:r>
+      <w:r>
+        <w:rPr>
+          <w:highlight w:val="yellow"/>
+        </w:rPr>
+        <w:t xml:space="preserve"> rádio frequência. Os exemplos são variados, desde eletrodomésticos como ar condicionado, até </w:t>
+      </w:r>
+      <w:r>
+        <w:rPr>
+          <w:iCs/>
+          <w:highlight w:val="yellow"/>
+        </w:rPr>
+        <w:t>relógios inteligentes(smart watches)</w:t>
+      </w:r>
+      <w:r>
+        <w:rPr>
+          <w:highlight w:val="yellow"/>
+        </w:rPr>
+        <w:t xml:space="preserve">, com o último tendo limitações de bateria e componentes </w:t>
+      </w:r>
+      <w:r>
+        <w:rPr>
+          <w:highlight w:val="yellow"/>
+        </w:rPr>
+        <w:t xml:space="preserve">para processamento </w:t>
+      </w:r>
+      <w:r>
+        <w:rPr>
+          <w:highlight w:val="yellow"/>
+        </w:rPr>
+        <w:t>para consumir a menor quantidade de energia possível.</w:t>
+      </w:r>
+    </w:p>
+    <w:p>
+      <w:r>
+        <w:rPr>
+          <w:highlight w:val="yellow"/>
+        </w:rPr>
+        <w:t xml:space="preserve">A variedade de aplicações de dispositivos </w:t>
+      </w:r>
+      <w:r>
+        <w:rPr>
+          <w:iCs/>
+          <w:highlight w:val="yellow"/>
         </w:rPr>
         <w:t>smart</w:t>
       </w:r>
       <w:r>
-        <w:t>, o que significa que são capazes de se comunicar com um dispositivo central e entre si</w:t>
-      </w:r>
-      <w:r>
+        <w:rPr>
+          <w:highlight w:val="yellow"/>
+        </w:rPr>
+        <w:t xml:space="preserve"> é imensa</w:t>
+      </w:r>
+      <w:r>
+        <w:rPr>
+          <w:highlight w:val="yellow"/>
+        </w:rPr>
+        <w:t xml:space="preserve">, no geral, as fabricantes os produzem compatíveis apenas com dispositivos que ela mesma produz, ou ainda, de linhas específicas de produtos. Isso se dá pelo desenvolvimento de protocolos de rede fechados e específicos, sejam eles de </w:t>
+      </w:r>
+      <w:r>
+        <w:rPr>
+          <w:highlight w:val="yellow"/>
+        </w:rPr>
+        <w:t>camada</w:t>
+      </w:r>
+      <w:r>
+        <w:rPr>
+          <w:highlight w:val="yellow"/>
+        </w:rPr>
+        <w:t xml:space="preserve"> sete</w:t>
+      </w:r>
+      <w:r>
+        <w:rPr>
+          <w:highlight w:val="yellow"/>
+        </w:rPr>
+        <w:t>(aplicação)</w:t>
+      </w:r>
+      <w:r>
+        <w:rPr>
+          <w:highlight w:val="yellow"/>
+        </w:rPr>
+        <w:t xml:space="preserve"> d</w:t>
+      </w:r>
+      <w:r>
+        <w:rPr>
+          <w:highlight w:val="yellow"/>
+        </w:rPr>
+        <w:t>o</w:t>
+      </w:r>
+      <w:r>
+        <w:rPr>
+          <w:highlight w:val="yellow"/>
+        </w:rPr>
+        <w:t xml:space="preserve"> </w:t>
+      </w:r>
+      <w:r>
+        <w:rPr>
+          <w:highlight w:val="yellow"/>
+        </w:rPr>
+        <w:t xml:space="preserve">modelo </w:t>
+      </w:r>
+      <w:r>
+        <w:rPr>
+          <w:highlight w:val="yellow"/>
+        </w:rPr>
+        <w:t>OSI, ou mais baixo. Esse desenvolvimento fechado geralmente está associado à necessidade de consumir a menor banda e energia possível, o que leva às fabricantes criar</w:t>
+      </w:r>
+      <w:r>
+        <w:rPr>
+          <w:highlight w:val="yellow"/>
+        </w:rPr>
+        <w:t>em</w:t>
+      </w:r>
+      <w:r>
+        <w:rPr>
+          <w:highlight w:val="yellow"/>
+        </w:rPr>
+        <w:t xml:space="preserve"> esses protocolos tão específicos para trafegar apenas informações estritamente necessárias.</w:t>
+      </w:r>
+    </w:p>
+    <w:p>
+      <w:pPr>
+        <w:rPr>
+          <w:color w:val="FF0000"/>
+        </w:rPr>
+      </w:pPr>
+      <w:r>
+        <w:rPr>
+          <w:color w:val="FF0000"/>
+        </w:rPr>
+        <w:t>Falar mais do sw</w:t>
+      </w:r>
+    </w:p>
+    <w:p>
+      <w:pPr>
+        <w:ind w:firstLine="0"/>
+      </w:pPr>
+      <w:r>
+        <w:tab/>
+      </w:r>
+      <w:r>
+        <w:rPr>
+          <w:highlight w:val="yellow"/>
+        </w:rPr>
+        <w:t xml:space="preserve">Todo esse desenvolvimento necessita de mão de obra especializada e se torna muito custoso em tempo de desenvolvimento. Pensando nisso, este trabalho propõe o desenvolvimento de um software capaz de gerar camadas de abstração para interfaces de rede </w:t>
+      </w:r>
+      <w:r>
+        <w:rPr>
+          <w:highlight w:val="yellow"/>
+        </w:rPr>
+        <w:t xml:space="preserve">ethernet </w:t>
+      </w:r>
+      <w:r>
+        <w:rPr>
+          <w:highlight w:val="yellow"/>
+        </w:rPr>
+        <w:t xml:space="preserve">e as respectivas mensagens associadas </w:t>
+      </w:r>
+      <w:r>
+        <w:rPr>
+          <w:highlight w:val="yellow"/>
+        </w:rPr>
+        <w:t>às</w:t>
+      </w:r>
+      <w:r>
+        <w:rPr>
+          <w:highlight w:val="yellow"/>
+        </w:rPr>
+        <w:t xml:space="preserve"> mesm</w:t>
+      </w:r>
+      <w:r>
+        <w:rPr>
+          <w:highlight w:val="yellow"/>
+        </w:rPr>
+        <w:t>a</w:t>
+      </w:r>
+      <w:r>
+        <w:rPr>
+          <w:highlight w:val="yellow"/>
+        </w:rPr>
+        <w:t>s, para agilizar e facilitar o desenvolvimento destes protocolos.</w:t>
+      </w:r>
+    </w:p>
+    <w:p>
+      <w:pPr>
+        <w:ind w:firstLine="0"/>
+      </w:pPr>
+      <w:r>
+        <w:tab/>
+      </w:r>
+      <w:r>
+        <w:rPr>
+          <w:highlight w:val="yellow"/>
+        </w:rPr>
+        <w:t>O</w:t>
+      </w:r>
+      <w:r>
+        <w:rPr>
+          <w:highlight w:val="yellow"/>
+        </w:rPr>
+        <w:t xml:space="preserve"> código gerado por esse software seguirá as normas da AUTOSAR, que é uma parceria global de empresas e entidades interessadas em desenvolvimento embarcado para automóveis. O motivo para isso é que, o código gerado no nível AUTOSAR de exigência</w:t>
+      </w:r>
+      <w:r>
+        <w:rPr>
+          <w:highlight w:val="yellow"/>
+        </w:rPr>
         <w:t>,</w:t>
       </w:r>
       <w:r>
-        <w:t xml:space="preserve"> em geral</w:t>
-      </w:r>
-      <w:r>
-        <w:t>,</w:t>
-      </w:r>
-      <w:r>
-        <w:t xml:space="preserve"> utilizando redes </w:t>
-      </w:r>
-      <w:r>
-        <w:t>baseadas em</w:t>
-      </w:r>
-      <w:r>
-        <w:t xml:space="preserve"> rádio frequência. Os exemplos são variados, desde eletrodomésticos como ar condicionado, até </w:t>
-      </w:r>
-      <w:r>
-        <w:rPr>
-          <w:i/>
-          <w:iCs/>
-        </w:rPr>
-        <w:t>smart watches</w:t>
-      </w:r>
-      <w:r>
-        <w:t>, com o último tendo limitações de bateria e componentes ainda mais limitados para consumir a menor quantidade de energia possível.</w:t>
-      </w:r>
-    </w:p>
-    <w:p>
-      <w:r>
-        <w:t xml:space="preserve">A variedade de aplicações de dispositivos </w:t>
-      </w:r>
-      <w:r>
-        <w:rPr>
-          <w:i/>
-          <w:iCs/>
-        </w:rPr>
-        <w:t>smart</w:t>
-      </w:r>
-      <w:r>
-        <w:t xml:space="preserve"> imensa e, no geral, as fabricantes os produzem compatíveis apenas com dispositivos que ela mesma produz, ou ainda, de linhas específicas de produtos. Isso se dá pelo desenvolvimento de protocolos de rede fechados e específicos, sejam eles de </w:t>
-      </w:r>
-      <w:r>
-        <w:t>camada</w:t>
-      </w:r>
-      <w:r>
-        <w:t xml:space="preserve"> sete</w:t>
-      </w:r>
-      <w:r>
-        <w:t>(aplicação)</w:t>
-      </w:r>
-      <w:r>
-        <w:t xml:space="preserve"> d</w:t>
-      </w:r>
-      <w:r>
-        <w:t>o</w:t>
-      </w:r>
-      <w:r>
-        <w:t xml:space="preserve"> </w:t>
-      </w:r>
-      <w:r>
-        <w:t xml:space="preserve">modelo </w:t>
-      </w:r>
-      <w:r>
-        <w:t xml:space="preserve">OSI, ou mais baixo. Esse desenvolvimento fechado geralmente está associado à necessidade de consumir a menor banda e energia possível, o que leva às fabricantes a terem que criar esses protocolos tão específicos para trafegar apenas </w:t>
-      </w:r>
-      <w:r>
-        <w:t>informações</w:t>
-      </w:r>
-      <w:r>
-        <w:t xml:space="preserve"> estritamente necessárias.</w:t>
+        <w:rPr>
+          <w:highlight w:val="yellow"/>
+        </w:rPr>
+        <w:t xml:space="preserve"> pode embarcar </w:t>
+      </w:r>
+      <w:r>
+        <w:rPr>
+          <w:highlight w:val="yellow"/>
+        </w:rPr>
+        <w:t>todas as aplicações de nível de criticidade iguais ou inferiores, o que abrange a maior parte do setor industrial.</w:t>
       </w:r>
     </w:p>
     <w:p>
       <w:pPr>
         <w:ind w:firstLine="0"/>
       </w:pPr>
-      <w:r>
-        <w:tab/>
-        <w:t xml:space="preserve">Todo esse desenvolvimento necessita de mão de obra especializada e se torna muito custoso em tempo de desenvolvimento. Pensando nisso, este trabalho propõe o desenvolvimento de um software capaz de gerar camadas de abstração para interfaces de rede e as respectivas mensagens associadas </w:t>
-      </w:r>
-      <w:r>
-        <w:t>às</w:t>
-      </w:r>
-      <w:r>
-        <w:t xml:space="preserve"> </w:t>
-      </w:r>
-      <w:r>
-        <w:t>mesm</w:t>
-      </w:r>
-      <w:r>
-        <w:t>a</w:t>
-      </w:r>
-      <w:r>
-        <w:t>s</w:t>
-      </w:r>
-      <w:r>
-        <w:t>, para agilizar e facilitar o desenvolvimento destes protocolos.</w:t>
-      </w:r>
-    </w:p>
-    <w:p>
-      <w:pPr>
-        <w:ind w:firstLine="0"/>
-      </w:pPr>
-      <w:r>
-        <w:tab/>
-        <w:t>Todo o código gerado por esse software seguirá as normas da AUTOSAR, que é uma parceria global de empresas e entidades interessadas em desenvolvimento embarcado para automóveis. O motivo para isso é que, o código gerado no nível AUTOSAR de exigência</w:t>
-      </w:r>
-      <w:r>
-        <w:t>,</w:t>
-      </w:r>
-      <w:r>
-        <w:t xml:space="preserve"> pode embarcar </w:t>
-      </w:r>
-      <w:r>
-        <w:t>todas as aplicações de nível de criticidade iguais ou inferiores, o que abrange a maior parte do setor industrial.</w:t>
-      </w:r>
-    </w:p>
-    <w:p>
-      <w:pPr>
-        <w:ind w:firstLine="0"/>
-      </w:pPr>
-    </w:p>
-    <w:p>
-      <w:pPr>
-        <w:pStyle w:val="Ttulo1"/>
+    </w:p>
+    <w:p>
+      <w:pPr>
+        <w:pStyle w:val="Heading1"/>
         <w:jc w:val="left"/>
         <w:rPr>
           <w:rFonts w:eastAsia="Calibri"/>
@@ -3295,13 +3462,14 @@
       <w:r>
         <w:rPr>
           <w:rFonts w:eastAsia="Calibri"/>
+          <w:highlight w:val="yellow"/>
         </w:rPr>
         <w:t>Neste trabalho apresentam-se os seguintes objetivos.</w:t>
       </w:r>
     </w:p>
     <w:p>
       <w:pPr>
-        <w:pStyle w:val="Ttulo2"/>
+        <w:pStyle w:val="Heading2"/>
         <w:rPr>
           <w:shd w:val="clear" w:color="auto" w:fill="FFFFFF"/>
         </w:rPr>
@@ -3309,7 +3477,7 @@
     </w:p>
     <w:p>
       <w:pPr>
-        <w:pStyle w:val="Ttulo2"/>
+        <w:pStyle w:val="Heading2"/>
         <w:numPr>
           <w:ilvl w:val="1"/>
           <w:numId w:val="44"/>
@@ -3333,11 +3501,13 @@
     <w:p>
       <w:pPr>
         <w:rPr>
+          <w:highlight w:val="yellow"/>
           <w:shd w:val="clear" w:color="auto" w:fill="FFFFFF"/>
         </w:rPr>
       </w:pPr>
       <w:r>
         <w:rPr>
+          <w:highlight w:val="yellow"/>
           <w:shd w:val="clear" w:color="auto" w:fill="FFFFFF"/>
         </w:rPr>
         <w:lastRenderedPageBreak/>
@@ -3345,97 +3515,98 @@
       </w:r>
       <w:r>
         <w:rPr>
-          <w:i/>
           <w:iCs/>
+          <w:highlight w:val="yellow"/>
           <w:shd w:val="clear" w:color="auto" w:fill="FFFFFF"/>
         </w:rPr>
         <w:t>open source</w:t>
       </w:r>
       <w:r>
         <w:rPr>
+          <w:highlight w:val="yellow"/>
           <w:shd w:val="clear" w:color="auto" w:fill="FFFFFF"/>
         </w:rPr>
         <w:t xml:space="preserve"> </w:t>
       </w:r>
       <w:r>
         <w:rPr>
+          <w:highlight w:val="yellow"/>
           <w:shd w:val="clear" w:color="auto" w:fill="FFFFFF"/>
         </w:rPr>
         <w:t xml:space="preserve">gerador de código </w:t>
       </w:r>
       <w:r>
         <w:rPr>
+          <w:highlight w:val="yellow"/>
           <w:shd w:val="clear" w:color="auto" w:fill="FFFFFF"/>
         </w:rPr>
         <w:t xml:space="preserve">que forneça camadas </w:t>
       </w:r>
       <w:r>
         <w:rPr>
+          <w:highlight w:val="yellow"/>
           <w:shd w:val="clear" w:color="auto" w:fill="FFFFFF"/>
         </w:rPr>
         <w:t xml:space="preserve">de abstração </w:t>
       </w:r>
       <w:r>
         <w:rPr>
+          <w:highlight w:val="yellow"/>
           <w:shd w:val="clear" w:color="auto" w:fill="FFFFFF"/>
         </w:rPr>
         <w:t>de rede</w:t>
       </w:r>
       <w:r>
         <w:rPr>
+          <w:highlight w:val="yellow"/>
           <w:shd w:val="clear" w:color="auto" w:fill="FFFFFF"/>
         </w:rPr>
-        <w:t xml:space="preserve"> e estruturas de mensagens para protocolos personalizados. A ideia é que o software possa ser certificado de acordo com os padrões da AUTOSAR para sistemas críticos (automóveis, aeronaves,</w:t>
-      </w:r>
-      <w:r>
-        <w:rPr>
+        <w:t xml:space="preserve"> e estruturas de mensagens</w:t>
+      </w:r>
+      <w:r>
+        <w:rPr>
+          <w:highlight w:val="yellow"/>
           <w:shd w:val="clear" w:color="auto" w:fill="FFFFFF"/>
         </w:rPr>
-        <w:t xml:space="preserve"> equipamentos médicos e</w:t>
-      </w:r>
-      <w:r>
-        <w:rPr>
+        <w:t xml:space="preserve"> para protocolos personalizados</w:t>
+      </w:r>
+      <w:r>
+        <w:rPr>
+          <w:highlight w:val="yellow"/>
           <w:shd w:val="clear" w:color="auto" w:fill="FFFFFF"/>
         </w:rPr>
+        <w:t>.</w:t>
+      </w:r>
+    </w:p>
+    <w:p>
+      <w:pPr>
+        <w:rPr>
+          <w:highlight w:val="yellow"/>
+          <w:shd w:val="clear" w:color="auto" w:fill="FFFFFF"/>
+        </w:rPr>
+      </w:pPr>
+      <w:r>
+        <w:rPr>
+          <w:highlight w:val="yellow"/>
+          <w:shd w:val="clear" w:color="auto" w:fill="FFFFFF"/>
+        </w:rPr>
         <w:t xml:space="preserve"> </w:t>
       </w:r>
-      <w:r>
-        <w:rPr>
-          <w:shd w:val="clear" w:color="auto" w:fill="FFFFFF"/>
-        </w:rPr>
-        <w:t>etc.</w:t>
-      </w:r>
-      <w:r>
-        <w:rPr>
-          <w:shd w:val="clear" w:color="auto" w:fill="FFFFFF"/>
-        </w:rPr>
-        <w:t>) e com isso facilitar os processos de desenvolvimento dos protocolos personalizados e certificação de projetos.</w:t>
-      </w:r>
-    </w:p>
-    <w:p>
-      <w:pPr>
-        <w:rPr>
-          <w:shd w:val="clear" w:color="auto" w:fill="FFFFFF"/>
-        </w:rPr>
-      </w:pPr>
-      <w:r>
-        <w:rPr>
-          <w:shd w:val="clear" w:color="auto" w:fill="FFFFFF"/>
-        </w:rPr>
-        <w:t xml:space="preserve"> </w:t>
-      </w:r>
-    </w:p>
-    <w:p>
-      <w:pPr>
-        <w:pStyle w:val="Ttulo3"/>
+    </w:p>
+    <w:p>
+      <w:pPr>
+        <w:pStyle w:val="Heading3"/>
+        <w:rPr>
+          <w:highlight w:val="yellow"/>
+        </w:rPr>
       </w:pPr>
       <w:bookmarkStart w:id="11" w:name="_Toc423895456"/>
       <w:bookmarkStart w:id="12" w:name="_Toc456719050"/>
       <w:r>
-        <w:t>2.1.1 O</w:t>
-      </w:r>
-      <w:r>
-        <w:t>bjetivos específicos</w:t>
+        <w:rPr>
+          <w:highlight w:val="yellow"/>
+        </w:rPr>
+        <w:t>2.1.1 Objetivos específicos</w:t>
       </w:r>
       <w:bookmarkEnd w:id="11"/>
       <w:bookmarkEnd w:id="12"/>
@@ -3443,11 +3614,14 @@
     <w:p>
       <w:pPr>
         <w:ind w:firstLine="0"/>
-      </w:pPr>
-    </w:p>
-    <w:p>
-      <w:pPr>
-        <w:pStyle w:val="PargrafodaLista"/>
+        <w:rPr>
+          <w:highlight w:val="yellow"/>
+        </w:rPr>
+      </w:pPr>
+    </w:p>
+    <w:p>
+      <w:pPr>
+        <w:pStyle w:val="ListParagraph"/>
         <w:numPr>
           <w:ilvl w:val="0"/>
           <w:numId w:val="45"/>
@@ -3455,38 +3629,35 @@
         <w:rPr>
           <w:sz w:val="20"/>
           <w:szCs w:val="20"/>
-        </w:rPr>
-      </w:pPr>
-      <w:r>
-        <w:rPr>
+          <w:highlight w:val="yellow"/>
+        </w:rPr>
+      </w:pPr>
+      <w:r>
+        <w:rPr>
+          <w:highlight w:val="yellow"/>
           <w:shd w:val="clear" w:color="auto" w:fill="FFFFFF"/>
         </w:rPr>
         <w:t xml:space="preserve">Criar uma plataforma de desenvolvimento de alto nível de abstração seguindo as diretrizes </w:t>
       </w:r>
       <w:r>
         <w:rPr>
-          <w:i/>
           <w:iCs/>
+          <w:highlight w:val="yellow"/>
           <w:shd w:val="clear" w:color="auto" w:fill="FFFFFF"/>
         </w:rPr>
         <w:t>open source</w:t>
       </w:r>
       <w:r>
         <w:rPr>
+          <w:highlight w:val="yellow"/>
           <w:shd w:val="clear" w:color="auto" w:fill="FFFFFF"/>
         </w:rPr>
-        <w:t xml:space="preserve"> </w:t>
-      </w:r>
-      <w:r>
-        <w:rPr>
-          <w:shd w:val="clear" w:color="auto" w:fill="FFFFFF"/>
-        </w:rPr>
-        <w:t>de desenvolvimento de software;</w:t>
-      </w:r>
-    </w:p>
-    <w:p>
-      <w:pPr>
-        <w:pStyle w:val="PargrafodaLista"/>
+        <w:t xml:space="preserve"> de desenvolvimento de software;</w:t>
+      </w:r>
+    </w:p>
+    <w:p>
+      <w:pPr>
+        <w:pStyle w:val="ListParagraph"/>
         <w:numPr>
           <w:ilvl w:val="0"/>
           <w:numId w:val="45"/>
@@ -3494,30 +3665,27 @@
         <w:rPr>
           <w:sz w:val="20"/>
           <w:szCs w:val="20"/>
-        </w:rPr>
-      </w:pPr>
-      <w:r>
-        <w:rPr>
+          <w:highlight w:val="yellow"/>
+        </w:rPr>
+      </w:pPr>
+      <w:r>
+        <w:rPr>
+          <w:highlight w:val="yellow"/>
           <w:shd w:val="clear" w:color="auto" w:fill="FFFFFF"/>
         </w:rPr>
-        <w:t>P</w:t>
-      </w:r>
-      <w:r>
-        <w:rPr>
+        <w:t>Pesquisar e determinar um padrão de desenvolvimento que garanta a conformidade com a AUTOSAR</w:t>
+      </w:r>
+      <w:r>
+        <w:rPr>
+          <w:highlight w:val="yellow"/>
           <w:shd w:val="clear" w:color="auto" w:fill="FFFFFF"/>
         </w:rPr>
-        <w:t>esquisar e determinar um padrão de desenvolvimento que garanta a conformidade com a AUTOSAR</w:t>
-      </w:r>
-      <w:r>
-        <w:rPr>
-          <w:shd w:val="clear" w:color="auto" w:fill="FFFFFF"/>
-        </w:rPr>
         <w:t>;</w:t>
       </w:r>
     </w:p>
     <w:p>
       <w:pPr>
-        <w:pStyle w:val="PargrafodaLista"/>
+        <w:pStyle w:val="ListParagraph"/>
         <w:numPr>
           <w:ilvl w:val="0"/>
           <w:numId w:val="45"/>
@@ -3525,16 +3693,19 @@
         <w:rPr>
           <w:sz w:val="20"/>
           <w:szCs w:val="20"/>
-        </w:rPr>
-      </w:pPr>
-      <w:r>
-        <w:rPr>
+          <w:highlight w:val="yellow"/>
+        </w:rPr>
+      </w:pPr>
+      <w:r>
+        <w:rPr>
+          <w:highlight w:val="yellow"/>
           <w:shd w:val="clear" w:color="auto" w:fill="FFFFFF"/>
         </w:rPr>
         <w:t>Pesquisar e determinar as interfaces de rede que serão implementadas para a abstração</w:t>
       </w:r>
       <w:r>
         <w:rPr>
+          <w:highlight w:val="yellow"/>
           <w:shd w:val="clear" w:color="auto" w:fill="FFFFFF"/>
         </w:rPr>
         <w:t>;</w:t>
@@ -3542,7 +3713,7 @@
     </w:p>
     <w:p>
       <w:pPr>
-        <w:pStyle w:val="PargrafodaLista"/>
+        <w:pStyle w:val="ListParagraph"/>
         <w:numPr>
           <w:ilvl w:val="0"/>
           <w:numId w:val="45"/>
@@ -3550,30 +3721,34 @@
         <w:rPr>
           <w:sz w:val="20"/>
           <w:szCs w:val="20"/>
-        </w:rPr>
-      </w:pPr>
-      <w:r>
-        <w:rPr>
+          <w:highlight w:val="yellow"/>
+        </w:rPr>
+      </w:pPr>
+      <w:r>
+        <w:rPr>
+          <w:highlight w:val="yellow"/>
           <w:shd w:val="clear" w:color="auto" w:fill="FFFFFF"/>
         </w:rPr>
         <w:t xml:space="preserve">Desenvolver </w:t>
       </w:r>
       <w:r>
         <w:rPr>
-          <w:i/>
           <w:iCs/>
+          <w:highlight w:val="yellow"/>
           <w:shd w:val="clear" w:color="auto" w:fill="FFFFFF"/>
         </w:rPr>
         <w:t>templates</w:t>
       </w:r>
       <w:r>
         <w:rPr>
+          <w:highlight w:val="yellow"/>
           <w:shd w:val="clear" w:color="auto" w:fill="FFFFFF"/>
         </w:rPr>
         <w:t xml:space="preserve"> de código para a geração dinâmica de mensagens e suas dependências</w:t>
       </w:r>
       <w:r>
         <w:rPr>
+          <w:highlight w:val="yellow"/>
           <w:shd w:val="clear" w:color="auto" w:fill="FFFFFF"/>
         </w:rPr>
         <w:t>;</w:t>
@@ -3581,7 +3756,7 @@
     </w:p>
     <w:p>
       <w:pPr>
-        <w:pStyle w:val="PargrafodaLista"/>
+        <w:pStyle w:val="ListParagraph"/>
         <w:numPr>
           <w:ilvl w:val="0"/>
           <w:numId w:val="45"/>
@@ -3589,16 +3764,19 @@
         <w:rPr>
           <w:sz w:val="20"/>
           <w:szCs w:val="20"/>
-        </w:rPr>
-      </w:pPr>
-      <w:r>
-        <w:rPr>
+          <w:highlight w:val="yellow"/>
+        </w:rPr>
+      </w:pPr>
+      <w:r>
+        <w:rPr>
+          <w:highlight w:val="yellow"/>
           <w:shd w:val="clear" w:color="auto" w:fill="FFFFFF"/>
         </w:rPr>
         <w:t>Desenvolver arquiteturas de rede eficientes para cada interface determinada anteriormente</w:t>
       </w:r>
       <w:r>
         <w:rPr>
+          <w:highlight w:val="yellow"/>
           <w:shd w:val="clear" w:color="auto" w:fill="FFFFFF"/>
         </w:rPr>
         <w:t>;</w:t>
@@ -3606,7 +3784,7 @@
     </w:p>
     <w:p>
       <w:pPr>
-        <w:pStyle w:val="PargrafodaLista"/>
+        <w:pStyle w:val="ListParagraph"/>
         <w:numPr>
           <w:ilvl w:val="0"/>
           <w:numId w:val="45"/>
@@ -3614,22 +3792,26 @@
         <w:rPr>
           <w:sz w:val="20"/>
           <w:szCs w:val="20"/>
-        </w:rPr>
-      </w:pPr>
-      <w:r>
-        <w:rPr>
+          <w:highlight w:val="yellow"/>
+        </w:rPr>
+      </w:pPr>
+      <w:r>
+        <w:rPr>
+          <w:highlight w:val="yellow"/>
           <w:shd w:val="clear" w:color="auto" w:fill="FFFFFF"/>
         </w:rPr>
         <w:t xml:space="preserve">Garantir a expansão do suporte para </w:t>
       </w:r>
       <w:r>
         <w:rPr>
+          <w:highlight w:val="yellow"/>
           <w:shd w:val="clear" w:color="auto" w:fill="FFFFFF"/>
         </w:rPr>
         <w:t>diferentes arquiteturas de processador</w:t>
       </w:r>
       <w:r>
         <w:rPr>
+          <w:highlight w:val="yellow"/>
           <w:shd w:val="clear" w:color="auto" w:fill="FFFFFF"/>
         </w:rPr>
         <w:t>;</w:t>
@@ -3637,7 +3819,7 @@
     </w:p>
     <w:p>
       <w:pPr>
-        <w:pStyle w:val="PargrafodaLista"/>
+        <w:pStyle w:val="ListParagraph"/>
         <w:numPr>
           <w:ilvl w:val="0"/>
           <w:numId w:val="45"/>
@@ -3645,10 +3827,12 @@
         <w:rPr>
           <w:sz w:val="20"/>
           <w:szCs w:val="20"/>
-        </w:rPr>
-      </w:pPr>
-      <w:r>
-        <w:rPr>
+          <w:highlight w:val="yellow"/>
+        </w:rPr>
+      </w:pPr>
+      <w:r>
+        <w:rPr>
+          <w:highlight w:val="yellow"/>
           <w:shd w:val="clear" w:color="auto" w:fill="FFFFFF"/>
         </w:rPr>
         <w:t>Garantir a expansão do suporte para diferentes sistemas operacionais;</w:t>
@@ -3656,7 +3840,7 @@
     </w:p>
     <w:p>
       <w:pPr>
-        <w:pStyle w:val="PargrafodaLista"/>
+        <w:pStyle w:val="ListParagraph"/>
         <w:numPr>
           <w:ilvl w:val="0"/>
           <w:numId w:val="45"/>
@@ -3664,18 +3848,34 @@
         <w:rPr>
           <w:sz w:val="20"/>
           <w:szCs w:val="20"/>
-        </w:rPr>
-      </w:pPr>
-      <w:r>
-        <w:rPr>
+          <w:highlight w:val="yellow"/>
+        </w:rPr>
+      </w:pPr>
+      <w:r>
+        <w:rPr>
+          <w:highlight w:val="yellow"/>
           <w:shd w:val="clear" w:color="auto" w:fill="FFFFFF"/>
         </w:rPr>
-        <w:t xml:space="preserve">Criar uma interface gráfica de fácil entendimento e utilização </w:t>
-      </w:r>
-    </w:p>
-    <w:p>
-      <w:pPr>
-        <w:pStyle w:val="PargrafodaLista"/>
+        <w:t xml:space="preserve">Criar uma interface gráfica de </w:t>
+      </w:r>
+      <w:r>
+        <w:rPr>
+          <w:highlight w:val="yellow"/>
+          <w:shd w:val="clear" w:color="auto" w:fill="FFFFFF"/>
+        </w:rPr>
+        <w:t>fácil entendimento e utilização</w:t>
+      </w:r>
+      <w:r>
+        <w:rPr>
+          <w:highlight w:val="yellow"/>
+          <w:shd w:val="clear" w:color="auto" w:fill="FFFFFF"/>
+        </w:rPr>
+        <w:t>.</w:t>
+      </w:r>
+    </w:p>
+    <w:p>
+      <w:pPr>
+        <w:pStyle w:val="ListParagraph"/>
         <w:ind w:left="1432" w:firstLine="0"/>
         <w:rPr>
           <w:rFonts w:eastAsia="Calibri" w:cs="Arial"/>
@@ -3685,7 +3885,7 @@
     </w:p>
     <w:p>
       <w:pPr>
-        <w:pStyle w:val="Ttulo2"/>
+        <w:pStyle w:val="Heading2"/>
         <w:numPr>
           <w:ilvl w:val="1"/>
           <w:numId w:val="44"/>
@@ -3700,8 +3900,7 @@
         <w:widowControl/>
         <w:autoSpaceDE/>
         <w:autoSpaceDN/>
-        <w:spacing w:line="240" w:lineRule="auto"/>
-        <w:ind w:left="360" w:firstLine="0"/>
+        <w:ind w:left="360" w:firstLine="349"/>
         <w:rPr>
           <w:rFonts w:eastAsia="Calibri" w:cs="Arial"/>
           <w:lang w:eastAsia="en-US"/>
@@ -3716,15 +3915,105 @@
         <w:ind w:left="360" w:firstLine="349"/>
         <w:rPr>
           <w:rFonts w:eastAsia="Calibri" w:cs="Arial"/>
-          <w:lang w:eastAsia="en-US"/>
-        </w:rPr>
-      </w:pPr>
-      <w:r>
-        <w:rPr>
-          <w:rFonts w:eastAsia="Calibri" w:cs="Arial"/>
-          <w:lang w:eastAsia="en-US"/>
-        </w:rPr>
-        <w:t>Atualmente não há um software altamente difundido no mercado que cumpra com os requisitos apresentados nos objetivos deste trabalho, e os que existem são projetos privados de custo alto para adquirir e treinar profissionais.</w:t>
+          <w:highlight w:val="yellow"/>
+          <w:lang w:eastAsia="en-US"/>
+        </w:rPr>
+      </w:pPr>
+      <w:r>
+        <w:rPr>
+          <w:rFonts w:eastAsia="Calibri" w:cs="Arial"/>
+          <w:highlight w:val="yellow"/>
+          <w:lang w:eastAsia="en-US"/>
+        </w:rPr>
+        <w:t xml:space="preserve">Atualmente não há </w:t>
+      </w:r>
+      <w:r>
+        <w:rPr>
+          <w:rFonts w:eastAsia="Calibri" w:cs="Arial"/>
+          <w:highlight w:val="yellow"/>
+          <w:lang w:eastAsia="en-US"/>
+        </w:rPr>
+        <w:t>muitos</w:t>
+      </w:r>
+      <w:r>
+        <w:rPr>
+          <w:rFonts w:eastAsia="Calibri" w:cs="Arial"/>
+          <w:highlight w:val="yellow"/>
+          <w:lang w:eastAsia="en-US"/>
+        </w:rPr>
+        <w:t xml:space="preserve"> software</w:t>
+      </w:r>
+      <w:r>
+        <w:rPr>
+          <w:rFonts w:eastAsia="Calibri" w:cs="Arial"/>
+          <w:highlight w:val="yellow"/>
+          <w:lang w:eastAsia="en-US"/>
+        </w:rPr>
+        <w:t>s</w:t>
+      </w:r>
+      <w:r>
+        <w:rPr>
+          <w:rFonts w:eastAsia="Calibri" w:cs="Arial"/>
+          <w:highlight w:val="yellow"/>
+          <w:lang w:eastAsia="en-US"/>
+        </w:rPr>
+        <w:t xml:space="preserve"> altamente difundido</w:t>
+      </w:r>
+      <w:r>
+        <w:rPr>
+          <w:rFonts w:eastAsia="Calibri" w:cs="Arial"/>
+          <w:highlight w:val="yellow"/>
+          <w:lang w:eastAsia="en-US"/>
+        </w:rPr>
+        <w:t>s</w:t>
+      </w:r>
+      <w:r>
+        <w:rPr>
+          <w:rFonts w:eastAsia="Calibri" w:cs="Arial"/>
+          <w:highlight w:val="yellow"/>
+          <w:lang w:eastAsia="en-US"/>
+        </w:rPr>
+        <w:t xml:space="preserve"> no mercado que cumpra</w:t>
+      </w:r>
+      <w:r>
+        <w:rPr>
+          <w:rFonts w:eastAsia="Calibri" w:cs="Arial"/>
+          <w:highlight w:val="yellow"/>
+          <w:lang w:eastAsia="en-US"/>
+        </w:rPr>
+        <w:t>m</w:t>
+      </w:r>
+      <w:bookmarkStart w:id="13" w:name="_GoBack"/>
+      <w:bookmarkEnd w:id="13"/>
+      <w:r>
+        <w:rPr>
+          <w:rFonts w:eastAsia="Calibri" w:cs="Arial"/>
+          <w:highlight w:val="yellow"/>
+          <w:lang w:eastAsia="en-US"/>
+        </w:rPr>
+        <w:t xml:space="preserve"> com os requisitos apresentados nos objetivos deste trabalho, e os que existem são projetos privados de custo alto para adquirir e treinar profissionais.</w:t>
+      </w:r>
+      <w:r>
+        <w:rPr>
+          <w:rFonts w:eastAsia="Calibri" w:cs="Arial"/>
+          <w:highlight w:val="yellow"/>
+          <w:lang w:eastAsia="en-US"/>
+        </w:rPr>
+        <w:t xml:space="preserve"> </w:t>
+      </w:r>
+      <w:r>
+        <w:rPr>
+          <w:rFonts w:eastAsia="Calibri" w:cs="Arial"/>
+          <w:lang w:eastAsia="en-US"/>
+        </w:rPr>
+        <w:t xml:space="preserve">Um </w:t>
+      </w:r>
+      <w:r>
+        <w:rPr>
+          <w:rFonts w:eastAsia="Calibri" w:cs="Arial"/>
+          <w:lang w:eastAsia="en-US"/>
+        </w:rPr>
+        <w:t>exemplo de software no mercado é o SCADE da Ansys.</w:t>
       </w:r>
     </w:p>
     <w:p>
@@ -3741,6 +4030,7 @@
       <w:r>
         <w:rPr>
           <w:rFonts w:eastAsia="Calibri" w:cs="Arial"/>
+          <w:highlight w:val="yellow"/>
           <w:lang w:eastAsia="en-US"/>
         </w:rPr>
         <w:t xml:space="preserve">Em um projeto </w:t>
@@ -3748,8 +4038,8 @@
       <w:r>
         <w:rPr>
           <w:rFonts w:eastAsia="Calibri" w:cs="Arial"/>
-          <w:i/>
           <w:iCs/>
+          <w:highlight w:val="yellow"/>
           <w:lang w:eastAsia="en-US"/>
         </w:rPr>
         <w:t>open source</w:t>
@@ -3757,9 +4047,34 @@
       <w:r>
         <w:rPr>
           <w:rFonts w:eastAsia="Calibri" w:cs="Arial"/>
+          <w:highlight w:val="yellow"/>
           <w:lang w:eastAsia="en-US"/>
         </w:rPr>
         <w:t xml:space="preserve"> existem maiores chances de contribuições da comunidade para o crescimento do projeto e, por consequência, acaba gerando facilidade para os utilizadores do software que terão documentações e uma comunidade para tirar dúvidas.</w:t>
+      </w:r>
+    </w:p>
+    <w:p>
+      <w:pPr>
+        <w:widowControl/>
+        <w:autoSpaceDE/>
+        <w:autoSpaceDN/>
+        <w:ind w:left="360" w:firstLine="349"/>
+        <w:rPr>
+          <w:rFonts w:eastAsia="Calibri" w:cs="Arial"/>
+          <w:lang w:eastAsia="en-US"/>
+        </w:rPr>
+      </w:pPr>
+      <w:r>
+        <w:rPr>
+          <w:shd w:val="clear" w:color="auto" w:fill="FFFFFF"/>
+        </w:rPr>
+        <w:t>A ideia é que o software possa ser certificado de acordo com os padrões da AUTOSAR para sistemas críticos (automóveis, aeronaves, equipamentos médicos e etc.) e com isso facilitar os processos de desenvolvimento dos protocolos personalizados e certificação de projetos</w:t>
+      </w:r>
+      <w:r>
+        <w:rPr>
+          <w:shd w:val="clear" w:color="auto" w:fill="FFFFFF"/>
+        </w:rPr>
+        <w:t>.</w:t>
       </w:r>
     </w:p>
     <w:p>
@@ -3780,6 +4095,7 @@
           <w:rFonts w:eastAsia="Calibri" w:cs="Arial"/>
           <w:lang w:eastAsia="en-US"/>
         </w:rPr>
+        <w:lastRenderedPageBreak/>
         <w:br w:type="page"/>
       </w:r>
     </w:p>
@@ -3791,7 +4107,7 @@
           <w:numId w:val="44"/>
         </w:numPr>
       </w:pPr>
-      <w:bookmarkStart w:id="13" w:name="_Toc456719051"/>
+      <w:bookmarkStart w:id="14" w:name="_Toc456719051"/>
       <w:r>
         <w:lastRenderedPageBreak/>
         <w:t xml:space="preserve"> FUNDAMENTAÇÃO TEÓRICA</w:t>
@@ -3817,7 +4133,7 @@
     </w:p>
     <w:p>
       <w:pPr>
-        <w:pStyle w:val="PargrafodaLista"/>
+        <w:pStyle w:val="ListParagraph"/>
       </w:pPr>
     </w:p>
     <w:p>
@@ -3834,7 +4150,7 @@
     </w:p>
     <w:p>
       <w:pPr>
-        <w:pStyle w:val="PargrafodaLista"/>
+        <w:pStyle w:val="ListParagraph"/>
       </w:pPr>
     </w:p>
     <w:p>
@@ -3911,10 +4227,10 @@
           <w:lang w:eastAsia="en-US"/>
         </w:rPr>
       </w:pPr>
-      <w:bookmarkStart w:id="14" w:name="_Toc406098415"/>
+      <w:bookmarkStart w:id="15" w:name="_Toc406098415"/>
       <w:bookmarkEnd w:id="5"/>
       <w:bookmarkEnd w:id="8"/>
-      <w:bookmarkEnd w:id="13"/>
+      <w:bookmarkEnd w:id="14"/>
       <w:r>
         <w:rPr>
           <w:lang w:eastAsia="en-US"/>
@@ -3924,16 +4240,16 @@
     </w:p>
     <w:p>
       <w:pPr>
-        <w:pStyle w:val="Ttulo1"/>
-        <w:rPr>
-          <w:rFonts w:eastAsia="Calibri" w:cs="Arial"/>
-          <w:lang w:eastAsia="en-US"/>
-        </w:rPr>
-      </w:pPr>
-      <w:bookmarkStart w:id="15" w:name="_Toc406098438"/>
-      <w:bookmarkStart w:id="16" w:name="_Toc423895496"/>
-      <w:bookmarkStart w:id="17" w:name="_Toc456719068"/>
-      <w:bookmarkEnd w:id="14"/>
+        <w:pStyle w:val="Heading1"/>
+        <w:rPr>
+          <w:rFonts w:eastAsia="Calibri" w:cs="Arial"/>
+          <w:lang w:eastAsia="en-US"/>
+        </w:rPr>
+      </w:pPr>
+      <w:bookmarkStart w:id="16" w:name="_Toc406098438"/>
+      <w:bookmarkStart w:id="17" w:name="_Toc423895496"/>
+      <w:bookmarkStart w:id="18" w:name="_Toc456719068"/>
+      <w:bookmarkEnd w:id="15"/>
       <w:r>
         <w:rPr>
           <w:rFonts w:eastAsia="Calibri" w:cs="Arial"/>
@@ -3942,9 +4258,9 @@
         <w:lastRenderedPageBreak/>
         <w:t>REFERÊNCIAS</w:t>
       </w:r>
-      <w:bookmarkEnd w:id="15"/>
       <w:bookmarkEnd w:id="16"/>
       <w:bookmarkEnd w:id="17"/>
+      <w:bookmarkEnd w:id="18"/>
     </w:p>
     <w:p>
       <w:pPr>
@@ -4602,7 +4918,7 @@
 </file>
 
 <file path=word/endnotes.xml><?xml version="1.0" encoding="utf-8"?>
-<w:endnotes xmlns:wpc="http://schemas.microsoft.com/office/word/2010/wordprocessingCanvas" xmlns:cx="http://schemas.microsoft.com/office/drawing/2014/chartex" xmlns:cx1="http://schemas.microsoft.com/office/drawing/2015/9/8/chartex" xmlns:cx2="http://schemas.microsoft.com/office/drawing/2015/10/21/chartex" xmlns:cx3="http://schemas.microsoft.com/office/drawing/2016/5/9/chartex" xmlns:cx4="http://schemas.microsoft.com/office/drawing/2016/5/10/chartex" xmlns:cx5="http://schemas.microsoft.com/office/drawing/2016/5/11/chartex" xmlns:cx6="http://schemas.microsoft.com/office/drawing/2016/5/12/chartex" xmlns:cx7="http://schemas.microsoft.com/office/drawing/2016/5/13/chartex" xmlns:cx8="http://schemas.microsoft.com/office/drawing/2016/5/14/chartex" xmlns:mc="http://schemas.openxmlformats.org/markup-compatibility/2006" xmlns:aink="http://schemas.microsoft.com/office/drawing/2016/ink" xmlns:am3d="http://schemas.microsoft.com/office/drawing/2017/model3d" xmlns:o="urn:schemas-microsoft-com:office:office" xmlns:r="http://schemas.openxmlformats.org/officeDocument/2006/relationships" xmlns:m="http://schemas.openxmlformats.org/officeDocument/2006/math" xmlns:v="urn:schemas-microsoft-com:vml" xmlns:wp14="http://schemas.microsoft.com/office/word/2010/wordprocessingDrawing" xmlns:wp="http://schemas.openxmlformats.org/drawingml/2006/wordprocessingDrawing" xmlns:w10="urn:schemas-microsoft-com:office:word" xmlns:w="http://schemas.openxmlformats.org/wordprocessingml/2006/main" xmlns:w14="http://schemas.microsoft.com/office/word/2010/wordml" xmlns:w15="http://schemas.microsoft.com/office/word/2012/wordml" xmlns:w16cex="http://schemas.microsoft.com/office/word/2018/wordml/cex" xmlns:w16cid="http://schemas.microsoft.com/office/word/2016/wordml/cid" xmlns:w16="http://schemas.microsoft.com/office/word/2018/wordml" xmlns:w16sdtdh="http://schemas.microsoft.com/office/word/2020/wordml/sdtdatahash" xmlns:w16se="http://schemas.microsoft.com/office/word/2015/wordml/symex" xmlns:wpg="http://schemas.microsoft.com/office/word/2010/wordprocessingGroup" xmlns:wpi="http://schemas.microsoft.com/office/word/2010/wordprocessingInk" xmlns:wne="http://schemas.microsoft.com/office/word/2006/wordml" xmlns:wps="http://schemas.microsoft.com/office/word/2010/wordprocessingShape" mc:Ignorable="w14 w15 w16se w16cid w16 w16cex w16sdtdh wp14">
+<w:endnotes xmlns:wpc="http://schemas.microsoft.com/office/word/2010/wordprocessingCanvas" xmlns:cx="http://schemas.microsoft.com/office/drawing/2014/chartex" xmlns:cx1="http://schemas.microsoft.com/office/drawing/2015/9/8/chartex" xmlns:mc="http://schemas.openxmlformats.org/markup-compatibility/2006" xmlns:o="urn:schemas-microsoft-com:office:office" xmlns:r="http://schemas.openxmlformats.org/officeDocument/2006/relationships" xmlns:m="http://schemas.openxmlformats.org/officeDocument/2006/math" xmlns:v="urn:schemas-microsoft-com:vml" xmlns:wp14="http://schemas.microsoft.com/office/word/2010/wordprocessingDrawing" xmlns:wp="http://schemas.openxmlformats.org/drawingml/2006/wordprocessingDrawing" xmlns:w10="urn:schemas-microsoft-com:office:word" xmlns:w="http://schemas.openxmlformats.org/wordprocessingml/2006/main" xmlns:w14="http://schemas.microsoft.com/office/word/2010/wordml" xmlns:w15="http://schemas.microsoft.com/office/word/2012/wordml" xmlns:w16se="http://schemas.microsoft.com/office/word/2015/wordml/symex" xmlns:wpg="http://schemas.microsoft.com/office/word/2010/wordprocessingGroup" xmlns:wpi="http://schemas.microsoft.com/office/word/2010/wordprocessingInk" xmlns:wne="http://schemas.microsoft.com/office/word/2006/wordml" xmlns:wps="http://schemas.microsoft.com/office/word/2010/wordprocessingShape" mc:Ignorable="w14 w15 w16se wp14">
   <w:endnote w:type="separator" w:id="-1">
     <w:p>
       <w:r>
@@ -4621,7 +4937,7 @@
 </file>
 
 <file path=word/footnotes.xml><?xml version="1.0" encoding="utf-8"?>
-<w:footnotes xmlns:wpc="http://schemas.microsoft.com/office/word/2010/wordprocessingCanvas" xmlns:cx="http://schemas.microsoft.com/office/drawing/2014/chartex" xmlns:cx1="http://schemas.microsoft.com/office/drawing/2015/9/8/chartex" xmlns:cx2="http://schemas.microsoft.com/office/drawing/2015/10/21/chartex" xmlns:cx3="http://schemas.microsoft.com/office/drawing/2016/5/9/chartex" xmlns:cx4="http://schemas.microsoft.com/office/drawing/2016/5/10/chartex" xmlns:cx5="http://schemas.microsoft.com/office/drawing/2016/5/11/chartex" xmlns:cx6="http://schemas.microsoft.com/office/drawing/2016/5/12/chartex" xmlns:cx7="http://schemas.microsoft.com/office/drawing/2016/5/13/chartex" xmlns:cx8="http://schemas.microsoft.com/office/drawing/2016/5/14/chartex" xmlns:mc="http://schemas.openxmlformats.org/markup-compatibility/2006" xmlns:aink="http://schemas.microsoft.com/office/drawing/2016/ink" xmlns:am3d="http://schemas.microsoft.com/office/drawing/2017/model3d" xmlns:o="urn:schemas-microsoft-com:office:office" xmlns:r="http://schemas.openxmlformats.org/officeDocument/2006/relationships" xmlns:m="http://schemas.openxmlformats.org/officeDocument/2006/math" xmlns:v="urn:schemas-microsoft-com:vml" xmlns:wp14="http://schemas.microsoft.com/office/word/2010/wordprocessingDrawing" xmlns:wp="http://schemas.openxmlformats.org/drawingml/2006/wordprocessingDrawing" xmlns:w10="urn:schemas-microsoft-com:office:word" xmlns:w="http://schemas.openxmlformats.org/wordprocessingml/2006/main" xmlns:w14="http://schemas.microsoft.com/office/word/2010/wordml" xmlns:w15="http://schemas.microsoft.com/office/word/2012/wordml" xmlns:w16cex="http://schemas.microsoft.com/office/word/2018/wordml/cex" xmlns:w16cid="http://schemas.microsoft.com/office/word/2016/wordml/cid" xmlns:w16="http://schemas.microsoft.com/office/word/2018/wordml" xmlns:w16sdtdh="http://schemas.microsoft.com/office/word/2020/wordml/sdtdatahash" xmlns:w16se="http://schemas.microsoft.com/office/word/2015/wordml/symex" xmlns:wpg="http://schemas.microsoft.com/office/word/2010/wordprocessingGroup" xmlns:wpi="http://schemas.microsoft.com/office/word/2010/wordprocessingInk" xmlns:wne="http://schemas.microsoft.com/office/word/2006/wordml" xmlns:wps="http://schemas.microsoft.com/office/word/2010/wordprocessingShape" mc:Ignorable="w14 w15 w16se w16cid w16 w16cex w16sdtdh wp14">
+<w:footnotes xmlns:wpc="http://schemas.microsoft.com/office/word/2010/wordprocessingCanvas" xmlns:cx="http://schemas.microsoft.com/office/drawing/2014/chartex" xmlns:cx1="http://schemas.microsoft.com/office/drawing/2015/9/8/chartex" xmlns:mc="http://schemas.openxmlformats.org/markup-compatibility/2006" xmlns:o="urn:schemas-microsoft-com:office:office" xmlns:r="http://schemas.openxmlformats.org/officeDocument/2006/relationships" xmlns:m="http://schemas.openxmlformats.org/officeDocument/2006/math" xmlns:v="urn:schemas-microsoft-com:vml" xmlns:wp14="http://schemas.microsoft.com/office/word/2010/wordprocessingDrawing" xmlns:wp="http://schemas.openxmlformats.org/drawingml/2006/wordprocessingDrawing" xmlns:w10="urn:schemas-microsoft-com:office:word" xmlns:w="http://schemas.openxmlformats.org/wordprocessingml/2006/main" xmlns:w14="http://schemas.microsoft.com/office/word/2010/wordml" xmlns:w15="http://schemas.microsoft.com/office/word/2012/wordml" xmlns:w16se="http://schemas.microsoft.com/office/word/2015/wordml/symex" xmlns:wpg="http://schemas.microsoft.com/office/word/2010/wordprocessingGroup" xmlns:wpi="http://schemas.microsoft.com/office/word/2010/wordprocessingInk" xmlns:wne="http://schemas.microsoft.com/office/word/2006/wordml" xmlns:wps="http://schemas.microsoft.com/office/word/2010/wordprocessingShape" mc:Ignorable="w14 w15 w16se wp14">
   <w:footnote w:type="separator" w:id="-1">
     <w:p>
       <w:r>
@@ -4640,16 +4956,16 @@
 </file>
 
 <file path=word/header1.xml><?xml version="1.0" encoding="utf-8"?>
-<w:hdr xmlns:wpc="http://schemas.microsoft.com/office/word/2010/wordprocessingCanvas" xmlns:cx="http://schemas.microsoft.com/office/drawing/2014/chartex" xmlns:cx1="http://schemas.microsoft.com/office/drawing/2015/9/8/chartex" xmlns:cx2="http://schemas.microsoft.com/office/drawing/2015/10/21/chartex" xmlns:cx3="http://schemas.microsoft.com/office/drawing/2016/5/9/chartex" xmlns:cx4="http://schemas.microsoft.com/office/drawing/2016/5/10/chartex" xmlns:cx5="http://schemas.microsoft.com/office/drawing/2016/5/11/chartex" xmlns:cx6="http://schemas.microsoft.com/office/drawing/2016/5/12/chartex" xmlns:cx7="http://schemas.microsoft.com/office/drawing/2016/5/13/chartex" xmlns:cx8="http://schemas.microsoft.com/office/drawing/2016/5/14/chartex" xmlns:mc="http://schemas.openxmlformats.org/markup-compatibility/2006" xmlns:aink="http://schemas.microsoft.com/office/drawing/2016/ink" xmlns:am3d="http://schemas.microsoft.com/office/drawing/2017/model3d" xmlns:o="urn:schemas-microsoft-com:office:office" xmlns:r="http://schemas.openxmlformats.org/officeDocument/2006/relationships" xmlns:m="http://schemas.openxmlformats.org/officeDocument/2006/math" xmlns:v="urn:schemas-microsoft-com:vml" xmlns:wp14="http://schemas.microsoft.com/office/word/2010/wordprocessingDrawing" xmlns:wp="http://schemas.openxmlformats.org/drawingml/2006/wordprocessingDrawing" xmlns:w10="urn:schemas-microsoft-com:office:word" xmlns:w="http://schemas.openxmlformats.org/wordprocessingml/2006/main" xmlns:w14="http://schemas.microsoft.com/office/word/2010/wordml" xmlns:w15="http://schemas.microsoft.com/office/word/2012/wordml" xmlns:w16cex="http://schemas.microsoft.com/office/word/2018/wordml/cex" xmlns:w16cid="http://schemas.microsoft.com/office/word/2016/wordml/cid" xmlns:w16="http://schemas.microsoft.com/office/word/2018/wordml" xmlns:w16sdtdh="http://schemas.microsoft.com/office/word/2020/wordml/sdtdatahash" xmlns:w16se="http://schemas.microsoft.com/office/word/2015/wordml/symex" xmlns:wpg="http://schemas.microsoft.com/office/word/2010/wordprocessingGroup" xmlns:wpi="http://schemas.microsoft.com/office/word/2010/wordprocessingInk" xmlns:wne="http://schemas.microsoft.com/office/word/2006/wordml" xmlns:wps="http://schemas.microsoft.com/office/word/2010/wordprocessingShape" mc:Ignorable="w14 w15 w16se w16cid w16 w16cex w16sdtdh wp14">
+<w:hdr xmlns:wpc="http://schemas.microsoft.com/office/word/2010/wordprocessingCanvas" xmlns:cx="http://schemas.microsoft.com/office/drawing/2014/chartex" xmlns:cx1="http://schemas.microsoft.com/office/drawing/2015/9/8/chartex" xmlns:mc="http://schemas.openxmlformats.org/markup-compatibility/2006" xmlns:o="urn:schemas-microsoft-com:office:office" xmlns:r="http://schemas.openxmlformats.org/officeDocument/2006/relationships" xmlns:m="http://schemas.openxmlformats.org/officeDocument/2006/math" xmlns:v="urn:schemas-microsoft-com:vml" xmlns:wp14="http://schemas.microsoft.com/office/word/2010/wordprocessingDrawing" xmlns:wp="http://schemas.openxmlformats.org/drawingml/2006/wordprocessingDrawing" xmlns:w10="urn:schemas-microsoft-com:office:word" xmlns:w="http://schemas.openxmlformats.org/wordprocessingml/2006/main" xmlns:w14="http://schemas.microsoft.com/office/word/2010/wordml" xmlns:w15="http://schemas.microsoft.com/office/word/2012/wordml" xmlns:w16se="http://schemas.microsoft.com/office/word/2015/wordml/symex" xmlns:wpg="http://schemas.microsoft.com/office/word/2010/wordprocessingGroup" xmlns:wpi="http://schemas.microsoft.com/office/word/2010/wordprocessingInk" xmlns:wne="http://schemas.microsoft.com/office/word/2006/wordml" xmlns:wps="http://schemas.microsoft.com/office/word/2010/wordprocessingShape" mc:Ignorable="w14 w15 w16se wp14">
   <w:p>
     <w:pPr>
-      <w:pStyle w:val="Cabealho"/>
+      <w:pStyle w:val="Header"/>
       <w:jc w:val="right"/>
     </w:pPr>
   </w:p>
   <w:p>
     <w:pPr>
-      <w:pStyle w:val="Cabealho"/>
+      <w:pStyle w:val="Header"/>
       <w:jc w:val="right"/>
     </w:pPr>
   </w:p>
@@ -4657,23 +4973,23 @@
 </file>
 
 <file path=word/header2.xml><?xml version="1.0" encoding="utf-8"?>
-<w:hdr xmlns:wpc="http://schemas.microsoft.com/office/word/2010/wordprocessingCanvas" xmlns:cx="http://schemas.microsoft.com/office/drawing/2014/chartex" xmlns:cx1="http://schemas.microsoft.com/office/drawing/2015/9/8/chartex" xmlns:cx2="http://schemas.microsoft.com/office/drawing/2015/10/21/chartex" xmlns:cx3="http://schemas.microsoft.com/office/drawing/2016/5/9/chartex" xmlns:cx4="http://schemas.microsoft.com/office/drawing/2016/5/10/chartex" xmlns:cx5="http://schemas.microsoft.com/office/drawing/2016/5/11/chartex" xmlns:cx6="http://schemas.microsoft.com/office/drawing/2016/5/12/chartex" xmlns:cx7="http://schemas.microsoft.com/office/drawing/2016/5/13/chartex" xmlns:cx8="http://schemas.microsoft.com/office/drawing/2016/5/14/chartex" xmlns:mc="http://schemas.openxmlformats.org/markup-compatibility/2006" xmlns:aink="http://schemas.microsoft.com/office/drawing/2016/ink" xmlns:am3d="http://schemas.microsoft.com/office/drawing/2017/model3d" xmlns:o="urn:schemas-microsoft-com:office:office" xmlns:r="http://schemas.openxmlformats.org/officeDocument/2006/relationships" xmlns:m="http://schemas.openxmlformats.org/officeDocument/2006/math" xmlns:v="urn:schemas-microsoft-com:vml" xmlns:wp14="http://schemas.microsoft.com/office/word/2010/wordprocessingDrawing" xmlns:wp="http://schemas.openxmlformats.org/drawingml/2006/wordprocessingDrawing" xmlns:w10="urn:schemas-microsoft-com:office:word" xmlns:w="http://schemas.openxmlformats.org/wordprocessingml/2006/main" xmlns:w14="http://schemas.microsoft.com/office/word/2010/wordml" xmlns:w15="http://schemas.microsoft.com/office/word/2012/wordml" xmlns:w16cex="http://schemas.microsoft.com/office/word/2018/wordml/cex" xmlns:w16cid="http://schemas.microsoft.com/office/word/2016/wordml/cid" xmlns:w16="http://schemas.microsoft.com/office/word/2018/wordml" xmlns:w16sdtdh="http://schemas.microsoft.com/office/word/2020/wordml/sdtdatahash" xmlns:w16se="http://schemas.microsoft.com/office/word/2015/wordml/symex" xmlns:wpg="http://schemas.microsoft.com/office/word/2010/wordprocessingGroup" xmlns:wpi="http://schemas.microsoft.com/office/word/2010/wordprocessingInk" xmlns:wne="http://schemas.microsoft.com/office/word/2006/wordml" xmlns:wps="http://schemas.microsoft.com/office/word/2010/wordprocessingShape" mc:Ignorable="w14 w15 w16se w16cid w16 w16cex w16sdtdh wp14">
+<w:hdr xmlns:wpc="http://schemas.microsoft.com/office/word/2010/wordprocessingCanvas" xmlns:cx="http://schemas.microsoft.com/office/drawing/2014/chartex" xmlns:cx1="http://schemas.microsoft.com/office/drawing/2015/9/8/chartex" xmlns:mc="http://schemas.openxmlformats.org/markup-compatibility/2006" xmlns:o="urn:schemas-microsoft-com:office:office" xmlns:r="http://schemas.openxmlformats.org/officeDocument/2006/relationships" xmlns:m="http://schemas.openxmlformats.org/officeDocument/2006/math" xmlns:v="urn:schemas-microsoft-com:vml" xmlns:wp14="http://schemas.microsoft.com/office/word/2010/wordprocessingDrawing" xmlns:wp="http://schemas.openxmlformats.org/drawingml/2006/wordprocessingDrawing" xmlns:w10="urn:schemas-microsoft-com:office:word" xmlns:w="http://schemas.openxmlformats.org/wordprocessingml/2006/main" xmlns:w14="http://schemas.microsoft.com/office/word/2010/wordml" xmlns:w15="http://schemas.microsoft.com/office/word/2012/wordml" xmlns:w16se="http://schemas.microsoft.com/office/word/2015/wordml/symex" xmlns:wpg="http://schemas.microsoft.com/office/word/2010/wordprocessingGroup" xmlns:wpi="http://schemas.microsoft.com/office/word/2010/wordprocessingInk" xmlns:wne="http://schemas.microsoft.com/office/word/2006/wordml" xmlns:wps="http://schemas.microsoft.com/office/word/2010/wordprocessingShape" mc:Ignorable="w14 w15 w16se wp14">
   <w:p>
     <w:pPr>
-      <w:pStyle w:val="Cabealho"/>
+      <w:pStyle w:val="Header"/>
       <w:jc w:val="right"/>
     </w:pPr>
   </w:p>
   <w:p>
     <w:pPr>
-      <w:pStyle w:val="Cabealho"/>
+      <w:pStyle w:val="Header"/>
     </w:pPr>
   </w:p>
 </w:hdr>
 </file>
 
 <file path=word/header3.xml><?xml version="1.0" encoding="utf-8"?>
-<w:hdr xmlns:wpc="http://schemas.microsoft.com/office/word/2010/wordprocessingCanvas" xmlns:cx="http://schemas.microsoft.com/office/drawing/2014/chartex" xmlns:cx1="http://schemas.microsoft.com/office/drawing/2015/9/8/chartex" xmlns:cx2="http://schemas.microsoft.com/office/drawing/2015/10/21/chartex" xmlns:cx3="http://schemas.microsoft.com/office/drawing/2016/5/9/chartex" xmlns:cx4="http://schemas.microsoft.com/office/drawing/2016/5/10/chartex" xmlns:cx5="http://schemas.microsoft.com/office/drawing/2016/5/11/chartex" xmlns:cx6="http://schemas.microsoft.com/office/drawing/2016/5/12/chartex" xmlns:cx7="http://schemas.microsoft.com/office/drawing/2016/5/13/chartex" xmlns:cx8="http://schemas.microsoft.com/office/drawing/2016/5/14/chartex" xmlns:mc="http://schemas.openxmlformats.org/markup-compatibility/2006" xmlns:aink="http://schemas.microsoft.com/office/drawing/2016/ink" xmlns:am3d="http://schemas.microsoft.com/office/drawing/2017/model3d" xmlns:o="urn:schemas-microsoft-com:office:office" xmlns:r="http://schemas.openxmlformats.org/officeDocument/2006/relationships" xmlns:m="http://schemas.openxmlformats.org/officeDocument/2006/math" xmlns:v="urn:schemas-microsoft-com:vml" xmlns:wp14="http://schemas.microsoft.com/office/word/2010/wordprocessingDrawing" xmlns:wp="http://schemas.openxmlformats.org/drawingml/2006/wordprocessingDrawing" xmlns:w10="urn:schemas-microsoft-com:office:word" xmlns:w="http://schemas.openxmlformats.org/wordprocessingml/2006/main" xmlns:w14="http://schemas.microsoft.com/office/word/2010/wordml" xmlns:w15="http://schemas.microsoft.com/office/word/2012/wordml" xmlns:w16cex="http://schemas.microsoft.com/office/word/2018/wordml/cex" xmlns:w16cid="http://schemas.microsoft.com/office/word/2016/wordml/cid" xmlns:w16="http://schemas.microsoft.com/office/word/2018/wordml" xmlns:w16sdtdh="http://schemas.microsoft.com/office/word/2020/wordml/sdtdatahash" xmlns:w16se="http://schemas.microsoft.com/office/word/2015/wordml/symex" xmlns:wpg="http://schemas.microsoft.com/office/word/2010/wordprocessingGroup" xmlns:wpi="http://schemas.microsoft.com/office/word/2010/wordprocessingInk" xmlns:wne="http://schemas.microsoft.com/office/word/2006/wordml" xmlns:wps="http://schemas.microsoft.com/office/word/2010/wordprocessingShape" mc:Ignorable="w14 w15 w16se w16cid w16 w16cex w16sdtdh wp14">
+<w:hdr xmlns:wpc="http://schemas.microsoft.com/office/word/2010/wordprocessingCanvas" xmlns:cx="http://schemas.microsoft.com/office/drawing/2014/chartex" xmlns:cx1="http://schemas.microsoft.com/office/drawing/2015/9/8/chartex" xmlns:mc="http://schemas.openxmlformats.org/markup-compatibility/2006" xmlns:o="urn:schemas-microsoft-com:office:office" xmlns:r="http://schemas.openxmlformats.org/officeDocument/2006/relationships" xmlns:m="http://schemas.openxmlformats.org/officeDocument/2006/math" xmlns:v="urn:schemas-microsoft-com:vml" xmlns:wp14="http://schemas.microsoft.com/office/word/2010/wordprocessingDrawing" xmlns:wp="http://schemas.openxmlformats.org/drawingml/2006/wordprocessingDrawing" xmlns:w10="urn:schemas-microsoft-com:office:word" xmlns:w="http://schemas.openxmlformats.org/wordprocessingml/2006/main" xmlns:w14="http://schemas.microsoft.com/office/word/2010/wordml" xmlns:w15="http://schemas.microsoft.com/office/word/2012/wordml" xmlns:w16se="http://schemas.microsoft.com/office/word/2015/wordml/symex" xmlns:wpg="http://schemas.microsoft.com/office/word/2010/wordprocessingGroup" xmlns:wpi="http://schemas.microsoft.com/office/word/2010/wordprocessingInk" xmlns:wne="http://schemas.microsoft.com/office/word/2006/wordml" xmlns:wps="http://schemas.microsoft.com/office/word/2010/wordprocessingShape" mc:Ignorable="w14 w15 w16se wp14">
   <w:sdt>
     <w:sdtPr>
       <w:id w:val="-1076434792"/>
@@ -4686,7 +5002,7 @@
     <w:sdtContent>
       <w:p>
         <w:pPr>
-          <w:pStyle w:val="Cabealho"/>
+          <w:pStyle w:val="Header"/>
           <w:jc w:val="right"/>
         </w:pPr>
         <w:r>
@@ -4702,7 +5018,7 @@
           <w:rPr>
             <w:noProof/>
           </w:rPr>
-          <w:t>15</w:t>
+          <w:t>12</w:t>
         </w:r>
         <w:r>
           <w:fldChar w:fldCharType="end"/>
@@ -4712,7 +5028,7 @@
   </w:sdt>
   <w:p>
     <w:pPr>
-      <w:pStyle w:val="Cabealho"/>
+      <w:pStyle w:val="Header"/>
       <w:jc w:val="right"/>
     </w:pPr>
   </w:p>
@@ -4720,7 +5036,7 @@
 </file>
 
 <file path=word/numbering.xml><?xml version="1.0" encoding="utf-8"?>
-<w:numbering xmlns:wpc="http://schemas.microsoft.com/office/word/2010/wordprocessingCanvas" xmlns:cx="http://schemas.microsoft.com/office/drawing/2014/chartex" xmlns:cx1="http://schemas.microsoft.com/office/drawing/2015/9/8/chartex" xmlns:cx2="http://schemas.microsoft.com/office/drawing/2015/10/21/chartex" xmlns:cx3="http://schemas.microsoft.com/office/drawing/2016/5/9/chartex" xmlns:cx4="http://schemas.microsoft.com/office/drawing/2016/5/10/chartex" xmlns:cx5="http://schemas.microsoft.com/office/drawing/2016/5/11/chartex" xmlns:cx6="http://schemas.microsoft.com/office/drawing/2016/5/12/chartex" xmlns:cx7="http://schemas.microsoft.com/office/drawing/2016/5/13/chartex" xmlns:cx8="http://schemas.microsoft.com/office/drawing/2016/5/14/chartex" xmlns:mc="http://schemas.openxmlformats.org/markup-compatibility/2006" xmlns:aink="http://schemas.microsoft.com/office/drawing/2016/ink" xmlns:am3d="http://schemas.microsoft.com/office/drawing/2017/model3d" xmlns:o="urn:schemas-microsoft-com:office:office" xmlns:r="http://schemas.openxmlformats.org/officeDocument/2006/relationships" xmlns:m="http://schemas.openxmlformats.org/officeDocument/2006/math" xmlns:v="urn:schemas-microsoft-com:vml" xmlns:wp14="http://schemas.microsoft.com/office/word/2010/wordprocessingDrawing" xmlns:wp="http://schemas.openxmlformats.org/drawingml/2006/wordprocessingDrawing" xmlns:w10="urn:schemas-microsoft-com:office:word" xmlns:w="http://schemas.openxmlformats.org/wordprocessingml/2006/main" xmlns:w14="http://schemas.microsoft.com/office/word/2010/wordml" xmlns:w15="http://schemas.microsoft.com/office/word/2012/wordml" xmlns:w16cex="http://schemas.microsoft.com/office/word/2018/wordml/cex" xmlns:w16cid="http://schemas.microsoft.com/office/word/2016/wordml/cid" xmlns:w16="http://schemas.microsoft.com/office/word/2018/wordml" xmlns:w16sdtdh="http://schemas.microsoft.com/office/word/2020/wordml/sdtdatahash" xmlns:w16se="http://schemas.microsoft.com/office/word/2015/wordml/symex" xmlns:wpg="http://schemas.microsoft.com/office/word/2010/wordprocessingGroup" xmlns:wpi="http://schemas.microsoft.com/office/word/2010/wordprocessingInk" xmlns:wne="http://schemas.microsoft.com/office/word/2006/wordml" xmlns:wps="http://schemas.microsoft.com/office/word/2010/wordprocessingShape" mc:Ignorable="w14 w15 w16se w16cid w16 w16cex w16sdtdh wp14">
+<w:numbering xmlns:wpc="http://schemas.microsoft.com/office/word/2010/wordprocessingCanvas" xmlns:cx="http://schemas.microsoft.com/office/drawing/2014/chartex" xmlns:cx1="http://schemas.microsoft.com/office/drawing/2015/9/8/chartex" xmlns:mc="http://schemas.openxmlformats.org/markup-compatibility/2006" xmlns:o="urn:schemas-microsoft-com:office:office" xmlns:r="http://schemas.openxmlformats.org/officeDocument/2006/relationships" xmlns:m="http://schemas.openxmlformats.org/officeDocument/2006/math" xmlns:v="urn:schemas-microsoft-com:vml" xmlns:wp14="http://schemas.microsoft.com/office/word/2010/wordprocessingDrawing" xmlns:wp="http://schemas.openxmlformats.org/drawingml/2006/wordprocessingDrawing" xmlns:w10="urn:schemas-microsoft-com:office:word" xmlns:w="http://schemas.openxmlformats.org/wordprocessingml/2006/main" xmlns:w14="http://schemas.microsoft.com/office/word/2010/wordml" xmlns:w15="http://schemas.microsoft.com/office/word/2012/wordml" xmlns:w16se="http://schemas.microsoft.com/office/word/2015/wordml/symex" xmlns:wpg="http://schemas.microsoft.com/office/word/2010/wordprocessingGroup" xmlns:wpi="http://schemas.microsoft.com/office/word/2010/wordprocessingInk" xmlns:wne="http://schemas.microsoft.com/office/word/2006/wordml" xmlns:wps="http://schemas.microsoft.com/office/word/2010/wordprocessingShape" mc:Ignorable="w14 w15 w16se wp14">
   <w:abstractNum w:abstractNumId="0" w15:restartNumberingAfterBreak="0">
     <w:nsid w:val="00CC3E40"/>
     <w:multiLevelType w:val="hybridMultilevel"/>
@@ -9773,7 +10089,7 @@
 </file>
 
 <file path=word/styles.xml><?xml version="1.0" encoding="utf-8"?>
-<w:styles xmlns:mc="http://schemas.openxmlformats.org/markup-compatibility/2006" xmlns:r="http://schemas.openxmlformats.org/officeDocument/2006/relationships" xmlns:w="http://schemas.openxmlformats.org/wordprocessingml/2006/main" xmlns:w14="http://schemas.microsoft.com/office/word/2010/wordml" xmlns:w15="http://schemas.microsoft.com/office/word/2012/wordml" xmlns:w16cex="http://schemas.microsoft.com/office/word/2018/wordml/cex" xmlns:w16cid="http://schemas.microsoft.com/office/word/2016/wordml/cid" xmlns:w16="http://schemas.microsoft.com/office/word/2018/wordml" xmlns:w16sdtdh="http://schemas.microsoft.com/office/word/2020/wordml/sdtdatahash" xmlns:w16se="http://schemas.microsoft.com/office/word/2015/wordml/symex" mc:Ignorable="w14 w15 w16se w16cid w16 w16cex w16sdtdh">
+<w:styles xmlns:mc="http://schemas.openxmlformats.org/markup-compatibility/2006" xmlns:r="http://schemas.openxmlformats.org/officeDocument/2006/relationships" xmlns:w="http://schemas.openxmlformats.org/wordprocessingml/2006/main" xmlns:w14="http://schemas.microsoft.com/office/word/2010/wordml" xmlns:w15="http://schemas.microsoft.com/office/word/2012/wordml" xmlns:w16se="http://schemas.microsoft.com/office/word/2015/wordml/symex" mc:Ignorable="w14 w15 w16se">
   <w:docDefaults>
     <w:rPrDefault>
       <w:rPr>
@@ -9783,7 +10099,7 @@
     </w:rPrDefault>
     <w:pPrDefault/>
   </w:docDefaults>
-  <w:latentStyles w:defLockedState="0" w:defUIPriority="99" w:defSemiHidden="0" w:defUnhideWhenUsed="0" w:defQFormat="0" w:count="376">
+  <w:latentStyles w:defLockedState="0" w:defUIPriority="99" w:defSemiHidden="0" w:defUnhideWhenUsed="0" w:defQFormat="0" w:count="371">
     <w:lsdException w:name="Normal" w:uiPriority="0" w:qFormat="1"/>
     <w:lsdException w:name="heading 1" w:uiPriority="9" w:qFormat="1"/>
     <w:lsdException w:name="heading 2" w:uiPriority="0" w:qFormat="1"/>
@@ -10155,11 +10471,6 @@
     <w:lsdException w:name="List Table 5 Dark Accent 6" w:uiPriority="50"/>
     <w:lsdException w:name="List Table 6 Colorful Accent 6" w:uiPriority="51"/>
     <w:lsdException w:name="List Table 7 Colorful Accent 6" w:uiPriority="52"/>
-    <w:lsdException w:name="Mention" w:semiHidden="1" w:unhideWhenUsed="1"/>
-    <w:lsdException w:name="Smart Hyperlink" w:semiHidden="1" w:unhideWhenUsed="1"/>
-    <w:lsdException w:name="Hashtag" w:semiHidden="1" w:unhideWhenUsed="1"/>
-    <w:lsdException w:name="Unresolved Mention" w:semiHidden="1" w:unhideWhenUsed="1"/>
-    <w:lsdException w:name="Smart Link" w:semiHidden="1" w:unhideWhenUsed="1"/>
   </w:latentStyles>
   <w:style w:type="paragraph" w:default="1" w:styleId="Normal">
     <w:name w:val="Normal"/>
@@ -10179,11 +10490,11 @@
       <w:szCs w:val="24"/>
     </w:rPr>
   </w:style>
-  <w:style w:type="paragraph" w:styleId="Ttulo1">
+  <w:style w:type="paragraph" w:styleId="Heading1">
     <w:name w:val="heading 1"/>
     <w:basedOn w:val="Normal"/>
     <w:next w:val="Normal"/>
-    <w:link w:val="Ttulo1Char"/>
+    <w:link w:val="Heading1Char"/>
     <w:uiPriority w:val="9"/>
     <w:qFormat/>
     <w:rsid w:val="007C3CA7"/>
@@ -10202,7 +10513,7 @@
       <w:bCs/>
     </w:rPr>
   </w:style>
-  <w:style w:type="paragraph" w:styleId="Ttulo2">
+  <w:style w:type="paragraph" w:styleId="Heading2">
     <w:name w:val="heading 2"/>
     <w:basedOn w:val="Normal"/>
     <w:next w:val="Normal"/>
@@ -10225,11 +10536,11 @@
       <w:lang w:eastAsia="en-US"/>
     </w:rPr>
   </w:style>
-  <w:style w:type="paragraph" w:styleId="Ttulo3">
+  <w:style w:type="paragraph" w:styleId="Heading3">
     <w:name w:val="heading 3"/>
     <w:basedOn w:val="Normal"/>
     <w:next w:val="Normal"/>
-    <w:link w:val="Ttulo3Char"/>
+    <w:link w:val="Heading3Char"/>
     <w:uiPriority w:val="9"/>
     <w:unhideWhenUsed/>
     <w:qFormat/>
@@ -10247,11 +10558,11 @@
       <w:bCs/>
     </w:rPr>
   </w:style>
-  <w:style w:type="paragraph" w:styleId="Ttulo4">
+  <w:style w:type="paragraph" w:styleId="Heading4">
     <w:name w:val="heading 4"/>
     <w:basedOn w:val="Normal"/>
     <w:next w:val="Normal"/>
-    <w:link w:val="Ttulo4Char"/>
+    <w:link w:val="Heading4Char"/>
     <w:uiPriority w:val="9"/>
     <w:unhideWhenUsed/>
     <w:qFormat/>
@@ -10268,11 +10579,11 @@
       <w:iCs/>
     </w:rPr>
   </w:style>
-  <w:style w:type="paragraph" w:styleId="Ttulo5">
+  <w:style w:type="paragraph" w:styleId="Heading5">
     <w:name w:val="heading 5"/>
     <w:basedOn w:val="Normal"/>
     <w:next w:val="Normal"/>
-    <w:link w:val="Ttulo5Char"/>
+    <w:link w:val="Heading5Char"/>
     <w:uiPriority w:val="9"/>
     <w:unhideWhenUsed/>
     <w:qFormat/>
@@ -10288,13 +10599,13 @@
       <w:i/>
     </w:rPr>
   </w:style>
-  <w:style w:type="character" w:default="1" w:styleId="Fontepargpadro">
+  <w:style w:type="character" w:default="1" w:styleId="DefaultParagraphFont">
     <w:name w:val="Default Paragraph Font"/>
     <w:uiPriority w:val="1"/>
     <w:semiHidden/>
     <w:unhideWhenUsed/>
   </w:style>
-  <w:style w:type="table" w:default="1" w:styleId="Tabelanormal">
+  <w:style w:type="table" w:default="1" w:styleId="TableNormal">
     <w:name w:val="Normal Table"/>
     <w:uiPriority w:val="99"/>
     <w:semiHidden/>
@@ -10309,13 +10620,13 @@
       </w:tblCellMar>
     </w:tblPr>
   </w:style>
-  <w:style w:type="numbering" w:default="1" w:styleId="Semlista">
+  <w:style w:type="numbering" w:default="1" w:styleId="NoList">
     <w:name w:val="No List"/>
     <w:uiPriority w:val="99"/>
     <w:semiHidden/>
     <w:unhideWhenUsed/>
   </w:style>
-  <w:style w:type="paragraph" w:styleId="Recuodecorpodetexto">
+  <w:style w:type="paragraph" w:styleId="BodyTextIndent">
     <w:name w:val="Body Text Indent"/>
     <w:basedOn w:val="Normal"/>
     <w:semiHidden/>
@@ -10327,7 +10638,7 @@
       <w:spacing w:after="200"/>
     </w:pPr>
   </w:style>
-  <w:style w:type="paragraph" w:styleId="Corpodetexto">
+  <w:style w:type="paragraph" w:styleId="BodyText">
     <w:name w:val="Body Text"/>
     <w:basedOn w:val="Normal"/>
     <w:semiHidden/>
@@ -10338,7 +10649,7 @@
       <w:autoSpaceDN/>
     </w:pPr>
   </w:style>
-  <w:style w:type="paragraph" w:styleId="Recuodecorpodetexto2">
+  <w:style w:type="paragraph" w:styleId="BodyTextIndent2">
     <w:name w:val="Body Text Indent 2"/>
     <w:basedOn w:val="Normal"/>
     <w:semiHidden/>
@@ -10353,7 +10664,7 @@
   </w:style>
   <w:style w:type="character" w:customStyle="1" w:styleId="apple-style-span">
     <w:name w:val="apple-style-span"/>
-    <w:basedOn w:val="Fontepargpadro"/>
+    <w:basedOn w:val="DefaultParagraphFont"/>
     <w:rsid w:val="00464EE6"/>
   </w:style>
   <w:style w:type="paragraph" w:styleId="NormalWeb">
@@ -10368,10 +10679,10 @@
       <w:spacing w:before="100" w:beforeAutospacing="1" w:after="100" w:afterAutospacing="1"/>
     </w:pPr>
   </w:style>
-  <w:style w:type="paragraph" w:styleId="Corpodetexto2">
+  <w:style w:type="paragraph" w:styleId="BodyText2">
     <w:name w:val="Body Text 2"/>
     <w:basedOn w:val="Normal"/>
-    <w:link w:val="Corpodetexto2Char"/>
+    <w:link w:val="BodyText2Char"/>
     <w:semiHidden/>
     <w:rsid w:val="00960F51"/>
     <w:pPr>
@@ -10381,9 +10692,9 @@
       <w:spacing w:after="120" w:line="480" w:lineRule="auto"/>
     </w:pPr>
   </w:style>
-  <w:style w:type="character" w:customStyle="1" w:styleId="Corpodetexto2Char">
-    <w:name w:val="Corpo de texto 2 Char"/>
-    <w:link w:val="Corpodetexto2"/>
+  <w:style w:type="character" w:customStyle="1" w:styleId="BodyText2Char">
+    <w:name w:val="Body Text 2 Char"/>
+    <w:link w:val="BodyText2"/>
     <w:semiHidden/>
     <w:rsid w:val="00960F51"/>
     <w:rPr>
@@ -10392,11 +10703,11 @@
       <w:szCs w:val="24"/>
     </w:rPr>
   </w:style>
-  <w:style w:type="paragraph" w:styleId="Subttulo">
+  <w:style w:type="paragraph" w:styleId="Subtitle">
     <w:name w:val="Subtitle"/>
     <w:basedOn w:val="Normal"/>
     <w:next w:val="Normal"/>
-    <w:link w:val="SubttuloChar"/>
+    <w:link w:val="SubtitleChar"/>
     <w:uiPriority w:val="11"/>
     <w:qFormat/>
     <w:rsid w:val="009B1EEC"/>
@@ -10409,9 +10720,9 @@
       <w:rFonts w:ascii="Cambria" w:hAnsi="Cambria"/>
     </w:rPr>
   </w:style>
-  <w:style w:type="character" w:customStyle="1" w:styleId="SubttuloChar">
-    <w:name w:val="Subtítulo Char"/>
-    <w:link w:val="Subttulo"/>
+  <w:style w:type="character" w:customStyle="1" w:styleId="SubtitleChar">
+    <w:name w:val="Subtitle Char"/>
+    <w:link w:val="Subtitle"/>
     <w:uiPriority w:val="11"/>
     <w:rsid w:val="009B1EEC"/>
     <w:rPr>
@@ -10420,9 +10731,9 @@
       <w:szCs w:val="24"/>
     </w:rPr>
   </w:style>
-  <w:style w:type="paragraph" w:styleId="CabealhodoSumrio">
+  <w:style w:type="paragraph" w:styleId="TOCHeading">
     <w:name w:val="TOC Heading"/>
-    <w:basedOn w:val="Ttulo1"/>
+    <w:basedOn w:val="Heading1"/>
     <w:next w:val="Normal"/>
     <w:uiPriority w:val="39"/>
     <w:unhideWhenUsed/>
@@ -10440,7 +10751,7 @@
       <w:szCs w:val="28"/>
     </w:rPr>
   </w:style>
-  <w:style w:type="paragraph" w:styleId="Sumrio1">
+  <w:style w:type="paragraph" w:styleId="TOC1">
     <w:name w:val="toc 1"/>
     <w:basedOn w:val="Normal"/>
     <w:next w:val="Normal"/>
@@ -10463,7 +10774,7 @@
       <w:caps/>
     </w:rPr>
   </w:style>
-  <w:style w:type="paragraph" w:styleId="Sumrio2">
+  <w:style w:type="paragraph" w:styleId="TOC2">
     <w:name w:val="toc 2"/>
     <w:basedOn w:val="Normal"/>
     <w:next w:val="Normal"/>
@@ -10506,11 +10817,11 @@
       <w:jc w:val="center"/>
     </w:pPr>
   </w:style>
-  <w:style w:type="paragraph" w:styleId="Legenda">
+  <w:style w:type="paragraph" w:styleId="Caption">
     <w:name w:val="caption"/>
     <w:basedOn w:val="Normal"/>
     <w:next w:val="Normal"/>
-    <w:link w:val="LegendaChar"/>
+    <w:link w:val="CaptionChar"/>
     <w:qFormat/>
     <w:rsid w:val="002B6B67"/>
     <w:pPr>
@@ -10528,10 +10839,10 @@
       <w:szCs w:val="28"/>
     </w:rPr>
   </w:style>
-  <w:style w:type="paragraph" w:styleId="Cabealho">
+  <w:style w:type="paragraph" w:styleId="Header">
     <w:name w:val="header"/>
     <w:basedOn w:val="Normal"/>
-    <w:link w:val="CabealhoChar"/>
+    <w:link w:val="HeaderChar"/>
     <w:uiPriority w:val="99"/>
     <w:unhideWhenUsed/>
     <w:rsid w:val="00876EDF"/>
@@ -10542,9 +10853,9 @@
       </w:tabs>
     </w:pPr>
   </w:style>
-  <w:style w:type="character" w:customStyle="1" w:styleId="CabealhoChar">
-    <w:name w:val="Cabeçalho Char"/>
-    <w:link w:val="Cabealho"/>
+  <w:style w:type="character" w:customStyle="1" w:styleId="HeaderChar">
+    <w:name w:val="Header Char"/>
+    <w:link w:val="Header"/>
     <w:uiPriority w:val="99"/>
     <w:rsid w:val="00876EDF"/>
     <w:rPr>
@@ -10553,10 +10864,10 @@
       <w:szCs w:val="24"/>
     </w:rPr>
   </w:style>
-  <w:style w:type="paragraph" w:styleId="Rodap">
+  <w:style w:type="paragraph" w:styleId="Footer">
     <w:name w:val="footer"/>
     <w:basedOn w:val="Normal"/>
-    <w:link w:val="RodapChar"/>
+    <w:link w:val="FooterChar"/>
     <w:uiPriority w:val="99"/>
     <w:unhideWhenUsed/>
     <w:rsid w:val="00876EDF"/>
@@ -10567,9 +10878,9 @@
       </w:tabs>
     </w:pPr>
   </w:style>
-  <w:style w:type="character" w:customStyle="1" w:styleId="RodapChar">
-    <w:name w:val="Rodapé Char"/>
-    <w:link w:val="Rodap"/>
+  <w:style w:type="character" w:customStyle="1" w:styleId="FooterChar">
+    <w:name w:val="Footer Char"/>
+    <w:link w:val="Footer"/>
     <w:uiPriority w:val="99"/>
     <w:rsid w:val="00876EDF"/>
     <w:rPr>
@@ -10578,7 +10889,7 @@
       <w:szCs w:val="24"/>
     </w:rPr>
   </w:style>
-  <w:style w:type="paragraph" w:styleId="Sumrio3">
+  <w:style w:type="paragraph" w:styleId="TOC3">
     <w:name w:val="toc 3"/>
     <w:basedOn w:val="Normal"/>
     <w:next w:val="Normal"/>
@@ -10596,10 +10907,10 @@
       <w:szCs w:val="20"/>
     </w:rPr>
   </w:style>
-  <w:style w:type="paragraph" w:styleId="Textodebalo">
+  <w:style w:type="paragraph" w:styleId="BalloonText">
     <w:name w:val="Balloon Text"/>
     <w:basedOn w:val="Normal"/>
-    <w:link w:val="TextodebaloChar"/>
+    <w:link w:val="BalloonTextChar"/>
     <w:uiPriority w:val="99"/>
     <w:semiHidden/>
     <w:unhideWhenUsed/>
@@ -10610,9 +10921,9 @@
       <w:szCs w:val="16"/>
     </w:rPr>
   </w:style>
-  <w:style w:type="character" w:customStyle="1" w:styleId="TextodebaloChar">
-    <w:name w:val="Texto de balão Char"/>
-    <w:link w:val="Textodebalo"/>
+  <w:style w:type="character" w:customStyle="1" w:styleId="BalloonTextChar">
+    <w:name w:val="Balloon Text Char"/>
+    <w:link w:val="BalloonText"/>
     <w:uiPriority w:val="99"/>
     <w:semiHidden/>
     <w:rsid w:val="00CF2454"/>
@@ -10630,9 +10941,9 @@
     <w:name w:val="ft13"/>
     <w:rsid w:val="00A4344F"/>
   </w:style>
-  <w:style w:type="character" w:customStyle="1" w:styleId="Ttulo1Char">
-    <w:name w:val="Título 1 Char"/>
-    <w:link w:val="Ttulo1"/>
+  <w:style w:type="character" w:customStyle="1" w:styleId="Heading1Char">
+    <w:name w:val="Heading 1 Char"/>
+    <w:link w:val="Heading1"/>
     <w:uiPriority w:val="9"/>
     <w:rsid w:val="007C3CA7"/>
     <w:rPr>
@@ -10660,7 +10971,7 @@
   </w:style>
   <w:style w:type="paragraph" w:customStyle="1" w:styleId="Referncias">
     <w:name w:val="Referências"/>
-    <w:basedOn w:val="Corpodetexto"/>
+    <w:basedOn w:val="BodyText"/>
     <w:rsid w:val="00B70531"/>
     <w:pPr>
       <w:spacing w:line="240" w:lineRule="auto"/>
@@ -10673,9 +10984,9 @@
       <w:lang w:eastAsia="en-US"/>
     </w:rPr>
   </w:style>
-  <w:style w:type="character" w:styleId="Refdecomentrio">
+  <w:style w:type="character" w:styleId="CommentReference">
     <w:name w:val="annotation reference"/>
-    <w:basedOn w:val="Fontepargpadro"/>
+    <w:basedOn w:val="DefaultParagraphFont"/>
     <w:uiPriority w:val="99"/>
     <w:semiHidden/>
     <w:unhideWhenUsed/>
@@ -10685,10 +10996,10 @@
       <w:szCs w:val="16"/>
     </w:rPr>
   </w:style>
-  <w:style w:type="paragraph" w:styleId="Textodecomentrio">
+  <w:style w:type="paragraph" w:styleId="CommentText">
     <w:name w:val="annotation text"/>
     <w:basedOn w:val="Normal"/>
-    <w:link w:val="TextodecomentrioChar"/>
+    <w:link w:val="CommentTextChar"/>
     <w:uiPriority w:val="99"/>
     <w:semiHidden/>
     <w:unhideWhenUsed/>
@@ -10698,10 +11009,10 @@
       <w:szCs w:val="20"/>
     </w:rPr>
   </w:style>
-  <w:style w:type="character" w:customStyle="1" w:styleId="TextodecomentrioChar">
-    <w:name w:val="Texto de comentário Char"/>
-    <w:basedOn w:val="Fontepargpadro"/>
-    <w:link w:val="Textodecomentrio"/>
+  <w:style w:type="character" w:customStyle="1" w:styleId="CommentTextChar">
+    <w:name w:val="Comment Text Char"/>
+    <w:basedOn w:val="DefaultParagraphFont"/>
+    <w:link w:val="CommentText"/>
     <w:uiPriority w:val="99"/>
     <w:semiHidden/>
     <w:rsid w:val="006D4E8F"/>
@@ -10709,11 +11020,11 @@
       <w:rFonts w:ascii="Times New Roman" w:eastAsia="Times New Roman" w:hAnsi="Times New Roman"/>
     </w:rPr>
   </w:style>
-  <w:style w:type="paragraph" w:styleId="Assuntodocomentrio">
+  <w:style w:type="paragraph" w:styleId="CommentSubject">
     <w:name w:val="annotation subject"/>
-    <w:basedOn w:val="Textodecomentrio"/>
-    <w:next w:val="Textodecomentrio"/>
-    <w:link w:val="AssuntodocomentrioChar"/>
+    <w:basedOn w:val="CommentText"/>
+    <w:next w:val="CommentText"/>
+    <w:link w:val="CommentSubjectChar"/>
     <w:uiPriority w:val="99"/>
     <w:semiHidden/>
     <w:unhideWhenUsed/>
@@ -10723,10 +11034,10 @@
       <w:bCs/>
     </w:rPr>
   </w:style>
-  <w:style w:type="character" w:customStyle="1" w:styleId="AssuntodocomentrioChar">
-    <w:name w:val="Assunto do comentário Char"/>
-    <w:basedOn w:val="TextodecomentrioChar"/>
-    <w:link w:val="Assuntodocomentrio"/>
+  <w:style w:type="character" w:customStyle="1" w:styleId="CommentSubjectChar">
+    <w:name w:val="Comment Subject Char"/>
+    <w:basedOn w:val="CommentTextChar"/>
+    <w:link w:val="CommentSubject"/>
     <w:uiPriority w:val="99"/>
     <w:semiHidden/>
     <w:rsid w:val="006D4E8F"/>
@@ -10736,10 +11047,10 @@
       <w:bCs/>
     </w:rPr>
   </w:style>
-  <w:style w:type="paragraph" w:styleId="PargrafodaLista">
+  <w:style w:type="paragraph" w:styleId="ListParagraph">
     <w:name w:val="List Paragraph"/>
     <w:basedOn w:val="Normal"/>
-    <w:link w:val="PargrafodaListaChar"/>
+    <w:link w:val="ListParagraphChar"/>
     <w:uiPriority w:val="34"/>
     <w:qFormat/>
     <w:rsid w:val="001237D7"/>
@@ -10748,9 +11059,9 @@
       <w:contextualSpacing/>
     </w:pPr>
   </w:style>
-  <w:style w:type="character" w:styleId="nfase">
+  <w:style w:type="character" w:styleId="Emphasis">
     <w:name w:val="Emphasis"/>
-    <w:basedOn w:val="Fontepargpadro"/>
+    <w:basedOn w:val="DefaultParagraphFont"/>
     <w:uiPriority w:val="20"/>
     <w:qFormat/>
     <w:rsid w:val="007C27DF"/>
@@ -10759,7 +11070,7 @@
       <w:iCs/>
     </w:rPr>
   </w:style>
-  <w:style w:type="paragraph" w:styleId="ndicedeilustraes">
+  <w:style w:type="paragraph" w:styleId="TableofFigures">
     <w:name w:val="table of figures"/>
     <w:basedOn w:val="Normal"/>
     <w:next w:val="Normal"/>
@@ -10778,7 +11089,7 @@
       <w:szCs w:val="20"/>
     </w:rPr>
   </w:style>
-  <w:style w:type="paragraph" w:styleId="SemEspaamento">
+  <w:style w:type="paragraph" w:styleId="NoSpacing">
     <w:name w:val="No Spacing"/>
     <w:uiPriority w:val="1"/>
     <w:qFormat/>
@@ -10796,7 +11107,7 @@
       <w:szCs w:val="24"/>
     </w:rPr>
   </w:style>
-  <w:style w:type="paragraph" w:styleId="Sumrio4">
+  <w:style w:type="paragraph" w:styleId="TOC4">
     <w:name w:val="toc 4"/>
     <w:basedOn w:val="Normal"/>
     <w:next w:val="Normal"/>
@@ -10814,7 +11125,7 @@
       <w:szCs w:val="20"/>
     </w:rPr>
   </w:style>
-  <w:style w:type="paragraph" w:styleId="Sumrio5">
+  <w:style w:type="paragraph" w:styleId="TOC5">
     <w:name w:val="toc 5"/>
     <w:basedOn w:val="Normal"/>
     <w:next w:val="Normal"/>
@@ -10832,7 +11143,7 @@
       <w:szCs w:val="20"/>
     </w:rPr>
   </w:style>
-  <w:style w:type="paragraph" w:styleId="Sumrio6">
+  <w:style w:type="paragraph" w:styleId="TOC6">
     <w:name w:val="toc 6"/>
     <w:basedOn w:val="Normal"/>
     <w:next w:val="Normal"/>
@@ -10850,7 +11161,7 @@
       <w:szCs w:val="20"/>
     </w:rPr>
   </w:style>
-  <w:style w:type="paragraph" w:styleId="Sumrio7">
+  <w:style w:type="paragraph" w:styleId="TOC7">
     <w:name w:val="toc 7"/>
     <w:basedOn w:val="Normal"/>
     <w:next w:val="Normal"/>
@@ -10868,7 +11179,7 @@
       <w:szCs w:val="20"/>
     </w:rPr>
   </w:style>
-  <w:style w:type="paragraph" w:styleId="Sumrio8">
+  <w:style w:type="paragraph" w:styleId="TOC8">
     <w:name w:val="toc 8"/>
     <w:basedOn w:val="Normal"/>
     <w:next w:val="Normal"/>
@@ -10886,7 +11197,7 @@
       <w:szCs w:val="20"/>
     </w:rPr>
   </w:style>
-  <w:style w:type="paragraph" w:styleId="Sumrio9">
+  <w:style w:type="paragraph" w:styleId="TOC9">
     <w:name w:val="toc 9"/>
     <w:basedOn w:val="Normal"/>
     <w:next w:val="Normal"/>
@@ -10906,14 +11217,14 @@
   </w:style>
   <w:style w:type="paragraph" w:customStyle="1" w:styleId="Legendatexto">
     <w:name w:val="Legenda_texto"/>
-    <w:basedOn w:val="Legenda"/>
+    <w:basedOn w:val="Caption"/>
     <w:link w:val="LegendatextoChar"/>
     <w:qFormat/>
     <w:rsid w:val="00187C40"/>
   </w:style>
   <w:style w:type="paragraph" w:customStyle="1" w:styleId="Itens">
     <w:name w:val="Itens"/>
-    <w:basedOn w:val="PargrafodaLista"/>
+    <w:basedOn w:val="ListParagraph"/>
     <w:link w:val="ItensChar"/>
     <w:qFormat/>
     <w:rsid w:val="00187C40"/>
@@ -10933,10 +11244,10 @@
       <w:lang w:eastAsia="en-US"/>
     </w:rPr>
   </w:style>
-  <w:style w:type="character" w:customStyle="1" w:styleId="LegendaChar">
-    <w:name w:val="Legenda Char"/>
-    <w:basedOn w:val="Fontepargpadro"/>
-    <w:link w:val="Legenda"/>
+  <w:style w:type="character" w:customStyle="1" w:styleId="CaptionChar">
+    <w:name w:val="Caption Char"/>
+    <w:basedOn w:val="DefaultParagraphFont"/>
+    <w:link w:val="Caption"/>
     <w:rsid w:val="002B6B67"/>
     <w:rPr>
       <w:rFonts w:ascii="Arial" w:eastAsia="Times New Roman" w:hAnsi="Arial"/>
@@ -10947,7 +11258,7 @@
   </w:style>
   <w:style w:type="character" w:customStyle="1" w:styleId="LegendatextoChar">
     <w:name w:val="Legenda_texto Char"/>
-    <w:basedOn w:val="LegendaChar"/>
+    <w:basedOn w:val="CaptionChar"/>
     <w:link w:val="Legendatexto"/>
     <w:rsid w:val="00187C40"/>
     <w:rPr>
@@ -10958,10 +11269,10 @@
       <w:szCs w:val="28"/>
     </w:rPr>
   </w:style>
-  <w:style w:type="character" w:customStyle="1" w:styleId="PargrafodaListaChar">
-    <w:name w:val="Parágrafo da Lista Char"/>
-    <w:basedOn w:val="Fontepargpadro"/>
-    <w:link w:val="PargrafodaLista"/>
+  <w:style w:type="character" w:customStyle="1" w:styleId="ListParagraphChar">
+    <w:name w:val="List Paragraph Char"/>
+    <w:basedOn w:val="DefaultParagraphFont"/>
+    <w:link w:val="ListParagraph"/>
     <w:uiPriority w:val="34"/>
     <w:rsid w:val="00187C40"/>
     <w:rPr>
@@ -10972,7 +11283,7 @@
   </w:style>
   <w:style w:type="character" w:customStyle="1" w:styleId="ItensChar">
     <w:name w:val="Itens Char"/>
-    <w:basedOn w:val="PargrafodaListaChar"/>
+    <w:basedOn w:val="ListParagraphChar"/>
     <w:link w:val="Itens"/>
     <w:rsid w:val="00187C40"/>
     <w:rPr>
@@ -10982,10 +11293,10 @@
       <w:lang w:eastAsia="en-US"/>
     </w:rPr>
   </w:style>
-  <w:style w:type="paragraph" w:styleId="MapadoDocumento">
+  <w:style w:type="paragraph" w:styleId="DocumentMap">
     <w:name w:val="Document Map"/>
     <w:basedOn w:val="Normal"/>
-    <w:link w:val="MapadoDocumentoChar"/>
+    <w:link w:val="DocumentMapChar"/>
     <w:uiPriority w:val="99"/>
     <w:semiHidden/>
     <w:unhideWhenUsed/>
@@ -10999,10 +11310,10 @@
       <w:szCs w:val="16"/>
     </w:rPr>
   </w:style>
-  <w:style w:type="character" w:customStyle="1" w:styleId="MapadoDocumentoChar">
-    <w:name w:val="Mapa do Documento Char"/>
-    <w:basedOn w:val="Fontepargpadro"/>
-    <w:link w:val="MapadoDocumento"/>
+  <w:style w:type="character" w:customStyle="1" w:styleId="DocumentMapChar">
+    <w:name w:val="Document Map Char"/>
+    <w:basedOn w:val="DefaultParagraphFont"/>
+    <w:link w:val="DocumentMap"/>
     <w:uiPriority w:val="99"/>
     <w:semiHidden/>
     <w:rsid w:val="003A39B4"/>
@@ -11012,9 +11323,9 @@
       <w:szCs w:val="16"/>
     </w:rPr>
   </w:style>
-  <w:style w:type="character" w:styleId="TextodoEspaoReservado">
+  <w:style w:type="character" w:styleId="PlaceholderText">
     <w:name w:val="Placeholder Text"/>
-    <w:basedOn w:val="Fontepargpadro"/>
+    <w:basedOn w:val="DefaultParagraphFont"/>
     <w:uiPriority w:val="99"/>
     <w:semiHidden/>
     <w:rsid w:val="00F05E2F"/>
@@ -11022,10 +11333,10 @@
       <w:color w:val="808080"/>
     </w:rPr>
   </w:style>
-  <w:style w:type="character" w:styleId="Forte">
+  <w:style w:type="character" w:styleId="Strong">
     <w:name w:val="Strong"/>
     <w:aliases w:val="Titulo 3"/>
-    <w:basedOn w:val="Fontepargpadro"/>
+    <w:basedOn w:val="DefaultParagraphFont"/>
     <w:uiPriority w:val="22"/>
     <w:qFormat/>
     <w:rsid w:val="006F7964"/>
@@ -11051,10 +11362,10 @@
       <w:sz w:val="28"/>
     </w:rPr>
   </w:style>
-  <w:style w:type="character" w:customStyle="1" w:styleId="Ttulo3Char">
-    <w:name w:val="Título 3 Char"/>
-    <w:basedOn w:val="Fontepargpadro"/>
-    <w:link w:val="Ttulo3"/>
+  <w:style w:type="character" w:customStyle="1" w:styleId="Heading3Char">
+    <w:name w:val="Heading 3 Char"/>
+    <w:basedOn w:val="DefaultParagraphFont"/>
+    <w:link w:val="Heading3"/>
     <w:uiPriority w:val="9"/>
     <w:rsid w:val="00F863FF"/>
     <w:rPr>
@@ -11065,10 +11376,10 @@
       <w:szCs w:val="24"/>
     </w:rPr>
   </w:style>
-  <w:style w:type="character" w:customStyle="1" w:styleId="Ttulo4Char">
-    <w:name w:val="Título 4 Char"/>
-    <w:basedOn w:val="Fontepargpadro"/>
-    <w:link w:val="Ttulo4"/>
+  <w:style w:type="character" w:customStyle="1" w:styleId="Heading4Char">
+    <w:name w:val="Heading 4 Char"/>
+    <w:basedOn w:val="DefaultParagraphFont"/>
+    <w:link w:val="Heading4"/>
     <w:uiPriority w:val="9"/>
     <w:rsid w:val="00F863FF"/>
     <w:rPr>
@@ -11079,10 +11390,10 @@
       <w:szCs w:val="24"/>
     </w:rPr>
   </w:style>
-  <w:style w:type="character" w:customStyle="1" w:styleId="Ttulo5Char">
-    <w:name w:val="Título 5 Char"/>
-    <w:basedOn w:val="Fontepargpadro"/>
-    <w:link w:val="Ttulo5"/>
+  <w:style w:type="character" w:customStyle="1" w:styleId="Heading5Char">
+    <w:name w:val="Heading 5 Char"/>
+    <w:basedOn w:val="DefaultParagraphFont"/>
+    <w:link w:val="Heading5"/>
     <w:uiPriority w:val="9"/>
     <w:rsid w:val="00F863FF"/>
     <w:rPr>
@@ -11094,7 +11405,7 @@
   </w:style>
   <w:style w:type="paragraph" w:customStyle="1" w:styleId="Ttulo1Numerado">
     <w:name w:val="Título 1 Numerado"/>
-    <w:basedOn w:val="Ttulo1"/>
+    <w:basedOn w:val="Heading1"/>
     <w:link w:val="Ttulo1NumeradoChar"/>
     <w:qFormat/>
     <w:rsid w:val="007C3CA7"/>
@@ -11107,7 +11418,7 @@
   </w:style>
   <w:style w:type="character" w:customStyle="1" w:styleId="Ttulo1NumeradoChar">
     <w:name w:val="Título 1 Numerado Char"/>
-    <w:basedOn w:val="Ttulo1Char"/>
+    <w:basedOn w:val="Heading1Char"/>
     <w:link w:val="Ttulo1Numerado"/>
     <w:rsid w:val="007C3CA7"/>
     <w:rPr>
@@ -11139,7 +11450,7 @@
   </w:style>
   <w:style w:type="character" w:customStyle="1" w:styleId="TextoChar">
     <w:name w:val="Texto Char"/>
-    <w:basedOn w:val="Ttulo3Char"/>
+    <w:basedOn w:val="Heading3Char"/>
     <w:link w:val="Texto"/>
     <w:rsid w:val="00204E93"/>
     <w:rPr>
@@ -11442,7 +11753,7 @@
 </file>
 
 <file path=customXml/itemProps1.xml><?xml version="1.0" encoding="utf-8"?>
-<ds:datastoreItem xmlns:ds="http://schemas.openxmlformats.org/officeDocument/2006/customXml" ds:itemID="{1B0482EA-D1BE-45C7-B1DF-FD15105DC740}">
+<ds:datastoreItem xmlns:ds="http://schemas.openxmlformats.org/officeDocument/2006/customXml" ds:itemID="{CFF4FB1C-BB0A-4880-8B20-A7D849996FD3}">
   <ds:schemaRefs>
     <ds:schemaRef ds:uri="http://schemas.openxmlformats.org/officeDocument/2006/bibliography"/>
   </ds:schemaRefs>

</xml_diff>

<commit_message>
Adicionando o que o professor pediu
</commit_message>
<xml_diff>
--- a/docs/TCC_Oséias.docx
+++ b/docs/TCC_Oséias.docx
@@ -1,6 +1,6 @@
 
 <file path=word/document.xml><?xml version="1.0" encoding="utf-8"?>
-<w:document xmlns:wpc="http://schemas.microsoft.com/office/word/2010/wordprocessingCanvas" xmlns:cx="http://schemas.microsoft.com/office/drawing/2014/chartex" xmlns:cx1="http://schemas.microsoft.com/office/drawing/2015/9/8/chartex" xmlns:mc="http://schemas.openxmlformats.org/markup-compatibility/2006" xmlns:o="urn:schemas-microsoft-com:office:office" xmlns:r="http://schemas.openxmlformats.org/officeDocument/2006/relationships" xmlns:m="http://schemas.openxmlformats.org/officeDocument/2006/math" xmlns:v="urn:schemas-microsoft-com:vml" xmlns:wp14="http://schemas.microsoft.com/office/word/2010/wordprocessingDrawing" xmlns:wp="http://schemas.openxmlformats.org/drawingml/2006/wordprocessingDrawing" xmlns:w10="urn:schemas-microsoft-com:office:word" xmlns:w="http://schemas.openxmlformats.org/wordprocessingml/2006/main" xmlns:w14="http://schemas.microsoft.com/office/word/2010/wordml" xmlns:w15="http://schemas.microsoft.com/office/word/2012/wordml" xmlns:w16se="http://schemas.microsoft.com/office/word/2015/wordml/symex" xmlns:wpg="http://schemas.microsoft.com/office/word/2010/wordprocessingGroup" xmlns:wpi="http://schemas.microsoft.com/office/word/2010/wordprocessingInk" xmlns:wne="http://schemas.microsoft.com/office/word/2006/wordml" xmlns:wps="http://schemas.microsoft.com/office/word/2010/wordprocessingShape" mc:Ignorable="w14 w15 w16se wp14">
+<w:document xmlns:wpc="http://schemas.microsoft.com/office/word/2010/wordprocessingCanvas" xmlns:cx="http://schemas.microsoft.com/office/drawing/2014/chartex" xmlns:cx1="http://schemas.microsoft.com/office/drawing/2015/9/8/chartex" xmlns:cx2="http://schemas.microsoft.com/office/drawing/2015/10/21/chartex" xmlns:cx3="http://schemas.microsoft.com/office/drawing/2016/5/9/chartex" xmlns:cx4="http://schemas.microsoft.com/office/drawing/2016/5/10/chartex" xmlns:cx5="http://schemas.microsoft.com/office/drawing/2016/5/11/chartex" xmlns:cx6="http://schemas.microsoft.com/office/drawing/2016/5/12/chartex" xmlns:cx7="http://schemas.microsoft.com/office/drawing/2016/5/13/chartex" xmlns:cx8="http://schemas.microsoft.com/office/drawing/2016/5/14/chartex" xmlns:mc="http://schemas.openxmlformats.org/markup-compatibility/2006" xmlns:aink="http://schemas.microsoft.com/office/drawing/2016/ink" xmlns:am3d="http://schemas.microsoft.com/office/drawing/2017/model3d" xmlns:o="urn:schemas-microsoft-com:office:office" xmlns:r="http://schemas.openxmlformats.org/officeDocument/2006/relationships" xmlns:m="http://schemas.openxmlformats.org/officeDocument/2006/math" xmlns:v="urn:schemas-microsoft-com:vml" xmlns:wp14="http://schemas.microsoft.com/office/word/2010/wordprocessingDrawing" xmlns:wp="http://schemas.openxmlformats.org/drawingml/2006/wordprocessingDrawing" xmlns:w10="urn:schemas-microsoft-com:office:word" xmlns:w="http://schemas.openxmlformats.org/wordprocessingml/2006/main" xmlns:w14="http://schemas.microsoft.com/office/word/2010/wordml" xmlns:w15="http://schemas.microsoft.com/office/word/2012/wordml" xmlns:w16cex="http://schemas.microsoft.com/office/word/2018/wordml/cex" xmlns:w16cid="http://schemas.microsoft.com/office/word/2016/wordml/cid" xmlns:w16="http://schemas.microsoft.com/office/word/2018/wordml" xmlns:w16sdtdh="http://schemas.microsoft.com/office/word/2020/wordml/sdtdatahash" xmlns:w16se="http://schemas.microsoft.com/office/word/2015/wordml/symex" xmlns:wpg="http://schemas.microsoft.com/office/word/2010/wordprocessingGroup" xmlns:wpi="http://schemas.microsoft.com/office/word/2010/wordprocessingInk" xmlns:wne="http://schemas.microsoft.com/office/word/2006/wordml" xmlns:wps="http://schemas.microsoft.com/office/word/2010/wordprocessingShape" mc:Ignorable="w14 w15 w16se w16cid w16 w16cex w16sdtdh wp14">
   <w:body>
     <w:p>
       <w:pPr>
@@ -804,8 +804,39 @@
           <w:bCs/>
           <w:lang w:eastAsia="en-US"/>
         </w:rPr>
-        <w:t xml:space="preserve"> ou Dr.Xxxx Xxxx</w:t>
-      </w:r>
+        <w:t xml:space="preserve"> ou </w:t>
+      </w:r>
+      <w:proofErr w:type="spellStart"/>
+      <w:r>
+        <w:rPr>
+          <w:rFonts w:eastAsia="Calibri" w:cs="Arial"/>
+          <w:b/>
+          <w:bCs/>
+          <w:lang w:eastAsia="en-US"/>
+        </w:rPr>
+        <w:t>Dr.Xxxx</w:t>
+      </w:r>
+      <w:proofErr w:type="spellEnd"/>
+      <w:r>
+        <w:rPr>
+          <w:rFonts w:eastAsia="Calibri" w:cs="Arial"/>
+          <w:b/>
+          <w:bCs/>
+          <w:lang w:eastAsia="en-US"/>
+        </w:rPr>
+        <w:t xml:space="preserve"> </w:t>
+      </w:r>
+      <w:proofErr w:type="spellStart"/>
+      <w:r>
+        <w:rPr>
+          <w:rFonts w:eastAsia="Calibri" w:cs="Arial"/>
+          <w:b/>
+          <w:bCs/>
+          <w:lang w:eastAsia="en-US"/>
+        </w:rPr>
+        <w:t>Xxxx</w:t>
+      </w:r>
+      <w:proofErr w:type="spellEnd"/>
     </w:p>
     <w:p>
       <w:pPr>
@@ -872,6 +903,7 @@
         </w:rPr>
         <w:t xml:space="preserve">Prof. Esp. ou Me ou Dr. </w:t>
       </w:r>
+      <w:proofErr w:type="spellStart"/>
       <w:r>
         <w:rPr>
           <w:rFonts w:eastAsia="Calibri" w:cs="Arial"/>
@@ -881,6 +913,7 @@
         </w:rPr>
         <w:t>Xxxx</w:t>
       </w:r>
+      <w:proofErr w:type="spellEnd"/>
       <w:r>
         <w:rPr>
           <w:rFonts w:eastAsia="Calibri" w:cs="Arial"/>
@@ -888,8 +921,19 @@
           <w:bCs/>
           <w:lang w:eastAsia="en-US"/>
         </w:rPr>
-        <w:t xml:space="preserve"> Xxxx</w:t>
-      </w:r>
+        <w:t xml:space="preserve"> </w:t>
+      </w:r>
+      <w:proofErr w:type="spellStart"/>
+      <w:r>
+        <w:rPr>
+          <w:rFonts w:eastAsia="Calibri" w:cs="Arial"/>
+          <w:b/>
+          <w:bCs/>
+          <w:lang w:eastAsia="en-US"/>
+        </w:rPr>
+        <w:t>Xxxx</w:t>
+      </w:r>
+      <w:proofErr w:type="spellEnd"/>
     </w:p>
     <w:p>
       <w:pPr>
@@ -1297,8 +1341,39 @@
           <w:bCs/>
           <w:lang w:eastAsia="en-US"/>
         </w:rPr>
-        <w:t>Esp. ou Me ou Dr. Xxxx Xxxx</w:t>
-      </w:r>
+        <w:t xml:space="preserve">Esp. ou Me ou Dr. </w:t>
+      </w:r>
+      <w:proofErr w:type="spellStart"/>
+      <w:r>
+        <w:rPr>
+          <w:rFonts w:eastAsia="Calibri" w:cs="Arial"/>
+          <w:b/>
+          <w:bCs/>
+          <w:lang w:eastAsia="en-US"/>
+        </w:rPr>
+        <w:t>Xxxx</w:t>
+      </w:r>
+      <w:proofErr w:type="spellEnd"/>
+      <w:r>
+        <w:rPr>
+          <w:rFonts w:eastAsia="Calibri" w:cs="Arial"/>
+          <w:b/>
+          <w:bCs/>
+          <w:lang w:eastAsia="en-US"/>
+        </w:rPr>
+        <w:t xml:space="preserve"> </w:t>
+      </w:r>
+      <w:proofErr w:type="spellStart"/>
+      <w:r>
+        <w:rPr>
+          <w:rFonts w:eastAsia="Calibri" w:cs="Arial"/>
+          <w:b/>
+          <w:bCs/>
+          <w:lang w:eastAsia="en-US"/>
+        </w:rPr>
+        <w:t>Xxxx</w:t>
+      </w:r>
+      <w:proofErr w:type="spellEnd"/>
     </w:p>
     <w:p>
       <w:pPr>
@@ -1357,8 +1432,39 @@
           <w:bCs/>
           <w:lang w:eastAsia="en-US"/>
         </w:rPr>
-        <w:t>Esp. ou Me ou Dr. Xxxx Xxxx</w:t>
-      </w:r>
+        <w:t xml:space="preserve">Esp. ou Me ou Dr. </w:t>
+      </w:r>
+      <w:proofErr w:type="spellStart"/>
+      <w:r>
+        <w:rPr>
+          <w:rFonts w:eastAsia="Calibri" w:cs="Arial"/>
+          <w:b/>
+          <w:bCs/>
+          <w:lang w:eastAsia="en-US"/>
+        </w:rPr>
+        <w:t>Xxxx</w:t>
+      </w:r>
+      <w:proofErr w:type="spellEnd"/>
+      <w:r>
+        <w:rPr>
+          <w:rFonts w:eastAsia="Calibri" w:cs="Arial"/>
+          <w:b/>
+          <w:bCs/>
+          <w:lang w:eastAsia="en-US"/>
+        </w:rPr>
+        <w:t xml:space="preserve"> </w:t>
+      </w:r>
+      <w:proofErr w:type="spellStart"/>
+      <w:r>
+        <w:rPr>
+          <w:rFonts w:eastAsia="Calibri" w:cs="Arial"/>
+          <w:b/>
+          <w:bCs/>
+          <w:lang w:eastAsia="en-US"/>
+        </w:rPr>
+        <w:t>Xxxx</w:t>
+      </w:r>
+      <w:proofErr w:type="spellEnd"/>
     </w:p>
     <w:p>
       <w:pPr>
@@ -1424,8 +1530,39 @@
           <w:bCs/>
           <w:lang w:eastAsia="en-US"/>
         </w:rPr>
-        <w:t>Esp. ou Me ou Dr. Xxxx Xxxx</w:t>
-      </w:r>
+        <w:t xml:space="preserve">Esp. ou Me ou Dr. </w:t>
+      </w:r>
+      <w:proofErr w:type="spellStart"/>
+      <w:r>
+        <w:rPr>
+          <w:rFonts w:eastAsia="Calibri" w:cs="Arial"/>
+          <w:b/>
+          <w:bCs/>
+          <w:lang w:eastAsia="en-US"/>
+        </w:rPr>
+        <w:t>Xxxx</w:t>
+      </w:r>
+      <w:proofErr w:type="spellEnd"/>
+      <w:r>
+        <w:rPr>
+          <w:rFonts w:eastAsia="Calibri" w:cs="Arial"/>
+          <w:b/>
+          <w:bCs/>
+          <w:lang w:eastAsia="en-US"/>
+        </w:rPr>
+        <w:t xml:space="preserve"> </w:t>
+      </w:r>
+      <w:proofErr w:type="spellStart"/>
+      <w:r>
+        <w:rPr>
+          <w:rFonts w:eastAsia="Calibri" w:cs="Arial"/>
+          <w:b/>
+          <w:bCs/>
+          <w:lang w:eastAsia="en-US"/>
+        </w:rPr>
+        <w:t>Xxxx</w:t>
+      </w:r>
+      <w:proofErr w:type="spellEnd"/>
     </w:p>
     <w:p>
       <w:pPr>
@@ -1691,7 +1828,7 @@
     </w:p>
     <w:p>
       <w:pPr>
-        <w:pStyle w:val="Caption"/>
+        <w:pStyle w:val="Legenda"/>
         <w:ind w:firstLine="0"/>
         <w:rPr>
           <w:sz w:val="24"/>
@@ -1796,8 +1933,36 @@
           <w:bCs/>
           <w:lang w:eastAsia="en-US"/>
         </w:rPr>
-        <w:t>Orientador (a): Prof. Esp. ou Me ou Dr. Xxxx Xxxx</w:t>
-      </w:r>
+        <w:t xml:space="preserve">Orientador (a): Prof. Esp. ou Me ou Dr. </w:t>
+      </w:r>
+      <w:proofErr w:type="spellStart"/>
+      <w:r>
+        <w:rPr>
+          <w:rFonts w:eastAsia="Calibri" w:cs="Arial"/>
+          <w:bCs/>
+          <w:lang w:eastAsia="en-US"/>
+        </w:rPr>
+        <w:t>Xxxx</w:t>
+      </w:r>
+      <w:proofErr w:type="spellEnd"/>
+      <w:r>
+        <w:rPr>
+          <w:rFonts w:eastAsia="Calibri" w:cs="Arial"/>
+          <w:bCs/>
+          <w:lang w:eastAsia="en-US"/>
+        </w:rPr>
+        <w:t xml:space="preserve"> </w:t>
+      </w:r>
+      <w:proofErr w:type="spellStart"/>
+      <w:r>
+        <w:rPr>
+          <w:rFonts w:eastAsia="Calibri" w:cs="Arial"/>
+          <w:bCs/>
+          <w:lang w:eastAsia="en-US"/>
+        </w:rPr>
+        <w:t>Xxxx</w:t>
+      </w:r>
+      <w:proofErr w:type="spellEnd"/>
     </w:p>
     <w:p>
       <w:pPr>
@@ -1839,6 +2004,7 @@
           <w:szCs w:val="20"/>
         </w:rPr>
       </w:pPr>
+      <w:proofErr w:type="spellStart"/>
       <w:r>
         <w:rPr>
           <w:rFonts w:cs="Arial"/>
@@ -1874,6 +2040,7 @@
         </w:rPr>
         <w:t>É</w:t>
       </w:r>
+      <w:proofErr w:type="spellEnd"/>
       <w:r>
         <w:rPr>
           <w:sz w:val="20"/>
@@ -1965,27 +2132,31 @@
         </w:rPr>
         <w:t xml:space="preserve">Palavras-chave: </w:t>
       </w:r>
+      <w:proofErr w:type="spellStart"/>
       <w:r>
         <w:rPr>
           <w:sz w:val="20"/>
           <w:szCs w:val="20"/>
         </w:rPr>
-        <w:t>Xxxxx. Xxxxx</w:t>
-      </w:r>
+        <w:t>Xxxxx</w:t>
+      </w:r>
+      <w:proofErr w:type="spellEnd"/>
       <w:r>
         <w:rPr>
           <w:sz w:val="20"/>
           <w:szCs w:val="20"/>
         </w:rPr>
-        <w:t>. X</w:t>
-      </w:r>
+        <w:t xml:space="preserve">. </w:t>
+      </w:r>
+      <w:proofErr w:type="spellStart"/>
       <w:r>
         <w:rPr>
           <w:sz w:val="20"/>
           <w:szCs w:val="20"/>
         </w:rPr>
-        <w:t>xxxx</w:t>
-      </w:r>
+        <w:t>Xxxxx</w:t>
+      </w:r>
+      <w:proofErr w:type="spellEnd"/>
       <w:r>
         <w:rPr>
           <w:sz w:val="20"/>
@@ -1993,13 +2164,64 @@
         </w:rPr>
         <w:t xml:space="preserve">. </w:t>
       </w:r>
+      <w:proofErr w:type="spellStart"/>
+      <w:r>
+        <w:rPr>
+          <w:sz w:val="20"/>
+          <w:szCs w:val="20"/>
+        </w:rPr>
+        <w:t>X</w:t>
+      </w:r>
+      <w:r>
+        <w:rPr>
+          <w:sz w:val="20"/>
+          <w:szCs w:val="20"/>
+        </w:rPr>
+        <w:t>xxxx</w:t>
+      </w:r>
+      <w:proofErr w:type="spellEnd"/>
+      <w:r>
+        <w:rPr>
+          <w:sz w:val="20"/>
+          <w:szCs w:val="20"/>
+        </w:rPr>
+        <w:t xml:space="preserve">. </w:t>
+      </w:r>
+      <w:proofErr w:type="spellStart"/>
       <w:r>
         <w:rPr>
           <w:sz w:val="20"/>
           <w:szCs w:val="20"/>
           <w:lang w:val="en-US"/>
         </w:rPr>
-        <w:t xml:space="preserve">Xxxxx. Xxxxx. </w:t>
+        <w:t>Xxxxx</w:t>
+      </w:r>
+      <w:proofErr w:type="spellEnd"/>
+      <w:r>
+        <w:rPr>
+          <w:sz w:val="20"/>
+          <w:szCs w:val="20"/>
+          <w:lang w:val="en-US"/>
+        </w:rPr>
+        <w:t xml:space="preserve">. </w:t>
+      </w:r>
+      <w:proofErr w:type="spellStart"/>
+      <w:r>
+        <w:rPr>
+          <w:sz w:val="20"/>
+          <w:szCs w:val="20"/>
+          <w:lang w:val="en-US"/>
+        </w:rPr>
+        <w:t>Xxxxx</w:t>
+      </w:r>
+      <w:proofErr w:type="spellEnd"/>
+      <w:r>
+        <w:rPr>
+          <w:sz w:val="20"/>
+          <w:szCs w:val="20"/>
+          <w:lang w:val="en-US"/>
+        </w:rPr>
+        <w:t xml:space="preserve">. </w:t>
       </w:r>
     </w:p>
     <w:p>
@@ -2113,9 +2335,11 @@
         <w:ind w:firstLine="0"/>
         <w:jc w:val="right"/>
       </w:pPr>
+      <w:proofErr w:type="spellStart"/>
       <w:r>
         <w:t>Author</w:t>
       </w:r>
+      <w:proofErr w:type="spellEnd"/>
     </w:p>
     <w:p>
       <w:pPr>
@@ -2178,9 +2402,11 @@
           <w:rFonts w:cs="Arial"/>
         </w:rPr>
       </w:pPr>
+      <w:proofErr w:type="spellStart"/>
       <w:r>
         <w:t>Teacher</w:t>
       </w:r>
+      <w:proofErr w:type="spellEnd"/>
       <w:r>
         <w:t>(Esp. ou Me ou Dr</w:t>
       </w:r>
@@ -2188,8 +2414,13 @@
         <w:t>.</w:t>
       </w:r>
       <w:r>
-        <w:t>) Advisor</w:t>
-      </w:r>
+        <w:t xml:space="preserve">) </w:t>
+      </w:r>
+      <w:proofErr w:type="spellStart"/>
+      <w:r>
+        <w:t>Advisor</w:t>
+      </w:r>
+      <w:proofErr w:type="spellEnd"/>
     </w:p>
     <w:p>
       <w:pPr>
@@ -2200,12 +2431,21 @@
           <w:lang w:val="en-US"/>
         </w:rPr>
       </w:pPr>
+      <w:proofErr w:type="spellStart"/>
       <w:r>
         <w:rPr>
           <w:rFonts w:cs="Arial"/>
           <w:lang w:val="en-US"/>
         </w:rPr>
-        <w:t>Endereço de e-mail</w:t>
+        <w:t>Endereço</w:t>
+      </w:r>
+      <w:proofErr w:type="spellEnd"/>
+      <w:r>
+        <w:rPr>
+          <w:rFonts w:cs="Arial"/>
+          <w:lang w:val="en-US"/>
+        </w:rPr>
+        <w:t xml:space="preserve"> de e-mail</w:t>
       </w:r>
     </w:p>
     <w:p>
@@ -2239,6 +2479,7 @@
           <w:lang w:val="en-US"/>
         </w:rPr>
       </w:pPr>
+      <w:proofErr w:type="spellStart"/>
       <w:r>
         <w:rPr>
           <w:rFonts w:cs="Arial"/>
@@ -2281,8 +2522,9 @@
           <w:shd w:val="clear" w:color="auto" w:fill="FFFFFF"/>
           <w:lang w:val="en-US"/>
         </w:rPr>
-        <w:t xml:space="preserve">It is a summary of the entire </w:t>
-      </w:r>
+        <w:t>It</w:t>
+      </w:r>
+      <w:proofErr w:type="spellEnd"/>
       <w:r>
         <w:rPr>
           <w:rFonts w:cs="Arial"/>
@@ -2292,7 +2534,7 @@
           <w:shd w:val="clear" w:color="auto" w:fill="FFFFFF"/>
           <w:lang w:val="en-US"/>
         </w:rPr>
-        <w:t>TCC</w:t>
+        <w:t xml:space="preserve"> is a summary of the entire </w:t>
       </w:r>
       <w:r>
         <w:rPr>
@@ -2303,7 +2545,7 @@
           <w:shd w:val="clear" w:color="auto" w:fill="FFFFFF"/>
           <w:lang w:val="en-US"/>
         </w:rPr>
-        <w:t xml:space="preserve"> using 15</w:t>
+        <w:t>TCC</w:t>
       </w:r>
       <w:r>
         <w:rPr>
@@ -2314,7 +2556,7 @@
           <w:shd w:val="clear" w:color="auto" w:fill="FFFFFF"/>
           <w:lang w:val="en-US"/>
         </w:rPr>
-        <w:t>0</w:t>
+        <w:t xml:space="preserve"> using 15</w:t>
       </w:r>
       <w:r>
         <w:rPr>
@@ -2325,7 +2567,7 @@
           <w:shd w:val="clear" w:color="auto" w:fill="FFFFFF"/>
           <w:lang w:val="en-US"/>
         </w:rPr>
-        <w:t>-</w:t>
+        <w:t>0</w:t>
       </w:r>
       <w:r>
         <w:rPr>
@@ -2336,7 +2578,7 @@
           <w:shd w:val="clear" w:color="auto" w:fill="FFFFFF"/>
           <w:lang w:val="en-US"/>
         </w:rPr>
-        <w:t>5</w:t>
+        <w:t>-</w:t>
       </w:r>
       <w:r>
         <w:rPr>
@@ -2347,7 +2589,7 @@
           <w:shd w:val="clear" w:color="auto" w:fill="FFFFFF"/>
           <w:lang w:val="en-US"/>
         </w:rPr>
-        <w:t>0</w:t>
+        <w:t>5</w:t>
       </w:r>
       <w:r>
         <w:rPr>
@@ -2358,6 +2600,17 @@
           <w:shd w:val="clear" w:color="auto" w:fill="FFFFFF"/>
           <w:lang w:val="en-US"/>
         </w:rPr>
+        <w:t>0</w:t>
+      </w:r>
+      <w:r>
+        <w:rPr>
+          <w:rFonts w:cs="Arial"/>
+          <w:color w:val="212121"/>
+          <w:sz w:val="20"/>
+          <w:szCs w:val="20"/>
+          <w:shd w:val="clear" w:color="auto" w:fill="FFFFFF"/>
+          <w:lang w:val="en-US"/>
+        </w:rPr>
         <w:t>0 words, objectives, methodology, results and important findings are highlighted. It should be used font size 10, single spaced in a single paragraph, affirmative discourse and not just a list of topics. The verb used must be in the third person. The central idea of ​​the text should appear soon in the first sentence and, after informing the form of research.</w:t>
       </w:r>
     </w:p>
@@ -2381,6 +2634,7 @@
           <w:szCs w:val="20"/>
         </w:rPr>
       </w:pPr>
+      <w:proofErr w:type="spellStart"/>
       <w:r>
         <w:rPr>
           <w:rFonts w:cs="Arial"/>
@@ -2400,14 +2654,84 @@
           <w:szCs w:val="20"/>
           <w:lang w:val="en-US"/>
         </w:rPr>
-        <w:t xml:space="preserve">Xxxxx. Xxxxx xxxxx. </w:t>
-      </w:r>
+        <w:t>Xxxxx</w:t>
+      </w:r>
+      <w:proofErr w:type="spellEnd"/>
       <w:r>
         <w:rPr>
           <w:sz w:val="20"/>
           <w:szCs w:val="20"/>
-        </w:rPr>
-        <w:t>Xxxxx. Xxxxx.</w:t>
+          <w:lang w:val="en-US"/>
+        </w:rPr>
+        <w:t xml:space="preserve">. </w:t>
+      </w:r>
+      <w:proofErr w:type="spellStart"/>
+      <w:r>
+        <w:rPr>
+          <w:sz w:val="20"/>
+          <w:szCs w:val="20"/>
+          <w:lang w:val="en-US"/>
+        </w:rPr>
+        <w:t>Xxxxx</w:t>
+      </w:r>
+      <w:proofErr w:type="spellEnd"/>
+      <w:r>
+        <w:rPr>
+          <w:sz w:val="20"/>
+          <w:szCs w:val="20"/>
+          <w:lang w:val="en-US"/>
+        </w:rPr>
+        <w:t xml:space="preserve"> </w:t>
+      </w:r>
+      <w:proofErr w:type="spellStart"/>
+      <w:r>
+        <w:rPr>
+          <w:sz w:val="20"/>
+          <w:szCs w:val="20"/>
+          <w:lang w:val="en-US"/>
+        </w:rPr>
+        <w:t>xxxxx</w:t>
+      </w:r>
+      <w:proofErr w:type="spellEnd"/>
+      <w:r>
+        <w:rPr>
+          <w:sz w:val="20"/>
+          <w:szCs w:val="20"/>
+          <w:lang w:val="en-US"/>
+        </w:rPr>
+        <w:t xml:space="preserve">. </w:t>
+      </w:r>
+      <w:proofErr w:type="spellStart"/>
+      <w:r>
+        <w:rPr>
+          <w:sz w:val="20"/>
+          <w:szCs w:val="20"/>
+        </w:rPr>
+        <w:t>Xxxxx</w:t>
+      </w:r>
+      <w:proofErr w:type="spellEnd"/>
+      <w:r>
+        <w:rPr>
+          <w:sz w:val="20"/>
+          <w:szCs w:val="20"/>
+        </w:rPr>
+        <w:t xml:space="preserve">. </w:t>
+      </w:r>
+      <w:proofErr w:type="spellStart"/>
+      <w:r>
+        <w:rPr>
+          <w:sz w:val="20"/>
+          <w:szCs w:val="20"/>
+        </w:rPr>
+        <w:t>Xxxxx</w:t>
+      </w:r>
+      <w:proofErr w:type="spellEnd"/>
+      <w:r>
+        <w:rPr>
+          <w:sz w:val="20"/>
+          <w:szCs w:val="20"/>
+        </w:rPr>
+        <w:t>.</w:t>
       </w:r>
     </w:p>
     <w:p>
@@ -2511,7 +2835,7 @@
     </w:p>
     <w:p>
       <w:pPr>
-        <w:pStyle w:val="TableofFigures"/>
+        <w:pStyle w:val="ndicedeilustraes"/>
         <w:tabs>
           <w:tab w:val="right" w:leader="dot" w:pos="9061"/>
         </w:tabs>
@@ -2761,7 +3085,7 @@
     </w:p>
     <w:p>
       <w:pPr>
-        <w:pStyle w:val="TableofFigures"/>
+        <w:pStyle w:val="ndicedeilustraes"/>
         <w:tabs>
           <w:tab w:val="right" w:leader="dot" w:pos="9062"/>
         </w:tabs>
@@ -2782,8 +3106,13 @@
       </w:r>
     </w:p>
     <w:p>
-      <w:r>
-        <w:t>Obs: Uma lista por pg.</w:t>
+      <w:proofErr w:type="spellStart"/>
+      <w:r>
+        <w:t>Obs</w:t>
+      </w:r>
+      <w:proofErr w:type="spellEnd"/>
+      <w:r>
+        <w:t>: Uma lista por pg.</w:t>
       </w:r>
     </w:p>
     <w:p>
@@ -3015,7 +3344,7 @@
     </w:p>
     <w:p>
       <w:pPr>
-        <w:pStyle w:val="TOC1"/>
+        <w:pStyle w:val="Sumrio1"/>
       </w:pPr>
       <w:r>
         <w:lastRenderedPageBreak/>
@@ -3046,7 +3375,7 @@
       <w:sdtContent>
         <w:p>
           <w:pPr>
-            <w:pStyle w:val="TOCHeading"/>
+            <w:pStyle w:val="CabealhodoSumrio"/>
             <w:rPr>
               <w:b w:val="0"/>
             </w:rPr>
@@ -3058,7 +3387,7 @@
     <w:p/>
     <w:p>
       <w:pPr>
-        <w:pStyle w:val="Heading1"/>
+        <w:pStyle w:val="Ttulo1"/>
         <w:rPr>
           <w:caps/>
         </w:rPr>
@@ -3084,7 +3413,7 @@
     </w:p>
     <w:p>
       <w:pPr>
-        <w:pStyle w:val="Heading1"/>
+        <w:pStyle w:val="Ttulo1"/>
         <w:jc w:val="left"/>
         <w:rPr>
           <w:rFonts w:eastAsia="Calibri"/>
@@ -3152,94 +3481,144 @@
           <w:iCs/>
           <w:highlight w:val="yellow"/>
         </w:rPr>
-        <w:t>inteligentes(smart)</w:t>
-      </w:r>
-      <w:r>
-        <w:rPr>
-          <w:highlight w:val="yellow"/>
-        </w:rPr>
-        <w:t>, o que significa que são capazes de se comunicar com um dispositivo central e entre si</w:t>
-      </w:r>
-      <w:r>
-        <w:rPr>
-          <w:highlight w:val="yellow"/>
-        </w:rPr>
-        <w:t>,</w:t>
-      </w:r>
-      <w:r>
-        <w:rPr>
-          <w:highlight w:val="yellow"/>
-        </w:rPr>
-        <w:t xml:space="preserve"> em geral</w:t>
-      </w:r>
-      <w:r>
-        <w:rPr>
-          <w:highlight w:val="yellow"/>
-        </w:rPr>
-        <w:t>,</w:t>
-      </w:r>
-      <w:r>
-        <w:rPr>
-          <w:highlight w:val="yellow"/>
-        </w:rPr>
-        <w:t xml:space="preserve"> utilizando redes </w:t>
-      </w:r>
-      <w:r>
-        <w:rPr>
-          <w:highlight w:val="yellow"/>
-        </w:rPr>
-        <w:t>baseadas em</w:t>
-      </w:r>
-      <w:r>
-        <w:rPr>
-          <w:highlight w:val="yellow"/>
-        </w:rPr>
-        <w:t xml:space="preserve"> rádio frequência. Os exemplos são variados, desde eletrodomésticos como ar condicionado, até </w:t>
-      </w:r>
+        <w:t>inteligentes(</w:t>
+      </w:r>
+      <w:proofErr w:type="spellStart"/>
       <w:r>
         <w:rPr>
           <w:iCs/>
           <w:highlight w:val="yellow"/>
         </w:rPr>
-        <w:t>relógios inteligentes(smart watches)</w:t>
-      </w:r>
-      <w:r>
-        <w:rPr>
-          <w:highlight w:val="yellow"/>
-        </w:rPr>
-        <w:t xml:space="preserve">, com o último tendo limitações de bateria e componentes </w:t>
-      </w:r>
-      <w:r>
-        <w:rPr>
-          <w:highlight w:val="yellow"/>
-        </w:rPr>
-        <w:t xml:space="preserve">para processamento </w:t>
-      </w:r>
-      <w:r>
-        <w:rPr>
-          <w:highlight w:val="yellow"/>
-        </w:rPr>
-        <w:t>para consumir a menor quantidade de energia possível.</w:t>
-      </w:r>
-    </w:p>
-    <w:p>
-      <w:r>
-        <w:rPr>
-          <w:highlight w:val="yellow"/>
-        </w:rPr>
-        <w:t xml:space="preserve">A variedade de aplicações de dispositivos </w:t>
-      </w:r>
+        <w:t>smart</w:t>
+      </w:r>
+      <w:proofErr w:type="spellEnd"/>
       <w:r>
         <w:rPr>
           <w:iCs/>
           <w:highlight w:val="yellow"/>
         </w:rPr>
+        <w:t>)</w:t>
+      </w:r>
+      <w:r>
+        <w:rPr>
+          <w:highlight w:val="yellow"/>
+        </w:rPr>
+        <w:t>, o que significa que são capazes de se comunicar com um dispositivo central e entre si</w:t>
+      </w:r>
+      <w:r>
+        <w:rPr>
+          <w:highlight w:val="yellow"/>
+        </w:rPr>
+        <w:t>,</w:t>
+      </w:r>
+      <w:r>
+        <w:rPr>
+          <w:highlight w:val="yellow"/>
+        </w:rPr>
+        <w:t xml:space="preserve"> em geral</w:t>
+      </w:r>
+      <w:r>
+        <w:rPr>
+          <w:highlight w:val="yellow"/>
+        </w:rPr>
+        <w:t>,</w:t>
+      </w:r>
+      <w:r>
+        <w:rPr>
+          <w:highlight w:val="yellow"/>
+        </w:rPr>
+        <w:t xml:space="preserve"> utilizando redes </w:t>
+      </w:r>
+      <w:r>
+        <w:rPr>
+          <w:highlight w:val="yellow"/>
+        </w:rPr>
+        <w:t>baseadas em</w:t>
+      </w:r>
+      <w:r>
+        <w:rPr>
+          <w:highlight w:val="yellow"/>
+        </w:rPr>
+        <w:t xml:space="preserve"> rádio frequência. Os exemplos são variados, desde eletrodomésticos como ar condicionado, até </w:t>
+      </w:r>
+      <w:r>
+        <w:rPr>
+          <w:iCs/>
+          <w:highlight w:val="yellow"/>
+        </w:rPr>
+        <w:t>relógios inteligentes(</w:t>
+      </w:r>
+      <w:proofErr w:type="spellStart"/>
+      <w:r>
+        <w:rPr>
+          <w:iCs/>
+          <w:highlight w:val="yellow"/>
+        </w:rPr>
         <w:t>smart</w:t>
       </w:r>
-      <w:r>
-        <w:rPr>
+      <w:proofErr w:type="spellEnd"/>
+      <w:r>
+        <w:rPr>
+          <w:iCs/>
           <w:highlight w:val="yellow"/>
         </w:rPr>
+        <w:t xml:space="preserve"> </w:t>
+      </w:r>
+      <w:proofErr w:type="spellStart"/>
+      <w:r>
+        <w:rPr>
+          <w:iCs/>
+          <w:highlight w:val="yellow"/>
+        </w:rPr>
+        <w:t>watches</w:t>
+      </w:r>
+      <w:proofErr w:type="spellEnd"/>
+      <w:r>
+        <w:rPr>
+          <w:iCs/>
+          <w:highlight w:val="yellow"/>
+        </w:rPr>
+        <w:t>)</w:t>
+      </w:r>
+      <w:r>
+        <w:rPr>
+          <w:highlight w:val="yellow"/>
+        </w:rPr>
+        <w:t xml:space="preserve">, com o último tendo limitações de bateria e componentes </w:t>
+      </w:r>
+      <w:r>
+        <w:rPr>
+          <w:highlight w:val="yellow"/>
+        </w:rPr>
+        <w:t xml:space="preserve">para processamento </w:t>
+      </w:r>
+      <w:r>
+        <w:rPr>
+          <w:highlight w:val="yellow"/>
+        </w:rPr>
+        <w:t>para consumir a menor quantidade de energia possível.</w:t>
+      </w:r>
+    </w:p>
+    <w:p>
+      <w:r>
+        <w:rPr>
+          <w:highlight w:val="yellow"/>
+        </w:rPr>
+        <w:t xml:space="preserve">A variedade de aplicações de dispositivos </w:t>
+      </w:r>
+      <w:proofErr w:type="spellStart"/>
+      <w:r>
+        <w:rPr>
+          <w:iCs/>
+          <w:highlight w:val="yellow"/>
+        </w:rPr>
+        <w:t>smart</w:t>
+      </w:r>
+      <w:proofErr w:type="spellEnd"/>
+      <w:r>
+        <w:rPr>
+          <w:highlight w:val="yellow"/>
+        </w:rPr>
         <w:t xml:space="preserve"> é imensa</w:t>
       </w:r>
       <w:r>
@@ -3311,19 +3690,6 @@
     </w:p>
     <w:p>
       <w:pPr>
-        <w:rPr>
-          <w:color w:val="FF0000"/>
-        </w:rPr>
-      </w:pPr>
-      <w:r>
-        <w:rPr>
-          <w:color w:val="FF0000"/>
-        </w:rPr>
-        <w:t>Falar mais do sw</w:t>
-      </w:r>
-    </w:p>
-    <w:p>
-      <w:pPr>
         <w:ind w:firstLine="0"/>
       </w:pPr>
       <w:r>
@@ -3371,6 +3737,47 @@
         </w:rPr>
         <w:t>s, para agilizar e facilitar o desenvolvimento destes protocolos.</w:t>
       </w:r>
+      <w:r>
+        <w:t xml:space="preserve"> Ele será licenciado sob a GNU GPLv3(GNU General </w:t>
+      </w:r>
+      <w:proofErr w:type="spellStart"/>
+      <w:r>
+        <w:t>Public</w:t>
+      </w:r>
+      <w:proofErr w:type="spellEnd"/>
+      <w:r>
+        <w:t xml:space="preserve"> </w:t>
+      </w:r>
+      <w:proofErr w:type="spellStart"/>
+      <w:r>
+        <w:t>License</w:t>
+      </w:r>
+      <w:proofErr w:type="spellEnd"/>
+      <w:r>
+        <w:t xml:space="preserve"> </w:t>
+      </w:r>
+      <w:proofErr w:type="spellStart"/>
+      <w:r>
+        <w:t>version</w:t>
+      </w:r>
+      <w:proofErr w:type="spellEnd"/>
+      <w:r>
+        <w:t xml:space="preserve"> 3) e sua interface gráfica utilizará o framework Qt que também está licenciado sob a GNU GPLv3 e é muito difundido no </w:t>
+      </w:r>
+      <w:r>
+        <w:t>mercado</w:t>
+      </w:r>
+      <w:r>
+        <w:t xml:space="preserve"> para aplicações open </w:t>
+      </w:r>
+      <w:proofErr w:type="spellStart"/>
+      <w:r>
+        <w:t>source</w:t>
+      </w:r>
+      <w:proofErr w:type="spellEnd"/>
+      <w:r>
+        <w:t xml:space="preserve"> e, principalmente, embarcados. Empresas como Mercedes-Benz, Peugeot, Ford e SKY utilizam esse framework em seus projetos.</w:t>
+      </w:r>
     </w:p>
     <w:p>
       <w:pPr>
@@ -3417,7 +3824,7 @@
     </w:p>
     <w:p>
       <w:pPr>
-        <w:pStyle w:val="Heading1"/>
+        <w:pStyle w:val="Ttulo1"/>
         <w:jc w:val="left"/>
         <w:rPr>
           <w:rFonts w:eastAsia="Calibri"/>
@@ -3432,6 +3839,7 @@
           <w:bCs w:val="0"/>
           <w:lang w:eastAsia="en-US"/>
         </w:rPr>
+        <w:lastRenderedPageBreak/>
         <w:t>2</w:t>
       </w:r>
       <w:r>
@@ -3469,7 +3877,7 @@
     </w:p>
     <w:p>
       <w:pPr>
-        <w:pStyle w:val="Heading2"/>
+        <w:pStyle w:val="Ttulo2"/>
         <w:rPr>
           <w:shd w:val="clear" w:color="auto" w:fill="FFFFFF"/>
         </w:rPr>
@@ -3477,7 +3885,7 @@
     </w:p>
     <w:p>
       <w:pPr>
-        <w:pStyle w:val="Heading2"/>
+        <w:pStyle w:val="Ttulo2"/>
         <w:numPr>
           <w:ilvl w:val="1"/>
           <w:numId w:val="44"/>
@@ -3510,7 +3918,6 @@
           <w:highlight w:val="yellow"/>
           <w:shd w:val="clear" w:color="auto" w:fill="FFFFFF"/>
         </w:rPr>
-        <w:lastRenderedPageBreak/>
         <w:t xml:space="preserve">Desenvolver um software </w:t>
       </w:r>
       <w:r>
@@ -3519,83 +3926,93 @@
           <w:highlight w:val="yellow"/>
           <w:shd w:val="clear" w:color="auto" w:fill="FFFFFF"/>
         </w:rPr>
-        <w:t>open source</w:t>
-      </w:r>
-      <w:r>
-        <w:rPr>
+        <w:t xml:space="preserve">open </w:t>
+      </w:r>
+      <w:proofErr w:type="spellStart"/>
+      <w:r>
+        <w:rPr>
+          <w:iCs/>
           <w:highlight w:val="yellow"/>
           <w:shd w:val="clear" w:color="auto" w:fill="FFFFFF"/>
         </w:rPr>
-        <w:t xml:space="preserve"> </w:t>
-      </w:r>
+        <w:t>source</w:t>
+      </w:r>
+      <w:proofErr w:type="spellEnd"/>
       <w:r>
         <w:rPr>
           <w:highlight w:val="yellow"/>
           <w:shd w:val="clear" w:color="auto" w:fill="FFFFFF"/>
         </w:rPr>
-        <w:t xml:space="preserve">gerador de código </w:t>
+        <w:t xml:space="preserve"> </w:t>
       </w:r>
       <w:r>
         <w:rPr>
           <w:highlight w:val="yellow"/>
           <w:shd w:val="clear" w:color="auto" w:fill="FFFFFF"/>
         </w:rPr>
-        <w:t xml:space="preserve">que forneça camadas </w:t>
+        <w:t xml:space="preserve">gerador de código </w:t>
       </w:r>
       <w:r>
         <w:rPr>
           <w:highlight w:val="yellow"/>
           <w:shd w:val="clear" w:color="auto" w:fill="FFFFFF"/>
         </w:rPr>
-        <w:t xml:space="preserve">de abstração </w:t>
+        <w:t xml:space="preserve">que forneça camadas </w:t>
       </w:r>
       <w:r>
         <w:rPr>
           <w:highlight w:val="yellow"/>
           <w:shd w:val="clear" w:color="auto" w:fill="FFFFFF"/>
         </w:rPr>
-        <w:t>de rede</w:t>
+        <w:t xml:space="preserve">de abstração </w:t>
       </w:r>
       <w:r>
         <w:rPr>
           <w:highlight w:val="yellow"/>
           <w:shd w:val="clear" w:color="auto" w:fill="FFFFFF"/>
         </w:rPr>
-        <w:t xml:space="preserve"> e estruturas de mensagens</w:t>
+        <w:t>de rede</w:t>
       </w:r>
       <w:r>
         <w:rPr>
           <w:highlight w:val="yellow"/>
           <w:shd w:val="clear" w:color="auto" w:fill="FFFFFF"/>
         </w:rPr>
-        <w:t xml:space="preserve"> para protocolos personalizados</w:t>
+        <w:t xml:space="preserve"> e estruturas de mensagens</w:t>
       </w:r>
       <w:r>
         <w:rPr>
           <w:highlight w:val="yellow"/>
           <w:shd w:val="clear" w:color="auto" w:fill="FFFFFF"/>
         </w:rPr>
-        <w:t>.</w:t>
-      </w:r>
-    </w:p>
-    <w:p>
-      <w:pPr>
+        <w:t xml:space="preserve"> para protocolos personalizados</w:t>
+      </w:r>
+      <w:r>
         <w:rPr>
           <w:highlight w:val="yellow"/>
           <w:shd w:val="clear" w:color="auto" w:fill="FFFFFF"/>
         </w:rPr>
-      </w:pPr>
-      <w:r>
+        <w:t>.</w:t>
+      </w:r>
+    </w:p>
+    <w:p>
+      <w:pPr>
         <w:rPr>
           <w:highlight w:val="yellow"/>
           <w:shd w:val="clear" w:color="auto" w:fill="FFFFFF"/>
         </w:rPr>
+      </w:pPr>
+      <w:r>
+        <w:rPr>
+          <w:highlight w:val="yellow"/>
+          <w:shd w:val="clear" w:color="auto" w:fill="FFFFFF"/>
+        </w:rPr>
         <w:t xml:space="preserve"> </w:t>
       </w:r>
     </w:p>
     <w:p>
       <w:pPr>
-        <w:pStyle w:val="Heading3"/>
+        <w:pStyle w:val="Ttulo3"/>
         <w:rPr>
           <w:highlight w:val="yellow"/>
         </w:rPr>
@@ -3621,7 +4038,7 @@
     </w:p>
     <w:p>
       <w:pPr>
-        <w:pStyle w:val="ListParagraph"/>
+        <w:pStyle w:val="PargrafodaLista"/>
         <w:numPr>
           <w:ilvl w:val="0"/>
           <w:numId w:val="45"/>
@@ -3645,19 +4062,29 @@
           <w:highlight w:val="yellow"/>
           <w:shd w:val="clear" w:color="auto" w:fill="FFFFFF"/>
         </w:rPr>
-        <w:t>open source</w:t>
-      </w:r>
-      <w:r>
-        <w:rPr>
+        <w:t xml:space="preserve">open </w:t>
+      </w:r>
+      <w:proofErr w:type="spellStart"/>
+      <w:r>
+        <w:rPr>
+          <w:iCs/>
           <w:highlight w:val="yellow"/>
           <w:shd w:val="clear" w:color="auto" w:fill="FFFFFF"/>
         </w:rPr>
+        <w:t>source</w:t>
+      </w:r>
+      <w:proofErr w:type="spellEnd"/>
+      <w:r>
+        <w:rPr>
+          <w:highlight w:val="yellow"/>
+          <w:shd w:val="clear" w:color="auto" w:fill="FFFFFF"/>
+        </w:rPr>
         <w:t xml:space="preserve"> de desenvolvimento de software;</w:t>
       </w:r>
     </w:p>
     <w:p>
       <w:pPr>
-        <w:pStyle w:val="ListParagraph"/>
+        <w:pStyle w:val="PargrafodaLista"/>
         <w:numPr>
           <w:ilvl w:val="0"/>
           <w:numId w:val="45"/>
@@ -3685,7 +4112,7 @@
     </w:p>
     <w:p>
       <w:pPr>
-        <w:pStyle w:val="ListParagraph"/>
+        <w:pStyle w:val="PargrafodaLista"/>
         <w:numPr>
           <w:ilvl w:val="0"/>
           <w:numId w:val="45"/>
@@ -3713,7 +4140,7 @@
     </w:p>
     <w:p>
       <w:pPr>
-        <w:pStyle w:val="ListParagraph"/>
+        <w:pStyle w:val="PargrafodaLista"/>
         <w:numPr>
           <w:ilvl w:val="0"/>
           <w:numId w:val="45"/>
@@ -3731,6 +4158,7 @@
         </w:rPr>
         <w:t xml:space="preserve">Desenvolver </w:t>
       </w:r>
+      <w:proofErr w:type="spellStart"/>
       <w:r>
         <w:rPr>
           <w:iCs/>
@@ -3739,6 +4167,7 @@
         </w:rPr>
         <w:t>templates</w:t>
       </w:r>
+      <w:proofErr w:type="spellEnd"/>
       <w:r>
         <w:rPr>
           <w:highlight w:val="yellow"/>
@@ -3756,7 +4185,7 @@
     </w:p>
     <w:p>
       <w:pPr>
-        <w:pStyle w:val="ListParagraph"/>
+        <w:pStyle w:val="PargrafodaLista"/>
         <w:numPr>
           <w:ilvl w:val="0"/>
           <w:numId w:val="45"/>
@@ -3784,7 +4213,7 @@
     </w:p>
     <w:p>
       <w:pPr>
-        <w:pStyle w:val="ListParagraph"/>
+        <w:pStyle w:val="PargrafodaLista"/>
         <w:numPr>
           <w:ilvl w:val="0"/>
           <w:numId w:val="45"/>
@@ -3819,7 +4248,7 @@
     </w:p>
     <w:p>
       <w:pPr>
-        <w:pStyle w:val="ListParagraph"/>
+        <w:pStyle w:val="PargrafodaLista"/>
         <w:numPr>
           <w:ilvl w:val="0"/>
           <w:numId w:val="45"/>
@@ -3840,7 +4269,7 @@
     </w:p>
     <w:p>
       <w:pPr>
-        <w:pStyle w:val="ListParagraph"/>
+        <w:pStyle w:val="PargrafodaLista"/>
         <w:numPr>
           <w:ilvl w:val="0"/>
           <w:numId w:val="45"/>
@@ -3875,7 +4304,7 @@
     </w:p>
     <w:p>
       <w:pPr>
-        <w:pStyle w:val="ListParagraph"/>
+        <w:pStyle w:val="PargrafodaLista"/>
         <w:ind w:left="1432" w:firstLine="0"/>
         <w:rPr>
           <w:rFonts w:eastAsia="Calibri" w:cs="Arial"/>
@@ -3885,7 +4314,7 @@
     </w:p>
     <w:p>
       <w:pPr>
-        <w:pStyle w:val="Heading2"/>
+        <w:pStyle w:val="Ttulo2"/>
         <w:numPr>
           <w:ilvl w:val="1"/>
           <w:numId w:val="44"/>
@@ -3983,8 +4412,6 @@
         </w:rPr>
         <w:t>m</w:t>
       </w:r>
-      <w:bookmarkStart w:id="13" w:name="_GoBack"/>
-      <w:bookmarkEnd w:id="13"/>
       <w:r>
         <w:rPr>
           <w:rFonts w:eastAsia="Calibri" w:cs="Arial"/>
@@ -4013,7 +4440,23 @@
           <w:rFonts w:eastAsia="Calibri" w:cs="Arial"/>
           <w:lang w:eastAsia="en-US"/>
         </w:rPr>
-        <w:t>exemplo de software no mercado é o SCADE da Ansys.</w:t>
+        <w:t xml:space="preserve">exemplo de software no mercado é o SCADE da </w:t>
+      </w:r>
+      <w:proofErr w:type="spellStart"/>
+      <w:r>
+        <w:rPr>
+          <w:rFonts w:eastAsia="Calibri" w:cs="Arial"/>
+          <w:lang w:eastAsia="en-US"/>
+        </w:rPr>
+        <w:t>Ansys</w:t>
+      </w:r>
+      <w:proofErr w:type="spellEnd"/>
+      <w:r>
+        <w:rPr>
+          <w:rFonts w:eastAsia="Calibri" w:cs="Arial"/>
+          <w:lang w:eastAsia="en-US"/>
+        </w:rPr>
+        <w:t>.</w:t>
       </w:r>
     </w:p>
     <w:p>
@@ -4024,33 +4467,70 @@
         <w:ind w:left="360" w:firstLine="349"/>
         <w:rPr>
           <w:rFonts w:eastAsia="Calibri" w:cs="Arial"/>
-          <w:lang w:eastAsia="en-US"/>
-        </w:rPr>
-      </w:pPr>
-      <w:r>
-        <w:rPr>
-          <w:rFonts w:eastAsia="Calibri" w:cs="Arial"/>
           <w:highlight w:val="yellow"/>
           <w:lang w:eastAsia="en-US"/>
         </w:rPr>
-        <w:t xml:space="preserve">Em um projeto </w:t>
-      </w:r>
-      <w:r>
-        <w:rPr>
-          <w:rFonts w:eastAsia="Calibri" w:cs="Arial"/>
-          <w:iCs/>
-          <w:highlight w:val="yellow"/>
-          <w:lang w:eastAsia="en-US"/>
-        </w:rPr>
-        <w:t>open source</w:t>
-      </w:r>
-      <w:r>
-        <w:rPr>
-          <w:rFonts w:eastAsia="Calibri" w:cs="Arial"/>
-          <w:highlight w:val="yellow"/>
-          <w:lang w:eastAsia="en-US"/>
-        </w:rPr>
-        <w:t xml:space="preserve"> existem maiores chances de contribuições da comunidade para o crescimento do projeto e, por consequência, acaba gerando facilidade para os utilizadores do software que terão documentações e uma comunidade para tirar dúvidas.</w:t>
+      </w:pPr>
+      <w:r>
+        <w:rPr>
+          <w:shd w:val="clear" w:color="auto" w:fill="FFFFFF"/>
+        </w:rPr>
+        <w:t xml:space="preserve">A ideia é que o software </w:t>
+      </w:r>
+      <w:r>
+        <w:rPr>
+          <w:shd w:val="clear" w:color="auto" w:fill="FFFFFF"/>
+        </w:rPr>
+        <w:t xml:space="preserve">que será desenvolvido </w:t>
+      </w:r>
+      <w:r>
+        <w:rPr>
+          <w:shd w:val="clear" w:color="auto" w:fill="FFFFFF"/>
+        </w:rPr>
+        <w:t xml:space="preserve">possa </w:t>
+      </w:r>
+      <w:r>
+        <w:rPr>
+          <w:shd w:val="clear" w:color="auto" w:fill="FFFFFF"/>
+        </w:rPr>
+        <w:t>ajudar a todos que estudam e/ou trabalham com desenvolvimento de software embarcado</w:t>
+      </w:r>
+      <w:r>
+        <w:rPr>
+          <w:shd w:val="clear" w:color="auto" w:fill="FFFFFF"/>
+        </w:rPr>
+        <w:t xml:space="preserve"> e que o </w:t>
+      </w:r>
+      <w:r>
+        <w:rPr>
+          <w:shd w:val="clear" w:color="auto" w:fill="FFFFFF"/>
+        </w:rPr>
+        <w:lastRenderedPageBreak/>
+        <w:t>código gerado possa</w:t>
+      </w:r>
+      <w:r>
+        <w:rPr>
+          <w:shd w:val="clear" w:color="auto" w:fill="FFFFFF"/>
+        </w:rPr>
+        <w:t xml:space="preserve"> </w:t>
+      </w:r>
+      <w:r>
+        <w:rPr>
+          <w:shd w:val="clear" w:color="auto" w:fill="FFFFFF"/>
+        </w:rPr>
+        <w:t>ser certificado de acordo com os padrões da AUTOSAR para sistemas críticos (automóveis, aeronaves, equipamentos médicos e etc.)</w:t>
+      </w:r>
+      <w:r>
+        <w:rPr>
+          <w:shd w:val="clear" w:color="auto" w:fill="FFFFFF"/>
+        </w:rPr>
+        <w:t>,</w:t>
+      </w:r>
+      <w:r>
+        <w:rPr>
+          <w:shd w:val="clear" w:color="auto" w:fill="FFFFFF"/>
+        </w:rPr>
+        <w:t xml:space="preserve"> e com isso facilitar os processos de desenvolvimento dos protocolos personalizados e certificação de projetos.</w:t>
       </w:r>
     </w:p>
     <w:p>
@@ -4066,16 +4546,52 @@
       </w:pPr>
       <w:r>
         <w:rPr>
-          <w:shd w:val="clear" w:color="auto" w:fill="FFFFFF"/>
-        </w:rPr>
-        <w:t>A ideia é que o software possa ser certificado de acordo com os padrões da AUTOSAR para sistemas críticos (automóveis, aeronaves, equipamentos médicos e etc.) e com isso facilitar os processos de desenvolvimento dos protocolos personalizados e certificação de projetos</w:t>
-      </w:r>
-      <w:r>
-        <w:rPr>
-          <w:shd w:val="clear" w:color="auto" w:fill="FFFFFF"/>
-        </w:rPr>
-        <w:t>.</w:t>
-      </w:r>
+          <w:rFonts w:eastAsia="Calibri" w:cs="Arial"/>
+          <w:highlight w:val="yellow"/>
+          <w:lang w:eastAsia="en-US"/>
+        </w:rPr>
+        <w:t xml:space="preserve">Em um projeto </w:t>
+      </w:r>
+      <w:r>
+        <w:rPr>
+          <w:rFonts w:eastAsia="Calibri" w:cs="Arial"/>
+          <w:iCs/>
+          <w:highlight w:val="yellow"/>
+          <w:lang w:eastAsia="en-US"/>
+        </w:rPr>
+        <w:t xml:space="preserve">open </w:t>
+      </w:r>
+      <w:proofErr w:type="spellStart"/>
+      <w:r>
+        <w:rPr>
+          <w:rFonts w:eastAsia="Calibri" w:cs="Arial"/>
+          <w:iCs/>
+          <w:highlight w:val="yellow"/>
+          <w:lang w:eastAsia="en-US"/>
+        </w:rPr>
+        <w:t>source</w:t>
+      </w:r>
+      <w:proofErr w:type="spellEnd"/>
+      <w:r>
+        <w:rPr>
+          <w:rFonts w:eastAsia="Calibri" w:cs="Arial"/>
+          <w:highlight w:val="yellow"/>
+          <w:lang w:eastAsia="en-US"/>
+        </w:rPr>
+        <w:t xml:space="preserve"> existem maiores chances de contribuições da comunidade para o crescimento do projeto e, por consequência, acaba gerando facilidade para os utilizadores do software que terão documentações e uma comunidade para tirar dúvidas.</w:t>
+      </w:r>
+    </w:p>
+    <w:p>
+      <w:pPr>
+        <w:widowControl/>
+        <w:autoSpaceDE/>
+        <w:autoSpaceDN/>
+        <w:ind w:left="360" w:firstLine="349"/>
+        <w:rPr>
+          <w:rFonts w:eastAsia="Calibri" w:cs="Arial"/>
+          <w:lang w:eastAsia="en-US"/>
+        </w:rPr>
+      </w:pPr>
     </w:p>
     <w:p>
       <w:pPr>
@@ -4095,7 +4611,6 @@
           <w:rFonts w:eastAsia="Calibri" w:cs="Arial"/>
           <w:lang w:eastAsia="en-US"/>
         </w:rPr>
-        <w:lastRenderedPageBreak/>
         <w:br w:type="page"/>
       </w:r>
     </w:p>
@@ -4107,7 +4622,7 @@
           <w:numId w:val="44"/>
         </w:numPr>
       </w:pPr>
-      <w:bookmarkStart w:id="14" w:name="_Toc456719051"/>
+      <w:bookmarkStart w:id="13" w:name="_Toc456719051"/>
       <w:r>
         <w:lastRenderedPageBreak/>
         <w:t xml:space="preserve"> FUNDAMENTAÇÃO TEÓRICA</w:t>
@@ -4133,7 +4648,7 @@
     </w:p>
     <w:p>
       <w:pPr>
-        <w:pStyle w:val="ListParagraph"/>
+        <w:pStyle w:val="PargrafodaLista"/>
       </w:pPr>
     </w:p>
     <w:p>
@@ -4150,7 +4665,7 @@
     </w:p>
     <w:p>
       <w:pPr>
-        <w:pStyle w:val="ListParagraph"/>
+        <w:pStyle w:val="PargrafodaLista"/>
       </w:pPr>
     </w:p>
     <w:p>
@@ -4227,29 +4742,29 @@
           <w:lang w:eastAsia="en-US"/>
         </w:rPr>
       </w:pPr>
-      <w:bookmarkStart w:id="15" w:name="_Toc406098415"/>
+      <w:bookmarkStart w:id="14" w:name="_Toc406098415"/>
       <w:bookmarkEnd w:id="5"/>
       <w:bookmarkEnd w:id="8"/>
+      <w:bookmarkEnd w:id="13"/>
+      <w:r>
+        <w:rPr>
+          <w:lang w:eastAsia="en-US"/>
+        </w:rPr>
+        <w:br w:type="page"/>
+      </w:r>
+    </w:p>
+    <w:p>
+      <w:pPr>
+        <w:pStyle w:val="Ttulo1"/>
+        <w:rPr>
+          <w:rFonts w:eastAsia="Calibri" w:cs="Arial"/>
+          <w:lang w:eastAsia="en-US"/>
+        </w:rPr>
+      </w:pPr>
+      <w:bookmarkStart w:id="15" w:name="_Toc406098438"/>
+      <w:bookmarkStart w:id="16" w:name="_Toc423895496"/>
+      <w:bookmarkStart w:id="17" w:name="_Toc456719068"/>
       <w:bookmarkEnd w:id="14"/>
-      <w:r>
-        <w:rPr>
-          <w:lang w:eastAsia="en-US"/>
-        </w:rPr>
-        <w:br w:type="page"/>
-      </w:r>
-    </w:p>
-    <w:p>
-      <w:pPr>
-        <w:pStyle w:val="Heading1"/>
-        <w:rPr>
-          <w:rFonts w:eastAsia="Calibri" w:cs="Arial"/>
-          <w:lang w:eastAsia="en-US"/>
-        </w:rPr>
-      </w:pPr>
-      <w:bookmarkStart w:id="16" w:name="_Toc406098438"/>
-      <w:bookmarkStart w:id="17" w:name="_Toc423895496"/>
-      <w:bookmarkStart w:id="18" w:name="_Toc456719068"/>
-      <w:bookmarkEnd w:id="15"/>
       <w:r>
         <w:rPr>
           <w:rFonts w:eastAsia="Calibri" w:cs="Arial"/>
@@ -4258,9 +4773,9 @@
         <w:lastRenderedPageBreak/>
         <w:t>REFERÊNCIAS</w:t>
       </w:r>
+      <w:bookmarkEnd w:id="15"/>
       <w:bookmarkEnd w:id="16"/>
       <w:bookmarkEnd w:id="17"/>
-      <w:bookmarkEnd w:id="18"/>
     </w:p>
     <w:p>
       <w:pPr>
@@ -4918,7 +5433,7 @@
 </file>
 
 <file path=word/endnotes.xml><?xml version="1.0" encoding="utf-8"?>
-<w:endnotes xmlns:wpc="http://schemas.microsoft.com/office/word/2010/wordprocessingCanvas" xmlns:cx="http://schemas.microsoft.com/office/drawing/2014/chartex" xmlns:cx1="http://schemas.microsoft.com/office/drawing/2015/9/8/chartex" xmlns:mc="http://schemas.openxmlformats.org/markup-compatibility/2006" xmlns:o="urn:schemas-microsoft-com:office:office" xmlns:r="http://schemas.openxmlformats.org/officeDocument/2006/relationships" xmlns:m="http://schemas.openxmlformats.org/officeDocument/2006/math" xmlns:v="urn:schemas-microsoft-com:vml" xmlns:wp14="http://schemas.microsoft.com/office/word/2010/wordprocessingDrawing" xmlns:wp="http://schemas.openxmlformats.org/drawingml/2006/wordprocessingDrawing" xmlns:w10="urn:schemas-microsoft-com:office:word" xmlns:w="http://schemas.openxmlformats.org/wordprocessingml/2006/main" xmlns:w14="http://schemas.microsoft.com/office/word/2010/wordml" xmlns:w15="http://schemas.microsoft.com/office/word/2012/wordml" xmlns:w16se="http://schemas.microsoft.com/office/word/2015/wordml/symex" xmlns:wpg="http://schemas.microsoft.com/office/word/2010/wordprocessingGroup" xmlns:wpi="http://schemas.microsoft.com/office/word/2010/wordprocessingInk" xmlns:wne="http://schemas.microsoft.com/office/word/2006/wordml" xmlns:wps="http://schemas.microsoft.com/office/word/2010/wordprocessingShape" mc:Ignorable="w14 w15 w16se wp14">
+<w:endnotes xmlns:wpc="http://schemas.microsoft.com/office/word/2010/wordprocessingCanvas" xmlns:cx="http://schemas.microsoft.com/office/drawing/2014/chartex" xmlns:cx1="http://schemas.microsoft.com/office/drawing/2015/9/8/chartex" xmlns:cx2="http://schemas.microsoft.com/office/drawing/2015/10/21/chartex" xmlns:cx3="http://schemas.microsoft.com/office/drawing/2016/5/9/chartex" xmlns:cx4="http://schemas.microsoft.com/office/drawing/2016/5/10/chartex" xmlns:cx5="http://schemas.microsoft.com/office/drawing/2016/5/11/chartex" xmlns:cx6="http://schemas.microsoft.com/office/drawing/2016/5/12/chartex" xmlns:cx7="http://schemas.microsoft.com/office/drawing/2016/5/13/chartex" xmlns:cx8="http://schemas.microsoft.com/office/drawing/2016/5/14/chartex" xmlns:mc="http://schemas.openxmlformats.org/markup-compatibility/2006" xmlns:aink="http://schemas.microsoft.com/office/drawing/2016/ink" xmlns:am3d="http://schemas.microsoft.com/office/drawing/2017/model3d" xmlns:o="urn:schemas-microsoft-com:office:office" xmlns:r="http://schemas.openxmlformats.org/officeDocument/2006/relationships" xmlns:m="http://schemas.openxmlformats.org/officeDocument/2006/math" xmlns:v="urn:schemas-microsoft-com:vml" xmlns:wp14="http://schemas.microsoft.com/office/word/2010/wordprocessingDrawing" xmlns:wp="http://schemas.openxmlformats.org/drawingml/2006/wordprocessingDrawing" xmlns:w10="urn:schemas-microsoft-com:office:word" xmlns:w="http://schemas.openxmlformats.org/wordprocessingml/2006/main" xmlns:w14="http://schemas.microsoft.com/office/word/2010/wordml" xmlns:w15="http://schemas.microsoft.com/office/word/2012/wordml" xmlns:w16cex="http://schemas.microsoft.com/office/word/2018/wordml/cex" xmlns:w16cid="http://schemas.microsoft.com/office/word/2016/wordml/cid" xmlns:w16="http://schemas.microsoft.com/office/word/2018/wordml" xmlns:w16sdtdh="http://schemas.microsoft.com/office/word/2020/wordml/sdtdatahash" xmlns:w16se="http://schemas.microsoft.com/office/word/2015/wordml/symex" xmlns:wpg="http://schemas.microsoft.com/office/word/2010/wordprocessingGroup" xmlns:wpi="http://schemas.microsoft.com/office/word/2010/wordprocessingInk" xmlns:wne="http://schemas.microsoft.com/office/word/2006/wordml" xmlns:wps="http://schemas.microsoft.com/office/word/2010/wordprocessingShape" mc:Ignorable="w14 w15 w16se w16cid w16 w16cex w16sdtdh wp14">
   <w:endnote w:type="separator" w:id="-1">
     <w:p>
       <w:r>
@@ -4937,7 +5452,7 @@
 </file>
 
 <file path=word/footnotes.xml><?xml version="1.0" encoding="utf-8"?>
-<w:footnotes xmlns:wpc="http://schemas.microsoft.com/office/word/2010/wordprocessingCanvas" xmlns:cx="http://schemas.microsoft.com/office/drawing/2014/chartex" xmlns:cx1="http://schemas.microsoft.com/office/drawing/2015/9/8/chartex" xmlns:mc="http://schemas.openxmlformats.org/markup-compatibility/2006" xmlns:o="urn:schemas-microsoft-com:office:office" xmlns:r="http://schemas.openxmlformats.org/officeDocument/2006/relationships" xmlns:m="http://schemas.openxmlformats.org/officeDocument/2006/math" xmlns:v="urn:schemas-microsoft-com:vml" xmlns:wp14="http://schemas.microsoft.com/office/word/2010/wordprocessingDrawing" xmlns:wp="http://schemas.openxmlformats.org/drawingml/2006/wordprocessingDrawing" xmlns:w10="urn:schemas-microsoft-com:office:word" xmlns:w="http://schemas.openxmlformats.org/wordprocessingml/2006/main" xmlns:w14="http://schemas.microsoft.com/office/word/2010/wordml" xmlns:w15="http://schemas.microsoft.com/office/word/2012/wordml" xmlns:w16se="http://schemas.microsoft.com/office/word/2015/wordml/symex" xmlns:wpg="http://schemas.microsoft.com/office/word/2010/wordprocessingGroup" xmlns:wpi="http://schemas.microsoft.com/office/word/2010/wordprocessingInk" xmlns:wne="http://schemas.microsoft.com/office/word/2006/wordml" xmlns:wps="http://schemas.microsoft.com/office/word/2010/wordprocessingShape" mc:Ignorable="w14 w15 w16se wp14">
+<w:footnotes xmlns:wpc="http://schemas.microsoft.com/office/word/2010/wordprocessingCanvas" xmlns:cx="http://schemas.microsoft.com/office/drawing/2014/chartex" xmlns:cx1="http://schemas.microsoft.com/office/drawing/2015/9/8/chartex" xmlns:cx2="http://schemas.microsoft.com/office/drawing/2015/10/21/chartex" xmlns:cx3="http://schemas.microsoft.com/office/drawing/2016/5/9/chartex" xmlns:cx4="http://schemas.microsoft.com/office/drawing/2016/5/10/chartex" xmlns:cx5="http://schemas.microsoft.com/office/drawing/2016/5/11/chartex" xmlns:cx6="http://schemas.microsoft.com/office/drawing/2016/5/12/chartex" xmlns:cx7="http://schemas.microsoft.com/office/drawing/2016/5/13/chartex" xmlns:cx8="http://schemas.microsoft.com/office/drawing/2016/5/14/chartex" xmlns:mc="http://schemas.openxmlformats.org/markup-compatibility/2006" xmlns:aink="http://schemas.microsoft.com/office/drawing/2016/ink" xmlns:am3d="http://schemas.microsoft.com/office/drawing/2017/model3d" xmlns:o="urn:schemas-microsoft-com:office:office" xmlns:r="http://schemas.openxmlformats.org/officeDocument/2006/relationships" xmlns:m="http://schemas.openxmlformats.org/officeDocument/2006/math" xmlns:v="urn:schemas-microsoft-com:vml" xmlns:wp14="http://schemas.microsoft.com/office/word/2010/wordprocessingDrawing" xmlns:wp="http://schemas.openxmlformats.org/drawingml/2006/wordprocessingDrawing" xmlns:w10="urn:schemas-microsoft-com:office:word" xmlns:w="http://schemas.openxmlformats.org/wordprocessingml/2006/main" xmlns:w14="http://schemas.microsoft.com/office/word/2010/wordml" xmlns:w15="http://schemas.microsoft.com/office/word/2012/wordml" xmlns:w16cex="http://schemas.microsoft.com/office/word/2018/wordml/cex" xmlns:w16cid="http://schemas.microsoft.com/office/word/2016/wordml/cid" xmlns:w16="http://schemas.microsoft.com/office/word/2018/wordml" xmlns:w16sdtdh="http://schemas.microsoft.com/office/word/2020/wordml/sdtdatahash" xmlns:w16se="http://schemas.microsoft.com/office/word/2015/wordml/symex" xmlns:wpg="http://schemas.microsoft.com/office/word/2010/wordprocessingGroup" xmlns:wpi="http://schemas.microsoft.com/office/word/2010/wordprocessingInk" xmlns:wne="http://schemas.microsoft.com/office/word/2006/wordml" xmlns:wps="http://schemas.microsoft.com/office/word/2010/wordprocessingShape" mc:Ignorable="w14 w15 w16se w16cid w16 w16cex w16sdtdh wp14">
   <w:footnote w:type="separator" w:id="-1">
     <w:p>
       <w:r>
@@ -4956,16 +5471,16 @@
 </file>
 
 <file path=word/header1.xml><?xml version="1.0" encoding="utf-8"?>
-<w:hdr xmlns:wpc="http://schemas.microsoft.com/office/word/2010/wordprocessingCanvas" xmlns:cx="http://schemas.microsoft.com/office/drawing/2014/chartex" xmlns:cx1="http://schemas.microsoft.com/office/drawing/2015/9/8/chartex" xmlns:mc="http://schemas.openxmlformats.org/markup-compatibility/2006" xmlns:o="urn:schemas-microsoft-com:office:office" xmlns:r="http://schemas.openxmlformats.org/officeDocument/2006/relationships" xmlns:m="http://schemas.openxmlformats.org/officeDocument/2006/math" xmlns:v="urn:schemas-microsoft-com:vml" xmlns:wp14="http://schemas.microsoft.com/office/word/2010/wordprocessingDrawing" xmlns:wp="http://schemas.openxmlformats.org/drawingml/2006/wordprocessingDrawing" xmlns:w10="urn:schemas-microsoft-com:office:word" xmlns:w="http://schemas.openxmlformats.org/wordprocessingml/2006/main" xmlns:w14="http://schemas.microsoft.com/office/word/2010/wordml" xmlns:w15="http://schemas.microsoft.com/office/word/2012/wordml" xmlns:w16se="http://schemas.microsoft.com/office/word/2015/wordml/symex" xmlns:wpg="http://schemas.microsoft.com/office/word/2010/wordprocessingGroup" xmlns:wpi="http://schemas.microsoft.com/office/word/2010/wordprocessingInk" xmlns:wne="http://schemas.microsoft.com/office/word/2006/wordml" xmlns:wps="http://schemas.microsoft.com/office/word/2010/wordprocessingShape" mc:Ignorable="w14 w15 w16se wp14">
+<w:hdr xmlns:wpc="http://schemas.microsoft.com/office/word/2010/wordprocessingCanvas" xmlns:cx="http://schemas.microsoft.com/office/drawing/2014/chartex" xmlns:cx1="http://schemas.microsoft.com/office/drawing/2015/9/8/chartex" xmlns:cx2="http://schemas.microsoft.com/office/drawing/2015/10/21/chartex" xmlns:cx3="http://schemas.microsoft.com/office/drawing/2016/5/9/chartex" xmlns:cx4="http://schemas.microsoft.com/office/drawing/2016/5/10/chartex" xmlns:cx5="http://schemas.microsoft.com/office/drawing/2016/5/11/chartex" xmlns:cx6="http://schemas.microsoft.com/office/drawing/2016/5/12/chartex" xmlns:cx7="http://schemas.microsoft.com/office/drawing/2016/5/13/chartex" xmlns:cx8="http://schemas.microsoft.com/office/drawing/2016/5/14/chartex" xmlns:mc="http://schemas.openxmlformats.org/markup-compatibility/2006" xmlns:aink="http://schemas.microsoft.com/office/drawing/2016/ink" xmlns:am3d="http://schemas.microsoft.com/office/drawing/2017/model3d" xmlns:o="urn:schemas-microsoft-com:office:office" xmlns:r="http://schemas.openxmlformats.org/officeDocument/2006/relationships" xmlns:m="http://schemas.openxmlformats.org/officeDocument/2006/math" xmlns:v="urn:schemas-microsoft-com:vml" xmlns:wp14="http://schemas.microsoft.com/office/word/2010/wordprocessingDrawing" xmlns:wp="http://schemas.openxmlformats.org/drawingml/2006/wordprocessingDrawing" xmlns:w10="urn:schemas-microsoft-com:office:word" xmlns:w="http://schemas.openxmlformats.org/wordprocessingml/2006/main" xmlns:w14="http://schemas.microsoft.com/office/word/2010/wordml" xmlns:w15="http://schemas.microsoft.com/office/word/2012/wordml" xmlns:w16cex="http://schemas.microsoft.com/office/word/2018/wordml/cex" xmlns:w16cid="http://schemas.microsoft.com/office/word/2016/wordml/cid" xmlns:w16="http://schemas.microsoft.com/office/word/2018/wordml" xmlns:w16sdtdh="http://schemas.microsoft.com/office/word/2020/wordml/sdtdatahash" xmlns:w16se="http://schemas.microsoft.com/office/word/2015/wordml/symex" xmlns:wpg="http://schemas.microsoft.com/office/word/2010/wordprocessingGroup" xmlns:wpi="http://schemas.microsoft.com/office/word/2010/wordprocessingInk" xmlns:wne="http://schemas.microsoft.com/office/word/2006/wordml" xmlns:wps="http://schemas.microsoft.com/office/word/2010/wordprocessingShape" mc:Ignorable="w14 w15 w16se w16cid w16 w16cex w16sdtdh wp14">
   <w:p>
     <w:pPr>
-      <w:pStyle w:val="Header"/>
+      <w:pStyle w:val="Cabealho"/>
       <w:jc w:val="right"/>
     </w:pPr>
   </w:p>
   <w:p>
     <w:pPr>
-      <w:pStyle w:val="Header"/>
+      <w:pStyle w:val="Cabealho"/>
       <w:jc w:val="right"/>
     </w:pPr>
   </w:p>
@@ -4973,23 +5488,23 @@
 </file>
 
 <file path=word/header2.xml><?xml version="1.0" encoding="utf-8"?>
-<w:hdr xmlns:wpc="http://schemas.microsoft.com/office/word/2010/wordprocessingCanvas" xmlns:cx="http://schemas.microsoft.com/office/drawing/2014/chartex" xmlns:cx1="http://schemas.microsoft.com/office/drawing/2015/9/8/chartex" xmlns:mc="http://schemas.openxmlformats.org/markup-compatibility/2006" xmlns:o="urn:schemas-microsoft-com:office:office" xmlns:r="http://schemas.openxmlformats.org/officeDocument/2006/relationships" xmlns:m="http://schemas.openxmlformats.org/officeDocument/2006/math" xmlns:v="urn:schemas-microsoft-com:vml" xmlns:wp14="http://schemas.microsoft.com/office/word/2010/wordprocessingDrawing" xmlns:wp="http://schemas.openxmlformats.org/drawingml/2006/wordprocessingDrawing" xmlns:w10="urn:schemas-microsoft-com:office:word" xmlns:w="http://schemas.openxmlformats.org/wordprocessingml/2006/main" xmlns:w14="http://schemas.microsoft.com/office/word/2010/wordml" xmlns:w15="http://schemas.microsoft.com/office/word/2012/wordml" xmlns:w16se="http://schemas.microsoft.com/office/word/2015/wordml/symex" xmlns:wpg="http://schemas.microsoft.com/office/word/2010/wordprocessingGroup" xmlns:wpi="http://schemas.microsoft.com/office/word/2010/wordprocessingInk" xmlns:wne="http://schemas.microsoft.com/office/word/2006/wordml" xmlns:wps="http://schemas.microsoft.com/office/word/2010/wordprocessingShape" mc:Ignorable="w14 w15 w16se wp14">
+<w:hdr xmlns:wpc="http://schemas.microsoft.com/office/word/2010/wordprocessingCanvas" xmlns:cx="http://schemas.microsoft.com/office/drawing/2014/chartex" xmlns:cx1="http://schemas.microsoft.com/office/drawing/2015/9/8/chartex" xmlns:cx2="http://schemas.microsoft.com/office/drawing/2015/10/21/chartex" xmlns:cx3="http://schemas.microsoft.com/office/drawing/2016/5/9/chartex" xmlns:cx4="http://schemas.microsoft.com/office/drawing/2016/5/10/chartex" xmlns:cx5="http://schemas.microsoft.com/office/drawing/2016/5/11/chartex" xmlns:cx6="http://schemas.microsoft.com/office/drawing/2016/5/12/chartex" xmlns:cx7="http://schemas.microsoft.com/office/drawing/2016/5/13/chartex" xmlns:cx8="http://schemas.microsoft.com/office/drawing/2016/5/14/chartex" xmlns:mc="http://schemas.openxmlformats.org/markup-compatibility/2006" xmlns:aink="http://schemas.microsoft.com/office/drawing/2016/ink" xmlns:am3d="http://schemas.microsoft.com/office/drawing/2017/model3d" xmlns:o="urn:schemas-microsoft-com:office:office" xmlns:r="http://schemas.openxmlformats.org/officeDocument/2006/relationships" xmlns:m="http://schemas.openxmlformats.org/officeDocument/2006/math" xmlns:v="urn:schemas-microsoft-com:vml" xmlns:wp14="http://schemas.microsoft.com/office/word/2010/wordprocessingDrawing" xmlns:wp="http://schemas.openxmlformats.org/drawingml/2006/wordprocessingDrawing" xmlns:w10="urn:schemas-microsoft-com:office:word" xmlns:w="http://schemas.openxmlformats.org/wordprocessingml/2006/main" xmlns:w14="http://schemas.microsoft.com/office/word/2010/wordml" xmlns:w15="http://schemas.microsoft.com/office/word/2012/wordml" xmlns:w16cex="http://schemas.microsoft.com/office/word/2018/wordml/cex" xmlns:w16cid="http://schemas.microsoft.com/office/word/2016/wordml/cid" xmlns:w16="http://schemas.microsoft.com/office/word/2018/wordml" xmlns:w16sdtdh="http://schemas.microsoft.com/office/word/2020/wordml/sdtdatahash" xmlns:w16se="http://schemas.microsoft.com/office/word/2015/wordml/symex" xmlns:wpg="http://schemas.microsoft.com/office/word/2010/wordprocessingGroup" xmlns:wpi="http://schemas.microsoft.com/office/word/2010/wordprocessingInk" xmlns:wne="http://schemas.microsoft.com/office/word/2006/wordml" xmlns:wps="http://schemas.microsoft.com/office/word/2010/wordprocessingShape" mc:Ignorable="w14 w15 w16se w16cid w16 w16cex w16sdtdh wp14">
   <w:p>
     <w:pPr>
-      <w:pStyle w:val="Header"/>
+      <w:pStyle w:val="Cabealho"/>
       <w:jc w:val="right"/>
     </w:pPr>
   </w:p>
   <w:p>
     <w:pPr>
-      <w:pStyle w:val="Header"/>
+      <w:pStyle w:val="Cabealho"/>
     </w:pPr>
   </w:p>
 </w:hdr>
 </file>
 
 <file path=word/header3.xml><?xml version="1.0" encoding="utf-8"?>
-<w:hdr xmlns:wpc="http://schemas.microsoft.com/office/word/2010/wordprocessingCanvas" xmlns:cx="http://schemas.microsoft.com/office/drawing/2014/chartex" xmlns:cx1="http://schemas.microsoft.com/office/drawing/2015/9/8/chartex" xmlns:mc="http://schemas.openxmlformats.org/markup-compatibility/2006" xmlns:o="urn:schemas-microsoft-com:office:office" xmlns:r="http://schemas.openxmlformats.org/officeDocument/2006/relationships" xmlns:m="http://schemas.openxmlformats.org/officeDocument/2006/math" xmlns:v="urn:schemas-microsoft-com:vml" xmlns:wp14="http://schemas.microsoft.com/office/word/2010/wordprocessingDrawing" xmlns:wp="http://schemas.openxmlformats.org/drawingml/2006/wordprocessingDrawing" xmlns:w10="urn:schemas-microsoft-com:office:word" xmlns:w="http://schemas.openxmlformats.org/wordprocessingml/2006/main" xmlns:w14="http://schemas.microsoft.com/office/word/2010/wordml" xmlns:w15="http://schemas.microsoft.com/office/word/2012/wordml" xmlns:w16se="http://schemas.microsoft.com/office/word/2015/wordml/symex" xmlns:wpg="http://schemas.microsoft.com/office/word/2010/wordprocessingGroup" xmlns:wpi="http://schemas.microsoft.com/office/word/2010/wordprocessingInk" xmlns:wne="http://schemas.microsoft.com/office/word/2006/wordml" xmlns:wps="http://schemas.microsoft.com/office/word/2010/wordprocessingShape" mc:Ignorable="w14 w15 w16se wp14">
+<w:hdr xmlns:wpc="http://schemas.microsoft.com/office/word/2010/wordprocessingCanvas" xmlns:cx="http://schemas.microsoft.com/office/drawing/2014/chartex" xmlns:cx1="http://schemas.microsoft.com/office/drawing/2015/9/8/chartex" xmlns:cx2="http://schemas.microsoft.com/office/drawing/2015/10/21/chartex" xmlns:cx3="http://schemas.microsoft.com/office/drawing/2016/5/9/chartex" xmlns:cx4="http://schemas.microsoft.com/office/drawing/2016/5/10/chartex" xmlns:cx5="http://schemas.microsoft.com/office/drawing/2016/5/11/chartex" xmlns:cx6="http://schemas.microsoft.com/office/drawing/2016/5/12/chartex" xmlns:cx7="http://schemas.microsoft.com/office/drawing/2016/5/13/chartex" xmlns:cx8="http://schemas.microsoft.com/office/drawing/2016/5/14/chartex" xmlns:mc="http://schemas.openxmlformats.org/markup-compatibility/2006" xmlns:aink="http://schemas.microsoft.com/office/drawing/2016/ink" xmlns:am3d="http://schemas.microsoft.com/office/drawing/2017/model3d" xmlns:o="urn:schemas-microsoft-com:office:office" xmlns:r="http://schemas.openxmlformats.org/officeDocument/2006/relationships" xmlns:m="http://schemas.openxmlformats.org/officeDocument/2006/math" xmlns:v="urn:schemas-microsoft-com:vml" xmlns:wp14="http://schemas.microsoft.com/office/word/2010/wordprocessingDrawing" xmlns:wp="http://schemas.openxmlformats.org/drawingml/2006/wordprocessingDrawing" xmlns:w10="urn:schemas-microsoft-com:office:word" xmlns:w="http://schemas.openxmlformats.org/wordprocessingml/2006/main" xmlns:w14="http://schemas.microsoft.com/office/word/2010/wordml" xmlns:w15="http://schemas.microsoft.com/office/word/2012/wordml" xmlns:w16cex="http://schemas.microsoft.com/office/word/2018/wordml/cex" xmlns:w16cid="http://schemas.microsoft.com/office/word/2016/wordml/cid" xmlns:w16="http://schemas.microsoft.com/office/word/2018/wordml" xmlns:w16sdtdh="http://schemas.microsoft.com/office/word/2020/wordml/sdtdatahash" xmlns:w16se="http://schemas.microsoft.com/office/word/2015/wordml/symex" xmlns:wpg="http://schemas.microsoft.com/office/word/2010/wordprocessingGroup" xmlns:wpi="http://schemas.microsoft.com/office/word/2010/wordprocessingInk" xmlns:wne="http://schemas.microsoft.com/office/word/2006/wordml" xmlns:wps="http://schemas.microsoft.com/office/word/2010/wordprocessingShape" mc:Ignorable="w14 w15 w16se w16cid w16 w16cex w16sdtdh wp14">
   <w:sdt>
     <w:sdtPr>
       <w:id w:val="-1076434792"/>
@@ -5002,7 +5517,7 @@
     <w:sdtContent>
       <w:p>
         <w:pPr>
-          <w:pStyle w:val="Header"/>
+          <w:pStyle w:val="Cabealho"/>
           <w:jc w:val="right"/>
         </w:pPr>
         <w:r>
@@ -5028,7 +5543,7 @@
   </w:sdt>
   <w:p>
     <w:pPr>
-      <w:pStyle w:val="Header"/>
+      <w:pStyle w:val="Cabealho"/>
       <w:jc w:val="right"/>
     </w:pPr>
   </w:p>
@@ -5036,7 +5551,7 @@
 </file>
 
 <file path=word/numbering.xml><?xml version="1.0" encoding="utf-8"?>
-<w:numbering xmlns:wpc="http://schemas.microsoft.com/office/word/2010/wordprocessingCanvas" xmlns:cx="http://schemas.microsoft.com/office/drawing/2014/chartex" xmlns:cx1="http://schemas.microsoft.com/office/drawing/2015/9/8/chartex" xmlns:mc="http://schemas.openxmlformats.org/markup-compatibility/2006" xmlns:o="urn:schemas-microsoft-com:office:office" xmlns:r="http://schemas.openxmlformats.org/officeDocument/2006/relationships" xmlns:m="http://schemas.openxmlformats.org/officeDocument/2006/math" xmlns:v="urn:schemas-microsoft-com:vml" xmlns:wp14="http://schemas.microsoft.com/office/word/2010/wordprocessingDrawing" xmlns:wp="http://schemas.openxmlformats.org/drawingml/2006/wordprocessingDrawing" xmlns:w10="urn:schemas-microsoft-com:office:word" xmlns:w="http://schemas.openxmlformats.org/wordprocessingml/2006/main" xmlns:w14="http://schemas.microsoft.com/office/word/2010/wordml" xmlns:w15="http://schemas.microsoft.com/office/word/2012/wordml" xmlns:w16se="http://schemas.microsoft.com/office/word/2015/wordml/symex" xmlns:wpg="http://schemas.microsoft.com/office/word/2010/wordprocessingGroup" xmlns:wpi="http://schemas.microsoft.com/office/word/2010/wordprocessingInk" xmlns:wne="http://schemas.microsoft.com/office/word/2006/wordml" xmlns:wps="http://schemas.microsoft.com/office/word/2010/wordprocessingShape" mc:Ignorable="w14 w15 w16se wp14">
+<w:numbering xmlns:wpc="http://schemas.microsoft.com/office/word/2010/wordprocessingCanvas" xmlns:cx="http://schemas.microsoft.com/office/drawing/2014/chartex" xmlns:cx1="http://schemas.microsoft.com/office/drawing/2015/9/8/chartex" xmlns:cx2="http://schemas.microsoft.com/office/drawing/2015/10/21/chartex" xmlns:cx3="http://schemas.microsoft.com/office/drawing/2016/5/9/chartex" xmlns:cx4="http://schemas.microsoft.com/office/drawing/2016/5/10/chartex" xmlns:cx5="http://schemas.microsoft.com/office/drawing/2016/5/11/chartex" xmlns:cx6="http://schemas.microsoft.com/office/drawing/2016/5/12/chartex" xmlns:cx7="http://schemas.microsoft.com/office/drawing/2016/5/13/chartex" xmlns:cx8="http://schemas.microsoft.com/office/drawing/2016/5/14/chartex" xmlns:mc="http://schemas.openxmlformats.org/markup-compatibility/2006" xmlns:aink="http://schemas.microsoft.com/office/drawing/2016/ink" xmlns:am3d="http://schemas.microsoft.com/office/drawing/2017/model3d" xmlns:o="urn:schemas-microsoft-com:office:office" xmlns:r="http://schemas.openxmlformats.org/officeDocument/2006/relationships" xmlns:m="http://schemas.openxmlformats.org/officeDocument/2006/math" xmlns:v="urn:schemas-microsoft-com:vml" xmlns:wp14="http://schemas.microsoft.com/office/word/2010/wordprocessingDrawing" xmlns:wp="http://schemas.openxmlformats.org/drawingml/2006/wordprocessingDrawing" xmlns:w10="urn:schemas-microsoft-com:office:word" xmlns:w="http://schemas.openxmlformats.org/wordprocessingml/2006/main" xmlns:w14="http://schemas.microsoft.com/office/word/2010/wordml" xmlns:w15="http://schemas.microsoft.com/office/word/2012/wordml" xmlns:w16cex="http://schemas.microsoft.com/office/word/2018/wordml/cex" xmlns:w16cid="http://schemas.microsoft.com/office/word/2016/wordml/cid" xmlns:w16="http://schemas.microsoft.com/office/word/2018/wordml" xmlns:w16sdtdh="http://schemas.microsoft.com/office/word/2020/wordml/sdtdatahash" xmlns:w16se="http://schemas.microsoft.com/office/word/2015/wordml/symex" xmlns:wpg="http://schemas.microsoft.com/office/word/2010/wordprocessingGroup" xmlns:wpi="http://schemas.microsoft.com/office/word/2010/wordprocessingInk" xmlns:wne="http://schemas.microsoft.com/office/word/2006/wordml" xmlns:wps="http://schemas.microsoft.com/office/word/2010/wordprocessingShape" mc:Ignorable="w14 w15 w16se w16cid w16 w16cex w16sdtdh wp14">
   <w:abstractNum w:abstractNumId="0" w15:restartNumberingAfterBreak="0">
     <w:nsid w:val="00CC3E40"/>
     <w:multiLevelType w:val="hybridMultilevel"/>
@@ -10089,7 +10604,7 @@
 </file>
 
 <file path=word/styles.xml><?xml version="1.0" encoding="utf-8"?>
-<w:styles xmlns:mc="http://schemas.openxmlformats.org/markup-compatibility/2006" xmlns:r="http://schemas.openxmlformats.org/officeDocument/2006/relationships" xmlns:w="http://schemas.openxmlformats.org/wordprocessingml/2006/main" xmlns:w14="http://schemas.microsoft.com/office/word/2010/wordml" xmlns:w15="http://schemas.microsoft.com/office/word/2012/wordml" xmlns:w16se="http://schemas.microsoft.com/office/word/2015/wordml/symex" mc:Ignorable="w14 w15 w16se">
+<w:styles xmlns:mc="http://schemas.openxmlformats.org/markup-compatibility/2006" xmlns:r="http://schemas.openxmlformats.org/officeDocument/2006/relationships" xmlns:w="http://schemas.openxmlformats.org/wordprocessingml/2006/main" xmlns:w14="http://schemas.microsoft.com/office/word/2010/wordml" xmlns:w15="http://schemas.microsoft.com/office/word/2012/wordml" xmlns:w16cex="http://schemas.microsoft.com/office/word/2018/wordml/cex" xmlns:w16cid="http://schemas.microsoft.com/office/word/2016/wordml/cid" xmlns:w16="http://schemas.microsoft.com/office/word/2018/wordml" xmlns:w16sdtdh="http://schemas.microsoft.com/office/word/2020/wordml/sdtdatahash" xmlns:w16se="http://schemas.microsoft.com/office/word/2015/wordml/symex" mc:Ignorable="w14 w15 w16se w16cid w16 w16cex w16sdtdh">
   <w:docDefaults>
     <w:rPrDefault>
       <w:rPr>
@@ -10099,7 +10614,7 @@
     </w:rPrDefault>
     <w:pPrDefault/>
   </w:docDefaults>
-  <w:latentStyles w:defLockedState="0" w:defUIPriority="99" w:defSemiHidden="0" w:defUnhideWhenUsed="0" w:defQFormat="0" w:count="371">
+  <w:latentStyles w:defLockedState="0" w:defUIPriority="99" w:defSemiHidden="0" w:defUnhideWhenUsed="0" w:defQFormat="0" w:count="376">
     <w:lsdException w:name="Normal" w:uiPriority="0" w:qFormat="1"/>
     <w:lsdException w:name="heading 1" w:uiPriority="9" w:qFormat="1"/>
     <w:lsdException w:name="heading 2" w:uiPriority="0" w:qFormat="1"/>
@@ -10205,7 +10720,6 @@
     <w:lsdException w:name="HTML Sample" w:semiHidden="1" w:unhideWhenUsed="1"/>
     <w:lsdException w:name="HTML Typewriter" w:semiHidden="1" w:unhideWhenUsed="1"/>
     <w:lsdException w:name="HTML Variable" w:semiHidden="1" w:unhideWhenUsed="1"/>
-    <w:lsdException w:name="Normal Table" w:semiHidden="1" w:unhideWhenUsed="1"/>
     <w:lsdException w:name="annotation subject" w:semiHidden="1" w:unhideWhenUsed="1"/>
     <w:lsdException w:name="No List" w:semiHidden="1" w:unhideWhenUsed="1"/>
     <w:lsdException w:name="Outline List 1" w:semiHidden="1" w:unhideWhenUsed="1"/>
@@ -10248,11 +10762,8 @@
     <w:lsdException w:name="Table Contemporary" w:semiHidden="1" w:unhideWhenUsed="1"/>
     <w:lsdException w:name="Table Elegant" w:semiHidden="1" w:unhideWhenUsed="1"/>
     <w:lsdException w:name="Table Professional" w:semiHidden="1" w:unhideWhenUsed="1"/>
-    <w:lsdException w:name="Table Subtle 1" w:semiHidden="1" w:unhideWhenUsed="1"/>
     <w:lsdException w:name="Table Subtle 2" w:semiHidden="1" w:unhideWhenUsed="1"/>
     <w:lsdException w:name="Table Web 1" w:semiHidden="1" w:unhideWhenUsed="1"/>
-    <w:lsdException w:name="Table Web 2" w:semiHidden="1" w:unhideWhenUsed="1"/>
-    <w:lsdException w:name="Table Web 3" w:semiHidden="1" w:unhideWhenUsed="1"/>
     <w:lsdException w:name="Balloon Text" w:semiHidden="1" w:unhideWhenUsed="1"/>
     <w:lsdException w:name="Table Grid" w:uiPriority="59"/>
     <w:lsdException w:name="Table Theme" w:semiHidden="1" w:unhideWhenUsed="1"/>
@@ -10471,6 +10982,11 @@
     <w:lsdException w:name="List Table 5 Dark Accent 6" w:uiPriority="50"/>
     <w:lsdException w:name="List Table 6 Colorful Accent 6" w:uiPriority="51"/>
     <w:lsdException w:name="List Table 7 Colorful Accent 6" w:uiPriority="52"/>
+    <w:lsdException w:name="Mention" w:semiHidden="1" w:unhideWhenUsed="1"/>
+    <w:lsdException w:name="Smart Hyperlink" w:semiHidden="1" w:unhideWhenUsed="1"/>
+    <w:lsdException w:name="Hashtag" w:semiHidden="1" w:unhideWhenUsed="1"/>
+    <w:lsdException w:name="Unresolved Mention" w:semiHidden="1" w:unhideWhenUsed="1"/>
+    <w:lsdException w:name="Smart Link" w:semiHidden="1" w:unhideWhenUsed="1"/>
   </w:latentStyles>
   <w:style w:type="paragraph" w:default="1" w:styleId="Normal">
     <w:name w:val="Normal"/>
@@ -10490,11 +11006,11 @@
       <w:szCs w:val="24"/>
     </w:rPr>
   </w:style>
-  <w:style w:type="paragraph" w:styleId="Heading1">
+  <w:style w:type="paragraph" w:styleId="Ttulo1">
     <w:name w:val="heading 1"/>
     <w:basedOn w:val="Normal"/>
     <w:next w:val="Normal"/>
-    <w:link w:val="Heading1Char"/>
+    <w:link w:val="Ttulo1Char"/>
     <w:uiPriority w:val="9"/>
     <w:qFormat/>
     <w:rsid w:val="007C3CA7"/>
@@ -10513,7 +11029,7 @@
       <w:bCs/>
     </w:rPr>
   </w:style>
-  <w:style w:type="paragraph" w:styleId="Heading2">
+  <w:style w:type="paragraph" w:styleId="Ttulo2">
     <w:name w:val="heading 2"/>
     <w:basedOn w:val="Normal"/>
     <w:next w:val="Normal"/>
@@ -10536,11 +11052,11 @@
       <w:lang w:eastAsia="en-US"/>
     </w:rPr>
   </w:style>
-  <w:style w:type="paragraph" w:styleId="Heading3">
+  <w:style w:type="paragraph" w:styleId="Ttulo3">
     <w:name w:val="heading 3"/>
     <w:basedOn w:val="Normal"/>
     <w:next w:val="Normal"/>
-    <w:link w:val="Heading3Char"/>
+    <w:link w:val="Ttulo3Char"/>
     <w:uiPriority w:val="9"/>
     <w:unhideWhenUsed/>
     <w:qFormat/>
@@ -10558,11 +11074,11 @@
       <w:bCs/>
     </w:rPr>
   </w:style>
-  <w:style w:type="paragraph" w:styleId="Heading4">
+  <w:style w:type="paragraph" w:styleId="Ttulo4">
     <w:name w:val="heading 4"/>
     <w:basedOn w:val="Normal"/>
     <w:next w:val="Normal"/>
-    <w:link w:val="Heading4Char"/>
+    <w:link w:val="Ttulo4Char"/>
     <w:uiPriority w:val="9"/>
     <w:unhideWhenUsed/>
     <w:qFormat/>
@@ -10579,11 +11095,11 @@
       <w:iCs/>
     </w:rPr>
   </w:style>
-  <w:style w:type="paragraph" w:styleId="Heading5">
+  <w:style w:type="paragraph" w:styleId="Ttulo5">
     <w:name w:val="heading 5"/>
     <w:basedOn w:val="Normal"/>
     <w:next w:val="Normal"/>
-    <w:link w:val="Heading5Char"/>
+    <w:link w:val="Ttulo5Char"/>
     <w:uiPriority w:val="9"/>
     <w:unhideWhenUsed/>
     <w:qFormat/>
@@ -10599,13 +11115,13 @@
       <w:i/>
     </w:rPr>
   </w:style>
-  <w:style w:type="character" w:default="1" w:styleId="DefaultParagraphFont">
+  <w:style w:type="character" w:default="1" w:styleId="Fontepargpadro">
     <w:name w:val="Default Paragraph Font"/>
     <w:uiPriority w:val="1"/>
     <w:semiHidden/>
     <w:unhideWhenUsed/>
   </w:style>
-  <w:style w:type="table" w:default="1" w:styleId="TableNormal">
+  <w:style w:type="table" w:default="1" w:styleId="Tabelanormal">
     <w:name w:val="Normal Table"/>
     <w:uiPriority w:val="99"/>
     <w:semiHidden/>
@@ -10620,13 +11136,13 @@
       </w:tblCellMar>
     </w:tblPr>
   </w:style>
-  <w:style w:type="numbering" w:default="1" w:styleId="NoList">
+  <w:style w:type="numbering" w:default="1" w:styleId="Semlista">
     <w:name w:val="No List"/>
     <w:uiPriority w:val="99"/>
     <w:semiHidden/>
     <w:unhideWhenUsed/>
   </w:style>
-  <w:style w:type="paragraph" w:styleId="BodyTextIndent">
+  <w:style w:type="paragraph" w:styleId="Recuodecorpodetexto">
     <w:name w:val="Body Text Indent"/>
     <w:basedOn w:val="Normal"/>
     <w:semiHidden/>
@@ -10638,7 +11154,7 @@
       <w:spacing w:after="200"/>
     </w:pPr>
   </w:style>
-  <w:style w:type="paragraph" w:styleId="BodyText">
+  <w:style w:type="paragraph" w:styleId="Corpodetexto">
     <w:name w:val="Body Text"/>
     <w:basedOn w:val="Normal"/>
     <w:semiHidden/>
@@ -10649,7 +11165,7 @@
       <w:autoSpaceDN/>
     </w:pPr>
   </w:style>
-  <w:style w:type="paragraph" w:styleId="BodyTextIndent2">
+  <w:style w:type="paragraph" w:styleId="Recuodecorpodetexto2">
     <w:name w:val="Body Text Indent 2"/>
     <w:basedOn w:val="Normal"/>
     <w:semiHidden/>
@@ -10664,7 +11180,7 @@
   </w:style>
   <w:style w:type="character" w:customStyle="1" w:styleId="apple-style-span">
     <w:name w:val="apple-style-span"/>
-    <w:basedOn w:val="DefaultParagraphFont"/>
+    <w:basedOn w:val="Fontepargpadro"/>
     <w:rsid w:val="00464EE6"/>
   </w:style>
   <w:style w:type="paragraph" w:styleId="NormalWeb">
@@ -10679,10 +11195,10 @@
       <w:spacing w:before="100" w:beforeAutospacing="1" w:after="100" w:afterAutospacing="1"/>
     </w:pPr>
   </w:style>
-  <w:style w:type="paragraph" w:styleId="BodyText2">
+  <w:style w:type="paragraph" w:styleId="Corpodetexto2">
     <w:name w:val="Body Text 2"/>
     <w:basedOn w:val="Normal"/>
-    <w:link w:val="BodyText2Char"/>
+    <w:link w:val="Corpodetexto2Char"/>
     <w:semiHidden/>
     <w:rsid w:val="00960F51"/>
     <w:pPr>
@@ -10692,9 +11208,9 @@
       <w:spacing w:after="120" w:line="480" w:lineRule="auto"/>
     </w:pPr>
   </w:style>
-  <w:style w:type="character" w:customStyle="1" w:styleId="BodyText2Char">
-    <w:name w:val="Body Text 2 Char"/>
-    <w:link w:val="BodyText2"/>
+  <w:style w:type="character" w:customStyle="1" w:styleId="Corpodetexto2Char">
+    <w:name w:val="Corpo de texto 2 Char"/>
+    <w:link w:val="Corpodetexto2"/>
     <w:semiHidden/>
     <w:rsid w:val="00960F51"/>
     <w:rPr>
@@ -10703,11 +11219,11 @@
       <w:szCs w:val="24"/>
     </w:rPr>
   </w:style>
-  <w:style w:type="paragraph" w:styleId="Subtitle">
+  <w:style w:type="paragraph" w:styleId="Subttulo">
     <w:name w:val="Subtitle"/>
     <w:basedOn w:val="Normal"/>
     <w:next w:val="Normal"/>
-    <w:link w:val="SubtitleChar"/>
+    <w:link w:val="SubttuloChar"/>
     <w:uiPriority w:val="11"/>
     <w:qFormat/>
     <w:rsid w:val="009B1EEC"/>
@@ -10720,9 +11236,9 @@
       <w:rFonts w:ascii="Cambria" w:hAnsi="Cambria"/>
     </w:rPr>
   </w:style>
-  <w:style w:type="character" w:customStyle="1" w:styleId="SubtitleChar">
-    <w:name w:val="Subtitle Char"/>
-    <w:link w:val="Subtitle"/>
+  <w:style w:type="character" w:customStyle="1" w:styleId="SubttuloChar">
+    <w:name w:val="Subtítulo Char"/>
+    <w:link w:val="Subttulo"/>
     <w:uiPriority w:val="11"/>
     <w:rsid w:val="009B1EEC"/>
     <w:rPr>
@@ -10731,9 +11247,9 @@
       <w:szCs w:val="24"/>
     </w:rPr>
   </w:style>
-  <w:style w:type="paragraph" w:styleId="TOCHeading">
+  <w:style w:type="paragraph" w:styleId="CabealhodoSumrio">
     <w:name w:val="TOC Heading"/>
-    <w:basedOn w:val="Heading1"/>
+    <w:basedOn w:val="Ttulo1"/>
     <w:next w:val="Normal"/>
     <w:uiPriority w:val="39"/>
     <w:unhideWhenUsed/>
@@ -10751,7 +11267,7 @@
       <w:szCs w:val="28"/>
     </w:rPr>
   </w:style>
-  <w:style w:type="paragraph" w:styleId="TOC1">
+  <w:style w:type="paragraph" w:styleId="Sumrio1">
     <w:name w:val="toc 1"/>
     <w:basedOn w:val="Normal"/>
     <w:next w:val="Normal"/>
@@ -10774,7 +11290,7 @@
       <w:caps/>
     </w:rPr>
   </w:style>
-  <w:style w:type="paragraph" w:styleId="TOC2">
+  <w:style w:type="paragraph" w:styleId="Sumrio2">
     <w:name w:val="toc 2"/>
     <w:basedOn w:val="Normal"/>
     <w:next w:val="Normal"/>
@@ -10817,11 +11333,11 @@
       <w:jc w:val="center"/>
     </w:pPr>
   </w:style>
-  <w:style w:type="paragraph" w:styleId="Caption">
+  <w:style w:type="paragraph" w:styleId="Legenda">
     <w:name w:val="caption"/>
     <w:basedOn w:val="Normal"/>
     <w:next w:val="Normal"/>
-    <w:link w:val="CaptionChar"/>
+    <w:link w:val="LegendaChar"/>
     <w:qFormat/>
     <w:rsid w:val="002B6B67"/>
     <w:pPr>
@@ -10839,10 +11355,10 @@
       <w:szCs w:val="28"/>
     </w:rPr>
   </w:style>
-  <w:style w:type="paragraph" w:styleId="Header">
+  <w:style w:type="paragraph" w:styleId="Cabealho">
     <w:name w:val="header"/>
     <w:basedOn w:val="Normal"/>
-    <w:link w:val="HeaderChar"/>
+    <w:link w:val="CabealhoChar"/>
     <w:uiPriority w:val="99"/>
     <w:unhideWhenUsed/>
     <w:rsid w:val="00876EDF"/>
@@ -10853,9 +11369,9 @@
       </w:tabs>
     </w:pPr>
   </w:style>
-  <w:style w:type="character" w:customStyle="1" w:styleId="HeaderChar">
-    <w:name w:val="Header Char"/>
-    <w:link w:val="Header"/>
+  <w:style w:type="character" w:customStyle="1" w:styleId="CabealhoChar">
+    <w:name w:val="Cabeçalho Char"/>
+    <w:link w:val="Cabealho"/>
     <w:uiPriority w:val="99"/>
     <w:rsid w:val="00876EDF"/>
     <w:rPr>
@@ -10864,10 +11380,10 @@
       <w:szCs w:val="24"/>
     </w:rPr>
   </w:style>
-  <w:style w:type="paragraph" w:styleId="Footer">
+  <w:style w:type="paragraph" w:styleId="Rodap">
     <w:name w:val="footer"/>
     <w:basedOn w:val="Normal"/>
-    <w:link w:val="FooterChar"/>
+    <w:link w:val="RodapChar"/>
     <w:uiPriority w:val="99"/>
     <w:unhideWhenUsed/>
     <w:rsid w:val="00876EDF"/>
@@ -10878,9 +11394,9 @@
       </w:tabs>
     </w:pPr>
   </w:style>
-  <w:style w:type="character" w:customStyle="1" w:styleId="FooterChar">
-    <w:name w:val="Footer Char"/>
-    <w:link w:val="Footer"/>
+  <w:style w:type="character" w:customStyle="1" w:styleId="RodapChar">
+    <w:name w:val="Rodapé Char"/>
+    <w:link w:val="Rodap"/>
     <w:uiPriority w:val="99"/>
     <w:rsid w:val="00876EDF"/>
     <w:rPr>
@@ -10889,7 +11405,7 @@
       <w:szCs w:val="24"/>
     </w:rPr>
   </w:style>
-  <w:style w:type="paragraph" w:styleId="TOC3">
+  <w:style w:type="paragraph" w:styleId="Sumrio3">
     <w:name w:val="toc 3"/>
     <w:basedOn w:val="Normal"/>
     <w:next w:val="Normal"/>
@@ -10907,10 +11423,10 @@
       <w:szCs w:val="20"/>
     </w:rPr>
   </w:style>
-  <w:style w:type="paragraph" w:styleId="BalloonText">
+  <w:style w:type="paragraph" w:styleId="Textodebalo">
     <w:name w:val="Balloon Text"/>
     <w:basedOn w:val="Normal"/>
-    <w:link w:val="BalloonTextChar"/>
+    <w:link w:val="TextodebaloChar"/>
     <w:uiPriority w:val="99"/>
     <w:semiHidden/>
     <w:unhideWhenUsed/>
@@ -10921,9 +11437,9 @@
       <w:szCs w:val="16"/>
     </w:rPr>
   </w:style>
-  <w:style w:type="character" w:customStyle="1" w:styleId="BalloonTextChar">
-    <w:name w:val="Balloon Text Char"/>
-    <w:link w:val="BalloonText"/>
+  <w:style w:type="character" w:customStyle="1" w:styleId="TextodebaloChar">
+    <w:name w:val="Texto de balão Char"/>
+    <w:link w:val="Textodebalo"/>
     <w:uiPriority w:val="99"/>
     <w:semiHidden/>
     <w:rsid w:val="00CF2454"/>
@@ -10941,9 +11457,9 @@
     <w:name w:val="ft13"/>
     <w:rsid w:val="00A4344F"/>
   </w:style>
-  <w:style w:type="character" w:customStyle="1" w:styleId="Heading1Char">
-    <w:name w:val="Heading 1 Char"/>
-    <w:link w:val="Heading1"/>
+  <w:style w:type="character" w:customStyle="1" w:styleId="Ttulo1Char">
+    <w:name w:val="Título 1 Char"/>
+    <w:link w:val="Ttulo1"/>
     <w:uiPriority w:val="9"/>
     <w:rsid w:val="007C3CA7"/>
     <w:rPr>
@@ -10971,7 +11487,7 @@
   </w:style>
   <w:style w:type="paragraph" w:customStyle="1" w:styleId="Referncias">
     <w:name w:val="Referências"/>
-    <w:basedOn w:val="BodyText"/>
+    <w:basedOn w:val="Corpodetexto"/>
     <w:rsid w:val="00B70531"/>
     <w:pPr>
       <w:spacing w:line="240" w:lineRule="auto"/>
@@ -10984,9 +11500,9 @@
       <w:lang w:eastAsia="en-US"/>
     </w:rPr>
   </w:style>
-  <w:style w:type="character" w:styleId="CommentReference">
+  <w:style w:type="character" w:styleId="Refdecomentrio">
     <w:name w:val="annotation reference"/>
-    <w:basedOn w:val="DefaultParagraphFont"/>
+    <w:basedOn w:val="Fontepargpadro"/>
     <w:uiPriority w:val="99"/>
     <w:semiHidden/>
     <w:unhideWhenUsed/>
@@ -10996,10 +11512,10 @@
       <w:szCs w:val="16"/>
     </w:rPr>
   </w:style>
-  <w:style w:type="paragraph" w:styleId="CommentText">
+  <w:style w:type="paragraph" w:styleId="Textodecomentrio">
     <w:name w:val="annotation text"/>
     <w:basedOn w:val="Normal"/>
-    <w:link w:val="CommentTextChar"/>
+    <w:link w:val="TextodecomentrioChar"/>
     <w:uiPriority w:val="99"/>
     <w:semiHidden/>
     <w:unhideWhenUsed/>
@@ -11009,10 +11525,10 @@
       <w:szCs w:val="20"/>
     </w:rPr>
   </w:style>
-  <w:style w:type="character" w:customStyle="1" w:styleId="CommentTextChar">
-    <w:name w:val="Comment Text Char"/>
-    <w:basedOn w:val="DefaultParagraphFont"/>
-    <w:link w:val="CommentText"/>
+  <w:style w:type="character" w:customStyle="1" w:styleId="TextodecomentrioChar">
+    <w:name w:val="Texto de comentário Char"/>
+    <w:basedOn w:val="Fontepargpadro"/>
+    <w:link w:val="Textodecomentrio"/>
     <w:uiPriority w:val="99"/>
     <w:semiHidden/>
     <w:rsid w:val="006D4E8F"/>
@@ -11020,11 +11536,11 @@
       <w:rFonts w:ascii="Times New Roman" w:eastAsia="Times New Roman" w:hAnsi="Times New Roman"/>
     </w:rPr>
   </w:style>
-  <w:style w:type="paragraph" w:styleId="CommentSubject">
+  <w:style w:type="paragraph" w:styleId="Assuntodocomentrio">
     <w:name w:val="annotation subject"/>
-    <w:basedOn w:val="CommentText"/>
-    <w:next w:val="CommentText"/>
-    <w:link w:val="CommentSubjectChar"/>
+    <w:basedOn w:val="Textodecomentrio"/>
+    <w:next w:val="Textodecomentrio"/>
+    <w:link w:val="AssuntodocomentrioChar"/>
     <w:uiPriority w:val="99"/>
     <w:semiHidden/>
     <w:unhideWhenUsed/>
@@ -11034,10 +11550,10 @@
       <w:bCs/>
     </w:rPr>
   </w:style>
-  <w:style w:type="character" w:customStyle="1" w:styleId="CommentSubjectChar">
-    <w:name w:val="Comment Subject Char"/>
-    <w:basedOn w:val="CommentTextChar"/>
-    <w:link w:val="CommentSubject"/>
+  <w:style w:type="character" w:customStyle="1" w:styleId="AssuntodocomentrioChar">
+    <w:name w:val="Assunto do comentário Char"/>
+    <w:basedOn w:val="TextodecomentrioChar"/>
+    <w:link w:val="Assuntodocomentrio"/>
     <w:uiPriority w:val="99"/>
     <w:semiHidden/>
     <w:rsid w:val="006D4E8F"/>
@@ -11047,10 +11563,10 @@
       <w:bCs/>
     </w:rPr>
   </w:style>
-  <w:style w:type="paragraph" w:styleId="ListParagraph">
+  <w:style w:type="paragraph" w:styleId="PargrafodaLista">
     <w:name w:val="List Paragraph"/>
     <w:basedOn w:val="Normal"/>
-    <w:link w:val="ListParagraphChar"/>
+    <w:link w:val="PargrafodaListaChar"/>
     <w:uiPriority w:val="34"/>
     <w:qFormat/>
     <w:rsid w:val="001237D7"/>
@@ -11059,9 +11575,9 @@
       <w:contextualSpacing/>
     </w:pPr>
   </w:style>
-  <w:style w:type="character" w:styleId="Emphasis">
+  <w:style w:type="character" w:styleId="nfase">
     <w:name w:val="Emphasis"/>
-    <w:basedOn w:val="DefaultParagraphFont"/>
+    <w:basedOn w:val="Fontepargpadro"/>
     <w:uiPriority w:val="20"/>
     <w:qFormat/>
     <w:rsid w:val="007C27DF"/>
@@ -11070,7 +11586,7 @@
       <w:iCs/>
     </w:rPr>
   </w:style>
-  <w:style w:type="paragraph" w:styleId="TableofFigures">
+  <w:style w:type="paragraph" w:styleId="ndicedeilustraes">
     <w:name w:val="table of figures"/>
     <w:basedOn w:val="Normal"/>
     <w:next w:val="Normal"/>
@@ -11089,7 +11605,7 @@
       <w:szCs w:val="20"/>
     </w:rPr>
   </w:style>
-  <w:style w:type="paragraph" w:styleId="NoSpacing">
+  <w:style w:type="paragraph" w:styleId="SemEspaamento">
     <w:name w:val="No Spacing"/>
     <w:uiPriority w:val="1"/>
     <w:qFormat/>
@@ -11107,7 +11623,7 @@
       <w:szCs w:val="24"/>
     </w:rPr>
   </w:style>
-  <w:style w:type="paragraph" w:styleId="TOC4">
+  <w:style w:type="paragraph" w:styleId="Sumrio4">
     <w:name w:val="toc 4"/>
     <w:basedOn w:val="Normal"/>
     <w:next w:val="Normal"/>
@@ -11125,7 +11641,7 @@
       <w:szCs w:val="20"/>
     </w:rPr>
   </w:style>
-  <w:style w:type="paragraph" w:styleId="TOC5">
+  <w:style w:type="paragraph" w:styleId="Sumrio5">
     <w:name w:val="toc 5"/>
     <w:basedOn w:val="Normal"/>
     <w:next w:val="Normal"/>
@@ -11143,7 +11659,7 @@
       <w:szCs w:val="20"/>
     </w:rPr>
   </w:style>
-  <w:style w:type="paragraph" w:styleId="TOC6">
+  <w:style w:type="paragraph" w:styleId="Sumrio6">
     <w:name w:val="toc 6"/>
     <w:basedOn w:val="Normal"/>
     <w:next w:val="Normal"/>
@@ -11161,7 +11677,7 @@
       <w:szCs w:val="20"/>
     </w:rPr>
   </w:style>
-  <w:style w:type="paragraph" w:styleId="TOC7">
+  <w:style w:type="paragraph" w:styleId="Sumrio7">
     <w:name w:val="toc 7"/>
     <w:basedOn w:val="Normal"/>
     <w:next w:val="Normal"/>
@@ -11179,7 +11695,7 @@
       <w:szCs w:val="20"/>
     </w:rPr>
   </w:style>
-  <w:style w:type="paragraph" w:styleId="TOC8">
+  <w:style w:type="paragraph" w:styleId="Sumrio8">
     <w:name w:val="toc 8"/>
     <w:basedOn w:val="Normal"/>
     <w:next w:val="Normal"/>
@@ -11197,7 +11713,7 @@
       <w:szCs w:val="20"/>
     </w:rPr>
   </w:style>
-  <w:style w:type="paragraph" w:styleId="TOC9">
+  <w:style w:type="paragraph" w:styleId="Sumrio9">
     <w:name w:val="toc 9"/>
     <w:basedOn w:val="Normal"/>
     <w:next w:val="Normal"/>
@@ -11217,14 +11733,14 @@
   </w:style>
   <w:style w:type="paragraph" w:customStyle="1" w:styleId="Legendatexto">
     <w:name w:val="Legenda_texto"/>
-    <w:basedOn w:val="Caption"/>
+    <w:basedOn w:val="Legenda"/>
     <w:link w:val="LegendatextoChar"/>
     <w:qFormat/>
     <w:rsid w:val="00187C40"/>
   </w:style>
   <w:style w:type="paragraph" w:customStyle="1" w:styleId="Itens">
     <w:name w:val="Itens"/>
-    <w:basedOn w:val="ListParagraph"/>
+    <w:basedOn w:val="PargrafodaLista"/>
     <w:link w:val="ItensChar"/>
     <w:qFormat/>
     <w:rsid w:val="00187C40"/>
@@ -11244,10 +11760,10 @@
       <w:lang w:eastAsia="en-US"/>
     </w:rPr>
   </w:style>
-  <w:style w:type="character" w:customStyle="1" w:styleId="CaptionChar">
-    <w:name w:val="Caption Char"/>
-    <w:basedOn w:val="DefaultParagraphFont"/>
-    <w:link w:val="Caption"/>
+  <w:style w:type="character" w:customStyle="1" w:styleId="LegendaChar">
+    <w:name w:val="Legenda Char"/>
+    <w:basedOn w:val="Fontepargpadro"/>
+    <w:link w:val="Legenda"/>
     <w:rsid w:val="002B6B67"/>
     <w:rPr>
       <w:rFonts w:ascii="Arial" w:eastAsia="Times New Roman" w:hAnsi="Arial"/>
@@ -11258,7 +11774,7 @@
   </w:style>
   <w:style w:type="character" w:customStyle="1" w:styleId="LegendatextoChar">
     <w:name w:val="Legenda_texto Char"/>
-    <w:basedOn w:val="CaptionChar"/>
+    <w:basedOn w:val="LegendaChar"/>
     <w:link w:val="Legendatexto"/>
     <w:rsid w:val="00187C40"/>
     <w:rPr>
@@ -11269,10 +11785,10 @@
       <w:szCs w:val="28"/>
     </w:rPr>
   </w:style>
-  <w:style w:type="character" w:customStyle="1" w:styleId="ListParagraphChar">
-    <w:name w:val="List Paragraph Char"/>
-    <w:basedOn w:val="DefaultParagraphFont"/>
-    <w:link w:val="ListParagraph"/>
+  <w:style w:type="character" w:customStyle="1" w:styleId="PargrafodaListaChar">
+    <w:name w:val="Parágrafo da Lista Char"/>
+    <w:basedOn w:val="Fontepargpadro"/>
+    <w:link w:val="PargrafodaLista"/>
     <w:uiPriority w:val="34"/>
     <w:rsid w:val="00187C40"/>
     <w:rPr>
@@ -11283,7 +11799,7 @@
   </w:style>
   <w:style w:type="character" w:customStyle="1" w:styleId="ItensChar">
     <w:name w:val="Itens Char"/>
-    <w:basedOn w:val="ListParagraphChar"/>
+    <w:basedOn w:val="PargrafodaListaChar"/>
     <w:link w:val="Itens"/>
     <w:rsid w:val="00187C40"/>
     <w:rPr>
@@ -11293,10 +11809,10 @@
       <w:lang w:eastAsia="en-US"/>
     </w:rPr>
   </w:style>
-  <w:style w:type="paragraph" w:styleId="DocumentMap">
+  <w:style w:type="paragraph" w:styleId="MapadoDocumento">
     <w:name w:val="Document Map"/>
     <w:basedOn w:val="Normal"/>
-    <w:link w:val="DocumentMapChar"/>
+    <w:link w:val="MapadoDocumentoChar"/>
     <w:uiPriority w:val="99"/>
     <w:semiHidden/>
     <w:unhideWhenUsed/>
@@ -11310,10 +11826,10 @@
       <w:szCs w:val="16"/>
     </w:rPr>
   </w:style>
-  <w:style w:type="character" w:customStyle="1" w:styleId="DocumentMapChar">
-    <w:name w:val="Document Map Char"/>
-    <w:basedOn w:val="DefaultParagraphFont"/>
-    <w:link w:val="DocumentMap"/>
+  <w:style w:type="character" w:customStyle="1" w:styleId="MapadoDocumentoChar">
+    <w:name w:val="Mapa do Documento Char"/>
+    <w:basedOn w:val="Fontepargpadro"/>
+    <w:link w:val="MapadoDocumento"/>
     <w:uiPriority w:val="99"/>
     <w:semiHidden/>
     <w:rsid w:val="003A39B4"/>
@@ -11323,9 +11839,9 @@
       <w:szCs w:val="16"/>
     </w:rPr>
   </w:style>
-  <w:style w:type="character" w:styleId="PlaceholderText">
+  <w:style w:type="character" w:styleId="TextodoEspaoReservado">
     <w:name w:val="Placeholder Text"/>
-    <w:basedOn w:val="DefaultParagraphFont"/>
+    <w:basedOn w:val="Fontepargpadro"/>
     <w:uiPriority w:val="99"/>
     <w:semiHidden/>
     <w:rsid w:val="00F05E2F"/>
@@ -11333,10 +11849,10 @@
       <w:color w:val="808080"/>
     </w:rPr>
   </w:style>
-  <w:style w:type="character" w:styleId="Strong">
+  <w:style w:type="character" w:styleId="Forte">
     <w:name w:val="Strong"/>
     <w:aliases w:val="Titulo 3"/>
-    <w:basedOn w:val="DefaultParagraphFont"/>
+    <w:basedOn w:val="Fontepargpadro"/>
     <w:uiPriority w:val="22"/>
     <w:qFormat/>
     <w:rsid w:val="006F7964"/>
@@ -11362,10 +11878,10 @@
       <w:sz w:val="28"/>
     </w:rPr>
   </w:style>
-  <w:style w:type="character" w:customStyle="1" w:styleId="Heading3Char">
-    <w:name w:val="Heading 3 Char"/>
-    <w:basedOn w:val="DefaultParagraphFont"/>
-    <w:link w:val="Heading3"/>
+  <w:style w:type="character" w:customStyle="1" w:styleId="Ttulo3Char">
+    <w:name w:val="Título 3 Char"/>
+    <w:basedOn w:val="Fontepargpadro"/>
+    <w:link w:val="Ttulo3"/>
     <w:uiPriority w:val="9"/>
     <w:rsid w:val="00F863FF"/>
     <w:rPr>
@@ -11376,10 +11892,10 @@
       <w:szCs w:val="24"/>
     </w:rPr>
   </w:style>
-  <w:style w:type="character" w:customStyle="1" w:styleId="Heading4Char">
-    <w:name w:val="Heading 4 Char"/>
-    <w:basedOn w:val="DefaultParagraphFont"/>
-    <w:link w:val="Heading4"/>
+  <w:style w:type="character" w:customStyle="1" w:styleId="Ttulo4Char">
+    <w:name w:val="Título 4 Char"/>
+    <w:basedOn w:val="Fontepargpadro"/>
+    <w:link w:val="Ttulo4"/>
     <w:uiPriority w:val="9"/>
     <w:rsid w:val="00F863FF"/>
     <w:rPr>
@@ -11390,10 +11906,10 @@
       <w:szCs w:val="24"/>
     </w:rPr>
   </w:style>
-  <w:style w:type="character" w:customStyle="1" w:styleId="Heading5Char">
-    <w:name w:val="Heading 5 Char"/>
-    <w:basedOn w:val="DefaultParagraphFont"/>
-    <w:link w:val="Heading5"/>
+  <w:style w:type="character" w:customStyle="1" w:styleId="Ttulo5Char">
+    <w:name w:val="Título 5 Char"/>
+    <w:basedOn w:val="Fontepargpadro"/>
+    <w:link w:val="Ttulo5"/>
     <w:uiPriority w:val="9"/>
     <w:rsid w:val="00F863FF"/>
     <w:rPr>
@@ -11405,7 +11921,7 @@
   </w:style>
   <w:style w:type="paragraph" w:customStyle="1" w:styleId="Ttulo1Numerado">
     <w:name w:val="Título 1 Numerado"/>
-    <w:basedOn w:val="Heading1"/>
+    <w:basedOn w:val="Ttulo1"/>
     <w:link w:val="Ttulo1NumeradoChar"/>
     <w:qFormat/>
     <w:rsid w:val="007C3CA7"/>
@@ -11418,7 +11934,7 @@
   </w:style>
   <w:style w:type="character" w:customStyle="1" w:styleId="Ttulo1NumeradoChar">
     <w:name w:val="Título 1 Numerado Char"/>
-    <w:basedOn w:val="Heading1Char"/>
+    <w:basedOn w:val="Ttulo1Char"/>
     <w:link w:val="Ttulo1Numerado"/>
     <w:rsid w:val="007C3CA7"/>
     <w:rPr>
@@ -11450,7 +11966,7 @@
   </w:style>
   <w:style w:type="character" w:customStyle="1" w:styleId="TextoChar">
     <w:name w:val="Texto Char"/>
-    <w:basedOn w:val="Heading3Char"/>
+    <w:basedOn w:val="Ttulo3Char"/>
     <w:link w:val="Texto"/>
     <w:rsid w:val="00204E93"/>
     <w:rPr>

</xml_diff>

<commit_message>
Adicionando parágrafos nas justificativas
Signed-off-by: Oséias K. Rocha <oseiaskr95@gmail.com>
</commit_message>
<xml_diff>
--- a/docs/TCC_Oséias.docx
+++ b/docs/TCC_Oséias.docx
@@ -806,7 +806,7 @@
         </w:rPr>
         <w:t xml:space="preserve"> ou </w:t>
       </w:r>
-      <w:proofErr w:type="spellStart"/>
+      <w:proofErr w:type="gramStart"/>
       <w:r>
         <w:rPr>
           <w:rFonts w:eastAsia="Calibri" w:cs="Arial"/>
@@ -816,7 +816,7 @@
         </w:rPr>
         <w:t>Dr.Xxxx</w:t>
       </w:r>
-      <w:proofErr w:type="spellEnd"/>
+      <w:proofErr w:type="gramEnd"/>
       <w:r>
         <w:rPr>
           <w:rFonts w:eastAsia="Calibri" w:cs="Arial"/>
@@ -824,116 +824,92 @@
           <w:bCs/>
           <w:lang w:eastAsia="en-US"/>
         </w:rPr>
-        <w:t xml:space="preserve"> </w:t>
-      </w:r>
-      <w:proofErr w:type="spellStart"/>
-      <w:r>
+        <w:t xml:space="preserve"> Xxxx</w:t>
+      </w:r>
+    </w:p>
+    <w:p>
+      <w:pPr>
+        <w:ind w:firstLine="0"/>
+        <w:jc w:val="center"/>
         <w:rPr>
           <w:rFonts w:eastAsia="Calibri" w:cs="Arial"/>
           <w:b/>
           <w:bCs/>
           <w:lang w:eastAsia="en-US"/>
         </w:rPr>
+      </w:pPr>
+      <w:r>
+        <w:rPr>
+          <w:rFonts w:eastAsia="Calibri" w:cs="Arial"/>
+          <w:b/>
+          <w:bCs/>
+          <w:lang w:eastAsia="en-US"/>
+        </w:rPr>
+        <w:t>Co</w:t>
+      </w:r>
+      <w:r>
+        <w:rPr>
+          <w:rFonts w:eastAsia="Calibri" w:cs="Arial"/>
+          <w:b/>
+          <w:bCs/>
+          <w:lang w:eastAsia="en-US"/>
+        </w:rPr>
+        <w:t>orien</w:t>
+      </w:r>
+      <w:r>
+        <w:rPr>
+          <w:rFonts w:eastAsia="Calibri" w:cs="Arial"/>
+          <w:b/>
+          <w:bCs/>
+          <w:lang w:eastAsia="en-US"/>
+        </w:rPr>
+        <w:t>tador</w:t>
+      </w:r>
+      <w:r>
+        <w:rPr>
+          <w:rFonts w:eastAsia="Calibri" w:cs="Arial"/>
+          <w:b/>
+          <w:bCs/>
+          <w:lang w:eastAsia="en-US"/>
+        </w:rPr>
+        <w:t xml:space="preserve"> (a)</w:t>
+      </w:r>
+      <w:r>
+        <w:rPr>
+          <w:rFonts w:eastAsia="Calibri" w:cs="Arial"/>
+          <w:b/>
+          <w:bCs/>
+          <w:lang w:eastAsia="en-US"/>
+        </w:rPr>
+        <w:t xml:space="preserve">: </w:t>
+      </w:r>
+      <w:r>
+        <w:rPr>
+          <w:rFonts w:eastAsia="Calibri" w:cs="Arial"/>
+          <w:b/>
+          <w:bCs/>
+          <w:lang w:eastAsia="en-US"/>
+        </w:rPr>
+        <w:t xml:space="preserve">Prof. Esp. ou Me ou Dr. </w:t>
+      </w:r>
+      <w:r>
+        <w:rPr>
+          <w:rFonts w:eastAsia="Calibri" w:cs="Arial"/>
+          <w:b/>
+          <w:bCs/>
+          <w:lang w:eastAsia="en-US"/>
+        </w:rPr>
         <w:t>Xxxx</w:t>
       </w:r>
-      <w:proofErr w:type="spellEnd"/>
-    </w:p>
-    <w:p>
-      <w:pPr>
-        <w:ind w:firstLine="0"/>
-        <w:jc w:val="center"/>
+      <w:r>
         <w:rPr>
           <w:rFonts w:eastAsia="Calibri" w:cs="Arial"/>
           <w:b/>
           <w:bCs/>
           <w:lang w:eastAsia="en-US"/>
         </w:rPr>
-      </w:pPr>
-      <w:r>
-        <w:rPr>
-          <w:rFonts w:eastAsia="Calibri" w:cs="Arial"/>
-          <w:b/>
-          <w:bCs/>
-          <w:lang w:eastAsia="en-US"/>
-        </w:rPr>
-        <w:t>Co</w:t>
-      </w:r>
-      <w:r>
-        <w:rPr>
-          <w:rFonts w:eastAsia="Calibri" w:cs="Arial"/>
-          <w:b/>
-          <w:bCs/>
-          <w:lang w:eastAsia="en-US"/>
-        </w:rPr>
-        <w:t>orien</w:t>
-      </w:r>
-      <w:r>
-        <w:rPr>
-          <w:rFonts w:eastAsia="Calibri" w:cs="Arial"/>
-          <w:b/>
-          <w:bCs/>
-          <w:lang w:eastAsia="en-US"/>
-        </w:rPr>
-        <w:t>tador</w:t>
-      </w:r>
-      <w:r>
-        <w:rPr>
-          <w:rFonts w:eastAsia="Calibri" w:cs="Arial"/>
-          <w:b/>
-          <w:bCs/>
-          <w:lang w:eastAsia="en-US"/>
-        </w:rPr>
-        <w:t xml:space="preserve"> (a)</w:t>
-      </w:r>
-      <w:r>
-        <w:rPr>
-          <w:rFonts w:eastAsia="Calibri" w:cs="Arial"/>
-          <w:b/>
-          <w:bCs/>
-          <w:lang w:eastAsia="en-US"/>
-        </w:rPr>
-        <w:t xml:space="preserve">: </w:t>
-      </w:r>
-      <w:r>
-        <w:rPr>
-          <w:rFonts w:eastAsia="Calibri" w:cs="Arial"/>
-          <w:b/>
-          <w:bCs/>
-          <w:lang w:eastAsia="en-US"/>
-        </w:rPr>
-        <w:t xml:space="preserve">Prof. Esp. ou Me ou Dr. </w:t>
-      </w:r>
-      <w:proofErr w:type="spellStart"/>
-      <w:r>
-        <w:rPr>
-          <w:rFonts w:eastAsia="Calibri" w:cs="Arial"/>
-          <w:b/>
-          <w:bCs/>
-          <w:lang w:eastAsia="en-US"/>
-        </w:rPr>
-        <w:t>Xxxx</w:t>
-      </w:r>
-      <w:proofErr w:type="spellEnd"/>
-      <w:r>
-        <w:rPr>
-          <w:rFonts w:eastAsia="Calibri" w:cs="Arial"/>
-          <w:b/>
-          <w:bCs/>
-          <w:lang w:eastAsia="en-US"/>
-        </w:rPr>
-        <w:t xml:space="preserve"> </w:t>
-      </w:r>
-      <w:proofErr w:type="spellStart"/>
-      <w:r>
-        <w:rPr>
-          <w:rFonts w:eastAsia="Calibri" w:cs="Arial"/>
-          <w:b/>
-          <w:bCs/>
-          <w:lang w:eastAsia="en-US"/>
-        </w:rPr>
-        <w:t>Xxxx</w:t>
-      </w:r>
-      <w:proofErr w:type="spellEnd"/>
+        <w:t xml:space="preserve"> Xxxx</w:t>
+      </w:r>
     </w:p>
     <w:p>
       <w:pPr>
@@ -1341,9 +1317,59 @@
           <w:bCs/>
           <w:lang w:eastAsia="en-US"/>
         </w:rPr>
-        <w:t xml:space="preserve">Esp. ou Me ou Dr. </w:t>
-      </w:r>
-      <w:proofErr w:type="spellStart"/>
+        <w:t>Esp. ou Me ou Dr. Xxxx Xxxx</w:t>
+      </w:r>
+    </w:p>
+    <w:p>
+      <w:pPr>
+        <w:ind w:firstLine="0"/>
+        <w:jc w:val="center"/>
+        <w:rPr>
+          <w:rFonts w:cs="Arial"/>
+          <w:b/>
+        </w:rPr>
+      </w:pPr>
+    </w:p>
+    <w:p>
+      <w:pPr>
+        <w:ind w:firstLine="0"/>
+        <w:jc w:val="center"/>
+        <w:rPr>
+          <w:rFonts w:cs="Arial"/>
+          <w:b/>
+        </w:rPr>
+      </w:pPr>
+      <w:r>
+        <w:rPr>
+          <w:rFonts w:cs="Arial"/>
+          <w:b/>
+        </w:rPr>
+        <w:t>____________________________________</w:t>
+      </w:r>
+      <w:r>
+        <w:rPr>
+          <w:rFonts w:cs="Arial"/>
+          <w:b/>
+        </w:rPr>
+        <w:t>______</w:t>
+      </w:r>
+    </w:p>
+    <w:p>
+      <w:pPr>
+        <w:ind w:firstLine="0"/>
+        <w:jc w:val="center"/>
+        <w:rPr>
+          <w:rFonts w:cs="Arial"/>
+          <w:b/>
+        </w:rPr>
+      </w:pPr>
+      <w:r>
+        <w:rPr>
+          <w:rFonts w:cs="Arial"/>
+          <w:b/>
+        </w:rPr>
+        <w:t xml:space="preserve">Professor Avaliador: </w:t>
+      </w:r>
       <w:r>
         <w:rPr>
           <w:rFonts w:eastAsia="Calibri" w:cs="Arial"/>
@@ -1351,9 +1377,66 @@
           <w:bCs/>
           <w:lang w:eastAsia="en-US"/>
         </w:rPr>
-        <w:t>Xxxx</w:t>
-      </w:r>
-      <w:proofErr w:type="spellEnd"/>
+        <w:t>Esp. ou Me ou Dr. Xxxx Xxxx</w:t>
+      </w:r>
+    </w:p>
+    <w:p>
+      <w:pPr>
+        <w:ind w:firstLine="0"/>
+        <w:jc w:val="center"/>
+        <w:rPr>
+          <w:rFonts w:cs="Arial"/>
+          <w:b/>
+        </w:rPr>
+      </w:pPr>
+    </w:p>
+    <w:p>
+      <w:pPr>
+        <w:ind w:firstLine="0"/>
+        <w:jc w:val="center"/>
+        <w:rPr>
+          <w:rFonts w:cs="Arial"/>
+          <w:b/>
+        </w:rPr>
+      </w:pPr>
+      <w:r>
+        <w:rPr>
+          <w:rFonts w:cs="Arial"/>
+          <w:b/>
+        </w:rPr>
+        <w:t>__________________________________</w:t>
+      </w:r>
+      <w:r>
+        <w:rPr>
+          <w:rFonts w:cs="Arial"/>
+          <w:b/>
+        </w:rPr>
+        <w:t>______</w:t>
+      </w:r>
+      <w:r>
+        <w:rPr>
+          <w:rFonts w:cs="Arial"/>
+          <w:b/>
+        </w:rPr>
+        <w:t>__</w:t>
+      </w:r>
+    </w:p>
+    <w:p>
+      <w:pPr>
+        <w:ind w:firstLine="0"/>
+        <w:jc w:val="center"/>
+        <w:rPr>
+          <w:rFonts w:cs="Arial"/>
+          <w:b/>
+        </w:rPr>
+      </w:pPr>
+      <w:r>
+        <w:rPr>
+          <w:rFonts w:cs="Arial"/>
+          <w:b/>
+        </w:rPr>
+        <w:t xml:space="preserve">Professor Avaliador: </w:t>
+      </w:r>
       <w:r>
         <w:rPr>
           <w:rFonts w:eastAsia="Calibri" w:cs="Arial"/>
@@ -1361,208 +1444,8 @@
           <w:bCs/>
           <w:lang w:eastAsia="en-US"/>
         </w:rPr>
-        <w:t xml:space="preserve"> </w:t>
-      </w:r>
-      <w:proofErr w:type="spellStart"/>
-      <w:r>
-        <w:rPr>
-          <w:rFonts w:eastAsia="Calibri" w:cs="Arial"/>
-          <w:b/>
-          <w:bCs/>
-          <w:lang w:eastAsia="en-US"/>
-        </w:rPr>
-        <w:t>Xxxx</w:t>
-      </w:r>
-      <w:proofErr w:type="spellEnd"/>
-    </w:p>
-    <w:p>
-      <w:pPr>
-        <w:ind w:firstLine="0"/>
-        <w:jc w:val="center"/>
-        <w:rPr>
-          <w:rFonts w:cs="Arial"/>
-          <w:b/>
-        </w:rPr>
-      </w:pPr>
-    </w:p>
-    <w:p>
-      <w:pPr>
-        <w:ind w:firstLine="0"/>
-        <w:jc w:val="center"/>
-        <w:rPr>
-          <w:rFonts w:cs="Arial"/>
-          <w:b/>
-        </w:rPr>
-      </w:pPr>
-      <w:r>
-        <w:rPr>
-          <w:rFonts w:cs="Arial"/>
-          <w:b/>
-        </w:rPr>
-        <w:t>____________________________________</w:t>
-      </w:r>
-      <w:r>
-        <w:rPr>
-          <w:rFonts w:cs="Arial"/>
-          <w:b/>
-        </w:rPr>
-        <w:t>______</w:t>
-      </w:r>
-    </w:p>
-    <w:p>
-      <w:pPr>
-        <w:ind w:firstLine="0"/>
-        <w:jc w:val="center"/>
-        <w:rPr>
-          <w:rFonts w:cs="Arial"/>
-          <w:b/>
-        </w:rPr>
-      </w:pPr>
-      <w:r>
-        <w:rPr>
-          <w:rFonts w:cs="Arial"/>
-          <w:b/>
-        </w:rPr>
-        <w:t xml:space="preserve">Professor Avaliador: </w:t>
-      </w:r>
-      <w:r>
-        <w:rPr>
-          <w:rFonts w:eastAsia="Calibri" w:cs="Arial"/>
-          <w:b/>
-          <w:bCs/>
-          <w:lang w:eastAsia="en-US"/>
-        </w:rPr>
-        <w:t xml:space="preserve">Esp. ou Me ou Dr. </w:t>
-      </w:r>
-      <w:proofErr w:type="spellStart"/>
-      <w:r>
-        <w:rPr>
-          <w:rFonts w:eastAsia="Calibri" w:cs="Arial"/>
-          <w:b/>
-          <w:bCs/>
-          <w:lang w:eastAsia="en-US"/>
-        </w:rPr>
-        <w:t>Xxxx</w:t>
-      </w:r>
-      <w:proofErr w:type="spellEnd"/>
-      <w:r>
-        <w:rPr>
-          <w:rFonts w:eastAsia="Calibri" w:cs="Arial"/>
-          <w:b/>
-          <w:bCs/>
-          <w:lang w:eastAsia="en-US"/>
-        </w:rPr>
-        <w:t xml:space="preserve"> </w:t>
-      </w:r>
-      <w:proofErr w:type="spellStart"/>
-      <w:r>
-        <w:rPr>
-          <w:rFonts w:eastAsia="Calibri" w:cs="Arial"/>
-          <w:b/>
-          <w:bCs/>
-          <w:lang w:eastAsia="en-US"/>
-        </w:rPr>
-        <w:t>Xxxx</w:t>
-      </w:r>
-      <w:proofErr w:type="spellEnd"/>
-    </w:p>
-    <w:p>
-      <w:pPr>
-        <w:ind w:firstLine="0"/>
-        <w:jc w:val="center"/>
-        <w:rPr>
-          <w:rFonts w:cs="Arial"/>
-          <w:b/>
-        </w:rPr>
-      </w:pPr>
-    </w:p>
-    <w:p>
-      <w:pPr>
-        <w:ind w:firstLine="0"/>
-        <w:jc w:val="center"/>
-        <w:rPr>
-          <w:rFonts w:cs="Arial"/>
-          <w:b/>
-        </w:rPr>
-      </w:pPr>
-      <w:r>
-        <w:rPr>
-          <w:rFonts w:cs="Arial"/>
-          <w:b/>
-        </w:rPr>
-        <w:t>__________________________________</w:t>
-      </w:r>
-      <w:r>
-        <w:rPr>
-          <w:rFonts w:cs="Arial"/>
-          <w:b/>
-        </w:rPr>
-        <w:t>______</w:t>
-      </w:r>
-      <w:r>
-        <w:rPr>
-          <w:rFonts w:cs="Arial"/>
-          <w:b/>
-        </w:rPr>
-        <w:t>__</w:t>
-      </w:r>
-    </w:p>
-    <w:p>
-      <w:pPr>
-        <w:ind w:firstLine="0"/>
-        <w:jc w:val="center"/>
-        <w:rPr>
-          <w:rFonts w:cs="Arial"/>
-          <w:b/>
-        </w:rPr>
-      </w:pPr>
-      <w:r>
-        <w:rPr>
-          <w:rFonts w:cs="Arial"/>
-          <w:b/>
-        </w:rPr>
-        <w:t xml:space="preserve">Professor Avaliador: </w:t>
-      </w:r>
-      <w:r>
-        <w:rPr>
-          <w:rFonts w:eastAsia="Calibri" w:cs="Arial"/>
-          <w:b/>
-          <w:bCs/>
-          <w:lang w:eastAsia="en-US"/>
-        </w:rPr>
-        <w:t xml:space="preserve">Esp. ou Me ou Dr. </w:t>
-      </w:r>
-      <w:proofErr w:type="spellStart"/>
-      <w:r>
-        <w:rPr>
-          <w:rFonts w:eastAsia="Calibri" w:cs="Arial"/>
-          <w:b/>
-          <w:bCs/>
-          <w:lang w:eastAsia="en-US"/>
-        </w:rPr>
-        <w:t>Xxxx</w:t>
-      </w:r>
-      <w:proofErr w:type="spellEnd"/>
-      <w:r>
-        <w:rPr>
-          <w:rFonts w:eastAsia="Calibri" w:cs="Arial"/>
-          <w:b/>
-          <w:bCs/>
-          <w:lang w:eastAsia="en-US"/>
-        </w:rPr>
-        <w:t xml:space="preserve"> </w:t>
-      </w:r>
-      <w:proofErr w:type="spellStart"/>
-      <w:r>
-        <w:rPr>
-          <w:rFonts w:eastAsia="Calibri" w:cs="Arial"/>
-          <w:b/>
-          <w:bCs/>
-          <w:lang w:eastAsia="en-US"/>
-        </w:rPr>
-        <w:t>Xxxx</w:t>
-      </w:r>
-      <w:proofErr w:type="spellEnd"/>
+        <w:t>Esp. ou Me ou Dr. Xxxx Xxxx</w:t>
+      </w:r>
     </w:p>
     <w:p>
       <w:pPr>
@@ -1933,36 +1816,8 @@
           <w:bCs/>
           <w:lang w:eastAsia="en-US"/>
         </w:rPr>
-        <w:t xml:space="preserve">Orientador (a): Prof. Esp. ou Me ou Dr. </w:t>
-      </w:r>
-      <w:proofErr w:type="spellStart"/>
-      <w:r>
-        <w:rPr>
-          <w:rFonts w:eastAsia="Calibri" w:cs="Arial"/>
-          <w:bCs/>
-          <w:lang w:eastAsia="en-US"/>
-        </w:rPr>
-        <w:t>Xxxx</w:t>
-      </w:r>
-      <w:proofErr w:type="spellEnd"/>
-      <w:r>
-        <w:rPr>
-          <w:rFonts w:eastAsia="Calibri" w:cs="Arial"/>
-          <w:bCs/>
-          <w:lang w:eastAsia="en-US"/>
-        </w:rPr>
-        <w:t xml:space="preserve"> </w:t>
-      </w:r>
-      <w:proofErr w:type="spellStart"/>
-      <w:r>
-        <w:rPr>
-          <w:rFonts w:eastAsia="Calibri" w:cs="Arial"/>
-          <w:bCs/>
-          <w:lang w:eastAsia="en-US"/>
-        </w:rPr>
-        <w:t>Xxxx</w:t>
-      </w:r>
-      <w:proofErr w:type="spellEnd"/>
+        <w:t>Orientador (a): Prof. Esp. ou Me ou Dr. Xxxx Xxxx</w:t>
+      </w:r>
     </w:p>
     <w:p>
       <w:pPr>
@@ -2004,7 +1859,6 @@
           <w:szCs w:val="20"/>
         </w:rPr>
       </w:pPr>
-      <w:proofErr w:type="spellStart"/>
       <w:r>
         <w:rPr>
           <w:rFonts w:cs="Arial"/>
@@ -2040,7 +1894,6 @@
         </w:rPr>
         <w:t>É</w:t>
       </w:r>
-      <w:proofErr w:type="spellEnd"/>
       <w:r>
         <w:rPr>
           <w:sz w:val="20"/>
@@ -2132,31 +1985,27 @@
         </w:rPr>
         <w:t xml:space="preserve">Palavras-chave: </w:t>
       </w:r>
-      <w:proofErr w:type="spellStart"/>
       <w:r>
         <w:rPr>
           <w:sz w:val="20"/>
           <w:szCs w:val="20"/>
         </w:rPr>
-        <w:t>Xxxxx</w:t>
-      </w:r>
-      <w:proofErr w:type="spellEnd"/>
+        <w:t>Xxxxx. Xxxxx</w:t>
+      </w:r>
       <w:r>
         <w:rPr>
           <w:sz w:val="20"/>
           <w:szCs w:val="20"/>
         </w:rPr>
-        <w:t xml:space="preserve">. </w:t>
-      </w:r>
-      <w:proofErr w:type="spellStart"/>
+        <w:t>. X</w:t>
+      </w:r>
       <w:r>
         <w:rPr>
           <w:sz w:val="20"/>
           <w:szCs w:val="20"/>
         </w:rPr>
-        <w:t>Xxxxx</w:t>
-      </w:r>
-      <w:proofErr w:type="spellEnd"/>
+        <w:t>xxxx</w:t>
+      </w:r>
       <w:r>
         <w:rPr>
           <w:sz w:val="20"/>
@@ -2164,64 +2013,13 @@
         </w:rPr>
         <w:t xml:space="preserve">. </w:t>
       </w:r>
-      <w:proofErr w:type="spellStart"/>
-      <w:r>
-        <w:rPr>
-          <w:sz w:val="20"/>
-          <w:szCs w:val="20"/>
-        </w:rPr>
-        <w:t>X</w:t>
-      </w:r>
-      <w:r>
-        <w:rPr>
-          <w:sz w:val="20"/>
-          <w:szCs w:val="20"/>
-        </w:rPr>
-        <w:t>xxxx</w:t>
-      </w:r>
-      <w:proofErr w:type="spellEnd"/>
-      <w:r>
-        <w:rPr>
-          <w:sz w:val="20"/>
-          <w:szCs w:val="20"/>
-        </w:rPr>
-        <w:t xml:space="preserve">. </w:t>
-      </w:r>
-      <w:proofErr w:type="spellStart"/>
       <w:r>
         <w:rPr>
           <w:sz w:val="20"/>
           <w:szCs w:val="20"/>
           <w:lang w:val="en-US"/>
         </w:rPr>
-        <w:t>Xxxxx</w:t>
-      </w:r>
-      <w:proofErr w:type="spellEnd"/>
-      <w:r>
-        <w:rPr>
-          <w:sz w:val="20"/>
-          <w:szCs w:val="20"/>
-          <w:lang w:val="en-US"/>
-        </w:rPr>
-        <w:t xml:space="preserve">. </w:t>
-      </w:r>
-      <w:proofErr w:type="spellStart"/>
-      <w:r>
-        <w:rPr>
-          <w:sz w:val="20"/>
-          <w:szCs w:val="20"/>
-          <w:lang w:val="en-US"/>
-        </w:rPr>
-        <w:t>Xxxxx</w:t>
-      </w:r>
-      <w:proofErr w:type="spellEnd"/>
-      <w:r>
-        <w:rPr>
-          <w:sz w:val="20"/>
-          <w:szCs w:val="20"/>
-          <w:lang w:val="en-US"/>
-        </w:rPr>
-        <w:t xml:space="preserve">. </w:t>
+        <w:t xml:space="preserve">Xxxxx. Xxxxx. </w:t>
       </w:r>
     </w:p>
     <w:p>
@@ -2335,11 +2133,9 @@
         <w:ind w:firstLine="0"/>
         <w:jc w:val="right"/>
       </w:pPr>
-      <w:proofErr w:type="spellStart"/>
       <w:r>
         <w:t>Author</w:t>
       </w:r>
-      <w:proofErr w:type="spellEnd"/>
     </w:p>
     <w:p>
       <w:pPr>
@@ -2402,25 +2198,23 @@
           <w:rFonts w:cs="Arial"/>
         </w:rPr>
       </w:pPr>
-      <w:proofErr w:type="spellStart"/>
+      <w:proofErr w:type="gramStart"/>
       <w:r>
         <w:t>Teacher</w:t>
       </w:r>
-      <w:proofErr w:type="spellEnd"/>
-      <w:r>
-        <w:t>(Esp. ou Me ou Dr</w:t>
+      <w:r>
+        <w:t>(</w:t>
+      </w:r>
+      <w:proofErr w:type="gramEnd"/>
+      <w:r>
+        <w:t>Esp. ou Me ou Dr</w:t>
       </w:r>
       <w:r>
         <w:t>.</w:t>
       </w:r>
       <w:r>
-        <w:t xml:space="preserve">) </w:t>
-      </w:r>
-      <w:proofErr w:type="spellStart"/>
-      <w:r>
-        <w:t>Advisor</w:t>
-      </w:r>
-      <w:proofErr w:type="spellEnd"/>
+        <w:t>) Advisor</w:t>
+      </w:r>
     </w:p>
     <w:p>
       <w:pPr>
@@ -2431,21 +2225,12 @@
           <w:lang w:val="en-US"/>
         </w:rPr>
       </w:pPr>
-      <w:proofErr w:type="spellStart"/>
       <w:r>
         <w:rPr>
           <w:rFonts w:cs="Arial"/>
           <w:lang w:val="en-US"/>
         </w:rPr>
-        <w:t>Endereço</w:t>
-      </w:r>
-      <w:proofErr w:type="spellEnd"/>
-      <w:r>
-        <w:rPr>
-          <w:rFonts w:cs="Arial"/>
-          <w:lang w:val="en-US"/>
-        </w:rPr>
-        <w:t xml:space="preserve"> de e-mail</w:t>
+        <w:t>Endereço de e-mail</w:t>
       </w:r>
     </w:p>
     <w:p>
@@ -2479,7 +2264,7 @@
           <w:lang w:val="en-US"/>
         </w:rPr>
       </w:pPr>
-      <w:proofErr w:type="spellStart"/>
+      <w:proofErr w:type="gramStart"/>
       <w:r>
         <w:rPr>
           <w:rFonts w:cs="Arial"/>
@@ -2524,7 +2309,7 @@
         </w:rPr>
         <w:t>It</w:t>
       </w:r>
-      <w:proofErr w:type="spellEnd"/>
+      <w:proofErr w:type="gramEnd"/>
       <w:r>
         <w:rPr>
           <w:rFonts w:cs="Arial"/>
@@ -2634,7 +2419,6 @@
           <w:szCs w:val="20"/>
         </w:rPr>
       </w:pPr>
-      <w:proofErr w:type="spellStart"/>
       <w:r>
         <w:rPr>
           <w:rFonts w:cs="Arial"/>
@@ -2646,7 +2430,21 @@
           <w:shd w:val="clear" w:color="auto" w:fill="FFFFFF"/>
           <w:lang w:val="en-US"/>
         </w:rPr>
-        <w:t>Key-words:</w:t>
+        <w:t>Key-</w:t>
+      </w:r>
+      <w:proofErr w:type="gramStart"/>
+      <w:r>
+        <w:rPr>
+          <w:rFonts w:cs="Arial"/>
+          <w:b/>
+          <w:i/>
+          <w:color w:val="212121"/>
+          <w:sz w:val="20"/>
+          <w:szCs w:val="20"/>
+          <w:shd w:val="clear" w:color="auto" w:fill="FFFFFF"/>
+          <w:lang w:val="en-US"/>
+        </w:rPr>
+        <w:t>words:</w:t>
       </w:r>
       <w:r>
         <w:rPr>
@@ -2656,82 +2454,21 @@
         </w:rPr>
         <w:t>Xxxxx</w:t>
       </w:r>
-      <w:proofErr w:type="spellEnd"/>
+      <w:proofErr w:type="gramEnd"/>
       <w:r>
         <w:rPr>
           <w:sz w:val="20"/>
           <w:szCs w:val="20"/>
           <w:lang w:val="en-US"/>
         </w:rPr>
-        <w:t xml:space="preserve">. </w:t>
-      </w:r>
-      <w:proofErr w:type="spellStart"/>
+        <w:t xml:space="preserve">. Xxxxx xxxxx. </w:t>
+      </w:r>
       <w:r>
         <w:rPr>
           <w:sz w:val="20"/>
           <w:szCs w:val="20"/>
-          <w:lang w:val="en-US"/>
-        </w:rPr>
-        <w:t>Xxxxx</w:t>
-      </w:r>
-      <w:proofErr w:type="spellEnd"/>
-      <w:r>
-        <w:rPr>
-          <w:sz w:val="20"/>
-          <w:szCs w:val="20"/>
-          <w:lang w:val="en-US"/>
-        </w:rPr>
-        <w:t xml:space="preserve"> </w:t>
-      </w:r>
-      <w:proofErr w:type="spellStart"/>
-      <w:r>
-        <w:rPr>
-          <w:sz w:val="20"/>
-          <w:szCs w:val="20"/>
-          <w:lang w:val="en-US"/>
-        </w:rPr>
-        <w:t>xxxxx</w:t>
-      </w:r>
-      <w:proofErr w:type="spellEnd"/>
-      <w:r>
-        <w:rPr>
-          <w:sz w:val="20"/>
-          <w:szCs w:val="20"/>
-          <w:lang w:val="en-US"/>
-        </w:rPr>
-        <w:t xml:space="preserve">. </w:t>
-      </w:r>
-      <w:proofErr w:type="spellStart"/>
-      <w:r>
-        <w:rPr>
-          <w:sz w:val="20"/>
-          <w:szCs w:val="20"/>
-        </w:rPr>
-        <w:t>Xxxxx</w:t>
-      </w:r>
-      <w:proofErr w:type="spellEnd"/>
-      <w:r>
-        <w:rPr>
-          <w:sz w:val="20"/>
-          <w:szCs w:val="20"/>
-        </w:rPr>
-        <w:t xml:space="preserve">. </w:t>
-      </w:r>
-      <w:proofErr w:type="spellStart"/>
-      <w:r>
-        <w:rPr>
-          <w:sz w:val="20"/>
-          <w:szCs w:val="20"/>
-        </w:rPr>
-        <w:t>Xxxxx</w:t>
-      </w:r>
-      <w:proofErr w:type="spellEnd"/>
-      <w:r>
-        <w:rPr>
-          <w:sz w:val="20"/>
-          <w:szCs w:val="20"/>
-        </w:rPr>
-        <w:t>.</w:t>
+        </w:rPr>
+        <w:t>Xxxxx. Xxxxx.</w:t>
       </w:r>
     </w:p>
     <w:p>
@@ -3106,13 +2843,8 @@
       </w:r>
     </w:p>
     <w:p>
-      <w:proofErr w:type="spellStart"/>
-      <w:r>
-        <w:t>Obs</w:t>
-      </w:r>
-      <w:proofErr w:type="spellEnd"/>
-      <w:r>
-        <w:t>: Uma lista por pg.</w:t>
+      <w:r>
+        <w:t>Obs: Uma lista por pg.</w:t>
       </w:r>
     </w:p>
     <w:p>
@@ -3481,74 +3213,99 @@
           <w:iCs/>
           <w:highlight w:val="yellow"/>
         </w:rPr>
-        <w:t>inteligentes(</w:t>
-      </w:r>
-      <w:proofErr w:type="spellStart"/>
+        <w:t>inteligentes(smart)</w:t>
+      </w:r>
+      <w:r>
+        <w:rPr>
+          <w:highlight w:val="yellow"/>
+        </w:rPr>
+        <w:t>, o que significa que são capazes de se comunicar com um dispositivo central e entre si</w:t>
+      </w:r>
+      <w:r>
+        <w:rPr>
+          <w:highlight w:val="yellow"/>
+        </w:rPr>
+        <w:t>,</w:t>
+      </w:r>
+      <w:r>
+        <w:rPr>
+          <w:highlight w:val="yellow"/>
+        </w:rPr>
+        <w:t xml:space="preserve"> em geral</w:t>
+      </w:r>
+      <w:r>
+        <w:rPr>
+          <w:highlight w:val="yellow"/>
+        </w:rPr>
+        <w:t>,</w:t>
+      </w:r>
+      <w:r>
+        <w:rPr>
+          <w:highlight w:val="yellow"/>
+        </w:rPr>
+        <w:t xml:space="preserve"> utilizando redes </w:t>
+      </w:r>
+      <w:r>
+        <w:rPr>
+          <w:highlight w:val="yellow"/>
+        </w:rPr>
+        <w:t>baseadas em</w:t>
+      </w:r>
+      <w:r>
+        <w:rPr>
+          <w:highlight w:val="yellow"/>
+        </w:rPr>
+        <w:t xml:space="preserve"> rádio frequência. Os exemplos são variados, desde eletrodomésticos como ar condicionado, até </w:t>
+      </w:r>
       <w:r>
         <w:rPr>
           <w:iCs/>
           <w:highlight w:val="yellow"/>
         </w:rPr>
-        <w:t>smart</w:t>
-      </w:r>
-      <w:proofErr w:type="spellEnd"/>
+        <w:t xml:space="preserve">relógios </w:t>
+      </w:r>
+      <w:proofErr w:type="gramStart"/>
       <w:r>
         <w:rPr>
           <w:iCs/>
           <w:highlight w:val="yellow"/>
         </w:rPr>
-        <w:t>)</w:t>
-      </w:r>
-      <w:r>
-        <w:rPr>
-          <w:highlight w:val="yellow"/>
-        </w:rPr>
-        <w:t>, o que significa que são capazes de se comunicar com um dispositivo central e entre si</w:t>
-      </w:r>
-      <w:r>
-        <w:rPr>
-          <w:highlight w:val="yellow"/>
-        </w:rPr>
-        <w:t>,</w:t>
-      </w:r>
-      <w:r>
-        <w:rPr>
-          <w:highlight w:val="yellow"/>
-        </w:rPr>
-        <w:t xml:space="preserve"> em geral</w:t>
-      </w:r>
-      <w:r>
-        <w:rPr>
-          <w:highlight w:val="yellow"/>
-        </w:rPr>
-        <w:t>,</w:t>
-      </w:r>
-      <w:r>
-        <w:rPr>
-          <w:highlight w:val="yellow"/>
-        </w:rPr>
-        <w:t xml:space="preserve"> utilizando redes </w:t>
-      </w:r>
-      <w:r>
-        <w:rPr>
-          <w:highlight w:val="yellow"/>
-        </w:rPr>
-        <w:t>baseadas em</w:t>
-      </w:r>
-      <w:r>
-        <w:rPr>
-          <w:highlight w:val="yellow"/>
-        </w:rPr>
-        <w:t xml:space="preserve"> rádio frequência. Os exemplos são variados, desde eletrodomésticos como ar condicionado, até </w:t>
-      </w:r>
+        <w:t>inteligentes(</w:t>
+      </w:r>
+      <w:proofErr w:type="gramEnd"/>
       <w:r>
         <w:rPr>
           <w:iCs/>
           <w:highlight w:val="yellow"/>
         </w:rPr>
-        <w:t>relógios inteligentes(</w:t>
-      </w:r>
-      <w:proofErr w:type="spellStart"/>
+        <w:t>smart watches)</w:t>
+      </w:r>
+      <w:r>
+        <w:rPr>
+          <w:highlight w:val="yellow"/>
+        </w:rPr>
+        <w:t xml:space="preserve">, com o último tendo limitações de bateria e componentes </w:t>
+      </w:r>
+      <w:r>
+        <w:rPr>
+          <w:highlight w:val="yellow"/>
+        </w:rPr>
+        <w:t xml:space="preserve">para processamento </w:t>
+      </w:r>
+      <w:r>
+        <w:rPr>
+          <w:highlight w:val="yellow"/>
+        </w:rPr>
+        <w:t>para consumir a menor quantidade de energia possível.</w:t>
+      </w:r>
+    </w:p>
+    <w:p>
+      <w:r>
+        <w:rPr>
+          <w:highlight w:val="yellow"/>
+        </w:rPr>
+        <w:t xml:space="preserve">A variedade de aplicações de dispositivos </w:t>
+      </w:r>
       <w:r>
         <w:rPr>
           <w:iCs/>
@@ -3556,227 +3313,139 @@
         </w:rPr>
         <w:t>smart</w:t>
       </w:r>
-      <w:proofErr w:type="spellEnd"/>
-      <w:r>
-        <w:rPr>
-          <w:iCs/>
+      <w:r>
+        <w:rPr>
           <w:highlight w:val="yellow"/>
         </w:rPr>
+        <w:t xml:space="preserve"> é imensa</w:t>
+      </w:r>
+      <w:r>
+        <w:rPr>
+          <w:highlight w:val="yellow"/>
+        </w:rPr>
+        <w:t xml:space="preserve">, no geral, as fabricantes os produzem compatíveis apenas com dispositivos que ela mesma produz, ou ainda, de linhas específicas de produtos. Isso se dá pelo desenvolvimento de protocolos de rede fechados e específicos, sejam eles de </w:t>
+      </w:r>
+      <w:r>
+        <w:rPr>
+          <w:highlight w:val="yellow"/>
+        </w:rPr>
+        <w:t>camada</w:t>
+      </w:r>
+      <w:r>
+        <w:rPr>
+          <w:highlight w:val="yellow"/>
+        </w:rPr>
+        <w:t xml:space="preserve"> sete</w:t>
+      </w:r>
+      <w:r>
+        <w:rPr>
+          <w:highlight w:val="yellow"/>
+        </w:rPr>
+        <w:t>(aplicação)</w:t>
+      </w:r>
+      <w:r>
+        <w:rPr>
+          <w:highlight w:val="yellow"/>
+        </w:rPr>
+        <w:t xml:space="preserve"> d</w:t>
+      </w:r>
+      <w:r>
+        <w:rPr>
+          <w:highlight w:val="yellow"/>
+        </w:rPr>
+        <w:t>o</w:t>
+      </w:r>
+      <w:r>
+        <w:rPr>
+          <w:highlight w:val="yellow"/>
+        </w:rPr>
         <w:t xml:space="preserve"> </w:t>
       </w:r>
-      <w:proofErr w:type="spellStart"/>
-      <w:r>
-        <w:rPr>
-          <w:iCs/>
+      <w:r>
+        <w:rPr>
           <w:highlight w:val="yellow"/>
         </w:rPr>
-        <w:t>watches</w:t>
-      </w:r>
-      <w:proofErr w:type="spellEnd"/>
-      <w:r>
-        <w:rPr>
-          <w:iCs/>
+        <w:t xml:space="preserve">modelo </w:t>
+      </w:r>
+      <w:r>
+        <w:rPr>
           <w:highlight w:val="yellow"/>
         </w:rPr>
-        <w:t>)</w:t>
+        <w:t>OSI, ou mais baixo. Esse desenvolvimento fechado geralmente está associado à necessidade de consumir a menor banda e energia possível, o que leva às fabricantes criar</w:t>
       </w:r>
       <w:r>
         <w:rPr>
           <w:highlight w:val="yellow"/>
         </w:rPr>
-        <w:t xml:space="preserve">, com o último tendo limitações de bateria e componentes </w:t>
+        <w:t>em</w:t>
       </w:r>
       <w:r>
         <w:rPr>
           <w:highlight w:val="yellow"/>
         </w:rPr>
-        <w:t xml:space="preserve">para processamento </w:t>
+        <w:t xml:space="preserve"> esses protocolos tão específicos para trafegar apenas informações estritamente necessárias.</w:t>
+      </w:r>
+    </w:p>
+    <w:p>
+      <w:pPr>
+        <w:ind w:firstLine="0"/>
+      </w:pPr>
+      <w:r>
+        <w:tab/>
       </w:r>
       <w:r>
         <w:rPr>
           <w:highlight w:val="yellow"/>
         </w:rPr>
-        <w:t>para consumir a menor quantidade de energia possível.</w:t>
-      </w:r>
-    </w:p>
-    <w:p>
+        <w:t xml:space="preserve">Todo esse desenvolvimento necessita de mão de obra especializada e se torna muito custoso em tempo de desenvolvimento. Pensando nisso, este trabalho propõe o desenvolvimento de um software capaz de gerar camadas de abstração para interfaces de rede </w:t>
+      </w:r>
       <w:r>
         <w:rPr>
           <w:highlight w:val="yellow"/>
         </w:rPr>
-        <w:t xml:space="preserve">A variedade de aplicações de dispositivos </w:t>
-      </w:r>
-      <w:proofErr w:type="spellStart"/>
-      <w:r>
-        <w:rPr>
-          <w:iCs/>
+        <w:t xml:space="preserve">ethernet </w:t>
+      </w:r>
+      <w:r>
+        <w:rPr>
           <w:highlight w:val="yellow"/>
         </w:rPr>
-        <w:t>smart</w:t>
-      </w:r>
-      <w:proofErr w:type="spellEnd"/>
+        <w:t xml:space="preserve">e as respectivas mensagens associadas </w:t>
+      </w:r>
       <w:r>
         <w:rPr>
           <w:highlight w:val="yellow"/>
         </w:rPr>
-        <w:t xml:space="preserve"> é imensa</w:t>
+        <w:t>às</w:t>
       </w:r>
       <w:r>
         <w:rPr>
           <w:highlight w:val="yellow"/>
         </w:rPr>
-        <w:t xml:space="preserve">, no geral, as fabricantes os produzem compatíveis apenas com dispositivos que ela mesma produz, ou ainda, de linhas específicas de produtos. Isso se dá pelo desenvolvimento de protocolos de rede fechados e específicos, sejam eles de </w:t>
+        <w:t xml:space="preserve"> mesm</w:t>
       </w:r>
       <w:r>
         <w:rPr>
           <w:highlight w:val="yellow"/>
         </w:rPr>
-        <w:t>camada</w:t>
+        <w:t>a</w:t>
       </w:r>
       <w:r>
         <w:rPr>
           <w:highlight w:val="yellow"/>
         </w:rPr>
-        <w:t xml:space="preserve"> sete</w:t>
+        <w:t xml:space="preserve">s, </w:t>
       </w:r>
       <w:r>
         <w:rPr>
           <w:highlight w:val="yellow"/>
         </w:rPr>
-        <w:t>(aplicação)</w:t>
+        <w:t>para agilizar e facilitar o desenvolvimento destes protocolos.</w:t>
       </w:r>
       <w:r>
         <w:rPr>
           <w:highlight w:val="yellow"/>
         </w:rPr>
-        <w:t xml:space="preserve"> d</w:t>
-      </w:r>
-      <w:r>
-        <w:rPr>
-          <w:highlight w:val="yellow"/>
-        </w:rPr>
-        <w:t>o</w:t>
-      </w:r>
-      <w:r>
-        <w:rPr>
-          <w:highlight w:val="yellow"/>
-        </w:rPr>
-        <w:t xml:space="preserve"> </w:t>
-      </w:r>
-      <w:r>
-        <w:rPr>
-          <w:highlight w:val="yellow"/>
-        </w:rPr>
-        <w:t xml:space="preserve">modelo </w:t>
-      </w:r>
-      <w:r>
-        <w:rPr>
-          <w:highlight w:val="yellow"/>
-        </w:rPr>
-        <w:t>OSI, ou mais baixo. Esse desenvolvimento fechado geralmente está associado à necessidade de consumir a menor banda e energia possível, o que leva às fabricantes criar</w:t>
-      </w:r>
-      <w:r>
-        <w:rPr>
-          <w:highlight w:val="yellow"/>
-        </w:rPr>
-        <w:t>em</w:t>
-      </w:r>
-      <w:r>
-        <w:rPr>
-          <w:highlight w:val="yellow"/>
-        </w:rPr>
-        <w:t xml:space="preserve"> esses protocolos tão específicos para trafegar apenas informações estritamente necessárias.</w:t>
-      </w:r>
-    </w:p>
-    <w:p>
-      <w:pPr>
-        <w:ind w:firstLine="0"/>
-      </w:pPr>
-      <w:r>
-        <w:tab/>
-      </w:r>
-      <w:r>
-        <w:rPr>
-          <w:highlight w:val="yellow"/>
-        </w:rPr>
-        <w:t xml:space="preserve">Todo esse desenvolvimento necessita de mão de obra especializada e se torna muito custoso em tempo de desenvolvimento. Pensando nisso, este trabalho propõe o desenvolvimento de um software capaz de gerar camadas de abstração para interfaces de rede </w:t>
-      </w:r>
-      <w:r>
-        <w:rPr>
-          <w:highlight w:val="yellow"/>
-        </w:rPr>
-        <w:t xml:space="preserve">ethernet </w:t>
-      </w:r>
-      <w:r>
-        <w:rPr>
-          <w:highlight w:val="yellow"/>
-        </w:rPr>
-        <w:t xml:space="preserve">e as respectivas mensagens associadas </w:t>
-      </w:r>
-      <w:r>
-        <w:rPr>
-          <w:highlight w:val="yellow"/>
-        </w:rPr>
-        <w:t>às</w:t>
-      </w:r>
-      <w:r>
-        <w:rPr>
-          <w:highlight w:val="yellow"/>
-        </w:rPr>
-        <w:t xml:space="preserve"> mesm</w:t>
-      </w:r>
-      <w:r>
-        <w:rPr>
-          <w:highlight w:val="yellow"/>
-        </w:rPr>
-        <w:t>a</w:t>
-      </w:r>
-      <w:r>
-        <w:rPr>
-          <w:highlight w:val="yellow"/>
-        </w:rPr>
-        <w:t>s, para agilizar e facilitar o desenvolvimento destes protocolos.</w:t>
-      </w:r>
-      <w:r>
-        <w:t xml:space="preserve"> Ele será licenciado sob a GNU GPLv3(GNU General </w:t>
-      </w:r>
-      <w:proofErr w:type="spellStart"/>
-      <w:r>
-        <w:t>Public</w:t>
-      </w:r>
-      <w:proofErr w:type="spellEnd"/>
-      <w:r>
-        <w:t xml:space="preserve"> </w:t>
-      </w:r>
-      <w:proofErr w:type="spellStart"/>
-      <w:r>
-        <w:t>License</w:t>
-      </w:r>
-      <w:proofErr w:type="spellEnd"/>
-      <w:r>
-        <w:t xml:space="preserve"> </w:t>
-      </w:r>
-      <w:proofErr w:type="spellStart"/>
-      <w:r>
-        <w:t>version</w:t>
-      </w:r>
-      <w:proofErr w:type="spellEnd"/>
-      <w:r>
-        <w:t xml:space="preserve"> 3) e sua interface gráfica utilizará o framework Qt que também está licenciado sob a GNU GPLv3 e é muito difundido no </w:t>
-      </w:r>
-      <w:r>
-        <w:t>mercado</w:t>
-      </w:r>
-      <w:r>
-        <w:t xml:space="preserve"> para aplicações open </w:t>
-      </w:r>
-      <w:proofErr w:type="spellStart"/>
-      <w:r>
-        <w:t>source</w:t>
-      </w:r>
-      <w:proofErr w:type="spellEnd"/>
-      <w:r>
-        <w:t xml:space="preserve"> e, principalmente, embarcados. Empresas como Mercedes-Benz, Peugeot, Ford e SKY utilizam esse framework em seus projetos.</w:t>
+        <w:t xml:space="preserve"> Ele será licenciado sob a GNU GPLv3(GNU General Public License version 3) e sua interface gráfica utilizará o framework Qt que também está licenciado sob a GNU GPLv3 e é muito difundido no mercado para aplicações open source e, principalmente, embarcados. Empresas como Mercedes-Benz, Peugeot, Ford e SKY utilizam esse framework em seus projetos.</w:t>
       </w:r>
     </w:p>
     <w:p>
@@ -3926,18 +3595,8 @@
           <w:highlight w:val="yellow"/>
           <w:shd w:val="clear" w:color="auto" w:fill="FFFFFF"/>
         </w:rPr>
-        <w:t xml:space="preserve">open </w:t>
-      </w:r>
-      <w:proofErr w:type="spellStart"/>
-      <w:r>
-        <w:rPr>
-          <w:iCs/>
-          <w:highlight w:val="yellow"/>
-          <w:shd w:val="clear" w:color="auto" w:fill="FFFFFF"/>
-        </w:rPr>
-        <w:t>source</w:t>
-      </w:r>
-      <w:proofErr w:type="spellEnd"/>
+        <w:t>open source</w:t>
+      </w:r>
       <w:r>
         <w:rPr>
           <w:highlight w:val="yellow"/>
@@ -4062,18 +3721,8 @@
           <w:highlight w:val="yellow"/>
           <w:shd w:val="clear" w:color="auto" w:fill="FFFFFF"/>
         </w:rPr>
-        <w:t xml:space="preserve">open </w:t>
-      </w:r>
-      <w:proofErr w:type="spellStart"/>
-      <w:r>
-        <w:rPr>
-          <w:iCs/>
-          <w:highlight w:val="yellow"/>
-          <w:shd w:val="clear" w:color="auto" w:fill="FFFFFF"/>
-        </w:rPr>
-        <w:t>source</w:t>
-      </w:r>
-      <w:proofErr w:type="spellEnd"/>
+        <w:t>open source</w:t>
+      </w:r>
       <w:r>
         <w:rPr>
           <w:highlight w:val="yellow"/>
@@ -4158,7 +3807,6 @@
         </w:rPr>
         <w:t xml:space="preserve">Desenvolver </w:t>
       </w:r>
-      <w:proofErr w:type="spellStart"/>
       <w:r>
         <w:rPr>
           <w:iCs/>
@@ -4167,7 +3815,6 @@
         </w:rPr>
         <w:t>templates</w:t>
       </w:r>
-      <w:proofErr w:type="spellEnd"/>
       <w:r>
         <w:rPr>
           <w:highlight w:val="yellow"/>
@@ -4431,32 +4078,10 @@
       <w:r>
         <w:rPr>
           <w:rFonts w:eastAsia="Calibri" w:cs="Arial"/>
-          <w:lang w:eastAsia="en-US"/>
-        </w:rPr>
-        <w:t xml:space="preserve">Um </w:t>
-      </w:r>
-      <w:r>
-        <w:rPr>
-          <w:rFonts w:eastAsia="Calibri" w:cs="Arial"/>
-          <w:lang w:eastAsia="en-US"/>
-        </w:rPr>
-        <w:t xml:space="preserve">exemplo de software no mercado é o SCADE da </w:t>
-      </w:r>
-      <w:proofErr w:type="spellStart"/>
-      <w:r>
-        <w:rPr>
-          <w:rFonts w:eastAsia="Calibri" w:cs="Arial"/>
-          <w:lang w:eastAsia="en-US"/>
-        </w:rPr>
-        <w:t>Ansys</w:t>
-      </w:r>
-      <w:proofErr w:type="spellEnd"/>
-      <w:r>
-        <w:rPr>
-          <w:rFonts w:eastAsia="Calibri" w:cs="Arial"/>
-          <w:lang w:eastAsia="en-US"/>
-        </w:rPr>
-        <w:t>.</w:t>
+          <w:highlight w:val="yellow"/>
+          <w:lang w:eastAsia="en-US"/>
+        </w:rPr>
+        <w:t>Um exemplo de software no mercado é o SCADE da Ansys.</w:t>
       </w:r>
     </w:p>
     <w:p>
@@ -4466,43 +4091,26 @@
         <w:autoSpaceDN/>
         <w:ind w:left="360" w:firstLine="349"/>
         <w:rPr>
-          <w:rFonts w:eastAsia="Calibri" w:cs="Arial"/>
+          <w:shd w:val="clear" w:color="auto" w:fill="FFFFFF"/>
+        </w:rPr>
+      </w:pPr>
+      <w:r>
+        <w:rPr>
           <w:highlight w:val="yellow"/>
-          <w:lang w:eastAsia="en-US"/>
-        </w:rPr>
-      </w:pPr>
-      <w:r>
-        <w:rPr>
           <w:shd w:val="clear" w:color="auto" w:fill="FFFFFF"/>
         </w:rPr>
-        <w:t xml:space="preserve">A ideia é que o software </w:t>
-      </w:r>
-      <w:r>
-        <w:rPr>
+        <w:t>A ideia é que o software que será desenvolvido possa ajudar a todos que estudam e/ou trabalham com desenvolvimento de software embarcado</w:t>
+      </w:r>
+      <w:r>
+        <w:rPr>
+          <w:highlight w:val="yellow"/>
           <w:shd w:val="clear" w:color="auto" w:fill="FFFFFF"/>
         </w:rPr>
-        <w:t xml:space="preserve">que será desenvolvido </w:t>
-      </w:r>
-      <w:r>
-        <w:rPr>
-          <w:shd w:val="clear" w:color="auto" w:fill="FFFFFF"/>
-        </w:rPr>
-        <w:t xml:space="preserve">possa </w:t>
-      </w:r>
-      <w:r>
-        <w:rPr>
-          <w:shd w:val="clear" w:color="auto" w:fill="FFFFFF"/>
-        </w:rPr>
-        <w:t>ajudar a todos que estudam e/ou trabalham com desenvolvimento de software embarcado</w:t>
-      </w:r>
-      <w:r>
-        <w:rPr>
-          <w:shd w:val="clear" w:color="auto" w:fill="FFFFFF"/>
-        </w:rPr>
         <w:t xml:space="preserve"> e que o </w:t>
       </w:r>
       <w:r>
         <w:rPr>
+          <w:highlight w:val="yellow"/>
           <w:shd w:val="clear" w:color="auto" w:fill="FFFFFF"/>
         </w:rPr>
         <w:lastRenderedPageBreak/>
@@ -4510,24 +4118,21 @@
       </w:r>
       <w:r>
         <w:rPr>
+          <w:highlight w:val="yellow"/>
           <w:shd w:val="clear" w:color="auto" w:fill="FFFFFF"/>
         </w:rPr>
-        <w:t xml:space="preserve"> </w:t>
-      </w:r>
-      <w:r>
-        <w:rPr>
+        <w:t xml:space="preserve"> ser certificado de acordo com os padrões da AUTOSAR para sistemas críticos (automóveis, aeronaves, equipamentos médicos e etc.)</w:t>
+      </w:r>
+      <w:r>
+        <w:rPr>
+          <w:highlight w:val="yellow"/>
           <w:shd w:val="clear" w:color="auto" w:fill="FFFFFF"/>
         </w:rPr>
-        <w:t>ser certificado de acordo com os padrões da AUTOSAR para sistemas críticos (automóveis, aeronaves, equipamentos médicos e etc.)</w:t>
-      </w:r>
-      <w:r>
-        <w:rPr>
-          <w:shd w:val="clear" w:color="auto" w:fill="FFFFFF"/>
-        </w:rPr>
         <w:t>,</w:t>
       </w:r>
       <w:r>
         <w:rPr>
+          <w:highlight w:val="yellow"/>
           <w:shd w:val="clear" w:color="auto" w:fill="FFFFFF"/>
         </w:rPr>
         <w:t xml:space="preserve"> e com isso facilitar os processos de desenvolvimento dos protocolos personalizados e certificação de projetos.</w:t>
@@ -4540,6 +4145,42 @@
         <w:autoSpaceDN/>
         <w:ind w:left="360" w:firstLine="349"/>
         <w:rPr>
+          <w:shd w:val="clear" w:color="auto" w:fill="FFFFFF"/>
+        </w:rPr>
+      </w:pPr>
+      <w:r>
+        <w:rPr>
+          <w:shd w:val="clear" w:color="auto" w:fill="FFFFFF"/>
+        </w:rPr>
+        <w:t>A utilização desse software poderá abranger estudantes, pesquisadores e profissionais que necessitam projetar desde sistemas simples de comunicação, até complexos sistemas distribuídos e protocolos de comunicação. Com esse software, os desenvolvedores terão um ganho de tempo e facilidade de integração das mensagens criadas, já que elas podem ser criadas via interface gráfica e atribuídas às interfaces de rede criadas também pelo usuário.</w:t>
+      </w:r>
+    </w:p>
+    <w:p>
+      <w:pPr>
+        <w:widowControl/>
+        <w:autoSpaceDE/>
+        <w:autoSpaceDN/>
+        <w:ind w:left="360" w:firstLine="349"/>
+        <w:rPr>
+          <w:rFonts w:eastAsia="Calibri" w:cs="Arial"/>
+          <w:highlight w:val="yellow"/>
+          <w:lang w:eastAsia="en-US"/>
+        </w:rPr>
+      </w:pPr>
+      <w:r>
+        <w:rPr>
+          <w:shd w:val="clear" w:color="auto" w:fill="FFFFFF"/>
+        </w:rPr>
+        <w:t>Também é interessante a utilização desse software sob a ótica do desenvolvedor que terá uma interface padrão para se comunicar com as interfaces de rede, sejam elas quais forem: sockets ethernet, IPC, serial, etc.</w:t>
+      </w:r>
+    </w:p>
+    <w:p>
+      <w:pPr>
+        <w:widowControl/>
+        <w:autoSpaceDE/>
+        <w:autoSpaceDN/>
+        <w:ind w:left="360" w:firstLine="349"/>
+        <w:rPr>
           <w:rFonts w:eastAsia="Calibri" w:cs="Arial"/>
           <w:lang w:eastAsia="en-US"/>
         </w:rPr>
@@ -4559,19 +4200,8 @@
           <w:highlight w:val="yellow"/>
           <w:lang w:eastAsia="en-US"/>
         </w:rPr>
-        <w:t xml:space="preserve">open </w:t>
-      </w:r>
-      <w:proofErr w:type="spellStart"/>
-      <w:r>
-        <w:rPr>
-          <w:rFonts w:eastAsia="Calibri" w:cs="Arial"/>
-          <w:iCs/>
-          <w:highlight w:val="yellow"/>
-          <w:lang w:eastAsia="en-US"/>
-        </w:rPr>
-        <w:t>source</w:t>
-      </w:r>
-      <w:proofErr w:type="spellEnd"/>
+        <w:t>open source</w:t>
+      </w:r>
       <w:r>
         <w:rPr>
           <w:rFonts w:eastAsia="Calibri" w:cs="Arial"/>
@@ -10720,6 +10350,7 @@
     <w:lsdException w:name="HTML Sample" w:semiHidden="1" w:unhideWhenUsed="1"/>
     <w:lsdException w:name="HTML Typewriter" w:semiHidden="1" w:unhideWhenUsed="1"/>
     <w:lsdException w:name="HTML Variable" w:semiHidden="1" w:unhideWhenUsed="1"/>
+    <w:lsdException w:name="Normal Table" w:semiHidden="1" w:unhideWhenUsed="1"/>
     <w:lsdException w:name="annotation subject" w:semiHidden="1" w:unhideWhenUsed="1"/>
     <w:lsdException w:name="No List" w:semiHidden="1" w:unhideWhenUsed="1"/>
     <w:lsdException w:name="Outline List 1" w:semiHidden="1" w:unhideWhenUsed="1"/>
@@ -10762,8 +10393,11 @@
     <w:lsdException w:name="Table Contemporary" w:semiHidden="1" w:unhideWhenUsed="1"/>
     <w:lsdException w:name="Table Elegant" w:semiHidden="1" w:unhideWhenUsed="1"/>
     <w:lsdException w:name="Table Professional" w:semiHidden="1" w:unhideWhenUsed="1"/>
+    <w:lsdException w:name="Table Subtle 1" w:semiHidden="1" w:unhideWhenUsed="1"/>
     <w:lsdException w:name="Table Subtle 2" w:semiHidden="1" w:unhideWhenUsed="1"/>
     <w:lsdException w:name="Table Web 1" w:semiHidden="1" w:unhideWhenUsed="1"/>
+    <w:lsdException w:name="Table Web 2" w:semiHidden="1" w:unhideWhenUsed="1"/>
+    <w:lsdException w:name="Table Web 3" w:semiHidden="1" w:unhideWhenUsed="1"/>
     <w:lsdException w:name="Balloon Text" w:semiHidden="1" w:unhideWhenUsed="1"/>
     <w:lsdException w:name="Table Grid" w:uiPriority="59"/>
     <w:lsdException w:name="Table Theme" w:semiHidden="1" w:unhideWhenUsed="1"/>

</xml_diff>

<commit_message>
Adicionando parte da fundamentação teórica
Signed-off-by: Oséias K. Rocha <oseiaskr95@gmail.com>
</commit_message>
<xml_diff>
--- a/docs/TCC_Oséias.docx
+++ b/docs/TCC_Oséias.docx
@@ -807,6 +807,7 @@
         <w:t xml:space="preserve"> ou </w:t>
       </w:r>
       <w:proofErr w:type="spellStart"/>
+      <w:proofErr w:type="gramStart"/>
       <w:r>
         <w:rPr>
           <w:rFonts w:eastAsia="Calibri" w:cs="Arial"/>
@@ -817,6 +818,7 @@
         <w:t>Dr.Xxxx</w:t>
       </w:r>
       <w:proofErr w:type="spellEnd"/>
+      <w:proofErr w:type="gramEnd"/>
       <w:r>
         <w:rPr>
           <w:rFonts w:eastAsia="Calibri" w:cs="Arial"/>
@@ -2382,12 +2384,17 @@
         </w:rPr>
       </w:pPr>
       <w:proofErr w:type="spellStart"/>
+      <w:proofErr w:type="gramStart"/>
       <w:r>
         <w:t>Teacher</w:t>
       </w:r>
       <w:proofErr w:type="spellEnd"/>
       <w:r>
-        <w:t>(Esp. ou Me ou Dr</w:t>
+        <w:t>(</w:t>
+      </w:r>
+      <w:proofErr w:type="gramEnd"/>
+      <w:r>
+        <w:t>Esp. ou Me ou Dr</w:t>
       </w:r>
       <w:r>
         <w:t>.</w:t>
@@ -2459,6 +2466,7 @@
         </w:rPr>
       </w:pPr>
       <w:proofErr w:type="spellStart"/>
+      <w:proofErr w:type="gramStart"/>
       <w:r>
         <w:rPr>
           <w:rFonts w:cs="Arial"/>
@@ -2504,6 +2512,7 @@
         <w:t>It</w:t>
       </w:r>
       <w:proofErr w:type="spellEnd"/>
+      <w:proofErr w:type="gramEnd"/>
       <w:r>
         <w:rPr>
           <w:rFonts w:cs="Arial"/>
@@ -2625,7 +2634,21 @@
           <w:shd w:val="clear" w:color="auto" w:fill="FFFFFF"/>
           <w:lang w:val="en-US"/>
         </w:rPr>
-        <w:t>Key-words:</w:t>
+        <w:t>Key-</w:t>
+      </w:r>
+      <w:proofErr w:type="gramStart"/>
+      <w:r>
+        <w:rPr>
+          <w:rFonts w:cs="Arial"/>
+          <w:b/>
+          <w:i/>
+          <w:color w:val="212121"/>
+          <w:sz w:val="20"/>
+          <w:szCs w:val="20"/>
+          <w:shd w:val="clear" w:color="auto" w:fill="FFFFFF"/>
+          <w:lang w:val="en-US"/>
+        </w:rPr>
+        <w:t>words:</w:t>
       </w:r>
       <w:r>
         <w:rPr>
@@ -2636,6 +2659,7 @@
         <w:t>Xxxxx</w:t>
       </w:r>
       <w:proofErr w:type="spellEnd"/>
+      <w:proofErr w:type="gramEnd"/>
       <w:r>
         <w:rPr>
           <w:sz w:val="20"/>
@@ -3466,9 +3490,17 @@
         <w:rPr>
           <w:iCs/>
         </w:rPr>
-        <w:t>relógios inteligentes(</w:t>
+        <w:t xml:space="preserve">relógios </w:t>
+      </w:r>
+      <w:proofErr w:type="gramStart"/>
+      <w:r>
+        <w:rPr>
+          <w:iCs/>
+        </w:rPr>
+        <w:t>inteligentes(</w:t>
       </w:r>
       <w:proofErr w:type="spellStart"/>
+      <w:proofErr w:type="gramEnd"/>
       <w:r>
         <w:rPr>
           <w:iCs/>
@@ -4550,9 +4582,17 @@
     <w:p>
       <w:pPr>
         <w:rPr>
-          <w:lang w:eastAsia="en-US"/>
-        </w:rPr>
-      </w:pPr>
+          <w:color w:val="FF0000"/>
+          <w:lang w:eastAsia="en-US"/>
+        </w:rPr>
+      </w:pPr>
+      <w:r>
+        <w:rPr>
+          <w:color w:val="FF0000"/>
+          <w:lang w:eastAsia="en-US"/>
+        </w:rPr>
+        <w:t>TODO</w:t>
+      </w:r>
     </w:p>
     <w:p>
       <w:pPr>
@@ -4568,6 +4608,13 @@
     </w:p>
     <w:p>
       <w:pPr>
+        <w:rPr>
+          <w:lang w:eastAsia="en-US"/>
+        </w:rPr>
+      </w:pPr>
+    </w:p>
+    <w:p>
+      <w:pPr>
         <w:pStyle w:val="Ttulo3"/>
         <w:numPr>
           <w:ilvl w:val="2"/>
@@ -4581,7 +4628,290 @@
         <w:rPr>
           <w:lang w:eastAsia="en-US"/>
         </w:rPr>
-        <w:t>Framework QT</w:t>
+        <w:t>Framework Q</w:t>
+      </w:r>
+      <w:r>
+        <w:rPr>
+          <w:lang w:eastAsia="en-US"/>
+        </w:rPr>
+        <w:t>t</w:t>
+      </w:r>
+    </w:p>
+    <w:p>
+      <w:pPr>
+        <w:rPr>
+          <w:lang w:eastAsia="en-US"/>
+        </w:rPr>
+      </w:pPr>
+      <w:r>
+        <w:rPr>
+          <w:lang w:eastAsia="en-US"/>
+        </w:rPr>
+        <w:t>O framework Q</w:t>
+      </w:r>
+      <w:r>
+        <w:rPr>
+          <w:lang w:eastAsia="en-US"/>
+        </w:rPr>
+        <w:t>t</w:t>
+      </w:r>
+      <w:r>
+        <w:rPr>
+          <w:lang w:eastAsia="en-US"/>
+        </w:rPr>
+        <w:t xml:space="preserve"> é um framework vasto que provê ferramentas em diversas áreas, como interfaces gráficas, threads, comunicação e etc. Ele é multiplataforma, podendo ser utilizado </w:t>
+      </w:r>
+      <w:r>
+        <w:rPr>
+          <w:lang w:eastAsia="en-US"/>
+        </w:rPr>
+        <w:t xml:space="preserve">para </w:t>
+      </w:r>
+      <w:r>
+        <w:rPr>
+          <w:lang w:eastAsia="en-US"/>
+        </w:rPr>
+        <w:t>computadores pessoais comuns rodando Linux, Windows</w:t>
+      </w:r>
+      <w:r>
+        <w:rPr>
+          <w:lang w:eastAsia="en-US"/>
+        </w:rPr>
+        <w:t>, para smartphones com Android ou IOS,</w:t>
+      </w:r>
+      <w:r>
+        <w:rPr>
+          <w:lang w:eastAsia="en-US"/>
+        </w:rPr>
+        <w:t xml:space="preserve"> ou até mesmo em soluções embarcadas</w:t>
+      </w:r>
+      <w:r>
+        <w:rPr>
+          <w:lang w:eastAsia="en-US"/>
+        </w:rPr>
+        <w:t xml:space="preserve"> em Linux Embarcado, como pode ser visto na Figura 1</w:t>
+      </w:r>
+      <w:r>
+        <w:rPr>
+          <w:lang w:eastAsia="en-US"/>
+        </w:rPr>
+        <w:t xml:space="preserve"> (LAZAR, 2016; PENEA, 2016).</w:t>
+      </w:r>
+    </w:p>
+    <w:p>
+      <w:pPr>
+        <w:rPr>
+          <w:lang w:eastAsia="en-US"/>
+        </w:rPr>
+      </w:pPr>
+    </w:p>
+    <w:p>
+      <w:pPr>
+        <w:pStyle w:val="Legenda"/>
+        <w:keepNext/>
+      </w:pPr>
+      <w:r>
+        <w:t xml:space="preserve">Figura </w:t>
+      </w:r>
+      <w:fldSimple w:instr=" SEQ Figura \* ARABIC ">
+        <w:r>
+          <w:rPr>
+            <w:noProof/>
+          </w:rPr>
+          <w:t>1</w:t>
+        </w:r>
+      </w:fldSimple>
+      <w:r>
+        <w:t xml:space="preserve"> - Estrutura de uma aplicação em QT</w:t>
+      </w:r>
+    </w:p>
+    <w:p>
+      <w:pPr>
+        <w:ind w:firstLine="0"/>
+        <w:jc w:val="center"/>
+        <w:rPr>
+          <w:lang w:eastAsia="en-US"/>
+        </w:rPr>
+      </w:pPr>
+      <w:r>
+        <w:rPr>
+          <w:noProof/>
+        </w:rPr>
+        <w:drawing>
+          <wp:inline distT="0" distB="0" distL="0" distR="0" wp14:anchorId="1023DEC9" wp14:editId="01C1FA67">
+            <wp:extent cx="5760085" cy="3834765"/>
+            <wp:effectExtent l="0" t="0" r="0" b="0"/>
+            <wp:docPr id="1" name="Imagem 1"/>
+            <wp:cNvGraphicFramePr>
+              <a:graphicFrameLocks xmlns:a="http://schemas.openxmlformats.org/drawingml/2006/main" noChangeAspect="1"/>
+            </wp:cNvGraphicFramePr>
+            <a:graphic xmlns:a="http://schemas.openxmlformats.org/drawingml/2006/main">
+              <a:graphicData uri="http://schemas.openxmlformats.org/drawingml/2006/picture">
+                <pic:pic xmlns:pic="http://schemas.openxmlformats.org/drawingml/2006/picture">
+                  <pic:nvPicPr>
+                    <pic:cNvPr id="0" name="Picture 1"/>
+                    <pic:cNvPicPr>
+                      <a:picLocks noChangeAspect="1" noChangeArrowheads="1"/>
+                    </pic:cNvPicPr>
+                  </pic:nvPicPr>
+                  <pic:blipFill>
+                    <a:blip r:embed="rId11">
+                      <a:extLst>
+                        <a:ext uri="{28A0092B-C50C-407E-A947-70E740481C1C}">
+                          <a14:useLocalDpi xmlns:a14="http://schemas.microsoft.com/office/drawing/2010/main" val="0"/>
+                        </a:ext>
+                      </a:extLst>
+                    </a:blip>
+                    <a:srcRect/>
+                    <a:stretch>
+                      <a:fillRect/>
+                    </a:stretch>
+                  </pic:blipFill>
+                  <pic:spPr bwMode="auto">
+                    <a:xfrm>
+                      <a:off x="0" y="0"/>
+                      <a:ext cx="5760085" cy="3834765"/>
+                    </a:xfrm>
+                    <a:prstGeom prst="rect">
+                      <a:avLst/>
+                    </a:prstGeom>
+                    <a:noFill/>
+                    <a:ln>
+                      <a:noFill/>
+                    </a:ln>
+                  </pic:spPr>
+                </pic:pic>
+              </a:graphicData>
+            </a:graphic>
+          </wp:inline>
+        </w:drawing>
+      </w:r>
+    </w:p>
+    <w:p>
+      <w:pPr>
+        <w:spacing w:line="240" w:lineRule="auto"/>
+        <w:ind w:firstLine="0"/>
+        <w:jc w:val="center"/>
+        <w:rPr>
+          <w:sz w:val="20"/>
+          <w:szCs w:val="20"/>
+          <w:lang w:eastAsia="en-US"/>
+        </w:rPr>
+      </w:pPr>
+      <w:r>
+        <w:rPr>
+          <w:sz w:val="20"/>
+          <w:szCs w:val="20"/>
+          <w:lang w:eastAsia="en-US"/>
+        </w:rPr>
+        <w:t xml:space="preserve">Fonte: </w:t>
+      </w:r>
+      <w:proofErr w:type="spellStart"/>
+      <w:r>
+        <w:rPr>
+          <w:sz w:val="20"/>
+          <w:szCs w:val="20"/>
+          <w:lang w:eastAsia="en-US"/>
+        </w:rPr>
+        <w:t>QMLBook</w:t>
+      </w:r>
+      <w:proofErr w:type="spellEnd"/>
+      <w:r>
+        <w:rPr>
+          <w:sz w:val="20"/>
+          <w:szCs w:val="20"/>
+          <w:lang w:eastAsia="en-US"/>
+        </w:rPr>
+        <w:t xml:space="preserve"> (2020).</w:t>
+      </w:r>
+    </w:p>
+    <w:p>
+      <w:pPr>
+        <w:rPr>
+          <w:lang w:eastAsia="en-US"/>
+        </w:rPr>
+      </w:pPr>
+    </w:p>
+    <w:p>
+      <w:pPr>
+        <w:rPr>
+          <w:lang w:eastAsia="en-US"/>
+        </w:rPr>
+      </w:pPr>
+      <w:r>
+        <w:rPr>
+          <w:lang w:eastAsia="en-US"/>
+        </w:rPr>
+        <w:t xml:space="preserve">O Qt é muito utilizado devido a sua riqueza de recursos, a performance do C++, disponibilidade de código, a sua documentação, e, principalmente, porque os </w:t>
+      </w:r>
+      <w:r>
+        <w:rPr>
+          <w:lang w:eastAsia="en-US"/>
+        </w:rPr>
+        <w:lastRenderedPageBreak/>
+        <w:t>desenvolvedores gostam (BLANCHETTE, 2006, SUMMERFIELD, 2006).</w:t>
+      </w:r>
+    </w:p>
+    <w:p>
+      <w:pPr>
+        <w:rPr>
+          <w:lang w:eastAsia="en-US"/>
+        </w:rPr>
+      </w:pPr>
+      <w:r>
+        <w:rPr>
+          <w:lang w:eastAsia="en-US"/>
+        </w:rPr>
+        <w:t xml:space="preserve">O Qt faz sentido, é simples e permite ao programador se concentrar nos cumprimentos de suas tarefas. Quando os arquitetos originais </w:t>
+      </w:r>
+      <w:r>
+        <w:rPr>
+          <w:lang w:eastAsia="en-US"/>
+        </w:rPr>
+        <w:t>o</w:t>
+      </w:r>
+      <w:r>
+        <w:rPr>
+          <w:lang w:eastAsia="en-US"/>
+        </w:rPr>
+        <w:t xml:space="preserve"> </w:t>
+      </w:r>
+      <w:r>
+        <w:rPr>
+          <w:lang w:eastAsia="en-US"/>
+        </w:rPr>
+        <w:t xml:space="preserve">fizeram, e ainda fazem, pensaram não na solução mais simples ou uma boa solução, mas pensaram na solução certa e a documentaram. Claro que alguns erros foram cometidos, mas são corrigidos ao longo do tempo </w:t>
+      </w:r>
+      <w:r>
+        <w:rPr>
+          <w:lang w:eastAsia="en-US"/>
+        </w:rPr>
+        <w:t>(BLANCHETTE, 2006, SUMMERFIELD, 2006)</w:t>
+      </w:r>
+      <w:r>
+        <w:rPr>
+          <w:lang w:eastAsia="en-US"/>
+        </w:rPr>
+        <w:t>.</w:t>
+      </w:r>
+    </w:p>
+    <w:p>
+      <w:pPr>
+        <w:rPr>
+          <w:lang w:eastAsia="en-US"/>
+        </w:rPr>
+      </w:pPr>
+    </w:p>
+    <w:p>
+      <w:pPr>
+        <w:pStyle w:val="Ttulo2"/>
+        <w:numPr>
+          <w:ilvl w:val="1"/>
+          <w:numId w:val="44"/>
+        </w:numPr>
+      </w:pPr>
+      <w:r>
+        <w:t>Linguagens suportadas</w:t>
       </w:r>
     </w:p>
     <w:p>
@@ -4599,12 +4929,315 @@
         <w:rPr>
           <w:lang w:eastAsia="en-US"/>
         </w:rPr>
+        <w:t>C</w:t>
+      </w:r>
+    </w:p>
+    <w:p>
+      <w:pPr>
+        <w:rPr>
+          <w:lang w:eastAsia="en-US"/>
+        </w:rPr>
+      </w:pPr>
+      <w:r>
+        <w:rPr>
+          <w:lang w:eastAsia="en-US"/>
+        </w:rPr>
+        <w:t xml:space="preserve">A linguagem C foi criada por Dennis Ritchie, em 1972. É considerada uma linguagem de alto nível genérica e pode ser usada em diversos tipos de projeto, como drivers, sistemas operacionais, aplicativos, e etc. É uma linguagem estruturada e se tornou muito popular nos anos </w:t>
+      </w:r>
+      <w:r>
+        <w:rPr>
+          <w:lang w:eastAsia="en-US"/>
+        </w:rPr>
+        <w:t>19</w:t>
+      </w:r>
+      <w:r>
+        <w:rPr>
+          <w:lang w:eastAsia="en-US"/>
+        </w:rPr>
+        <w:t>80 (NOLETO, 2020).</w:t>
+      </w:r>
+    </w:p>
+    <w:p>
+      <w:pPr>
+        <w:rPr>
+          <w:lang w:eastAsia="en-US"/>
+        </w:rPr>
+      </w:pPr>
+    </w:p>
+    <w:p>
+      <w:pPr>
+        <w:pStyle w:val="Ttulo3"/>
+        <w:numPr>
+          <w:ilvl w:val="2"/>
+          <w:numId w:val="44"/>
+        </w:numPr>
+        <w:rPr>
+          <w:lang w:eastAsia="en-US"/>
+        </w:rPr>
+      </w:pPr>
+      <w:r>
+        <w:rPr>
+          <w:lang w:eastAsia="en-US"/>
+        </w:rPr>
         <w:t>C++</w:t>
       </w:r>
     </w:p>
     <w:p>
       <w:pPr>
-        <w:ind w:firstLine="0"/>
+        <w:rPr>
+          <w:lang w:eastAsia="en-US"/>
+        </w:rPr>
+      </w:pPr>
+      <w:r>
+        <w:rPr>
+          <w:lang w:eastAsia="en-US"/>
+        </w:rPr>
+        <w:t xml:space="preserve">Na década de 1980, </w:t>
+      </w:r>
+      <w:proofErr w:type="spellStart"/>
+      <w:r>
+        <w:rPr>
+          <w:lang w:eastAsia="en-US"/>
+        </w:rPr>
+        <w:t>Bjarne</w:t>
+      </w:r>
+      <w:proofErr w:type="spellEnd"/>
+      <w:r>
+        <w:rPr>
+          <w:lang w:eastAsia="en-US"/>
+        </w:rPr>
+        <w:t xml:space="preserve"> </w:t>
+      </w:r>
+      <w:proofErr w:type="spellStart"/>
+      <w:r>
+        <w:rPr>
+          <w:lang w:eastAsia="en-US"/>
+        </w:rPr>
+        <w:t>Stroustrup</w:t>
+      </w:r>
+      <w:proofErr w:type="spellEnd"/>
+      <w:r>
+        <w:rPr>
+          <w:lang w:eastAsia="en-US"/>
+        </w:rPr>
+        <w:t xml:space="preserve"> queria criar uma versão distribuída do kernel Unix e por ser uma tarefa muito complexa, ele queria escolher uma linguagem que trouxesse facilidades na hora de escrever o código, mas ao mesmo tempo tivesse </w:t>
+      </w:r>
+      <w:r>
+        <w:rPr>
+          <w:lang w:eastAsia="en-US"/>
+        </w:rPr>
+        <w:t>boa performance (DIAS, 2021).</w:t>
+      </w:r>
+    </w:p>
+    <w:p>
+      <w:pPr>
+        <w:rPr>
+          <w:lang w:eastAsia="en-US"/>
+        </w:rPr>
+      </w:pPr>
+      <w:r>
+        <w:rPr>
+          <w:lang w:eastAsia="en-US"/>
+        </w:rPr>
+        <w:t xml:space="preserve">Ainda segundo Dias (2021), linguagens </w:t>
+      </w:r>
+      <w:proofErr w:type="gramStart"/>
+      <w:r>
+        <w:rPr>
+          <w:lang w:eastAsia="en-US"/>
+        </w:rPr>
+        <w:t>como Simula</w:t>
+      </w:r>
+      <w:proofErr w:type="gramEnd"/>
+      <w:r>
+        <w:rPr>
+          <w:lang w:eastAsia="en-US"/>
+        </w:rPr>
+        <w:t xml:space="preserve"> já ofereciam facilidades para codificação, porém eram bastante lentas. Assim, o C++ surgiu a partir do C e inicialmente foi chamado de C </w:t>
+      </w:r>
+      <w:proofErr w:type="spellStart"/>
+      <w:r>
+        <w:rPr>
+          <w:lang w:eastAsia="en-US"/>
+        </w:rPr>
+        <w:t>with</w:t>
+      </w:r>
+      <w:proofErr w:type="spellEnd"/>
+      <w:r>
+        <w:rPr>
+          <w:lang w:eastAsia="en-US"/>
+        </w:rPr>
+        <w:t xml:space="preserve"> classes.</w:t>
+      </w:r>
+    </w:p>
+    <w:p>
+      <w:pPr>
+        <w:rPr>
+          <w:lang w:eastAsia="en-US"/>
+        </w:rPr>
+      </w:pPr>
+      <w:r>
+        <w:rPr>
+          <w:lang w:eastAsia="en-US"/>
+        </w:rPr>
+        <w:t xml:space="preserve">Segundo </w:t>
+      </w:r>
+      <w:proofErr w:type="spellStart"/>
+      <w:r>
+        <w:rPr>
+          <w:lang w:eastAsia="en-US"/>
+        </w:rPr>
+        <w:t>Noleto</w:t>
+      </w:r>
+      <w:proofErr w:type="spellEnd"/>
+      <w:r>
+        <w:rPr>
+          <w:lang w:eastAsia="en-US"/>
+        </w:rPr>
+        <w:t xml:space="preserve"> (2020), a linguagem C++ é orientada a objetos, enquanto a linguagem C é orientada a procedimentos e apesar de muito parecida com a linguagem C, a linguagem C++ pode ser considerada mais adaptável.</w:t>
+      </w:r>
+    </w:p>
+    <w:p>
+      <w:pPr>
+        <w:rPr>
+          <w:lang w:eastAsia="en-US"/>
+        </w:rPr>
+      </w:pPr>
+      <w:r>
+        <w:rPr>
+          <w:lang w:eastAsia="en-US"/>
+        </w:rPr>
+        <w:t>Segundo Dias (2021), a linguagem C++ é incrivelmente versátil e se destaca como líder nos seguintes cenários:</w:t>
+      </w:r>
+    </w:p>
+    <w:p>
+      <w:pPr>
+        <w:pStyle w:val="PargrafodaLista"/>
+        <w:numPr>
+          <w:ilvl w:val="2"/>
+          <w:numId w:val="46"/>
+        </w:numPr>
+        <w:rPr>
+          <w:lang w:eastAsia="en-US"/>
+        </w:rPr>
+      </w:pPr>
+      <w:r>
+        <w:rPr>
+          <w:lang w:eastAsia="en-US"/>
+        </w:rPr>
+        <w:t>Jogos;</w:t>
+      </w:r>
+    </w:p>
+    <w:p>
+      <w:pPr>
+        <w:pStyle w:val="PargrafodaLista"/>
+        <w:numPr>
+          <w:ilvl w:val="2"/>
+          <w:numId w:val="46"/>
+        </w:numPr>
+        <w:rPr>
+          <w:lang w:eastAsia="en-US"/>
+        </w:rPr>
+      </w:pPr>
+      <w:r>
+        <w:rPr>
+          <w:lang w:eastAsia="en-US"/>
+        </w:rPr>
+        <w:t>Mercado financeiro;</w:t>
+      </w:r>
+    </w:p>
+    <w:p>
+      <w:pPr>
+        <w:pStyle w:val="PargrafodaLista"/>
+        <w:numPr>
+          <w:ilvl w:val="2"/>
+          <w:numId w:val="46"/>
+        </w:numPr>
+        <w:rPr>
+          <w:lang w:eastAsia="en-US"/>
+        </w:rPr>
+      </w:pPr>
+      <w:r>
+        <w:rPr>
+          <w:lang w:eastAsia="en-US"/>
+        </w:rPr>
+        <w:t>Navegadores;</w:t>
+      </w:r>
+    </w:p>
+    <w:p>
+      <w:pPr>
+        <w:pStyle w:val="PargrafodaLista"/>
+        <w:numPr>
+          <w:ilvl w:val="2"/>
+          <w:numId w:val="46"/>
+        </w:numPr>
+        <w:rPr>
+          <w:lang w:eastAsia="en-US"/>
+        </w:rPr>
+      </w:pPr>
+      <w:r>
+        <w:rPr>
+          <w:lang w:eastAsia="en-US"/>
+        </w:rPr>
+        <w:t>Softwares multimídia;</w:t>
+      </w:r>
+    </w:p>
+    <w:p>
+      <w:pPr>
+        <w:pStyle w:val="PargrafodaLista"/>
+        <w:numPr>
+          <w:ilvl w:val="2"/>
+          <w:numId w:val="46"/>
+        </w:numPr>
+        <w:rPr>
+          <w:lang w:eastAsia="en-US"/>
+        </w:rPr>
+      </w:pPr>
+      <w:r>
+        <w:rPr>
+          <w:lang w:eastAsia="en-US"/>
+        </w:rPr>
+        <w:t>Sistemas Operacionais;</w:t>
+      </w:r>
+    </w:p>
+    <w:p>
+      <w:pPr>
+        <w:pStyle w:val="PargrafodaLista"/>
+        <w:numPr>
+          <w:ilvl w:val="2"/>
+          <w:numId w:val="46"/>
+        </w:numPr>
+        <w:rPr>
+          <w:lang w:eastAsia="en-US"/>
+        </w:rPr>
+      </w:pPr>
+      <w:r>
+        <w:rPr>
+          <w:lang w:eastAsia="en-US"/>
+        </w:rPr>
+        <w:t>Microcontroladores;</w:t>
+      </w:r>
+    </w:p>
+    <w:p>
+      <w:pPr>
+        <w:pStyle w:val="PargrafodaLista"/>
+        <w:numPr>
+          <w:ilvl w:val="2"/>
+          <w:numId w:val="46"/>
+        </w:numPr>
+        <w:rPr>
+          <w:lang w:eastAsia="en-US"/>
+        </w:rPr>
+      </w:pPr>
+      <w:r>
+        <w:rPr>
+          <w:lang w:eastAsia="en-US"/>
+        </w:rPr>
+        <w:t>Etc.</w:t>
+      </w:r>
+    </w:p>
+    <w:p>
+      <w:pPr>
         <w:rPr>
           <w:lang w:eastAsia="en-US"/>
         </w:rPr>
@@ -4619,7 +5252,7 @@
         </w:numPr>
       </w:pPr>
       <w:r>
-        <w:t>Linguagens suportadas</w:t>
+        <w:t>Arquiteturas de Hardware suportadas</w:t>
       </w:r>
     </w:p>
     <w:p>
@@ -4637,7 +5270,7 @@
         <w:rPr>
           <w:lang w:eastAsia="en-US"/>
         </w:rPr>
-        <w:t>C</w:t>
+        <w:t>X86_64</w:t>
       </w:r>
     </w:p>
     <w:p>
@@ -4655,7 +5288,7 @@
         <w:rPr>
           <w:lang w:eastAsia="en-US"/>
         </w:rPr>
-        <w:t>C++</w:t>
+        <w:t>ARMv8-A</w:t>
       </w:r>
     </w:p>
     <w:p>
@@ -4674,7 +5307,7 @@
         </w:numPr>
       </w:pPr>
       <w:r>
-        <w:t>Arquiteturas de Hardware suportadas</w:t>
+        <w:t>Sistemas Operacionais suportados</w:t>
       </w:r>
     </w:p>
     <w:p>
@@ -4692,7 +5325,7 @@
         <w:rPr>
           <w:lang w:eastAsia="en-US"/>
         </w:rPr>
-        <w:t>X86_64</w:t>
+        <w:t>Linux</w:t>
       </w:r>
     </w:p>
     <w:p>
@@ -4706,15 +5339,18 @@
           <w:lang w:eastAsia="en-US"/>
         </w:rPr>
       </w:pPr>
-      <w:r>
-        <w:rPr>
-          <w:lang w:eastAsia="en-US"/>
-        </w:rPr>
-        <w:t>ARMv8-A</w:t>
-      </w:r>
-    </w:p>
-    <w:p>
-      <w:pPr>
+      <w:proofErr w:type="spellStart"/>
+      <w:r>
+        <w:rPr>
+          <w:lang w:eastAsia="en-US"/>
+        </w:rPr>
+        <w:t>Nuttx</w:t>
+      </w:r>
+      <w:proofErr w:type="spellEnd"/>
+    </w:p>
+    <w:p>
+      <w:pPr>
+        <w:ind w:firstLine="0"/>
         <w:rPr>
           <w:lang w:eastAsia="en-US"/>
         </w:rPr>
@@ -4729,7 +5365,7 @@
         </w:numPr>
       </w:pPr>
       <w:r>
-        <w:t>Sistemas Operacionais suportados</w:t>
+        <w:t>Certificação e homologação de código</w:t>
       </w:r>
     </w:p>
     <w:p>
@@ -4747,7 +5383,7 @@
         <w:rPr>
           <w:lang w:eastAsia="en-US"/>
         </w:rPr>
-        <w:t>Linux</w:t>
+        <w:t>AUTOSAR</w:t>
       </w:r>
     </w:p>
     <w:p>
@@ -4761,64 +5397,6 @@
           <w:lang w:eastAsia="en-US"/>
         </w:rPr>
       </w:pPr>
-      <w:proofErr w:type="spellStart"/>
-      <w:r>
-        <w:rPr>
-          <w:lang w:eastAsia="en-US"/>
-        </w:rPr>
-        <w:t>Nuttx</w:t>
-      </w:r>
-      <w:proofErr w:type="spellEnd"/>
-    </w:p>
-    <w:p>
-      <w:pPr>
-        <w:ind w:firstLine="0"/>
-        <w:rPr>
-          <w:lang w:eastAsia="en-US"/>
-        </w:rPr>
-      </w:pPr>
-    </w:p>
-    <w:p>
-      <w:pPr>
-        <w:pStyle w:val="Ttulo2"/>
-        <w:numPr>
-          <w:ilvl w:val="1"/>
-          <w:numId w:val="44"/>
-        </w:numPr>
-      </w:pPr>
-      <w:r>
-        <w:t>Certificação e homologação de código</w:t>
-      </w:r>
-    </w:p>
-    <w:p>
-      <w:pPr>
-        <w:pStyle w:val="Ttulo3"/>
-        <w:numPr>
-          <w:ilvl w:val="2"/>
-          <w:numId w:val="44"/>
-        </w:numPr>
-        <w:rPr>
-          <w:lang w:eastAsia="en-US"/>
-        </w:rPr>
-      </w:pPr>
-      <w:r>
-        <w:rPr>
-          <w:lang w:eastAsia="en-US"/>
-        </w:rPr>
-        <w:t>AUTOSAR</w:t>
-      </w:r>
-    </w:p>
-    <w:p>
-      <w:pPr>
-        <w:pStyle w:val="Ttulo3"/>
-        <w:numPr>
-          <w:ilvl w:val="2"/>
-          <w:numId w:val="44"/>
-        </w:numPr>
-        <w:rPr>
-          <w:lang w:eastAsia="en-US"/>
-        </w:rPr>
-      </w:pPr>
       <w:r>
         <w:rPr>
           <w:lang w:eastAsia="en-US"/>
@@ -4892,7 +5470,6 @@
         <w:pStyle w:val="Ttulo1Numerado"/>
       </w:pPr>
       <w:r>
-        <w:lastRenderedPageBreak/>
         <w:t>SUGESTÕES PARA TRABALHOS FUTUROS</w:t>
       </w:r>
     </w:p>
@@ -5609,7 +6186,7 @@
       </w:pPr>
     </w:p>
     <w:sectPr>
-      <w:headerReference w:type="default" r:id="rId11"/>
+      <w:headerReference w:type="default" r:id="rId12"/>
       <w:pgSz w:w="11906" w:h="16838"/>
       <w:pgMar w:top="1701" w:right="1134" w:bottom="1134" w:left="1701" w:header="709" w:footer="709" w:gutter="0"/>
       <w:pgNumType w:start="10"/>
@@ -7904,6 +8481,119 @@
     </w:lvl>
   </w:abstractNum>
   <w:abstractNum w:abstractNumId="20" w15:restartNumberingAfterBreak="0">
+    <w:nsid w:val="344B4C93"/>
+    <w:multiLevelType w:val="multilevel"/>
+    <w:tmpl w:val="04160021"/>
+    <w:lvl w:ilvl="0">
+      <w:start w:val="1"/>
+      <w:numFmt w:val="bullet"/>
+      <w:lvlText w:val=""/>
+      <w:lvlJc w:val="left"/>
+      <w:pPr>
+        <w:ind w:left="360" w:hanging="360"/>
+      </w:pPr>
+      <w:rPr>
+        <w:rFonts w:ascii="Wingdings" w:hAnsi="Wingdings" w:hint="default"/>
+      </w:rPr>
+    </w:lvl>
+    <w:lvl w:ilvl="1">
+      <w:start w:val="1"/>
+      <w:numFmt w:val="bullet"/>
+      <w:lvlText w:val=""/>
+      <w:lvlJc w:val="left"/>
+      <w:pPr>
+        <w:ind w:left="720" w:hanging="360"/>
+      </w:pPr>
+      <w:rPr>
+        <w:rFonts w:ascii="Wingdings" w:hAnsi="Wingdings" w:hint="default"/>
+      </w:rPr>
+    </w:lvl>
+    <w:lvl w:ilvl="2">
+      <w:start w:val="1"/>
+      <w:numFmt w:val="bullet"/>
+      <w:lvlText w:val=""/>
+      <w:lvlJc w:val="left"/>
+      <w:pPr>
+        <w:ind w:left="1080" w:hanging="360"/>
+      </w:pPr>
+      <w:rPr>
+        <w:rFonts w:ascii="Wingdings" w:hAnsi="Wingdings" w:hint="default"/>
+      </w:rPr>
+    </w:lvl>
+    <w:lvl w:ilvl="3">
+      <w:start w:val="1"/>
+      <w:numFmt w:val="bullet"/>
+      <w:lvlText w:val=""/>
+      <w:lvlJc w:val="left"/>
+      <w:pPr>
+        <w:ind w:left="1440" w:hanging="360"/>
+      </w:pPr>
+      <w:rPr>
+        <w:rFonts w:ascii="Symbol" w:hAnsi="Symbol" w:hint="default"/>
+      </w:rPr>
+    </w:lvl>
+    <w:lvl w:ilvl="4">
+      <w:start w:val="1"/>
+      <w:numFmt w:val="bullet"/>
+      <w:lvlText w:val=""/>
+      <w:lvlJc w:val="left"/>
+      <w:pPr>
+        <w:ind w:left="1800" w:hanging="360"/>
+      </w:pPr>
+      <w:rPr>
+        <w:rFonts w:ascii="Symbol" w:hAnsi="Symbol" w:hint="default"/>
+      </w:rPr>
+    </w:lvl>
+    <w:lvl w:ilvl="5">
+      <w:start w:val="1"/>
+      <w:numFmt w:val="bullet"/>
+      <w:lvlText w:val=""/>
+      <w:lvlJc w:val="left"/>
+      <w:pPr>
+        <w:ind w:left="2160" w:hanging="360"/>
+      </w:pPr>
+      <w:rPr>
+        <w:rFonts w:ascii="Wingdings" w:hAnsi="Wingdings" w:hint="default"/>
+      </w:rPr>
+    </w:lvl>
+    <w:lvl w:ilvl="6">
+      <w:start w:val="1"/>
+      <w:numFmt w:val="bullet"/>
+      <w:lvlText w:val=""/>
+      <w:lvlJc w:val="left"/>
+      <w:pPr>
+        <w:ind w:left="2520" w:hanging="360"/>
+      </w:pPr>
+      <w:rPr>
+        <w:rFonts w:ascii="Wingdings" w:hAnsi="Wingdings" w:hint="default"/>
+      </w:rPr>
+    </w:lvl>
+    <w:lvl w:ilvl="7">
+      <w:start w:val="1"/>
+      <w:numFmt w:val="bullet"/>
+      <w:lvlText w:val=""/>
+      <w:lvlJc w:val="left"/>
+      <w:pPr>
+        <w:ind w:left="2880" w:hanging="360"/>
+      </w:pPr>
+      <w:rPr>
+        <w:rFonts w:ascii="Symbol" w:hAnsi="Symbol" w:hint="default"/>
+      </w:rPr>
+    </w:lvl>
+    <w:lvl w:ilvl="8">
+      <w:start w:val="1"/>
+      <w:numFmt w:val="bullet"/>
+      <w:lvlText w:val=""/>
+      <w:lvlJc w:val="left"/>
+      <w:pPr>
+        <w:ind w:left="3240" w:hanging="360"/>
+      </w:pPr>
+      <w:rPr>
+        <w:rFonts w:ascii="Symbol" w:hAnsi="Symbol" w:hint="default"/>
+      </w:rPr>
+    </w:lvl>
+  </w:abstractNum>
+  <w:abstractNum w:abstractNumId="21" w15:restartNumberingAfterBreak="0">
     <w:nsid w:val="3BB42938"/>
     <w:multiLevelType w:val="hybridMultilevel"/>
     <w:tmpl w:val="8F1EDEFC"/>
@@ -8016,7 +8706,7 @@
       </w:rPr>
     </w:lvl>
   </w:abstractNum>
-  <w:abstractNum w:abstractNumId="21" w15:restartNumberingAfterBreak="0">
+  <w:abstractNum w:abstractNumId="22" w15:restartNumberingAfterBreak="0">
     <w:nsid w:val="3D3550AF"/>
     <w:multiLevelType w:val="hybridMultilevel"/>
     <w:tmpl w:val="0A360E6E"/>
@@ -8129,7 +8819,7 @@
       </w:rPr>
     </w:lvl>
   </w:abstractNum>
-  <w:abstractNum w:abstractNumId="22" w15:restartNumberingAfterBreak="0">
+  <w:abstractNum w:abstractNumId="23" w15:restartNumberingAfterBreak="0">
     <w:nsid w:val="412D0D6E"/>
     <w:multiLevelType w:val="hybridMultilevel"/>
     <w:tmpl w:val="EDA21D90"/>
@@ -8219,7 +8909,7 @@
       </w:pPr>
     </w:lvl>
   </w:abstractNum>
-  <w:abstractNum w:abstractNumId="23" w15:restartNumberingAfterBreak="0">
+  <w:abstractNum w:abstractNumId="24" w15:restartNumberingAfterBreak="0">
     <w:nsid w:val="42EA55F1"/>
     <w:multiLevelType w:val="hybridMultilevel"/>
     <w:tmpl w:val="ACA24FB0"/>
@@ -8332,7 +9022,7 @@
       </w:rPr>
     </w:lvl>
   </w:abstractNum>
-  <w:abstractNum w:abstractNumId="24" w15:restartNumberingAfterBreak="0">
+  <w:abstractNum w:abstractNumId="25" w15:restartNumberingAfterBreak="0">
     <w:nsid w:val="439313FC"/>
     <w:multiLevelType w:val="hybridMultilevel"/>
     <w:tmpl w:val="AC166A78"/>
@@ -8418,7 +9108,7 @@
       </w:pPr>
     </w:lvl>
   </w:abstractNum>
-  <w:abstractNum w:abstractNumId="25" w15:restartNumberingAfterBreak="0">
+  <w:abstractNum w:abstractNumId="26" w15:restartNumberingAfterBreak="0">
     <w:nsid w:val="46612CF5"/>
     <w:multiLevelType w:val="hybridMultilevel"/>
     <w:tmpl w:val="FCD898C2"/>
@@ -8531,7 +9221,7 @@
       </w:rPr>
     </w:lvl>
   </w:abstractNum>
-  <w:abstractNum w:abstractNumId="26" w15:restartNumberingAfterBreak="0">
+  <w:abstractNum w:abstractNumId="27" w15:restartNumberingAfterBreak="0">
     <w:nsid w:val="4A474F6B"/>
     <w:multiLevelType w:val="hybridMultilevel"/>
     <w:tmpl w:val="F59A9E02"/>
@@ -8644,7 +9334,7 @@
       </w:rPr>
     </w:lvl>
   </w:abstractNum>
-  <w:abstractNum w:abstractNumId="27" w15:restartNumberingAfterBreak="0">
+  <w:abstractNum w:abstractNumId="28" w15:restartNumberingAfterBreak="0">
     <w:nsid w:val="4B786D35"/>
     <w:multiLevelType w:val="multilevel"/>
     <w:tmpl w:val="D40C55A6"/>
@@ -8757,7 +9447,7 @@
       </w:rPr>
     </w:lvl>
   </w:abstractNum>
-  <w:abstractNum w:abstractNumId="28" w15:restartNumberingAfterBreak="0">
+  <w:abstractNum w:abstractNumId="29" w15:restartNumberingAfterBreak="0">
     <w:nsid w:val="4F24576B"/>
     <w:multiLevelType w:val="hybridMultilevel"/>
     <w:tmpl w:val="B9160FFA"/>
@@ -8870,7 +9560,7 @@
       </w:rPr>
     </w:lvl>
   </w:abstractNum>
-  <w:abstractNum w:abstractNumId="29" w15:restartNumberingAfterBreak="0">
+  <w:abstractNum w:abstractNumId="30" w15:restartNumberingAfterBreak="0">
     <w:nsid w:val="50104682"/>
     <w:multiLevelType w:val="hybridMultilevel"/>
     <w:tmpl w:val="9D86B57C"/>
@@ -8959,7 +9649,7 @@
       </w:pPr>
     </w:lvl>
   </w:abstractNum>
-  <w:abstractNum w:abstractNumId="30" w15:restartNumberingAfterBreak="0">
+  <w:abstractNum w:abstractNumId="31" w15:restartNumberingAfterBreak="0">
     <w:nsid w:val="56425877"/>
     <w:multiLevelType w:val="hybridMultilevel"/>
     <w:tmpl w:val="0862F172"/>
@@ -9072,7 +9762,7 @@
       </w:rPr>
     </w:lvl>
   </w:abstractNum>
-  <w:abstractNum w:abstractNumId="31" w15:restartNumberingAfterBreak="0">
+  <w:abstractNum w:abstractNumId="32" w15:restartNumberingAfterBreak="0">
     <w:nsid w:val="5D7219A9"/>
     <w:multiLevelType w:val="hybridMultilevel"/>
     <w:tmpl w:val="5A26BD4E"/>
@@ -9185,7 +9875,7 @@
       </w:rPr>
     </w:lvl>
   </w:abstractNum>
-  <w:abstractNum w:abstractNumId="32" w15:restartNumberingAfterBreak="0">
+  <w:abstractNum w:abstractNumId="33" w15:restartNumberingAfterBreak="0">
     <w:nsid w:val="604F7A06"/>
     <w:multiLevelType w:val="multilevel"/>
     <w:tmpl w:val="607ABF34"/>
@@ -9306,7 +9996,7 @@
       </w:rPr>
     </w:lvl>
   </w:abstractNum>
-  <w:abstractNum w:abstractNumId="33" w15:restartNumberingAfterBreak="0">
+  <w:abstractNum w:abstractNumId="34" w15:restartNumberingAfterBreak="0">
     <w:nsid w:val="60822C38"/>
     <w:multiLevelType w:val="hybridMultilevel"/>
     <w:tmpl w:val="5922DD76"/>
@@ -9419,7 +10109,7 @@
       </w:rPr>
     </w:lvl>
   </w:abstractNum>
-  <w:abstractNum w:abstractNumId="34" w15:restartNumberingAfterBreak="0">
+  <w:abstractNum w:abstractNumId="35" w15:restartNumberingAfterBreak="0">
     <w:nsid w:val="65E0077E"/>
     <w:multiLevelType w:val="multilevel"/>
     <w:tmpl w:val="FAEA7C6A"/>
@@ -9541,7 +10231,7 @@
       </w:rPr>
     </w:lvl>
   </w:abstractNum>
-  <w:abstractNum w:abstractNumId="35" w15:restartNumberingAfterBreak="0">
+  <w:abstractNum w:abstractNumId="36" w15:restartNumberingAfterBreak="0">
     <w:nsid w:val="68B95F11"/>
     <w:multiLevelType w:val="multilevel"/>
     <w:tmpl w:val="BF7811F0"/>
@@ -9654,7 +10344,7 @@
       </w:rPr>
     </w:lvl>
   </w:abstractNum>
-  <w:abstractNum w:abstractNumId="36" w15:restartNumberingAfterBreak="0">
+  <w:abstractNum w:abstractNumId="37" w15:restartNumberingAfterBreak="0">
     <w:nsid w:val="6C7B0824"/>
     <w:multiLevelType w:val="multilevel"/>
     <w:tmpl w:val="FAEA7C6A"/>
@@ -9776,7 +10466,7 @@
       </w:rPr>
     </w:lvl>
   </w:abstractNum>
-  <w:abstractNum w:abstractNumId="37" w15:restartNumberingAfterBreak="0">
+  <w:abstractNum w:abstractNumId="38" w15:restartNumberingAfterBreak="0">
     <w:nsid w:val="6CDA2A01"/>
     <w:multiLevelType w:val="hybridMultilevel"/>
     <w:tmpl w:val="0D500F5E"/>
@@ -9889,7 +10579,7 @@
       </w:rPr>
     </w:lvl>
   </w:abstractNum>
-  <w:abstractNum w:abstractNumId="38" w15:restartNumberingAfterBreak="0">
+  <w:abstractNum w:abstractNumId="39" w15:restartNumberingAfterBreak="0">
     <w:nsid w:val="6F9738A3"/>
     <w:multiLevelType w:val="hybridMultilevel"/>
     <w:tmpl w:val="2BCEF85C"/>
@@ -10002,7 +10692,7 @@
       </w:rPr>
     </w:lvl>
   </w:abstractNum>
-  <w:abstractNum w:abstractNumId="39" w15:restartNumberingAfterBreak="0">
+  <w:abstractNum w:abstractNumId="40" w15:restartNumberingAfterBreak="0">
     <w:nsid w:val="723B0E31"/>
     <w:multiLevelType w:val="hybridMultilevel"/>
     <w:tmpl w:val="275437C4"/>
@@ -10115,7 +10805,7 @@
       </w:rPr>
     </w:lvl>
   </w:abstractNum>
-  <w:abstractNum w:abstractNumId="40" w15:restartNumberingAfterBreak="0">
+  <w:abstractNum w:abstractNumId="41" w15:restartNumberingAfterBreak="0">
     <w:nsid w:val="73740C03"/>
     <w:multiLevelType w:val="hybridMultilevel"/>
     <w:tmpl w:val="E35AB000"/>
@@ -10228,7 +10918,7 @@
       </w:rPr>
     </w:lvl>
   </w:abstractNum>
-  <w:abstractNum w:abstractNumId="41" w15:restartNumberingAfterBreak="0">
+  <w:abstractNum w:abstractNumId="42" w15:restartNumberingAfterBreak="0">
     <w:nsid w:val="73C34DF8"/>
     <w:multiLevelType w:val="hybridMultilevel"/>
     <w:tmpl w:val="C37AD3C2"/>
@@ -10314,7 +11004,7 @@
       </w:pPr>
     </w:lvl>
   </w:abstractNum>
-  <w:abstractNum w:abstractNumId="42" w15:restartNumberingAfterBreak="0">
+  <w:abstractNum w:abstractNumId="43" w15:restartNumberingAfterBreak="0">
     <w:nsid w:val="78E23626"/>
     <w:multiLevelType w:val="hybridMultilevel"/>
     <w:tmpl w:val="7BF045DE"/>
@@ -10427,7 +11117,7 @@
       </w:pPr>
     </w:lvl>
   </w:abstractNum>
-  <w:abstractNum w:abstractNumId="43" w15:restartNumberingAfterBreak="0">
+  <w:abstractNum w:abstractNumId="44" w15:restartNumberingAfterBreak="0">
     <w:nsid w:val="7A712728"/>
     <w:multiLevelType w:val="hybridMultilevel"/>
     <w:tmpl w:val="ABEE6D66"/>
@@ -10540,7 +11230,7 @@
       </w:rPr>
     </w:lvl>
   </w:abstractNum>
-  <w:abstractNum w:abstractNumId="44" w15:restartNumberingAfterBreak="0">
+  <w:abstractNum w:abstractNumId="45" w15:restartNumberingAfterBreak="0">
     <w:nsid w:val="7C95379F"/>
     <w:multiLevelType w:val="hybridMultilevel"/>
     <w:tmpl w:val="26DAC522"/>
@@ -10654,10 +11344,10 @@
     </w:lvl>
   </w:abstractNum>
   <w:num w:numId="1">
-    <w:abstractNumId w:val="42"/>
+    <w:abstractNumId w:val="43"/>
   </w:num>
   <w:num w:numId="2">
-    <w:abstractNumId w:val="41"/>
+    <w:abstractNumId w:val="42"/>
   </w:num>
   <w:num w:numId="3">
     <w:abstractNumId w:val="5"/>
@@ -10666,7 +11356,7 @@
     <w:abstractNumId w:val="4"/>
   </w:num>
   <w:num w:numId="5">
-    <w:abstractNumId w:val="34"/>
+    <w:abstractNumId w:val="35"/>
   </w:num>
   <w:num w:numId="6">
     <w:abstractNumId w:val="6"/>
@@ -10675,19 +11365,19 @@
     <w:abstractNumId w:val="3"/>
   </w:num>
   <w:num w:numId="8">
-    <w:abstractNumId w:val="36"/>
+    <w:abstractNumId w:val="37"/>
   </w:num>
   <w:num w:numId="9">
-    <w:abstractNumId w:val="24"/>
+    <w:abstractNumId w:val="25"/>
   </w:num>
   <w:num w:numId="10">
-    <w:abstractNumId w:val="28"/>
+    <w:abstractNumId w:val="29"/>
   </w:num>
   <w:num w:numId="11">
     <w:abstractNumId w:val="18"/>
   </w:num>
   <w:num w:numId="12">
-    <w:abstractNumId w:val="37"/>
+    <w:abstractNumId w:val="38"/>
   </w:num>
   <w:num w:numId="13">
     <w:abstractNumId w:val="0"/>
@@ -10699,22 +11389,22 @@
     <w:abstractNumId w:val="15"/>
   </w:num>
   <w:num w:numId="16">
-    <w:abstractNumId w:val="29"/>
+    <w:abstractNumId w:val="30"/>
   </w:num>
   <w:num w:numId="17">
-    <w:abstractNumId w:val="32"/>
+    <w:abstractNumId w:val="33"/>
   </w:num>
   <w:num w:numId="18">
     <w:abstractNumId w:val="1"/>
   </w:num>
   <w:num w:numId="19">
+    <w:abstractNumId w:val="27"/>
+  </w:num>
+  <w:num w:numId="20">
     <w:abstractNumId w:val="26"/>
   </w:num>
-  <w:num w:numId="20">
-    <w:abstractNumId w:val="25"/>
-  </w:num>
   <w:num w:numId="21">
-    <w:abstractNumId w:val="31"/>
+    <w:abstractNumId w:val="32"/>
   </w:num>
   <w:num w:numId="22">
     <w:abstractNumId w:val="14"/>
@@ -10723,25 +11413,25 @@
     <w:abstractNumId w:val="10"/>
   </w:num>
   <w:num w:numId="24">
-    <w:abstractNumId w:val="27"/>
+    <w:abstractNumId w:val="28"/>
   </w:num>
   <w:num w:numId="25">
-    <w:abstractNumId w:val="23"/>
+    <w:abstractNumId w:val="24"/>
   </w:num>
   <w:num w:numId="26">
-    <w:abstractNumId w:val="40"/>
+    <w:abstractNumId w:val="41"/>
   </w:num>
   <w:num w:numId="27">
     <w:abstractNumId w:val="7"/>
   </w:num>
   <w:num w:numId="28">
-    <w:abstractNumId w:val="44"/>
+    <w:abstractNumId w:val="45"/>
   </w:num>
   <w:num w:numId="29">
     <w:abstractNumId w:val="17"/>
   </w:num>
   <w:num w:numId="30">
-    <w:abstractNumId w:val="39"/>
+    <w:abstractNumId w:val="40"/>
   </w:num>
   <w:num w:numId="31">
     <w:abstractNumId w:val="11"/>
@@ -10756,28 +11446,28 @@
     <w:abstractNumId w:val="19"/>
   </w:num>
   <w:num w:numId="35">
-    <w:abstractNumId w:val="30"/>
+    <w:abstractNumId w:val="31"/>
   </w:num>
   <w:num w:numId="36">
-    <w:abstractNumId w:val="33"/>
+    <w:abstractNumId w:val="34"/>
   </w:num>
   <w:num w:numId="37">
-    <w:abstractNumId w:val="43"/>
+    <w:abstractNumId w:val="44"/>
   </w:num>
   <w:num w:numId="38">
-    <w:abstractNumId w:val="20"/>
+    <w:abstractNumId w:val="21"/>
   </w:num>
   <w:num w:numId="39">
-    <w:abstractNumId w:val="38"/>
+    <w:abstractNumId w:val="39"/>
   </w:num>
   <w:num w:numId="40">
-    <w:abstractNumId w:val="21"/>
+    <w:abstractNumId w:val="22"/>
   </w:num>
   <w:num w:numId="41">
-    <w:abstractNumId w:val="22"/>
+    <w:abstractNumId w:val="23"/>
   </w:num>
   <w:num w:numId="42">
-    <w:abstractNumId w:val="35"/>
+    <w:abstractNumId w:val="36"/>
   </w:num>
   <w:num w:numId="43">
     <w:abstractNumId w:val="9"/>
@@ -10787,6 +11477,9 @@
   </w:num>
   <w:num w:numId="45">
     <w:abstractNumId w:val="8"/>
+  </w:num>
+  <w:num w:numId="46">
+    <w:abstractNumId w:val="20"/>
   </w:num>
 </w:numbering>
 </file>
@@ -10908,6 +11601,7 @@
     <w:lsdException w:name="HTML Sample" w:semiHidden="1" w:unhideWhenUsed="1"/>
     <w:lsdException w:name="HTML Typewriter" w:semiHidden="1" w:unhideWhenUsed="1"/>
     <w:lsdException w:name="HTML Variable" w:semiHidden="1" w:unhideWhenUsed="1"/>
+    <w:lsdException w:name="Normal Table" w:semiHidden="1" w:unhideWhenUsed="1"/>
     <w:lsdException w:name="annotation subject" w:semiHidden="1" w:unhideWhenUsed="1"/>
     <w:lsdException w:name="No List" w:semiHidden="1" w:unhideWhenUsed="1"/>
     <w:lsdException w:name="Outline List 1" w:semiHidden="1" w:unhideWhenUsed="1"/>
@@ -10950,8 +11644,11 @@
     <w:lsdException w:name="Table Contemporary" w:semiHidden="1" w:unhideWhenUsed="1"/>
     <w:lsdException w:name="Table Elegant" w:semiHidden="1" w:unhideWhenUsed="1"/>
     <w:lsdException w:name="Table Professional" w:semiHidden="1" w:unhideWhenUsed="1"/>
+    <w:lsdException w:name="Table Subtle 1" w:semiHidden="1" w:unhideWhenUsed="1"/>
     <w:lsdException w:name="Table Subtle 2" w:semiHidden="1" w:unhideWhenUsed="1"/>
     <w:lsdException w:name="Table Web 1" w:semiHidden="1" w:unhideWhenUsed="1"/>
+    <w:lsdException w:name="Table Web 2" w:semiHidden="1" w:unhideWhenUsed="1"/>
+    <w:lsdException w:name="Table Web 3" w:semiHidden="1" w:unhideWhenUsed="1"/>
     <w:lsdException w:name="Balloon Text" w:semiHidden="1" w:unhideWhenUsed="1"/>
     <w:lsdException w:name="Table Grid" w:uiPriority="59"/>
     <w:lsdException w:name="Table Theme" w:semiHidden="1" w:unhideWhenUsed="1"/>

</xml_diff>

<commit_message>
Adicionando Fund Teor C
Signed-off-by: Oséias K. Rocha <oseiaskr95@gmail.com>
</commit_message>
<xml_diff>
--- a/docs/TCC_Oséias.docx
+++ b/docs/TCC_Oséias.docx
@@ -2805,20 +2805,269 @@
         <w:jc w:val="center"/>
         <w:rPr>
           <w:rFonts w:eastAsia="Calibri" w:cs="Arial"/>
+          <w:b/>
           <w:bCs/>
           <w:color w:val="000000"/>
           <w:lang w:eastAsia="en-US"/>
         </w:rPr>
       </w:pPr>
-      <w:r>
-        <w:rPr>
-          <w:rFonts w:eastAsia="Calibri" w:cs="Arial"/>
-          <w:bCs/>
-          <w:color w:val="000000"/>
-          <w:lang w:eastAsia="en-US"/>
-        </w:rPr>
-        <w:t>(Opcional para menos de três)</w:t>
-      </w:r>
+    </w:p>
+    <w:p>
+      <w:pPr>
+        <w:pStyle w:val="ndicedeilustraes"/>
+        <w:tabs>
+          <w:tab w:val="right" w:leader="dot" w:pos="9061"/>
+        </w:tabs>
+        <w:rPr>
+          <w:rFonts w:ascii="Arial" w:eastAsiaTheme="minorEastAsia" w:hAnsi="Arial" w:cs="Arial"/>
+          <w:b w:val="0"/>
+          <w:bCs w:val="0"/>
+          <w:noProof/>
+        </w:rPr>
+      </w:pPr>
+      <w:r>
+        <w:rPr>
+          <w:rFonts w:ascii="Arial" w:hAnsi="Arial" w:cs="Arial"/>
+        </w:rPr>
+        <w:fldChar w:fldCharType="begin"/>
+      </w:r>
+      <w:r>
+        <w:rPr>
+          <w:rFonts w:ascii="Arial" w:hAnsi="Arial" w:cs="Arial"/>
+        </w:rPr>
+        <w:instrText xml:space="preserve"> TOC \h \z \c "Figura" </w:instrText>
+      </w:r>
+      <w:r>
+        <w:rPr>
+          <w:rFonts w:ascii="Arial" w:hAnsi="Arial" w:cs="Arial"/>
+        </w:rPr>
+        <w:fldChar w:fldCharType="separate"/>
+      </w:r>
+      <w:hyperlink w:anchor="_Toc75701731" w:history="1">
+        <w:r>
+          <w:rPr>
+            <w:rStyle w:val="Hyperlink"/>
+            <w:rFonts w:ascii="Arial" w:hAnsi="Arial" w:cs="Arial"/>
+            <w:noProof/>
+          </w:rPr>
+          <w:t>Figura 1 - Estrutura de uma aplicação em QT</w:t>
+        </w:r>
+        <w:r>
+          <w:rPr>
+            <w:rFonts w:ascii="Arial" w:hAnsi="Arial" w:cs="Arial"/>
+            <w:noProof/>
+            <w:webHidden/>
+          </w:rPr>
+          <w:tab/>
+        </w:r>
+        <w:r>
+          <w:rPr>
+            <w:rFonts w:ascii="Arial" w:hAnsi="Arial" w:cs="Arial"/>
+            <w:noProof/>
+            <w:webHidden/>
+          </w:rPr>
+          <w:fldChar w:fldCharType="begin"/>
+        </w:r>
+        <w:r>
+          <w:rPr>
+            <w:rFonts w:ascii="Arial" w:hAnsi="Arial" w:cs="Arial"/>
+            <w:noProof/>
+            <w:webHidden/>
+          </w:rPr>
+          <w:instrText xml:space="preserve"> PAGEREF _Toc75701731 \h </w:instrText>
+        </w:r>
+        <w:r>
+          <w:rPr>
+            <w:rFonts w:ascii="Arial" w:hAnsi="Arial" w:cs="Arial"/>
+            <w:noProof/>
+            <w:webHidden/>
+          </w:rPr>
+        </w:r>
+        <w:r>
+          <w:rPr>
+            <w:rFonts w:ascii="Arial" w:hAnsi="Arial" w:cs="Arial"/>
+            <w:noProof/>
+            <w:webHidden/>
+          </w:rPr>
+          <w:fldChar w:fldCharType="separate"/>
+        </w:r>
+        <w:r>
+          <w:rPr>
+            <w:rFonts w:ascii="Arial" w:hAnsi="Arial" w:cs="Arial"/>
+            <w:noProof/>
+            <w:webHidden/>
+          </w:rPr>
+          <w:t>14</w:t>
+        </w:r>
+        <w:r>
+          <w:rPr>
+            <w:rFonts w:ascii="Arial" w:hAnsi="Arial" w:cs="Arial"/>
+            <w:noProof/>
+            <w:webHidden/>
+          </w:rPr>
+          <w:fldChar w:fldCharType="end"/>
+        </w:r>
+      </w:hyperlink>
+    </w:p>
+    <w:p>
+      <w:pPr>
+        <w:pStyle w:val="ndicedeilustraes"/>
+        <w:tabs>
+          <w:tab w:val="right" w:leader="dot" w:pos="9061"/>
+        </w:tabs>
+        <w:rPr>
+          <w:rFonts w:ascii="Arial" w:eastAsiaTheme="minorEastAsia" w:hAnsi="Arial" w:cs="Arial"/>
+          <w:b w:val="0"/>
+          <w:bCs w:val="0"/>
+          <w:noProof/>
+        </w:rPr>
+      </w:pPr>
+      <w:hyperlink w:anchor="_Toc75701732" w:history="1">
+        <w:r>
+          <w:rPr>
+            <w:rStyle w:val="Hyperlink"/>
+            <w:rFonts w:ascii="Arial" w:hAnsi="Arial" w:cs="Arial"/>
+            <w:noProof/>
+            <w:lang w:val="en-US"/>
+          </w:rPr>
+          <w:t>Figura 2 - Hello World em C</w:t>
+        </w:r>
+        <w:r>
+          <w:rPr>
+            <w:rFonts w:ascii="Arial" w:hAnsi="Arial" w:cs="Arial"/>
+            <w:noProof/>
+            <w:webHidden/>
+          </w:rPr>
+          <w:tab/>
+        </w:r>
+        <w:r>
+          <w:rPr>
+            <w:rFonts w:ascii="Arial" w:hAnsi="Arial" w:cs="Arial"/>
+            <w:noProof/>
+            <w:webHidden/>
+          </w:rPr>
+          <w:fldChar w:fldCharType="begin"/>
+        </w:r>
+        <w:r>
+          <w:rPr>
+            <w:rFonts w:ascii="Arial" w:hAnsi="Arial" w:cs="Arial"/>
+            <w:noProof/>
+            <w:webHidden/>
+          </w:rPr>
+          <w:instrText xml:space="preserve"> PAGEREF _Toc75701732 \h </w:instrText>
+        </w:r>
+        <w:r>
+          <w:rPr>
+            <w:rFonts w:ascii="Arial" w:hAnsi="Arial" w:cs="Arial"/>
+            <w:noProof/>
+            <w:webHidden/>
+          </w:rPr>
+        </w:r>
+        <w:r>
+          <w:rPr>
+            <w:rFonts w:ascii="Arial" w:hAnsi="Arial" w:cs="Arial"/>
+            <w:noProof/>
+            <w:webHidden/>
+          </w:rPr>
+          <w:fldChar w:fldCharType="separate"/>
+        </w:r>
+        <w:r>
+          <w:rPr>
+            <w:rFonts w:ascii="Arial" w:hAnsi="Arial" w:cs="Arial"/>
+            <w:noProof/>
+            <w:webHidden/>
+          </w:rPr>
+          <w:t>15</w:t>
+        </w:r>
+        <w:r>
+          <w:rPr>
+            <w:rFonts w:ascii="Arial" w:hAnsi="Arial" w:cs="Arial"/>
+            <w:noProof/>
+            <w:webHidden/>
+          </w:rPr>
+          <w:fldChar w:fldCharType="end"/>
+        </w:r>
+      </w:hyperlink>
+    </w:p>
+    <w:p>
+      <w:pPr>
+        <w:pStyle w:val="ndicedeilustraes"/>
+        <w:tabs>
+          <w:tab w:val="right" w:leader="dot" w:pos="9061"/>
+        </w:tabs>
+        <w:rPr>
+          <w:rFonts w:ascii="Arial" w:eastAsiaTheme="minorEastAsia" w:hAnsi="Arial" w:cs="Arial"/>
+          <w:b w:val="0"/>
+          <w:bCs w:val="0"/>
+          <w:noProof/>
+        </w:rPr>
+      </w:pPr>
+      <w:hyperlink w:anchor="_Toc75701733" w:history="1">
+        <w:r>
+          <w:rPr>
+            <w:rStyle w:val="Hyperlink"/>
+            <w:rFonts w:ascii="Arial" w:hAnsi="Arial" w:cs="Arial"/>
+            <w:noProof/>
+            <w:lang w:val="en-US"/>
+          </w:rPr>
+          <w:t>Figura 3 - Hello World em C++</w:t>
+        </w:r>
+        <w:r>
+          <w:rPr>
+            <w:rFonts w:ascii="Arial" w:hAnsi="Arial" w:cs="Arial"/>
+            <w:noProof/>
+            <w:webHidden/>
+          </w:rPr>
+          <w:tab/>
+        </w:r>
+        <w:r>
+          <w:rPr>
+            <w:rFonts w:ascii="Arial" w:hAnsi="Arial" w:cs="Arial"/>
+            <w:noProof/>
+            <w:webHidden/>
+          </w:rPr>
+          <w:fldChar w:fldCharType="begin"/>
+        </w:r>
+        <w:r>
+          <w:rPr>
+            <w:rFonts w:ascii="Arial" w:hAnsi="Arial" w:cs="Arial"/>
+            <w:noProof/>
+            <w:webHidden/>
+          </w:rPr>
+          <w:instrText xml:space="preserve"> PAGEREF _Toc75701733 \h </w:instrText>
+        </w:r>
+        <w:r>
+          <w:rPr>
+            <w:rFonts w:ascii="Arial" w:hAnsi="Arial" w:cs="Arial"/>
+            <w:noProof/>
+            <w:webHidden/>
+          </w:rPr>
+        </w:r>
+        <w:r>
+          <w:rPr>
+            <w:rFonts w:ascii="Arial" w:hAnsi="Arial" w:cs="Arial"/>
+            <w:noProof/>
+            <w:webHidden/>
+          </w:rPr>
+          <w:fldChar w:fldCharType="separate"/>
+        </w:r>
+        <w:r>
+          <w:rPr>
+            <w:rFonts w:ascii="Arial" w:hAnsi="Arial" w:cs="Arial"/>
+            <w:noProof/>
+            <w:webHidden/>
+          </w:rPr>
+          <w:t>16</w:t>
+        </w:r>
+        <w:r>
+          <w:rPr>
+            <w:rFonts w:ascii="Arial" w:hAnsi="Arial" w:cs="Arial"/>
+            <w:noProof/>
+            <w:webHidden/>
+          </w:rPr>
+          <w:fldChar w:fldCharType="end"/>
+        </w:r>
+      </w:hyperlink>
     </w:p>
     <w:p>
       <w:pPr>
@@ -2829,299 +3078,19 @@
         <w:jc w:val="center"/>
         <w:rPr>
           <w:rFonts w:eastAsia="Calibri" w:cs="Arial"/>
-          <w:b/>
           <w:bCs/>
           <w:color w:val="000000"/>
           <w:lang w:eastAsia="en-US"/>
         </w:rPr>
       </w:pPr>
-    </w:p>
-    <w:p>
-      <w:pPr>
-        <w:pStyle w:val="ndicedeilustraes"/>
-        <w:tabs>
-          <w:tab w:val="right" w:leader="dot" w:pos="9061"/>
-        </w:tabs>
-        <w:ind w:left="0" w:firstLine="0"/>
-        <w:jc w:val="center"/>
-        <w:rPr>
-          <w:rFonts w:ascii="Arial" w:hAnsi="Arial" w:cs="Arial"/>
-          <w:noProof/>
-        </w:rPr>
-      </w:pPr>
-      <w:r>
-        <w:rPr>
-          <w:rFonts w:ascii="Arial" w:eastAsia="Calibri" w:hAnsi="Arial" w:cs="Arial"/>
-          <w:bCs w:val="0"/>
-        </w:rPr>
-        <w:fldChar w:fldCharType="begin"/>
-      </w:r>
-      <w:r>
-        <w:rPr>
-          <w:rFonts w:ascii="Arial" w:eastAsia="Calibri" w:hAnsi="Arial" w:cs="Arial"/>
-          <w:bCs w:val="0"/>
-        </w:rPr>
-        <w:instrText xml:space="preserve"> TOC \c "Figura" </w:instrText>
-      </w:r>
-      <w:r>
-        <w:rPr>
-          <w:rFonts w:ascii="Arial" w:eastAsia="Calibri" w:hAnsi="Arial" w:cs="Arial"/>
-          <w:bCs w:val="0"/>
-        </w:rPr>
-        <w:fldChar w:fldCharType="separate"/>
-      </w:r>
-    </w:p>
-    <w:p>
-      <w:pPr>
-        <w:ind w:firstLine="0"/>
-        <w:jc w:val="center"/>
-        <w:rPr>
-          <w:rFonts w:eastAsia="Calibri" w:cs="Arial"/>
-          <w:b/>
-          <w:bCs/>
-          <w:color w:val="000000"/>
-          <w:lang w:eastAsia="en-US"/>
-        </w:rPr>
-      </w:pPr>
-      <w:r>
-        <w:rPr>
-          <w:rFonts w:eastAsia="Calibri" w:cs="Arial"/>
-          <w:b/>
-          <w:bCs/>
-          <w:color w:val="000000"/>
-          <w:lang w:eastAsia="en-US"/>
-        </w:rPr>
-        <w:t>LISTA DE QUADROS</w:t>
-      </w:r>
-    </w:p>
-    <w:p>
-      <w:pPr>
-        <w:widowControl/>
-        <w:autoSpaceDE/>
-        <w:autoSpaceDN/>
-        <w:ind w:firstLine="0"/>
-        <w:jc w:val="center"/>
-        <w:rPr>
-          <w:rFonts w:eastAsia="Calibri" w:cs="Arial"/>
-          <w:bCs/>
-          <w:color w:val="000000"/>
-          <w:lang w:eastAsia="en-US"/>
-        </w:rPr>
-      </w:pPr>
-      <w:r>
-        <w:rPr>
-          <w:rFonts w:eastAsia="Calibri" w:cs="Arial"/>
-          <w:bCs/>
-          <w:color w:val="000000"/>
-          <w:lang w:eastAsia="en-US"/>
-        </w:rPr>
-        <w:t>(Opcional para menos de três)</w:t>
-      </w:r>
-    </w:p>
-    <w:p>
-      <w:pPr>
-        <w:ind w:firstLine="0"/>
-        <w:jc w:val="center"/>
-        <w:rPr>
-          <w:rFonts w:eastAsia="Calibri" w:cs="Arial"/>
-          <w:b/>
-          <w:bCs/>
-          <w:color w:val="000000"/>
-          <w:lang w:eastAsia="en-US"/>
-        </w:rPr>
-      </w:pPr>
-    </w:p>
-    <w:p>
-      <w:pPr>
-        <w:ind w:firstLine="0"/>
-        <w:jc w:val="center"/>
-        <w:rPr>
-          <w:rFonts w:eastAsia="Calibri" w:cs="Arial"/>
-          <w:b/>
-          <w:bCs/>
-          <w:color w:val="000000"/>
-          <w:lang w:eastAsia="en-US"/>
-        </w:rPr>
-      </w:pPr>
-    </w:p>
-    <w:p>
-      <w:pPr>
-        <w:ind w:firstLine="0"/>
-        <w:jc w:val="center"/>
-        <w:rPr>
-          <w:rFonts w:eastAsia="Calibri" w:cs="Arial"/>
-          <w:b/>
-          <w:bCs/>
-          <w:color w:val="000000"/>
-          <w:lang w:eastAsia="en-US"/>
-        </w:rPr>
-      </w:pPr>
-      <w:r>
-        <w:rPr>
-          <w:rFonts w:eastAsia="Calibri" w:cs="Arial"/>
-          <w:b/>
-          <w:bCs/>
-          <w:color w:val="000000"/>
-          <w:lang w:eastAsia="en-US"/>
-        </w:rPr>
-        <w:t>LISTA DE IMAGENS</w:t>
-      </w:r>
-    </w:p>
-    <w:p>
-      <w:pPr>
-        <w:widowControl/>
-        <w:autoSpaceDE/>
-        <w:autoSpaceDN/>
-        <w:ind w:firstLine="0"/>
-        <w:jc w:val="center"/>
-        <w:rPr>
-          <w:rFonts w:eastAsia="Calibri" w:cs="Arial"/>
-          <w:bCs/>
-          <w:color w:val="000000"/>
-          <w:lang w:eastAsia="en-US"/>
-        </w:rPr>
-      </w:pPr>
-      <w:r>
-        <w:rPr>
-          <w:rFonts w:eastAsia="Calibri" w:cs="Arial"/>
-          <w:bCs/>
-          <w:color w:val="000000"/>
-          <w:lang w:eastAsia="en-US"/>
-        </w:rPr>
-        <w:t>(Opcional para menos de três)</w:t>
-      </w:r>
-    </w:p>
-    <w:p>
-      <w:pPr>
-        <w:ind w:firstLine="0"/>
-        <w:jc w:val="center"/>
-        <w:rPr>
-          <w:rFonts w:eastAsia="Calibri" w:cs="Arial"/>
-          <w:b/>
-          <w:bCs/>
-          <w:color w:val="000000"/>
-          <w:lang w:eastAsia="en-US"/>
-        </w:rPr>
-      </w:pPr>
-    </w:p>
-    <w:p>
-      <w:pPr>
-        <w:ind w:firstLine="0"/>
-        <w:jc w:val="center"/>
-        <w:rPr>
-          <w:rFonts w:eastAsia="Calibri" w:cs="Arial"/>
-          <w:b/>
-          <w:bCs/>
-          <w:color w:val="000000"/>
-          <w:lang w:eastAsia="en-US"/>
-        </w:rPr>
-      </w:pPr>
-    </w:p>
-    <w:p>
-      <w:pPr>
-        <w:ind w:firstLine="0"/>
-        <w:jc w:val="center"/>
-        <w:rPr>
-          <w:rFonts w:eastAsia="Calibri" w:cs="Arial"/>
-          <w:b/>
-          <w:bCs/>
-          <w:color w:val="000000"/>
-          <w:lang w:eastAsia="en-US"/>
-        </w:rPr>
-      </w:pPr>
-    </w:p>
-    <w:p>
-      <w:pPr>
-        <w:ind w:firstLine="0"/>
-        <w:jc w:val="center"/>
-        <w:rPr>
-          <w:rFonts w:eastAsia="Calibri" w:cs="Arial"/>
-          <w:b/>
-          <w:bCs/>
-          <w:color w:val="000000"/>
-          <w:lang w:eastAsia="en-US"/>
-        </w:rPr>
-      </w:pPr>
-      <w:r>
-        <w:rPr>
-          <w:rFonts w:eastAsia="Calibri" w:cs="Arial"/>
-          <w:b/>
-          <w:bCs/>
-          <w:color w:val="000000"/>
-          <w:lang w:eastAsia="en-US"/>
-        </w:rPr>
-        <w:t>LISTA DE GRÁFICOS</w:t>
-      </w:r>
-    </w:p>
-    <w:p>
-      <w:pPr>
-        <w:widowControl/>
-        <w:autoSpaceDE/>
-        <w:autoSpaceDN/>
-        <w:ind w:firstLine="0"/>
-        <w:jc w:val="center"/>
-        <w:rPr>
-          <w:rFonts w:eastAsia="Calibri" w:cs="Arial"/>
-          <w:bCs/>
-          <w:color w:val="000000"/>
-          <w:lang w:eastAsia="en-US"/>
-        </w:rPr>
-      </w:pPr>
-      <w:r>
-        <w:rPr>
-          <w:rFonts w:eastAsia="Calibri" w:cs="Arial"/>
-          <w:bCs/>
-          <w:color w:val="000000"/>
-          <w:lang w:eastAsia="en-US"/>
-        </w:rPr>
-        <w:t>(Opcional para menos de três)</w:t>
-      </w:r>
-    </w:p>
-    <w:p>
-      <w:pPr>
-        <w:ind w:firstLine="0"/>
-        <w:jc w:val="center"/>
-        <w:rPr>
-          <w:rFonts w:eastAsiaTheme="minorEastAsia"/>
-        </w:rPr>
-      </w:pPr>
-    </w:p>
-    <w:p>
-      <w:pPr>
-        <w:pStyle w:val="ndicedeilustraes"/>
-        <w:tabs>
-          <w:tab w:val="right" w:leader="dot" w:pos="9062"/>
-        </w:tabs>
-        <w:spacing w:line="276" w:lineRule="auto"/>
-        <w:ind w:firstLine="0"/>
-        <w:jc w:val="center"/>
-        <w:rPr>
-          <w:rFonts w:ascii="Arial" w:eastAsia="Calibri" w:hAnsi="Arial" w:cs="Arial"/>
-          <w:bCs w:val="0"/>
-        </w:rPr>
-      </w:pPr>
-      <w:r>
-        <w:rPr>
-          <w:rFonts w:ascii="Arial" w:eastAsia="Calibri" w:hAnsi="Arial" w:cs="Arial"/>
-          <w:bCs w:val="0"/>
+      <w:r>
+        <w:rPr>
+          <w:rFonts w:cs="Arial"/>
+          <w:sz w:val="20"/>
+          <w:szCs w:val="20"/>
         </w:rPr>
         <w:fldChar w:fldCharType="end"/>
       </w:r>
-    </w:p>
-    <w:p>
-      <w:proofErr w:type="spellStart"/>
-      <w:r>
-        <w:t>Obs</w:t>
-      </w:r>
-      <w:proofErr w:type="spellEnd"/>
-      <w:r>
-        <w:t>: Uma lista por pg.</w:t>
-      </w:r>
-    </w:p>
-    <w:p>
-      <w:pPr>
-        <w:pStyle w:val="Legendatexto"/>
-      </w:pPr>
       <w:r>
         <w:br w:type="page"/>
       </w:r>
@@ -3492,15 +3461,13 @@
         </w:rPr>
         <w:t xml:space="preserve">relógios </w:t>
       </w:r>
-      <w:proofErr w:type="gramStart"/>
       <w:r>
         <w:rPr>
           <w:iCs/>
         </w:rPr>
-        <w:t>inteligentes(</w:t>
+        <w:t>inteligentes (</w:t>
       </w:r>
       <w:proofErr w:type="spellStart"/>
-      <w:proofErr w:type="gramEnd"/>
       <w:r>
         <w:rPr>
           <w:iCs/>
@@ -4563,6 +4530,11 @@
         <w:t>FUNDAMENTAÇÃO TEÓRICA</w:t>
       </w:r>
     </w:p>
+    <w:p>
+      <w:r>
+        <w:t>Neste capítulo são apresentados os autores e bibliografias que formam a fundamentação teórica desta monografia.</w:t>
+      </w:r>
+    </w:p>
     <w:p/>
     <w:p>
       <w:pPr>
@@ -4582,17 +4554,41 @@
     <w:p>
       <w:pPr>
         <w:rPr>
-          <w:color w:val="FF0000"/>
-          <w:lang w:eastAsia="en-US"/>
-        </w:rPr>
-      </w:pPr>
-      <w:r>
-        <w:rPr>
-          <w:color w:val="FF0000"/>
-          <w:lang w:eastAsia="en-US"/>
-        </w:rPr>
-        <w:t>TODO</w:t>
-      </w:r>
+          <w:lang w:eastAsia="en-US"/>
+        </w:rPr>
+      </w:pPr>
+    </w:p>
+    <w:p>
+      <w:pPr>
+        <w:rPr>
+          <w:lang w:eastAsia="en-US"/>
+        </w:rPr>
+      </w:pPr>
+      <w:r>
+        <w:rPr>
+          <w:lang w:eastAsia="en-US"/>
+        </w:rPr>
+        <w:t>O sistema</w:t>
+      </w:r>
+      <w:r>
+        <w:rPr>
+          <w:lang w:eastAsia="en-US"/>
+        </w:rPr>
+        <w:t xml:space="preserve"> tem como objetivo dar ao usuário uma forma mais simples de implementar e controlar tipos de dados, mensagens e interfaces de comunicação</w:t>
+      </w:r>
+      <w:r>
+        <w:rPr>
+          <w:lang w:eastAsia="en-US"/>
+        </w:rPr>
+        <w:t>, facilitando assim o desenvolvimento de aplicações que necessitam de mensageria específica.</w:t>
+      </w:r>
+    </w:p>
+    <w:p>
+      <w:pPr>
+        <w:rPr>
+          <w:lang w:eastAsia="en-US"/>
+        </w:rPr>
+      </w:pPr>
     </w:p>
     <w:p>
       <w:pPr>
@@ -4615,6 +4611,38 @@
     </w:p>
     <w:p>
       <w:pPr>
+        <w:rPr>
+          <w:lang w:eastAsia="en-US"/>
+        </w:rPr>
+      </w:pPr>
+      <w:r>
+        <w:rPr>
+          <w:lang w:eastAsia="en-US"/>
+        </w:rPr>
+        <w:t>Este capítulo introduz a linguagem utilizada para o desenvolvimento do projeto e o framework para a interface gráfica</w:t>
+      </w:r>
+      <w:r>
+        <w:rPr>
+          <w:lang w:eastAsia="en-US"/>
+        </w:rPr>
+        <w:t xml:space="preserve"> com definições e opiniões de autores e desenvolvedores</w:t>
+      </w:r>
+      <w:r>
+        <w:rPr>
+          <w:lang w:eastAsia="en-US"/>
+        </w:rPr>
+        <w:t>.</w:t>
+      </w:r>
+    </w:p>
+    <w:p>
+      <w:pPr>
+        <w:rPr>
+          <w:lang w:eastAsia="en-US"/>
+        </w:rPr>
+      </w:pPr>
+    </w:p>
+    <w:p>
+      <w:pPr>
         <w:pStyle w:val="Ttulo3"/>
         <w:numPr>
           <w:ilvl w:val="2"/>
@@ -4643,6 +4671,13 @@
           <w:lang w:eastAsia="en-US"/>
         </w:rPr>
       </w:pPr>
+    </w:p>
+    <w:p>
+      <w:pPr>
+        <w:rPr>
+          <w:lang w:eastAsia="en-US"/>
+        </w:rPr>
+      </w:pPr>
       <w:r>
         <w:rPr>
           <w:lang w:eastAsia="en-US"/>
@@ -4710,7 +4745,9 @@
         <w:pStyle w:val="Legenda"/>
         <w:keepNext/>
       </w:pPr>
-      <w:r>
+      <w:bookmarkStart w:id="14" w:name="_Toc75701731"/>
+      <w:r>
+        <w:lastRenderedPageBreak/>
         <w:t xml:space="preserve">Figura </w:t>
       </w:r>
       <w:fldSimple w:instr=" SEQ Figura \* ARABIC ">
@@ -4724,6 +4761,7 @@
       <w:r>
         <w:t xml:space="preserve"> - Estrutura de uma aplicação em QT</w:t>
       </w:r>
+      <w:bookmarkEnd w:id="14"/>
     </w:p>
     <w:p>
       <w:pPr>
@@ -4738,8 +4776,8 @@
           <w:noProof/>
         </w:rPr>
         <w:drawing>
-          <wp:inline distT="0" distB="0" distL="0" distR="0" wp14:anchorId="1023DEC9" wp14:editId="01C1FA67">
-            <wp:extent cx="5760085" cy="3834765"/>
+          <wp:inline distT="0" distB="0" distL="0" distR="0" wp14:anchorId="1023DEC9" wp14:editId="29BBA788">
+            <wp:extent cx="5600700" cy="3648075"/>
             <wp:effectExtent l="0" t="0" r="0" b="0"/>
             <wp:docPr id="1" name="Imagem 1"/>
             <wp:cNvGraphicFramePr>
@@ -4754,7 +4792,7 @@
                       <a:picLocks noChangeAspect="1" noChangeArrowheads="1"/>
                     </pic:cNvPicPr>
                   </pic:nvPicPr>
-                  <pic:blipFill>
+                  <pic:blipFill rotWithShape="1">
                     <a:blip r:embed="rId11">
                       <a:extLst>
                         <a:ext uri="{28A0092B-C50C-407E-A947-70E740481C1C}">
@@ -4762,15 +4800,13 @@
                         </a:ext>
                       </a:extLst>
                     </a:blip>
-                    <a:srcRect/>
-                    <a:stretch>
-                      <a:fillRect/>
-                    </a:stretch>
+                    <a:srcRect l="1322" t="1739" r="1445" b="3129"/>
+                    <a:stretch/>
                   </pic:blipFill>
                   <pic:spPr bwMode="auto">
                     <a:xfrm>
                       <a:off x="0" y="0"/>
-                      <a:ext cx="5760085" cy="3834765"/>
+                      <a:ext cx="5600700" cy="3648075"/>
                     </a:xfrm>
                     <a:prstGeom prst="rect">
                       <a:avLst/>
@@ -4779,6 +4815,11 @@
                     <a:ln>
                       <a:noFill/>
                     </a:ln>
+                    <a:extLst>
+                      <a:ext uri="{53640926-AAD7-44D8-BBD7-CCE9431645EC}">
+                        <a14:shadowObscured xmlns:a14="http://schemas.microsoft.com/office/drawing/2010/main"/>
+                      </a:ext>
+                    </a:extLst>
                   </pic:spPr>
                 </pic:pic>
               </a:graphicData>
@@ -4842,14 +4883,7 @@
         <w:rPr>
           <w:lang w:eastAsia="en-US"/>
         </w:rPr>
-        <w:t xml:space="preserve">O Qt é muito utilizado devido a sua riqueza de recursos, a performance do C++, disponibilidade de código, a sua documentação, e, principalmente, porque os </w:t>
-      </w:r>
-      <w:r>
-        <w:rPr>
-          <w:lang w:eastAsia="en-US"/>
-        </w:rPr>
-        <w:lastRenderedPageBreak/>
-        <w:t>desenvolvedores gostam (BLANCHETTE, 2006, SUMMERFIELD, 2006).</w:t>
+        <w:t>O Qt é muito utilizado devido a sua riqueza de recursos, a performance do C++, disponibilidade de código, a sua documentação, e, principalmente, porque os desenvolvedores gostam (BLANCHETTE, 2006, SUMMERFIELD, 2006).</w:t>
       </w:r>
     </w:p>
     <w:p>
@@ -4880,19 +4914,7 @@
         <w:rPr>
           <w:lang w:eastAsia="en-US"/>
         </w:rPr>
-        <w:t xml:space="preserve">fizeram, e ainda fazem, pensaram não na solução mais simples ou uma boa solução, mas pensaram na solução certa e a documentaram. Claro que alguns erros foram cometidos, mas são corrigidos ao longo do tempo </w:t>
-      </w:r>
-      <w:r>
-        <w:rPr>
-          <w:lang w:eastAsia="en-US"/>
-        </w:rPr>
-        <w:t>(BLANCHETTE, 2006, SUMMERFIELD, 2006)</w:t>
-      </w:r>
-      <w:r>
-        <w:rPr>
-          <w:lang w:eastAsia="en-US"/>
-        </w:rPr>
-        <w:t>.</w:t>
+        <w:t>fizeram, e ainda fazem, pensaram não na solução mais simples ou uma boa solução, mas pensaram na solução certa e a documentaram. Claro que alguns erros foram cometidos, mas são corrigidos ao longo do tempo (BLANCHETTE, 2006, SUMMERFIELD, 2006).</w:t>
       </w:r>
     </w:p>
     <w:p>
@@ -4916,6 +4938,33 @@
     </w:p>
     <w:p>
       <w:pPr>
+        <w:rPr>
+          <w:lang w:eastAsia="en-US"/>
+        </w:rPr>
+      </w:pPr>
+    </w:p>
+    <w:p>
+      <w:pPr>
+        <w:rPr>
+          <w:lang w:eastAsia="en-US"/>
+        </w:rPr>
+      </w:pPr>
+      <w:r>
+        <w:rPr>
+          <w:lang w:eastAsia="en-US"/>
+        </w:rPr>
+        <w:t>Este capítulo introduz as linguagens que serão suportadas pelo sistema, ou seja, as linguagens em que ele gera código baseado nas definições do usuário.</w:t>
+      </w:r>
+    </w:p>
+    <w:p>
+      <w:pPr>
+        <w:rPr>
+          <w:lang w:eastAsia="en-US"/>
+        </w:rPr>
+      </w:pPr>
+    </w:p>
+    <w:p>
+      <w:pPr>
         <w:pStyle w:val="Ttulo3"/>
         <w:numPr>
           <w:ilvl w:val="2"/>
@@ -4938,11 +4987,25 @@
           <w:lang w:eastAsia="en-US"/>
         </w:rPr>
       </w:pPr>
-      <w:r>
-        <w:rPr>
-          <w:lang w:eastAsia="en-US"/>
-        </w:rPr>
-        <w:t xml:space="preserve">A linguagem C foi criada por Dennis Ritchie, em 1972. É considerada uma linguagem de alto nível genérica e pode ser usada em diversos tipos de projeto, como drivers, sistemas operacionais, aplicativos, e etc. É uma linguagem estruturada e se tornou muito popular nos anos </w:t>
+    </w:p>
+    <w:p>
+      <w:pPr>
+        <w:rPr>
+          <w:lang w:eastAsia="en-US"/>
+        </w:rPr>
+      </w:pPr>
+      <w:r>
+        <w:rPr>
+          <w:lang w:eastAsia="en-US"/>
+        </w:rPr>
+        <w:t xml:space="preserve">A linguagem C foi criada por Dennis Ritchie, em 1972. É considerada uma </w:t>
+      </w:r>
+      <w:r>
+        <w:rPr>
+          <w:lang w:eastAsia="en-US"/>
+        </w:rPr>
+        <w:lastRenderedPageBreak/>
+        <w:t xml:space="preserve">linguagem de alto nível genérica e pode ser usada em diversos tipos de projeto, como drivers, sistemas operacionais, aplicativos, e etc. É uma linguagem estruturada e se tornou muito popular nos anos </w:t>
       </w:r>
       <w:r>
         <w:rPr>
@@ -4955,6 +5018,265 @@
           <w:lang w:eastAsia="en-US"/>
         </w:rPr>
         <w:t>80 (NOLETO, 2020).</w:t>
+      </w:r>
+      <w:r>
+        <w:rPr>
+          <w:lang w:eastAsia="en-US"/>
+        </w:rPr>
+        <w:t xml:space="preserve"> A Figura 2 demonstra um programa simples e inicial em C.</w:t>
+      </w:r>
+    </w:p>
+    <w:p>
+      <w:pPr>
+        <w:pStyle w:val="Legenda"/>
+        <w:keepNext/>
+        <w:rPr>
+          <w:lang w:val="en-US"/>
+        </w:rPr>
+      </w:pPr>
+      <w:bookmarkStart w:id="15" w:name="_Toc75701732"/>
+      <w:proofErr w:type="spellStart"/>
+      <w:r>
+        <w:rPr>
+          <w:lang w:val="en-US"/>
+        </w:rPr>
+        <w:t>Figura</w:t>
+      </w:r>
+      <w:proofErr w:type="spellEnd"/>
+      <w:r>
+        <w:rPr>
+          <w:lang w:val="en-US"/>
+        </w:rPr>
+        <w:t xml:space="preserve"> </w:t>
+      </w:r>
+      <w:r>
+        <w:fldChar w:fldCharType="begin"/>
+      </w:r>
+      <w:r>
+        <w:rPr>
+          <w:lang w:val="en-US"/>
+        </w:rPr>
+        <w:instrText xml:space="preserve"> SEQ Figura \* ARABIC </w:instrText>
+      </w:r>
+      <w:r>
+        <w:fldChar w:fldCharType="separate"/>
+      </w:r>
+      <w:r>
+        <w:rPr>
+          <w:noProof/>
+          <w:lang w:val="en-US"/>
+        </w:rPr>
+        <w:t>2</w:t>
+      </w:r>
+      <w:r>
+        <w:fldChar w:fldCharType="end"/>
+      </w:r>
+      <w:r>
+        <w:rPr>
+          <w:lang w:val="en-US"/>
+        </w:rPr>
+        <w:t xml:space="preserve"> - Hello World </w:t>
+      </w:r>
+      <w:proofErr w:type="spellStart"/>
+      <w:r>
+        <w:rPr>
+          <w:lang w:val="en-US"/>
+        </w:rPr>
+        <w:t>em</w:t>
+      </w:r>
+      <w:proofErr w:type="spellEnd"/>
+      <w:r>
+        <w:rPr>
+          <w:lang w:val="en-US"/>
+        </w:rPr>
+        <w:t xml:space="preserve"> C</w:t>
+      </w:r>
+      <w:bookmarkEnd w:id="15"/>
+    </w:p>
+    <w:p>
+      <w:pPr>
+        <w:jc w:val="center"/>
+        <w:rPr>
+          <w:lang w:eastAsia="en-US"/>
+        </w:rPr>
+      </w:pPr>
+      <w:r>
+        <w:rPr>
+          <w:noProof/>
+        </w:rPr>
+        <w:drawing>
+          <wp:inline distT="0" distB="0" distL="0" distR="0" wp14:anchorId="7B2BA543" wp14:editId="546FE643">
+            <wp:extent cx="3219450" cy="1638300"/>
+            <wp:effectExtent l="0" t="0" r="0" b="0"/>
+            <wp:docPr id="2" name="Imagem 2"/>
+            <wp:cNvGraphicFramePr>
+              <a:graphicFrameLocks xmlns:a="http://schemas.openxmlformats.org/drawingml/2006/main" noChangeAspect="1"/>
+            </wp:cNvGraphicFramePr>
+            <a:graphic xmlns:a="http://schemas.openxmlformats.org/drawingml/2006/main">
+              <a:graphicData uri="http://schemas.openxmlformats.org/drawingml/2006/picture">
+                <pic:pic xmlns:pic="http://schemas.openxmlformats.org/drawingml/2006/picture">
+                  <pic:nvPicPr>
+                    <pic:cNvPr id="1" name=""/>
+                    <pic:cNvPicPr/>
+                  </pic:nvPicPr>
+                  <pic:blipFill>
+                    <a:blip r:embed="rId12"/>
+                    <a:stretch>
+                      <a:fillRect/>
+                    </a:stretch>
+                  </pic:blipFill>
+                  <pic:spPr>
+                    <a:xfrm>
+                      <a:off x="0" y="0"/>
+                      <a:ext cx="3219450" cy="1638300"/>
+                    </a:xfrm>
+                    <a:prstGeom prst="rect">
+                      <a:avLst/>
+                    </a:prstGeom>
+                  </pic:spPr>
+                </pic:pic>
+              </a:graphicData>
+            </a:graphic>
+          </wp:inline>
+        </w:drawing>
+      </w:r>
+    </w:p>
+    <w:p>
+      <w:pPr>
+        <w:jc w:val="center"/>
+        <w:rPr>
+          <w:sz w:val="20"/>
+          <w:szCs w:val="20"/>
+          <w:lang w:eastAsia="en-US"/>
+        </w:rPr>
+      </w:pPr>
+      <w:r>
+        <w:rPr>
+          <w:sz w:val="20"/>
+          <w:szCs w:val="20"/>
+          <w:lang w:eastAsia="en-US"/>
+        </w:rPr>
+        <w:t>Fonte: o Autor</w:t>
+      </w:r>
+    </w:p>
+    <w:p>
+      <w:pPr>
+        <w:rPr>
+          <w:lang w:eastAsia="en-US"/>
+        </w:rPr>
+      </w:pPr>
+      <w:r>
+        <w:rPr>
+          <w:lang w:eastAsia="en-US"/>
+        </w:rPr>
+        <w:t xml:space="preserve">A linguagem C ficou muito conhecida como a linguagem de desenvolvimento do sistema operacional UNIX, mas hoje quase todos os sistemas operacionais são escritos em C e/ou C++. Atualmente o C está </w:t>
+      </w:r>
+      <w:r>
+        <w:rPr>
+          <w:lang w:eastAsia="en-US"/>
+        </w:rPr>
+        <w:t>disponível para a maioria dos computadores e é independente de hardware (DEITEL, 2011, DEITEL, 2011).</w:t>
+      </w:r>
+    </w:p>
+    <w:p>
+      <w:pPr>
+        <w:rPr>
+          <w:lang w:eastAsia="en-US"/>
+        </w:rPr>
+      </w:pPr>
+      <w:r>
+        <w:rPr>
+          <w:lang w:eastAsia="en-US"/>
+        </w:rPr>
+        <w:t xml:space="preserve">Em 1989 foi aprovado um padrão para a linguagem C pelo ANSI (American </w:t>
+      </w:r>
+      <w:proofErr w:type="spellStart"/>
+      <w:r>
+        <w:rPr>
+          <w:lang w:eastAsia="en-US"/>
+        </w:rPr>
+        <w:t>National</w:t>
+      </w:r>
+      <w:proofErr w:type="spellEnd"/>
+      <w:r>
+        <w:rPr>
+          <w:lang w:eastAsia="en-US"/>
+        </w:rPr>
+        <w:t xml:space="preserve"> Standards </w:t>
+      </w:r>
+      <w:proofErr w:type="spellStart"/>
+      <w:r>
+        <w:rPr>
+          <w:lang w:eastAsia="en-US"/>
+        </w:rPr>
+        <w:t>Institute</w:t>
+      </w:r>
+      <w:proofErr w:type="spellEnd"/>
+      <w:r>
+        <w:rPr>
+          <w:lang w:eastAsia="en-US"/>
+        </w:rPr>
+        <w:t>)</w:t>
+      </w:r>
+      <w:r>
+        <w:rPr>
+          <w:lang w:eastAsia="en-US"/>
+        </w:rPr>
+        <w:t xml:space="preserve">. Em 1999 este padrão foi atualizado e foi chamado de </w:t>
+      </w:r>
+      <w:r>
+        <w:rPr>
+          <w:lang w:eastAsia="en-US"/>
+        </w:rPr>
+        <w:t>INCITS/ISO/IEC</w:t>
+      </w:r>
+      <w:r>
+        <w:rPr>
+          <w:lang w:eastAsia="en-US"/>
+        </w:rPr>
+        <w:t xml:space="preserve"> </w:t>
+      </w:r>
+      <w:r>
+        <w:rPr>
+          <w:lang w:eastAsia="en-US"/>
+        </w:rPr>
+        <w:t>9899-1999</w:t>
+      </w:r>
+      <w:r>
+        <w:rPr>
+          <w:lang w:eastAsia="en-US"/>
+        </w:rPr>
+        <w:t>, ele aperfeiçoa e expande as capacidades da linguagem</w:t>
+      </w:r>
+      <w:r>
+        <w:rPr>
+          <w:lang w:eastAsia="en-US"/>
+        </w:rPr>
+        <w:t xml:space="preserve"> (DEITEL, 2011, DEITEL, 2011)</w:t>
+      </w:r>
+      <w:r>
+        <w:rPr>
+          <w:lang w:eastAsia="en-US"/>
+        </w:rPr>
+        <w:t>.</w:t>
+      </w:r>
+      <w:r>
+        <w:rPr>
+          <w:lang w:eastAsia="en-US"/>
+        </w:rPr>
+        <w:t xml:space="preserve"> O padrão mais recente disponível até a data de escrita deste documento é o </w:t>
+      </w:r>
+      <w:r>
+        <w:rPr>
+          <w:lang w:eastAsia="en-US"/>
+        </w:rPr>
+        <w:t>ISO/IEC 9899:2018</w:t>
+      </w:r>
+      <w:r>
+        <w:rPr>
+          <w:lang w:eastAsia="en-US"/>
+        </w:rPr>
+        <w:t>.</w:t>
       </w:r>
     </w:p>
     <w:p>
@@ -4988,6 +5310,13 @@
           <w:lang w:eastAsia="en-US"/>
         </w:rPr>
       </w:pPr>
+    </w:p>
+    <w:p>
+      <w:pPr>
+        <w:rPr>
+          <w:lang w:eastAsia="en-US"/>
+        </w:rPr>
+      </w:pPr>
       <w:r>
         <w:rPr>
           <w:lang w:eastAsia="en-US"/>
@@ -5028,6 +5357,126 @@
         </w:rPr>
         <w:t>boa performance (DIAS, 2021).</w:t>
       </w:r>
+      <w:r>
+        <w:rPr>
+          <w:lang w:eastAsia="en-US"/>
+        </w:rPr>
+        <w:t xml:space="preserve"> Na Figura 3 está demonstrado um código inicial em C++.</w:t>
+      </w:r>
+    </w:p>
+    <w:p>
+      <w:pPr>
+        <w:pStyle w:val="Legenda"/>
+        <w:keepNext/>
+      </w:pPr>
+      <w:bookmarkStart w:id="16" w:name="_Toc75701733"/>
+      <w:r>
+        <w:lastRenderedPageBreak/>
+        <w:t xml:space="preserve">Figura </w:t>
+      </w:r>
+      <w:r>
+        <w:fldChar w:fldCharType="begin"/>
+      </w:r>
+      <w:r>
+        <w:instrText xml:space="preserve"> SEQ Figura \* ARABIC </w:instrText>
+      </w:r>
+      <w:r>
+        <w:fldChar w:fldCharType="separate"/>
+      </w:r>
+      <w:r>
+        <w:rPr>
+          <w:noProof/>
+        </w:rPr>
+        <w:t>3</w:t>
+      </w:r>
+      <w:r>
+        <w:fldChar w:fldCharType="end"/>
+      </w:r>
+      <w:r>
+        <w:t xml:space="preserve"> - </w:t>
+      </w:r>
+      <w:proofErr w:type="spellStart"/>
+      <w:r>
+        <w:t>Hello</w:t>
+      </w:r>
+      <w:proofErr w:type="spellEnd"/>
+      <w:r>
+        <w:t xml:space="preserve"> World em C++</w:t>
+      </w:r>
+      <w:bookmarkEnd w:id="16"/>
+    </w:p>
+    <w:p>
+      <w:pPr>
+        <w:jc w:val="center"/>
+        <w:rPr>
+          <w:lang w:eastAsia="en-US"/>
+        </w:rPr>
+      </w:pPr>
+      <w:r>
+        <w:rPr>
+          <w:noProof/>
+        </w:rPr>
+        <w:drawing>
+          <wp:inline distT="0" distB="0" distL="0" distR="0" wp14:anchorId="7B8A9FDC" wp14:editId="1023C3F8">
+            <wp:extent cx="5076825" cy="1609725"/>
+            <wp:effectExtent l="0" t="0" r="9525" b="9525"/>
+            <wp:docPr id="4" name="Imagem 4"/>
+            <wp:cNvGraphicFramePr>
+              <a:graphicFrameLocks xmlns:a="http://schemas.openxmlformats.org/drawingml/2006/main" noChangeAspect="1"/>
+            </wp:cNvGraphicFramePr>
+            <a:graphic xmlns:a="http://schemas.openxmlformats.org/drawingml/2006/main">
+              <a:graphicData uri="http://schemas.openxmlformats.org/drawingml/2006/picture">
+                <pic:pic xmlns:pic="http://schemas.openxmlformats.org/drawingml/2006/picture">
+                  <pic:nvPicPr>
+                    <pic:cNvPr id="1" name=""/>
+                    <pic:cNvPicPr/>
+                  </pic:nvPicPr>
+                  <pic:blipFill>
+                    <a:blip r:embed="rId13"/>
+                    <a:stretch>
+                      <a:fillRect/>
+                    </a:stretch>
+                  </pic:blipFill>
+                  <pic:spPr>
+                    <a:xfrm>
+                      <a:off x="0" y="0"/>
+                      <a:ext cx="5076825" cy="1609725"/>
+                    </a:xfrm>
+                    <a:prstGeom prst="rect">
+                      <a:avLst/>
+                    </a:prstGeom>
+                  </pic:spPr>
+                </pic:pic>
+              </a:graphicData>
+            </a:graphic>
+          </wp:inline>
+        </w:drawing>
+      </w:r>
+    </w:p>
+    <w:p>
+      <w:pPr>
+        <w:jc w:val="center"/>
+        <w:rPr>
+          <w:sz w:val="20"/>
+          <w:szCs w:val="20"/>
+          <w:lang w:eastAsia="en-US"/>
+        </w:rPr>
+      </w:pPr>
+      <w:r>
+        <w:rPr>
+          <w:sz w:val="20"/>
+          <w:szCs w:val="20"/>
+          <w:lang w:eastAsia="en-US"/>
+        </w:rPr>
+        <w:t>Fonte: o Autor</w:t>
+      </w:r>
+    </w:p>
+    <w:p>
+      <w:pPr>
+        <w:rPr>
+          <w:lang w:eastAsia="en-US"/>
+        </w:rPr>
+      </w:pPr>
     </w:p>
     <w:p>
       <w:pPr>
@@ -5072,6 +5521,105 @@
     </w:p>
     <w:p>
       <w:pPr>
+        <w:pStyle w:val="Legenda"/>
+        <w:keepNext/>
+      </w:pPr>
+      <w:r>
+        <w:t xml:space="preserve">Figura </w:t>
+      </w:r>
+      <w:fldSimple w:instr=" SEQ Figura \* ARABIC ">
+        <w:r>
+          <w:rPr>
+            <w:noProof/>
+          </w:rPr>
+          <w:t>4</w:t>
+        </w:r>
+      </w:fldSimple>
+      <w:r>
+        <w:t xml:space="preserve"> - Exemplo de classe em C++</w:t>
+      </w:r>
+    </w:p>
+    <w:p>
+      <w:pPr>
+        <w:jc w:val="center"/>
+        <w:rPr>
+          <w:lang w:eastAsia="en-US"/>
+        </w:rPr>
+      </w:pPr>
+      <w:r>
+        <w:rPr>
+          <w:noProof/>
+        </w:rPr>
+        <w:drawing>
+          <wp:inline distT="0" distB="0" distL="0" distR="0" wp14:anchorId="0C736A63" wp14:editId="52D20C6A">
+            <wp:extent cx="4281954" cy="3848100"/>
+            <wp:effectExtent l="0" t="0" r="0" b="0"/>
+            <wp:docPr id="5" name="Imagem 5"/>
+            <wp:cNvGraphicFramePr>
+              <a:graphicFrameLocks xmlns:a="http://schemas.openxmlformats.org/drawingml/2006/main" noChangeAspect="1"/>
+            </wp:cNvGraphicFramePr>
+            <a:graphic xmlns:a="http://schemas.openxmlformats.org/drawingml/2006/main">
+              <a:graphicData uri="http://schemas.openxmlformats.org/drawingml/2006/picture">
+                <pic:pic xmlns:pic="http://schemas.openxmlformats.org/drawingml/2006/picture">
+                  <pic:nvPicPr>
+                    <pic:cNvPr id="5" name="Imagem 5"/>
+                    <pic:cNvPicPr/>
+                  </pic:nvPicPr>
+                  <pic:blipFill>
+                    <a:blip r:embed="rId14">
+                      <a:extLst>
+                        <a:ext uri="{28A0092B-C50C-407E-A947-70E740481C1C}">
+                          <a14:useLocalDpi xmlns:a14="http://schemas.microsoft.com/office/drawing/2010/main" val="0"/>
+                        </a:ext>
+                      </a:extLst>
+                    </a:blip>
+                    <a:stretch>
+                      <a:fillRect/>
+                    </a:stretch>
+                  </pic:blipFill>
+                  <pic:spPr>
+                    <a:xfrm>
+                      <a:off x="0" y="0"/>
+                      <a:ext cx="4281954" cy="3848100"/>
+                    </a:xfrm>
+                    <a:prstGeom prst="rect">
+                      <a:avLst/>
+                    </a:prstGeom>
+                  </pic:spPr>
+                </pic:pic>
+              </a:graphicData>
+            </a:graphic>
+          </wp:inline>
+        </w:drawing>
+      </w:r>
+    </w:p>
+    <w:p>
+      <w:pPr>
+        <w:jc w:val="center"/>
+        <w:rPr>
+          <w:sz w:val="20"/>
+          <w:szCs w:val="20"/>
+          <w:lang w:eastAsia="en-US"/>
+        </w:rPr>
+      </w:pPr>
+      <w:r>
+        <w:rPr>
+          <w:sz w:val="20"/>
+          <w:szCs w:val="20"/>
+          <w:lang w:eastAsia="en-US"/>
+        </w:rPr>
+        <w:t>Fonte: o Autor</w:t>
+      </w:r>
+    </w:p>
+    <w:p>
+      <w:pPr>
+        <w:rPr>
+          <w:lang w:eastAsia="en-US"/>
+        </w:rPr>
+      </w:pPr>
+    </w:p>
+    <w:p>
+      <w:pPr>
         <w:rPr>
           <w:lang w:eastAsia="en-US"/>
         </w:rPr>
@@ -5107,7 +5655,14 @@
         <w:rPr>
           <w:lang w:eastAsia="en-US"/>
         </w:rPr>
-        <w:t>Segundo Dias (2021), a linguagem C++ é incrivelmente versátil e se destaca como líder nos seguintes cenários:</w:t>
+        <w:t xml:space="preserve">Segundo Dias (2021), a linguagem C++ é incrivelmente versátil e se destaca </w:t>
+      </w:r>
+      <w:r>
+        <w:rPr>
+          <w:lang w:eastAsia="en-US"/>
+        </w:rPr>
+        <w:lastRenderedPageBreak/>
+        <w:t>como líder nos seguintes cenários:</w:t>
       </w:r>
     </w:p>
     <w:p>
@@ -5115,7 +5670,7 @@
         <w:pStyle w:val="PargrafodaLista"/>
         <w:numPr>
           <w:ilvl w:val="2"/>
-          <w:numId w:val="46"/>
+          <w:numId w:val="47"/>
         </w:numPr>
         <w:rPr>
           <w:lang w:eastAsia="en-US"/>
@@ -5133,7 +5688,7 @@
         <w:pStyle w:val="PargrafodaLista"/>
         <w:numPr>
           <w:ilvl w:val="2"/>
-          <w:numId w:val="46"/>
+          <w:numId w:val="47"/>
         </w:numPr>
         <w:rPr>
           <w:lang w:eastAsia="en-US"/>
@@ -5151,7 +5706,7 @@
         <w:pStyle w:val="PargrafodaLista"/>
         <w:numPr>
           <w:ilvl w:val="2"/>
-          <w:numId w:val="46"/>
+          <w:numId w:val="47"/>
         </w:numPr>
         <w:rPr>
           <w:lang w:eastAsia="en-US"/>
@@ -5169,7 +5724,7 @@
         <w:pStyle w:val="PargrafodaLista"/>
         <w:numPr>
           <w:ilvl w:val="2"/>
-          <w:numId w:val="46"/>
+          <w:numId w:val="47"/>
         </w:numPr>
         <w:rPr>
           <w:lang w:eastAsia="en-US"/>
@@ -5187,7 +5742,7 @@
         <w:pStyle w:val="PargrafodaLista"/>
         <w:numPr>
           <w:ilvl w:val="2"/>
-          <w:numId w:val="46"/>
+          <w:numId w:val="47"/>
         </w:numPr>
         <w:rPr>
           <w:lang w:eastAsia="en-US"/>
@@ -5205,7 +5760,7 @@
         <w:pStyle w:val="PargrafodaLista"/>
         <w:numPr>
           <w:ilvl w:val="2"/>
-          <w:numId w:val="46"/>
+          <w:numId w:val="47"/>
         </w:numPr>
         <w:rPr>
           <w:lang w:eastAsia="en-US"/>
@@ -5223,7 +5778,7 @@
         <w:pStyle w:val="PargrafodaLista"/>
         <w:numPr>
           <w:ilvl w:val="2"/>
-          <w:numId w:val="46"/>
+          <w:numId w:val="47"/>
         </w:numPr>
         <w:rPr>
           <w:lang w:eastAsia="en-US"/>
@@ -5257,6 +5812,33 @@
     </w:p>
     <w:p>
       <w:pPr>
+        <w:rPr>
+          <w:lang w:eastAsia="en-US"/>
+        </w:rPr>
+      </w:pPr>
+    </w:p>
+    <w:p>
+      <w:pPr>
+        <w:rPr>
+          <w:lang w:eastAsia="en-US"/>
+        </w:rPr>
+      </w:pPr>
+      <w:r>
+        <w:rPr>
+          <w:lang w:eastAsia="en-US"/>
+        </w:rPr>
+        <w:t>Este capítulo traz definições introdutórias sobre as arquiteturas de hardware suportadas, ou seja, os códigos gerados pelo sistema poderão ser compilados para estas arquiteturas sem necessidade de alteração de código gerado e/ou de bibliotecas utilizadas.</w:t>
+      </w:r>
+    </w:p>
+    <w:p>
+      <w:pPr>
+        <w:rPr>
+          <w:lang w:eastAsia="en-US"/>
+        </w:rPr>
+      </w:pPr>
+    </w:p>
+    <w:p>
+      <w:pPr>
         <w:pStyle w:val="Ttulo3"/>
         <w:numPr>
           <w:ilvl w:val="2"/>
@@ -5275,6 +5857,27 @@
     </w:p>
     <w:p>
       <w:pPr>
+        <w:rPr>
+          <w:lang w:eastAsia="en-US"/>
+        </w:rPr>
+      </w:pPr>
+    </w:p>
+    <w:p>
+      <w:pPr>
+        <w:rPr>
+          <w:lang w:eastAsia="en-US"/>
+        </w:rPr>
+      </w:pPr>
+    </w:p>
+    <w:p>
+      <w:pPr>
+        <w:rPr>
+          <w:lang w:eastAsia="en-US"/>
+        </w:rPr>
+      </w:pPr>
+    </w:p>
+    <w:p>
+      <w:pPr>
         <w:pStyle w:val="Ttulo3"/>
         <w:numPr>
           <w:ilvl w:val="2"/>
@@ -5300,6 +5903,20 @@
     </w:p>
     <w:p>
       <w:pPr>
+        <w:rPr>
+          <w:lang w:eastAsia="en-US"/>
+        </w:rPr>
+      </w:pPr>
+    </w:p>
+    <w:p>
+      <w:pPr>
+        <w:rPr>
+          <w:lang w:eastAsia="en-US"/>
+        </w:rPr>
+      </w:pPr>
+    </w:p>
+    <w:p>
+      <w:pPr>
         <w:pStyle w:val="Ttulo2"/>
         <w:numPr>
           <w:ilvl w:val="1"/>
@@ -5312,6 +5929,51 @@
     </w:p>
     <w:p>
       <w:pPr>
+        <w:rPr>
+          <w:lang w:eastAsia="en-US"/>
+        </w:rPr>
+      </w:pPr>
+    </w:p>
+    <w:p>
+      <w:pPr>
+        <w:rPr>
+          <w:lang w:eastAsia="en-US"/>
+        </w:rPr>
+      </w:pPr>
+      <w:r>
+        <w:rPr>
+          <w:lang w:eastAsia="en-US"/>
+        </w:rPr>
+        <w:t xml:space="preserve">Este capítulo traz um breve resumo dos sistemas operacionais suportados pelo sistema. São importantes estas definições, pois as comunicações entre dispositivos são, geralmente, </w:t>
+      </w:r>
+      <w:r>
+        <w:rPr>
+          <w:lang w:eastAsia="en-US"/>
+        </w:rPr>
+        <w:t>controladas</w:t>
+      </w:r>
+      <w:r>
+        <w:rPr>
+          <w:lang w:eastAsia="en-US"/>
+        </w:rPr>
+        <w:t xml:space="preserve"> pelo sistema operacional, </w:t>
+      </w:r>
+      <w:r>
+        <w:rPr>
+          <w:lang w:eastAsia="en-US"/>
+        </w:rPr>
+        <w:t>o que faz o código ser muito atrelado ao sistema em que está rodando.</w:t>
+      </w:r>
+    </w:p>
+    <w:p>
+      <w:pPr>
+        <w:rPr>
+          <w:lang w:eastAsia="en-US"/>
+        </w:rPr>
+      </w:pPr>
+    </w:p>
+    <w:p>
+      <w:pPr>
         <w:pStyle w:val="Ttulo3"/>
         <w:numPr>
           <w:ilvl w:val="2"/>
@@ -5330,6 +5992,27 @@
     </w:p>
     <w:p>
       <w:pPr>
+        <w:rPr>
+          <w:lang w:eastAsia="en-US"/>
+        </w:rPr>
+      </w:pPr>
+    </w:p>
+    <w:p>
+      <w:pPr>
+        <w:rPr>
+          <w:lang w:eastAsia="en-US"/>
+        </w:rPr>
+      </w:pPr>
+    </w:p>
+    <w:p>
+      <w:pPr>
+        <w:rPr>
+          <w:lang w:eastAsia="en-US"/>
+        </w:rPr>
+      </w:pPr>
+    </w:p>
+    <w:p>
+      <w:pPr>
         <w:pStyle w:val="Ttulo3"/>
         <w:numPr>
           <w:ilvl w:val="2"/>
@@ -5350,6 +6033,21 @@
     </w:p>
     <w:p>
       <w:pPr>
+        <w:rPr>
+          <w:lang w:eastAsia="en-US"/>
+        </w:rPr>
+      </w:pPr>
+    </w:p>
+    <w:p>
+      <w:pPr>
+        <w:ind w:firstLine="0"/>
+        <w:rPr>
+          <w:lang w:eastAsia="en-US"/>
+        </w:rPr>
+      </w:pPr>
+    </w:p>
+    <w:p>
+      <w:pPr>
         <w:ind w:firstLine="0"/>
         <w:rPr>
           <w:lang w:eastAsia="en-US"/>
@@ -5370,6 +6068,27 @@
     </w:p>
     <w:p>
       <w:pPr>
+        <w:rPr>
+          <w:lang w:eastAsia="en-US"/>
+        </w:rPr>
+      </w:pPr>
+    </w:p>
+    <w:p>
+      <w:pPr>
+        <w:rPr>
+          <w:lang w:eastAsia="en-US"/>
+        </w:rPr>
+      </w:pPr>
+    </w:p>
+    <w:p>
+      <w:pPr>
+        <w:rPr>
+          <w:lang w:eastAsia="en-US"/>
+        </w:rPr>
+      </w:pPr>
+    </w:p>
+    <w:p>
+      <w:pPr>
         <w:pStyle w:val="Ttulo3"/>
         <w:numPr>
           <w:ilvl w:val="2"/>
@@ -5388,6 +6107,27 @@
     </w:p>
     <w:p>
       <w:pPr>
+        <w:rPr>
+          <w:lang w:eastAsia="en-US"/>
+        </w:rPr>
+      </w:pPr>
+    </w:p>
+    <w:p>
+      <w:pPr>
+        <w:rPr>
+          <w:lang w:eastAsia="en-US"/>
+        </w:rPr>
+      </w:pPr>
+    </w:p>
+    <w:p>
+      <w:pPr>
+        <w:rPr>
+          <w:lang w:eastAsia="en-US"/>
+        </w:rPr>
+      </w:pPr>
+    </w:p>
+    <w:p>
+      <w:pPr>
         <w:pStyle w:val="Ttulo3"/>
         <w:numPr>
           <w:ilvl w:val="2"/>
@@ -5413,6 +6153,20 @@
     </w:p>
     <w:p>
       <w:pPr>
+        <w:rPr>
+          <w:lang w:eastAsia="en-US"/>
+        </w:rPr>
+      </w:pPr>
+    </w:p>
+    <w:p>
+      <w:pPr>
+        <w:rPr>
+          <w:lang w:eastAsia="en-US"/>
+        </w:rPr>
+      </w:pPr>
+    </w:p>
+    <w:p>
+      <w:pPr>
         <w:pStyle w:val="Ttulo1Numerado"/>
         <w:numPr>
           <w:ilvl w:val="0"/>
@@ -5519,7 +6273,7 @@
           <w:lang w:eastAsia="en-US"/>
         </w:rPr>
       </w:pPr>
-      <w:bookmarkStart w:id="14" w:name="_Toc406098415"/>
+      <w:bookmarkStart w:id="17" w:name="_Toc406098415"/>
       <w:bookmarkEnd w:id="5"/>
       <w:bookmarkEnd w:id="8"/>
       <w:bookmarkEnd w:id="13"/>
@@ -5538,10 +6292,10 @@
           <w:lang w:eastAsia="en-US"/>
         </w:rPr>
       </w:pPr>
-      <w:bookmarkStart w:id="15" w:name="_Toc406098438"/>
-      <w:bookmarkStart w:id="16" w:name="_Toc423895496"/>
-      <w:bookmarkStart w:id="17" w:name="_Toc456719068"/>
-      <w:bookmarkEnd w:id="14"/>
+      <w:bookmarkStart w:id="18" w:name="_Toc406098438"/>
+      <w:bookmarkStart w:id="19" w:name="_Toc423895496"/>
+      <w:bookmarkStart w:id="20" w:name="_Toc456719068"/>
+      <w:bookmarkEnd w:id="17"/>
       <w:r>
         <w:rPr>
           <w:rFonts w:eastAsia="Calibri" w:cs="Arial"/>
@@ -5550,9 +6304,9 @@
         <w:lastRenderedPageBreak/>
         <w:t>REFERÊNCIAS</w:t>
       </w:r>
-      <w:bookmarkEnd w:id="15"/>
-      <w:bookmarkEnd w:id="16"/>
-      <w:bookmarkEnd w:id="17"/>
+      <w:bookmarkEnd w:id="18"/>
+      <w:bookmarkEnd w:id="19"/>
+      <w:bookmarkEnd w:id="20"/>
     </w:p>
     <w:p>
       <w:pPr>
@@ -6186,7 +6940,7 @@
       </w:pPr>
     </w:p>
     <w:sectPr>
-      <w:headerReference w:type="default" r:id="rId12"/>
+      <w:headerReference w:type="default" r:id="rId15"/>
       <w:pgSz w:w="11906" w:h="16838"/>
       <w:pgMar w:top="1701" w:right="1134" w:bottom="1134" w:left="1701" w:header="709" w:footer="709" w:gutter="0"/>
       <w:pgNumType w:start="10"/>
@@ -9650,6 +10404,119 @@
     </w:lvl>
   </w:abstractNum>
   <w:abstractNum w:abstractNumId="31" w15:restartNumberingAfterBreak="0">
+    <w:nsid w:val="54DB12E9"/>
+    <w:multiLevelType w:val="multilevel"/>
+    <w:tmpl w:val="5ABC791E"/>
+    <w:lvl w:ilvl="0">
+      <w:start w:val="1"/>
+      <w:numFmt w:val="bullet"/>
+      <w:lvlText w:val=""/>
+      <w:lvlJc w:val="left"/>
+      <w:pPr>
+        <w:ind w:left="360" w:hanging="360"/>
+      </w:pPr>
+      <w:rPr>
+        <w:rFonts w:ascii="Wingdings" w:hAnsi="Wingdings" w:hint="default"/>
+      </w:rPr>
+    </w:lvl>
+    <w:lvl w:ilvl="1">
+      <w:start w:val="1"/>
+      <w:numFmt w:val="bullet"/>
+      <w:lvlText w:val=""/>
+      <w:lvlJc w:val="left"/>
+      <w:pPr>
+        <w:ind w:left="720" w:hanging="360"/>
+      </w:pPr>
+      <w:rPr>
+        <w:rFonts w:ascii="Wingdings" w:hAnsi="Wingdings" w:hint="default"/>
+      </w:rPr>
+    </w:lvl>
+    <w:lvl w:ilvl="2">
+      <w:start w:val="1"/>
+      <w:numFmt w:val="bullet"/>
+      <w:lvlText w:val=""/>
+      <w:lvlJc w:val="left"/>
+      <w:pPr>
+        <w:ind w:left="1080" w:hanging="360"/>
+      </w:pPr>
+      <w:rPr>
+        <w:rFonts w:ascii="Symbol" w:hAnsi="Symbol" w:hint="default"/>
+      </w:rPr>
+    </w:lvl>
+    <w:lvl w:ilvl="3">
+      <w:start w:val="1"/>
+      <w:numFmt w:val="bullet"/>
+      <w:lvlText w:val=""/>
+      <w:lvlJc w:val="left"/>
+      <w:pPr>
+        <w:ind w:left="1440" w:hanging="360"/>
+      </w:pPr>
+      <w:rPr>
+        <w:rFonts w:ascii="Symbol" w:hAnsi="Symbol" w:hint="default"/>
+      </w:rPr>
+    </w:lvl>
+    <w:lvl w:ilvl="4">
+      <w:start w:val="1"/>
+      <w:numFmt w:val="bullet"/>
+      <w:lvlText w:val=""/>
+      <w:lvlJc w:val="left"/>
+      <w:pPr>
+        <w:ind w:left="1800" w:hanging="360"/>
+      </w:pPr>
+      <w:rPr>
+        <w:rFonts w:ascii="Symbol" w:hAnsi="Symbol" w:hint="default"/>
+      </w:rPr>
+    </w:lvl>
+    <w:lvl w:ilvl="5">
+      <w:start w:val="1"/>
+      <w:numFmt w:val="bullet"/>
+      <w:lvlText w:val=""/>
+      <w:lvlJc w:val="left"/>
+      <w:pPr>
+        <w:ind w:left="2160" w:hanging="360"/>
+      </w:pPr>
+      <w:rPr>
+        <w:rFonts w:ascii="Wingdings" w:hAnsi="Wingdings" w:hint="default"/>
+      </w:rPr>
+    </w:lvl>
+    <w:lvl w:ilvl="6">
+      <w:start w:val="1"/>
+      <w:numFmt w:val="bullet"/>
+      <w:lvlText w:val=""/>
+      <w:lvlJc w:val="left"/>
+      <w:pPr>
+        <w:ind w:left="2520" w:hanging="360"/>
+      </w:pPr>
+      <w:rPr>
+        <w:rFonts w:ascii="Wingdings" w:hAnsi="Wingdings" w:hint="default"/>
+      </w:rPr>
+    </w:lvl>
+    <w:lvl w:ilvl="7">
+      <w:start w:val="1"/>
+      <w:numFmt w:val="bullet"/>
+      <w:lvlText w:val=""/>
+      <w:lvlJc w:val="left"/>
+      <w:pPr>
+        <w:ind w:left="2880" w:hanging="360"/>
+      </w:pPr>
+      <w:rPr>
+        <w:rFonts w:ascii="Symbol" w:hAnsi="Symbol" w:hint="default"/>
+      </w:rPr>
+    </w:lvl>
+    <w:lvl w:ilvl="8">
+      <w:start w:val="1"/>
+      <w:numFmt w:val="bullet"/>
+      <w:lvlText w:val=""/>
+      <w:lvlJc w:val="left"/>
+      <w:pPr>
+        <w:ind w:left="3240" w:hanging="360"/>
+      </w:pPr>
+      <w:rPr>
+        <w:rFonts w:ascii="Symbol" w:hAnsi="Symbol" w:hint="default"/>
+      </w:rPr>
+    </w:lvl>
+  </w:abstractNum>
+  <w:abstractNum w:abstractNumId="32" w15:restartNumberingAfterBreak="0">
     <w:nsid w:val="56425877"/>
     <w:multiLevelType w:val="hybridMultilevel"/>
     <w:tmpl w:val="0862F172"/>
@@ -9762,7 +10629,7 @@
       </w:rPr>
     </w:lvl>
   </w:abstractNum>
-  <w:abstractNum w:abstractNumId="32" w15:restartNumberingAfterBreak="0">
+  <w:abstractNum w:abstractNumId="33" w15:restartNumberingAfterBreak="0">
     <w:nsid w:val="5D7219A9"/>
     <w:multiLevelType w:val="hybridMultilevel"/>
     <w:tmpl w:val="5A26BD4E"/>
@@ -9875,7 +10742,7 @@
       </w:rPr>
     </w:lvl>
   </w:abstractNum>
-  <w:abstractNum w:abstractNumId="33" w15:restartNumberingAfterBreak="0">
+  <w:abstractNum w:abstractNumId="34" w15:restartNumberingAfterBreak="0">
     <w:nsid w:val="604F7A06"/>
     <w:multiLevelType w:val="multilevel"/>
     <w:tmpl w:val="607ABF34"/>
@@ -9996,7 +10863,7 @@
       </w:rPr>
     </w:lvl>
   </w:abstractNum>
-  <w:abstractNum w:abstractNumId="34" w15:restartNumberingAfterBreak="0">
+  <w:abstractNum w:abstractNumId="35" w15:restartNumberingAfterBreak="0">
     <w:nsid w:val="60822C38"/>
     <w:multiLevelType w:val="hybridMultilevel"/>
     <w:tmpl w:val="5922DD76"/>
@@ -10109,7 +10976,7 @@
       </w:rPr>
     </w:lvl>
   </w:abstractNum>
-  <w:abstractNum w:abstractNumId="35" w15:restartNumberingAfterBreak="0">
+  <w:abstractNum w:abstractNumId="36" w15:restartNumberingAfterBreak="0">
     <w:nsid w:val="65E0077E"/>
     <w:multiLevelType w:val="multilevel"/>
     <w:tmpl w:val="FAEA7C6A"/>
@@ -10231,7 +11098,7 @@
       </w:rPr>
     </w:lvl>
   </w:abstractNum>
-  <w:abstractNum w:abstractNumId="36" w15:restartNumberingAfterBreak="0">
+  <w:abstractNum w:abstractNumId="37" w15:restartNumberingAfterBreak="0">
     <w:nsid w:val="68B95F11"/>
     <w:multiLevelType w:val="multilevel"/>
     <w:tmpl w:val="BF7811F0"/>
@@ -10344,7 +11211,7 @@
       </w:rPr>
     </w:lvl>
   </w:abstractNum>
-  <w:abstractNum w:abstractNumId="37" w15:restartNumberingAfterBreak="0">
+  <w:abstractNum w:abstractNumId="38" w15:restartNumberingAfterBreak="0">
     <w:nsid w:val="6C7B0824"/>
     <w:multiLevelType w:val="multilevel"/>
     <w:tmpl w:val="FAEA7C6A"/>
@@ -10466,7 +11333,7 @@
       </w:rPr>
     </w:lvl>
   </w:abstractNum>
-  <w:abstractNum w:abstractNumId="38" w15:restartNumberingAfterBreak="0">
+  <w:abstractNum w:abstractNumId="39" w15:restartNumberingAfterBreak="0">
     <w:nsid w:val="6CDA2A01"/>
     <w:multiLevelType w:val="hybridMultilevel"/>
     <w:tmpl w:val="0D500F5E"/>
@@ -10579,7 +11446,7 @@
       </w:rPr>
     </w:lvl>
   </w:abstractNum>
-  <w:abstractNum w:abstractNumId="39" w15:restartNumberingAfterBreak="0">
+  <w:abstractNum w:abstractNumId="40" w15:restartNumberingAfterBreak="0">
     <w:nsid w:val="6F9738A3"/>
     <w:multiLevelType w:val="hybridMultilevel"/>
     <w:tmpl w:val="2BCEF85C"/>
@@ -10692,7 +11559,7 @@
       </w:rPr>
     </w:lvl>
   </w:abstractNum>
-  <w:abstractNum w:abstractNumId="40" w15:restartNumberingAfterBreak="0">
+  <w:abstractNum w:abstractNumId="41" w15:restartNumberingAfterBreak="0">
     <w:nsid w:val="723B0E31"/>
     <w:multiLevelType w:val="hybridMultilevel"/>
     <w:tmpl w:val="275437C4"/>
@@ -10805,7 +11672,7 @@
       </w:rPr>
     </w:lvl>
   </w:abstractNum>
-  <w:abstractNum w:abstractNumId="41" w15:restartNumberingAfterBreak="0">
+  <w:abstractNum w:abstractNumId="42" w15:restartNumberingAfterBreak="0">
     <w:nsid w:val="73740C03"/>
     <w:multiLevelType w:val="hybridMultilevel"/>
     <w:tmpl w:val="E35AB000"/>
@@ -10918,7 +11785,7 @@
       </w:rPr>
     </w:lvl>
   </w:abstractNum>
-  <w:abstractNum w:abstractNumId="42" w15:restartNumberingAfterBreak="0">
+  <w:abstractNum w:abstractNumId="43" w15:restartNumberingAfterBreak="0">
     <w:nsid w:val="73C34DF8"/>
     <w:multiLevelType w:val="hybridMultilevel"/>
     <w:tmpl w:val="C37AD3C2"/>
@@ -11004,7 +11871,7 @@
       </w:pPr>
     </w:lvl>
   </w:abstractNum>
-  <w:abstractNum w:abstractNumId="43" w15:restartNumberingAfterBreak="0">
+  <w:abstractNum w:abstractNumId="44" w15:restartNumberingAfterBreak="0">
     <w:nsid w:val="78E23626"/>
     <w:multiLevelType w:val="hybridMultilevel"/>
     <w:tmpl w:val="7BF045DE"/>
@@ -11117,7 +11984,7 @@
       </w:pPr>
     </w:lvl>
   </w:abstractNum>
-  <w:abstractNum w:abstractNumId="44" w15:restartNumberingAfterBreak="0">
+  <w:abstractNum w:abstractNumId="45" w15:restartNumberingAfterBreak="0">
     <w:nsid w:val="7A712728"/>
     <w:multiLevelType w:val="hybridMultilevel"/>
     <w:tmpl w:val="ABEE6D66"/>
@@ -11230,7 +12097,7 @@
       </w:rPr>
     </w:lvl>
   </w:abstractNum>
-  <w:abstractNum w:abstractNumId="45" w15:restartNumberingAfterBreak="0">
+  <w:abstractNum w:abstractNumId="46" w15:restartNumberingAfterBreak="0">
     <w:nsid w:val="7C95379F"/>
     <w:multiLevelType w:val="hybridMultilevel"/>
     <w:tmpl w:val="26DAC522"/>
@@ -11344,10 +12211,10 @@
     </w:lvl>
   </w:abstractNum>
   <w:num w:numId="1">
-    <w:abstractNumId w:val="43"/>
+    <w:abstractNumId w:val="44"/>
   </w:num>
   <w:num w:numId="2">
-    <w:abstractNumId w:val="42"/>
+    <w:abstractNumId w:val="43"/>
   </w:num>
   <w:num w:numId="3">
     <w:abstractNumId w:val="5"/>
@@ -11356,7 +12223,7 @@
     <w:abstractNumId w:val="4"/>
   </w:num>
   <w:num w:numId="5">
-    <w:abstractNumId w:val="35"/>
+    <w:abstractNumId w:val="36"/>
   </w:num>
   <w:num w:numId="6">
     <w:abstractNumId w:val="6"/>
@@ -11365,7 +12232,7 @@
     <w:abstractNumId w:val="3"/>
   </w:num>
   <w:num w:numId="8">
-    <w:abstractNumId w:val="37"/>
+    <w:abstractNumId w:val="38"/>
   </w:num>
   <w:num w:numId="9">
     <w:abstractNumId w:val="25"/>
@@ -11377,7 +12244,7 @@
     <w:abstractNumId w:val="18"/>
   </w:num>
   <w:num w:numId="12">
-    <w:abstractNumId w:val="38"/>
+    <w:abstractNumId w:val="39"/>
   </w:num>
   <w:num w:numId="13">
     <w:abstractNumId w:val="0"/>
@@ -11392,7 +12259,7 @@
     <w:abstractNumId w:val="30"/>
   </w:num>
   <w:num w:numId="17">
-    <w:abstractNumId w:val="33"/>
+    <w:abstractNumId w:val="34"/>
   </w:num>
   <w:num w:numId="18">
     <w:abstractNumId w:val="1"/>
@@ -11404,7 +12271,7 @@
     <w:abstractNumId w:val="26"/>
   </w:num>
   <w:num w:numId="21">
-    <w:abstractNumId w:val="32"/>
+    <w:abstractNumId w:val="33"/>
   </w:num>
   <w:num w:numId="22">
     <w:abstractNumId w:val="14"/>
@@ -11419,19 +12286,19 @@
     <w:abstractNumId w:val="24"/>
   </w:num>
   <w:num w:numId="26">
-    <w:abstractNumId w:val="41"/>
+    <w:abstractNumId w:val="42"/>
   </w:num>
   <w:num w:numId="27">
     <w:abstractNumId w:val="7"/>
   </w:num>
   <w:num w:numId="28">
-    <w:abstractNumId w:val="45"/>
+    <w:abstractNumId w:val="46"/>
   </w:num>
   <w:num w:numId="29">
     <w:abstractNumId w:val="17"/>
   </w:num>
   <w:num w:numId="30">
-    <w:abstractNumId w:val="40"/>
+    <w:abstractNumId w:val="41"/>
   </w:num>
   <w:num w:numId="31">
     <w:abstractNumId w:val="11"/>
@@ -11446,19 +12313,19 @@
     <w:abstractNumId w:val="19"/>
   </w:num>
   <w:num w:numId="35">
-    <w:abstractNumId w:val="31"/>
+    <w:abstractNumId w:val="32"/>
   </w:num>
   <w:num w:numId="36">
-    <w:abstractNumId w:val="34"/>
+    <w:abstractNumId w:val="35"/>
   </w:num>
   <w:num w:numId="37">
-    <w:abstractNumId w:val="44"/>
+    <w:abstractNumId w:val="45"/>
   </w:num>
   <w:num w:numId="38">
     <w:abstractNumId w:val="21"/>
   </w:num>
   <w:num w:numId="39">
-    <w:abstractNumId w:val="39"/>
+    <w:abstractNumId w:val="40"/>
   </w:num>
   <w:num w:numId="40">
     <w:abstractNumId w:val="22"/>
@@ -11467,7 +12334,7 @@
     <w:abstractNumId w:val="23"/>
   </w:num>
   <w:num w:numId="42">
-    <w:abstractNumId w:val="36"/>
+    <w:abstractNumId w:val="37"/>
   </w:num>
   <w:num w:numId="43">
     <w:abstractNumId w:val="9"/>
@@ -11480,6 +12347,9 @@
   </w:num>
   <w:num w:numId="46">
     <w:abstractNumId w:val="20"/>
+  </w:num>
+  <w:num w:numId="47">
+    <w:abstractNumId w:val="31"/>
   </w:num>
 </w:numbering>
 </file>

</xml_diff>

<commit_message>
Adicionando Linux e Nuttx no referencial teórico
</commit_message>
<xml_diff>
--- a/docs/TCC_Oséias.docx
+++ b/docs/TCC_Oséias.docx
@@ -807,7 +807,6 @@
         <w:t xml:space="preserve"> ou </w:t>
       </w:r>
       <w:proofErr w:type="spellStart"/>
-      <w:proofErr w:type="gramStart"/>
       <w:r>
         <w:rPr>
           <w:rFonts w:eastAsia="Calibri" w:cs="Arial"/>
@@ -818,7 +817,6 @@
         <w:t>Dr.Xxxx</w:t>
       </w:r>
       <w:proofErr w:type="spellEnd"/>
-      <w:proofErr w:type="gramEnd"/>
       <w:r>
         <w:rPr>
           <w:rFonts w:eastAsia="Calibri" w:cs="Arial"/>
@@ -2384,17 +2382,12 @@
         </w:rPr>
       </w:pPr>
       <w:proofErr w:type="spellStart"/>
-      <w:proofErr w:type="gramStart"/>
       <w:r>
         <w:t>Teacher</w:t>
       </w:r>
       <w:proofErr w:type="spellEnd"/>
       <w:r>
-        <w:t>(</w:t>
-      </w:r>
-      <w:proofErr w:type="gramEnd"/>
-      <w:r>
-        <w:t>Esp. ou Me ou Dr</w:t>
+        <w:t>(Esp. ou Me ou Dr</w:t>
       </w:r>
       <w:r>
         <w:t>.</w:t>
@@ -2466,7 +2459,6 @@
         </w:rPr>
       </w:pPr>
       <w:proofErr w:type="spellStart"/>
-      <w:proofErr w:type="gramStart"/>
       <w:r>
         <w:rPr>
           <w:rFonts w:cs="Arial"/>
@@ -2512,7 +2504,6 @@
         <w:t>It</w:t>
       </w:r>
       <w:proofErr w:type="spellEnd"/>
-      <w:proofErr w:type="gramEnd"/>
       <w:r>
         <w:rPr>
           <w:rFonts w:cs="Arial"/>
@@ -2634,21 +2625,7 @@
           <w:shd w:val="clear" w:color="auto" w:fill="FFFFFF"/>
           <w:lang w:val="en-US"/>
         </w:rPr>
-        <w:t>Key-</w:t>
-      </w:r>
-      <w:proofErr w:type="gramStart"/>
-      <w:r>
-        <w:rPr>
-          <w:rFonts w:cs="Arial"/>
-          <w:b/>
-          <w:i/>
-          <w:color w:val="212121"/>
-          <w:sz w:val="20"/>
-          <w:szCs w:val="20"/>
-          <w:shd w:val="clear" w:color="auto" w:fill="FFFFFF"/>
-          <w:lang w:val="en-US"/>
-        </w:rPr>
-        <w:t>words:</w:t>
+        <w:t>Key-words:</w:t>
       </w:r>
       <w:r>
         <w:rPr>
@@ -2659,7 +2636,6 @@
         <w:t>Xxxxx</w:t>
       </w:r>
       <w:proofErr w:type="spellEnd"/>
-      <w:proofErr w:type="gramEnd"/>
       <w:r>
         <w:rPr>
           <w:sz w:val="20"/>
@@ -2819,10 +2795,12 @@
           <w:tab w:val="right" w:leader="dot" w:pos="9061"/>
         </w:tabs>
         <w:rPr>
-          <w:rFonts w:ascii="Arial" w:eastAsiaTheme="minorEastAsia" w:hAnsi="Arial" w:cs="Arial"/>
+          <w:rFonts w:eastAsiaTheme="minorEastAsia" w:cstheme="minorBidi"/>
           <w:b w:val="0"/>
           <w:bCs w:val="0"/>
           <w:noProof/>
+          <w:sz w:val="22"/>
+          <w:szCs w:val="22"/>
         </w:rPr>
       </w:pPr>
       <w:r>
@@ -2843,18 +2821,16 @@
         </w:rPr>
         <w:fldChar w:fldCharType="separate"/>
       </w:r>
-      <w:hyperlink w:anchor="_Toc75701731" w:history="1">
+      <w:hyperlink w:anchor="_Toc75901832" w:history="1">
         <w:r>
           <w:rPr>
             <w:rStyle w:val="Hyperlink"/>
-            <w:rFonts w:ascii="Arial" w:hAnsi="Arial" w:cs="Arial"/>
             <w:noProof/>
           </w:rPr>
           <w:t>Figura 1 - Estrutura de uma aplicação em QT</w:t>
         </w:r>
         <w:r>
           <w:rPr>
-            <w:rFonts w:ascii="Arial" w:hAnsi="Arial" w:cs="Arial"/>
             <w:noProof/>
             <w:webHidden/>
           </w:rPr>
@@ -2862,7 +2838,6 @@
         </w:r>
         <w:r>
           <w:rPr>
-            <w:rFonts w:ascii="Arial" w:hAnsi="Arial" w:cs="Arial"/>
             <w:noProof/>
             <w:webHidden/>
           </w:rPr>
@@ -2870,22 +2845,19 @@
         </w:r>
         <w:r>
           <w:rPr>
-            <w:rFonts w:ascii="Arial" w:hAnsi="Arial" w:cs="Arial"/>
             <w:noProof/>
             <w:webHidden/>
           </w:rPr>
-          <w:instrText xml:space="preserve"> PAGEREF _Toc75701731 \h </w:instrText>
+          <w:instrText xml:space="preserve"> PAGEREF _Toc75901832 \h </w:instrText>
         </w:r>
         <w:r>
           <w:rPr>
-            <w:rFonts w:ascii="Arial" w:hAnsi="Arial" w:cs="Arial"/>
             <w:noProof/>
             <w:webHidden/>
           </w:rPr>
         </w:r>
         <w:r>
           <w:rPr>
-            <w:rFonts w:ascii="Arial" w:hAnsi="Arial" w:cs="Arial"/>
             <w:noProof/>
             <w:webHidden/>
           </w:rPr>
@@ -2893,15 +2865,13 @@
         </w:r>
         <w:r>
           <w:rPr>
-            <w:rFonts w:ascii="Arial" w:hAnsi="Arial" w:cs="Arial"/>
             <w:noProof/>
             <w:webHidden/>
           </w:rPr>
-          <w:t>14</w:t>
+          <w:t>15</w:t>
         </w:r>
         <w:r>
           <w:rPr>
-            <w:rFonts w:ascii="Arial" w:hAnsi="Arial" w:cs="Arial"/>
             <w:noProof/>
             <w:webHidden/>
           </w:rPr>
@@ -2916,17 +2886,18 @@
           <w:tab w:val="right" w:leader="dot" w:pos="9061"/>
         </w:tabs>
         <w:rPr>
-          <w:rFonts w:ascii="Arial" w:eastAsiaTheme="minorEastAsia" w:hAnsi="Arial" w:cs="Arial"/>
+          <w:rFonts w:eastAsiaTheme="minorEastAsia" w:cstheme="minorBidi"/>
           <w:b w:val="0"/>
           <w:bCs w:val="0"/>
           <w:noProof/>
-        </w:rPr>
-      </w:pPr>
-      <w:hyperlink w:anchor="_Toc75701732" w:history="1">
+          <w:sz w:val="22"/>
+          <w:szCs w:val="22"/>
+        </w:rPr>
+      </w:pPr>
+      <w:hyperlink w:anchor="_Toc75901833" w:history="1">
         <w:r>
           <w:rPr>
             <w:rStyle w:val="Hyperlink"/>
-            <w:rFonts w:ascii="Arial" w:hAnsi="Arial" w:cs="Arial"/>
             <w:noProof/>
             <w:lang w:val="en-US"/>
           </w:rPr>
@@ -2934,7 +2905,6 @@
         </w:r>
         <w:r>
           <w:rPr>
-            <w:rFonts w:ascii="Arial" w:hAnsi="Arial" w:cs="Arial"/>
             <w:noProof/>
             <w:webHidden/>
           </w:rPr>
@@ -2942,7 +2912,6 @@
         </w:r>
         <w:r>
           <w:rPr>
-            <w:rFonts w:ascii="Arial" w:hAnsi="Arial" w:cs="Arial"/>
             <w:noProof/>
             <w:webHidden/>
           </w:rPr>
@@ -2950,22 +2919,19 @@
         </w:r>
         <w:r>
           <w:rPr>
-            <w:rFonts w:ascii="Arial" w:hAnsi="Arial" w:cs="Arial"/>
             <w:noProof/>
             <w:webHidden/>
           </w:rPr>
-          <w:instrText xml:space="preserve"> PAGEREF _Toc75701732 \h </w:instrText>
+          <w:instrText xml:space="preserve"> PAGEREF _Toc75901833 \h </w:instrText>
         </w:r>
         <w:r>
           <w:rPr>
-            <w:rFonts w:ascii="Arial" w:hAnsi="Arial" w:cs="Arial"/>
             <w:noProof/>
             <w:webHidden/>
           </w:rPr>
         </w:r>
         <w:r>
           <w:rPr>
-            <w:rFonts w:ascii="Arial" w:hAnsi="Arial" w:cs="Arial"/>
             <w:noProof/>
             <w:webHidden/>
           </w:rPr>
@@ -2973,15 +2939,13 @@
         </w:r>
         <w:r>
           <w:rPr>
-            <w:rFonts w:ascii="Arial" w:hAnsi="Arial" w:cs="Arial"/>
             <w:noProof/>
             <w:webHidden/>
           </w:rPr>
-          <w:t>15</w:t>
+          <w:t>16</w:t>
         </w:r>
         <w:r>
           <w:rPr>
-            <w:rFonts w:ascii="Arial" w:hAnsi="Arial" w:cs="Arial"/>
             <w:noProof/>
             <w:webHidden/>
           </w:rPr>
@@ -2996,25 +2960,24 @@
           <w:tab w:val="right" w:leader="dot" w:pos="9061"/>
         </w:tabs>
         <w:rPr>
-          <w:rFonts w:ascii="Arial" w:eastAsiaTheme="minorEastAsia" w:hAnsi="Arial" w:cs="Arial"/>
+          <w:rFonts w:eastAsiaTheme="minorEastAsia" w:cstheme="minorBidi"/>
           <w:b w:val="0"/>
           <w:bCs w:val="0"/>
           <w:noProof/>
-        </w:rPr>
-      </w:pPr>
-      <w:hyperlink w:anchor="_Toc75701733" w:history="1">
+          <w:sz w:val="22"/>
+          <w:szCs w:val="22"/>
+        </w:rPr>
+      </w:pPr>
+      <w:hyperlink w:anchor="_Toc75901834" w:history="1">
         <w:r>
           <w:rPr>
             <w:rStyle w:val="Hyperlink"/>
-            <w:rFonts w:ascii="Arial" w:hAnsi="Arial" w:cs="Arial"/>
             <w:noProof/>
-            <w:lang w:val="en-US"/>
           </w:rPr>
           <w:t>Figura 3 - Hello World em C++</w:t>
         </w:r>
         <w:r>
           <w:rPr>
-            <w:rFonts w:ascii="Arial" w:hAnsi="Arial" w:cs="Arial"/>
             <w:noProof/>
             <w:webHidden/>
           </w:rPr>
@@ -3022,7 +2985,6 @@
         </w:r>
         <w:r>
           <w:rPr>
-            <w:rFonts w:ascii="Arial" w:hAnsi="Arial" w:cs="Arial"/>
             <w:noProof/>
             <w:webHidden/>
           </w:rPr>
@@ -3030,22 +2992,19 @@
         </w:r>
         <w:r>
           <w:rPr>
-            <w:rFonts w:ascii="Arial" w:hAnsi="Arial" w:cs="Arial"/>
             <w:noProof/>
             <w:webHidden/>
           </w:rPr>
-          <w:instrText xml:space="preserve"> PAGEREF _Toc75701733 \h </w:instrText>
+          <w:instrText xml:space="preserve"> PAGEREF _Toc75901834 \h </w:instrText>
         </w:r>
         <w:r>
           <w:rPr>
-            <w:rFonts w:ascii="Arial" w:hAnsi="Arial" w:cs="Arial"/>
             <w:noProof/>
             <w:webHidden/>
           </w:rPr>
         </w:r>
         <w:r>
           <w:rPr>
-            <w:rFonts w:ascii="Arial" w:hAnsi="Arial" w:cs="Arial"/>
             <w:noProof/>
             <w:webHidden/>
           </w:rPr>
@@ -3053,15 +3012,86 @@
         </w:r>
         <w:r>
           <w:rPr>
-            <w:rFonts w:ascii="Arial" w:hAnsi="Arial" w:cs="Arial"/>
             <w:noProof/>
             <w:webHidden/>
           </w:rPr>
-          <w:t>16</w:t>
+          <w:t>17</w:t>
         </w:r>
         <w:r>
           <w:rPr>
-            <w:rFonts w:ascii="Arial" w:hAnsi="Arial" w:cs="Arial"/>
+            <w:noProof/>
+            <w:webHidden/>
+          </w:rPr>
+          <w:fldChar w:fldCharType="end"/>
+        </w:r>
+      </w:hyperlink>
+    </w:p>
+    <w:p>
+      <w:pPr>
+        <w:pStyle w:val="ndicedeilustraes"/>
+        <w:tabs>
+          <w:tab w:val="right" w:leader="dot" w:pos="9061"/>
+        </w:tabs>
+        <w:rPr>
+          <w:rFonts w:eastAsiaTheme="minorEastAsia" w:cstheme="minorBidi"/>
+          <w:b w:val="0"/>
+          <w:bCs w:val="0"/>
+          <w:noProof/>
+          <w:sz w:val="22"/>
+          <w:szCs w:val="22"/>
+        </w:rPr>
+      </w:pPr>
+      <w:hyperlink w:anchor="_Toc75901835" w:history="1">
+        <w:r>
+          <w:rPr>
+            <w:rStyle w:val="Hyperlink"/>
+            <w:noProof/>
+          </w:rPr>
+          <w:t>Figura 4 - Exemplo de classe em C++</w:t>
+        </w:r>
+        <w:r>
+          <w:rPr>
+            <w:noProof/>
+            <w:webHidden/>
+          </w:rPr>
+          <w:tab/>
+        </w:r>
+        <w:r>
+          <w:rPr>
+            <w:noProof/>
+            <w:webHidden/>
+          </w:rPr>
+          <w:fldChar w:fldCharType="begin"/>
+        </w:r>
+        <w:r>
+          <w:rPr>
+            <w:noProof/>
+            <w:webHidden/>
+          </w:rPr>
+          <w:instrText xml:space="preserve"> PAGEREF _Toc75901835 \h </w:instrText>
+        </w:r>
+        <w:r>
+          <w:rPr>
+            <w:noProof/>
+            <w:webHidden/>
+          </w:rPr>
+        </w:r>
+        <w:r>
+          <w:rPr>
+            <w:noProof/>
+            <w:webHidden/>
+          </w:rPr>
+          <w:fldChar w:fldCharType="separate"/>
+        </w:r>
+        <w:r>
+          <w:rPr>
+            <w:noProof/>
+            <w:webHidden/>
+          </w:rPr>
+          <w:t>17</w:t>
+        </w:r>
+        <w:r>
+          <w:rPr>
             <w:noProof/>
             <w:webHidden/>
           </w:rPr>
@@ -4745,7 +4775,7 @@
         <w:pStyle w:val="Legenda"/>
         <w:keepNext/>
       </w:pPr>
-      <w:bookmarkStart w:id="14" w:name="_Toc75701731"/>
+      <w:bookmarkStart w:id="14" w:name="_Toc75901832"/>
       <w:r>
         <w:lastRenderedPageBreak/>
         <w:t xml:space="preserve">Figura </w:t>
@@ -5034,7 +5064,7 @@
           <w:lang w:val="en-US"/>
         </w:rPr>
       </w:pPr>
-      <w:bookmarkStart w:id="15" w:name="_Toc75701732"/>
+      <w:bookmarkStart w:id="15" w:name="_Toc75901833"/>
       <w:proofErr w:type="spellStart"/>
       <w:r>
         <w:rPr>
@@ -5050,6 +5080,9 @@
         <w:t xml:space="preserve"> </w:t>
       </w:r>
       <w:r>
+        <w:rPr>
+          <w:lang w:val="en-US"/>
+        </w:rPr>
         <w:fldChar w:fldCharType="begin"/>
       </w:r>
       <w:r>
@@ -5059,6 +5092,9 @@
         <w:instrText xml:space="preserve"> SEQ Figura \* ARABIC </w:instrText>
       </w:r>
       <w:r>
+        <w:rPr>
+          <w:lang w:val="en-US"/>
+        </w:rPr>
         <w:fldChar w:fldCharType="separate"/>
       </w:r>
       <w:r>
@@ -5069,6 +5105,9 @@
         <w:t>2</w:t>
       </w:r>
       <w:r>
+        <w:rPr>
+          <w:lang w:val="en-US"/>
+        </w:rPr>
         <w:fldChar w:fldCharType="end"/>
       </w:r>
       <w:r>
@@ -5222,13 +5261,7 @@
         <w:rPr>
           <w:lang w:eastAsia="en-US"/>
         </w:rPr>
-        <w:t xml:space="preserve">. Em 1999 este padrão foi atualizado e foi chamado de </w:t>
-      </w:r>
-      <w:r>
-        <w:rPr>
-          <w:lang w:eastAsia="en-US"/>
-        </w:rPr>
-        <w:t>INCITS/ISO/IEC</w:t>
+        <w:t>. Em 1999 este padrão foi atualizado e foi chamado de INCITS/ISO/IEC</w:t>
       </w:r>
       <w:r>
         <w:rPr>
@@ -5240,13 +5273,7 @@
         <w:rPr>
           <w:lang w:eastAsia="en-US"/>
         </w:rPr>
-        <w:t>9899-1999</w:t>
-      </w:r>
-      <w:r>
-        <w:rPr>
-          <w:lang w:eastAsia="en-US"/>
-        </w:rPr>
-        <w:t>, ele aperfeiçoa e expande as capacidades da linguagem</w:t>
+        <w:t>9899-1999, ele aperfeiçoa e expande as capacidades da linguagem</w:t>
       </w:r>
       <w:r>
         <w:rPr>
@@ -5264,19 +5291,7 @@
         <w:rPr>
           <w:lang w:eastAsia="en-US"/>
         </w:rPr>
-        <w:t xml:space="preserve"> O padrão mais recente disponível até a data de escrita deste documento é o </w:t>
-      </w:r>
-      <w:r>
-        <w:rPr>
-          <w:lang w:eastAsia="en-US"/>
-        </w:rPr>
-        <w:t>ISO/IEC 9899:2018</w:t>
-      </w:r>
-      <w:r>
-        <w:rPr>
-          <w:lang w:eastAsia="en-US"/>
-        </w:rPr>
-        <w:t>.</w:t>
+        <w:t xml:space="preserve"> O padrão mais recente disponível até a data de escrita deste documento é o ISO/IEC 9899:2018.</w:t>
       </w:r>
     </w:p>
     <w:p>
@@ -5368,40 +5383,76 @@
       <w:pPr>
         <w:pStyle w:val="Legenda"/>
         <w:keepNext/>
-      </w:pPr>
-      <w:bookmarkStart w:id="16" w:name="_Toc75701733"/>
-      <w:r>
+        <w:rPr>
+          <w:lang w:val="en-US"/>
+        </w:rPr>
+      </w:pPr>
+      <w:bookmarkStart w:id="16" w:name="_Toc75901834"/>
+      <w:proofErr w:type="spellStart"/>
+      <w:r>
+        <w:rPr>
+          <w:lang w:val="en-US"/>
+        </w:rPr>
         <w:lastRenderedPageBreak/>
-        <w:t xml:space="preserve">Figura </w:t>
-      </w:r>
-      <w:r>
+        <w:t>Figura</w:t>
+      </w:r>
+      <w:proofErr w:type="spellEnd"/>
+      <w:r>
+        <w:rPr>
+          <w:lang w:val="en-US"/>
+        </w:rPr>
+        <w:t xml:space="preserve"> </w:t>
+      </w:r>
+      <w:r>
+        <w:rPr>
+          <w:lang w:val="en-US"/>
+        </w:rPr>
         <w:fldChar w:fldCharType="begin"/>
       </w:r>
       <w:r>
+        <w:rPr>
+          <w:lang w:val="en-US"/>
+        </w:rPr>
         <w:instrText xml:space="preserve"> SEQ Figura \* ARABIC </w:instrText>
       </w:r>
       <w:r>
+        <w:rPr>
+          <w:lang w:val="en-US"/>
+        </w:rPr>
         <w:fldChar w:fldCharType="separate"/>
       </w:r>
       <w:r>
         <w:rPr>
           <w:noProof/>
+          <w:lang w:val="en-US"/>
         </w:rPr>
         <w:t>3</w:t>
       </w:r>
       <w:r>
+        <w:rPr>
+          <w:lang w:val="en-US"/>
+        </w:rPr>
         <w:fldChar w:fldCharType="end"/>
       </w:r>
       <w:r>
-        <w:t xml:space="preserve"> - </w:t>
+        <w:rPr>
+          <w:lang w:val="en-US"/>
+        </w:rPr>
+        <w:t xml:space="preserve"> - Hello World </w:t>
       </w:r>
       <w:proofErr w:type="spellStart"/>
       <w:r>
-        <w:t>Hello</w:t>
+        <w:rPr>
+          <w:lang w:val="en-US"/>
+        </w:rPr>
+        <w:t>em</w:t>
       </w:r>
       <w:proofErr w:type="spellEnd"/>
       <w:r>
-        <w:t xml:space="preserve"> World em C++</w:t>
+        <w:rPr>
+          <w:lang w:val="en-US"/>
+        </w:rPr>
+        <w:t xml:space="preserve"> C++</w:t>
       </w:r>
       <w:bookmarkEnd w:id="16"/>
     </w:p>
@@ -5488,21 +5539,7 @@
         <w:rPr>
           <w:lang w:eastAsia="en-US"/>
         </w:rPr>
-        <w:t xml:space="preserve">Ainda segundo Dias (2021), linguagens </w:t>
-      </w:r>
-      <w:proofErr w:type="gramStart"/>
-      <w:r>
-        <w:rPr>
-          <w:lang w:eastAsia="en-US"/>
-        </w:rPr>
-        <w:t>como Simula</w:t>
-      </w:r>
-      <w:proofErr w:type="gramEnd"/>
-      <w:r>
-        <w:rPr>
-          <w:lang w:eastAsia="en-US"/>
-        </w:rPr>
-        <w:t xml:space="preserve"> já ofereciam facilidades para codificação, porém eram bastante lentas. Assim, o C++ surgiu a partir do C e inicialmente foi chamado de C </w:t>
+        <w:t xml:space="preserve">Ainda segundo Dias (2021), linguagens como Simula já ofereciam facilidades para codificação, porém eram bastante lentas. Assim, o C++ surgiu a partir do C e inicialmente foi chamado de C </w:t>
       </w:r>
       <w:proofErr w:type="spellStart"/>
       <w:r>
@@ -5524,6 +5561,7 @@
         <w:pStyle w:val="Legenda"/>
         <w:keepNext/>
       </w:pPr>
+      <w:bookmarkStart w:id="17" w:name="_Toc75901835"/>
       <w:r>
         <w:t xml:space="preserve">Figura </w:t>
       </w:r>
@@ -5538,6 +5576,7 @@
       <w:r>
         <w:t xml:space="preserve"> - Exemplo de classe em C++</w:t>
       </w:r>
+      <w:bookmarkEnd w:id="17"/>
     </w:p>
     <w:p>
       <w:pPr>
@@ -5865,9 +5904,19 @@
     <w:p>
       <w:pPr>
         <w:rPr>
-          <w:lang w:eastAsia="en-US"/>
-        </w:rPr>
-      </w:pPr>
+          <w:color w:val="FF0000"/>
+          <w:u w:val="single"/>
+          <w:lang w:eastAsia="en-US"/>
+        </w:rPr>
+      </w:pPr>
+      <w:r>
+        <w:rPr>
+          <w:color w:val="FF0000"/>
+          <w:u w:val="single"/>
+          <w:lang w:eastAsia="en-US"/>
+        </w:rPr>
+        <w:t>TODO:</w:t>
+      </w:r>
     </w:p>
     <w:p>
       <w:pPr>
@@ -5904,9 +5953,19 @@
     <w:p>
       <w:pPr>
         <w:rPr>
-          <w:lang w:eastAsia="en-US"/>
-        </w:rPr>
-      </w:pPr>
+          <w:color w:val="FF0000"/>
+          <w:u w:val="single"/>
+          <w:lang w:eastAsia="en-US"/>
+        </w:rPr>
+      </w:pPr>
+      <w:r>
+        <w:rPr>
+          <w:color w:val="FF0000"/>
+          <w:u w:val="single"/>
+          <w:lang w:eastAsia="en-US"/>
+        </w:rPr>
+        <w:t>TODO:</w:t>
+      </w:r>
     </w:p>
     <w:p>
       <w:pPr>
@@ -5944,7 +6003,19 @@
         <w:rPr>
           <w:lang w:eastAsia="en-US"/>
         </w:rPr>
-        <w:t xml:space="preserve">Este capítulo traz um breve resumo dos sistemas operacionais suportados pelo sistema. São importantes estas definições, pois as comunicações entre dispositivos são, geralmente, </w:t>
+        <w:t xml:space="preserve">Este capítulo traz um breve resumo dos sistemas operacionais </w:t>
+      </w:r>
+      <w:r>
+        <w:rPr>
+          <w:lang w:eastAsia="en-US"/>
+        </w:rPr>
+        <w:t xml:space="preserve">e/ou kernels </w:t>
+      </w:r>
+      <w:r>
+        <w:rPr>
+          <w:lang w:eastAsia="en-US"/>
+        </w:rPr>
+        <w:t xml:space="preserve">suportados pelo sistema. São importantes estas definições, pois as comunicações entre dispositivos são, geralmente, </w:t>
       </w:r>
       <w:r>
         <w:rPr>
@@ -5956,7 +6027,19 @@
         <w:rPr>
           <w:lang w:eastAsia="en-US"/>
         </w:rPr>
-        <w:t xml:space="preserve"> pelo sistema operacional, </w:t>
+        <w:t xml:space="preserve"> pelo sistema operacional</w:t>
+      </w:r>
+      <w:r>
+        <w:rPr>
+          <w:lang w:eastAsia="en-US"/>
+        </w:rPr>
+        <w:t>/kernel</w:t>
+      </w:r>
+      <w:r>
+        <w:rPr>
+          <w:lang w:eastAsia="en-US"/>
+        </w:rPr>
+        <w:t xml:space="preserve">, </w:t>
       </w:r>
       <w:r>
         <w:rPr>
@@ -6003,6 +6086,601 @@
           <w:lang w:eastAsia="en-US"/>
         </w:rPr>
       </w:pPr>
+      <w:r>
+        <w:rPr>
+          <w:lang w:eastAsia="en-US"/>
+        </w:rPr>
+        <w:lastRenderedPageBreak/>
+        <w:t xml:space="preserve">Nos últimos anos, o Linux passou de parque de diversões de estudantes aficionados para um novo competidor no mercado de servidores, atingindo o estágio de sistema respeitado com lugar certo nas redes educacionais e corporativas (SIEVER </w:t>
+      </w:r>
+      <w:r>
+        <w:rPr>
+          <w:i/>
+          <w:iCs/>
+          <w:lang w:eastAsia="en-US"/>
+        </w:rPr>
+        <w:t>et al</w:t>
+      </w:r>
+      <w:r>
+        <w:rPr>
+          <w:lang w:eastAsia="en-US"/>
+        </w:rPr>
+        <w:t>, 2006</w:t>
+      </w:r>
+      <w:r>
+        <w:rPr>
+          <w:lang w:eastAsia="en-US"/>
+        </w:rPr>
+        <w:t>, p.17</w:t>
+      </w:r>
+      <w:r>
+        <w:rPr>
+          <w:lang w:eastAsia="en-US"/>
+        </w:rPr>
+        <w:t>).</w:t>
+      </w:r>
+    </w:p>
+    <w:p>
+      <w:pPr>
+        <w:rPr>
+          <w:lang w:eastAsia="en-US"/>
+        </w:rPr>
+      </w:pPr>
+    </w:p>
+    <w:p>
+      <w:pPr>
+        <w:ind w:left="2268" w:firstLine="0"/>
+        <w:rPr>
+          <w:sz w:val="20"/>
+          <w:szCs w:val="20"/>
+          <w:lang w:eastAsia="en-US"/>
+        </w:rPr>
+      </w:pPr>
+      <w:r>
+        <w:rPr>
+          <w:sz w:val="20"/>
+          <w:szCs w:val="20"/>
+          <w:lang w:eastAsia="en-US"/>
+        </w:rPr>
+        <w:t xml:space="preserve">O Linux foi desenvolvido inicialmente por Linus Torvalds, na Universidade de Helsinque, na Finlândia. De sua posição atual, no Vale do Silício, Linus continua a coordenar os aprimoramentos de forma centralizada. O kernel Linux continua a ser desenvolvido sob os auspícios de muitos outros programadores e aficionados de todo o mundo, acompanhados por membros de equipes de programação das principais companhias de informática, todos conectados pela Internet. Por kernel entendemos o núcleo do sistema operacional propriamente, não as aplicações (tais como compilador, </w:t>
+      </w:r>
+      <w:proofErr w:type="spellStart"/>
+      <w:r>
+        <w:rPr>
+          <w:sz w:val="20"/>
+          <w:szCs w:val="20"/>
+          <w:lang w:eastAsia="en-US"/>
+        </w:rPr>
+        <w:t>shells</w:t>
+      </w:r>
+      <w:proofErr w:type="spellEnd"/>
+      <w:r>
+        <w:rPr>
+          <w:sz w:val="20"/>
+          <w:szCs w:val="20"/>
+          <w:lang w:eastAsia="en-US"/>
+        </w:rPr>
+        <w:t xml:space="preserve">, </w:t>
+      </w:r>
+      <w:proofErr w:type="spellStart"/>
+      <w:r>
+        <w:rPr>
+          <w:sz w:val="20"/>
+          <w:szCs w:val="20"/>
+          <w:lang w:eastAsia="en-US"/>
+        </w:rPr>
+        <w:t>etc</w:t>
+      </w:r>
+      <w:proofErr w:type="spellEnd"/>
+      <w:r>
+        <w:rPr>
+          <w:sz w:val="20"/>
+          <w:szCs w:val="20"/>
+          <w:lang w:eastAsia="en-US"/>
+        </w:rPr>
+        <w:t xml:space="preserve">) que executam sobre ele. Atualmente o termo Linux é usado frequentemente com o significado de um ambiente de software com kernel Linux, junto com um grande conjunto de aplicativos e outros componentes de software. Nesse significado mais amplo, muitas pessoas preferem o termo GNU/Linux, que reconhece o papel central desempenhado pelas ferramentas do projeto GNU da </w:t>
+      </w:r>
+      <w:proofErr w:type="spellStart"/>
+      <w:r>
+        <w:rPr>
+          <w:sz w:val="20"/>
+          <w:szCs w:val="20"/>
+          <w:lang w:eastAsia="en-US"/>
+        </w:rPr>
+        <w:t>Free</w:t>
+      </w:r>
+      <w:proofErr w:type="spellEnd"/>
+      <w:r>
+        <w:rPr>
+          <w:sz w:val="20"/>
+          <w:szCs w:val="20"/>
+          <w:lang w:eastAsia="en-US"/>
+        </w:rPr>
+        <w:t xml:space="preserve"> Software Foundation como complementos ao desenvolvimento do kernel Linux. (SIEVER </w:t>
+      </w:r>
+      <w:r>
+        <w:rPr>
+          <w:i/>
+          <w:iCs/>
+          <w:sz w:val="20"/>
+          <w:szCs w:val="20"/>
+          <w:lang w:eastAsia="en-US"/>
+        </w:rPr>
+        <w:t>et al</w:t>
+      </w:r>
+      <w:r>
+        <w:rPr>
+          <w:sz w:val="20"/>
+          <w:szCs w:val="20"/>
+          <w:lang w:eastAsia="en-US"/>
+        </w:rPr>
+        <w:t>, 2006, p.17).</w:t>
+      </w:r>
+    </w:p>
+    <w:p>
+      <w:pPr>
+        <w:rPr>
+          <w:lang w:eastAsia="en-US"/>
+        </w:rPr>
+      </w:pPr>
+    </w:p>
+    <w:p>
+      <w:pPr>
+        <w:rPr>
+          <w:lang w:eastAsia="en-US"/>
+        </w:rPr>
+      </w:pPr>
+      <w:r>
+        <w:rPr>
+          <w:lang w:eastAsia="en-US"/>
+        </w:rPr>
+        <w:t>Hoje, o Linux pode ser descrito como um sistema operacional de código-fonte</w:t>
+      </w:r>
+      <w:r>
+        <w:rPr>
+          <w:lang w:eastAsia="en-US"/>
+        </w:rPr>
+        <w:t xml:space="preserve"> </w:t>
+      </w:r>
+      <w:r>
+        <w:rPr>
+          <w:lang w:eastAsia="en-US"/>
+        </w:rPr>
+        <w:t>aberto tipo UNIX, que reflete uma combinação de conformidade de padrões</w:t>
+      </w:r>
+      <w:r>
+        <w:rPr>
+          <w:lang w:eastAsia="en-US"/>
+        </w:rPr>
+        <w:t xml:space="preserve"> </w:t>
+      </w:r>
+      <w:r>
+        <w:rPr>
+          <w:lang w:eastAsia="en-US"/>
+        </w:rPr>
+        <w:t>com o</w:t>
+      </w:r>
+      <w:r>
+        <w:rPr>
+          <w:lang w:eastAsia="en-US"/>
+        </w:rPr>
+        <w:t xml:space="preserve"> </w:t>
+      </w:r>
+      <w:r>
+        <w:rPr>
+          <w:lang w:eastAsia="en-US"/>
+        </w:rPr>
+        <w:t>SVID, o POSIX e o BSD. O Linux continua a apontar para a</w:t>
+      </w:r>
+      <w:r>
+        <w:rPr>
+          <w:lang w:eastAsia="en-US"/>
+        </w:rPr>
+        <w:t xml:space="preserve"> </w:t>
+      </w:r>
+      <w:r>
+        <w:rPr>
+          <w:lang w:eastAsia="en-US"/>
+        </w:rPr>
+        <w:t>conformidade com o</w:t>
+      </w:r>
+      <w:r>
+        <w:rPr>
+          <w:lang w:eastAsia="en-US"/>
+        </w:rPr>
+        <w:t xml:space="preserve"> </w:t>
+      </w:r>
+      <w:r>
+        <w:rPr>
+          <w:lang w:eastAsia="en-US"/>
+        </w:rPr>
+        <w:t>POSIX, bem como com as normas estabelecidas pelo</w:t>
+      </w:r>
+      <w:r>
+        <w:rPr>
+          <w:lang w:eastAsia="en-US"/>
+        </w:rPr>
+        <w:t xml:space="preserve"> </w:t>
+      </w:r>
+      <w:r>
+        <w:rPr>
+          <w:lang w:eastAsia="en-US"/>
+        </w:rPr>
+        <w:t>proprietário da marca UNIX,</w:t>
+      </w:r>
+      <w:r>
+        <w:rPr>
+          <w:lang w:eastAsia="en-US"/>
+        </w:rPr>
+        <w:t xml:space="preserve"> </w:t>
+      </w:r>
+      <w:r>
+        <w:rPr>
+          <w:lang w:eastAsia="en-US"/>
+        </w:rPr>
+        <w:t xml:space="preserve">The Open </w:t>
+      </w:r>
+      <w:proofErr w:type="spellStart"/>
+      <w:r>
+        <w:rPr>
+          <w:lang w:eastAsia="en-US"/>
+        </w:rPr>
+        <w:t>Group</w:t>
+      </w:r>
+      <w:proofErr w:type="spellEnd"/>
+      <w:r>
+        <w:rPr>
+          <w:lang w:eastAsia="en-US"/>
+        </w:rPr>
+        <w:t xml:space="preserve"> (</w:t>
+      </w:r>
+      <w:r>
+        <w:rPr>
+          <w:lang w:eastAsia="en-US"/>
+        </w:rPr>
+        <w:t>NEGUS, 2014, p. 26</w:t>
+      </w:r>
+      <w:r>
+        <w:rPr>
+          <w:lang w:eastAsia="en-US"/>
+        </w:rPr>
+        <w:t>).</w:t>
+      </w:r>
+    </w:p>
+    <w:p>
+      <w:pPr>
+        <w:rPr>
+          <w:lang w:eastAsia="en-US"/>
+        </w:rPr>
+      </w:pPr>
+      <w:r>
+        <w:rPr>
+          <w:lang w:eastAsia="en-US"/>
+        </w:rPr>
+        <w:t>Embora os sistemas Linux tenham uma interface de</w:t>
+      </w:r>
+      <w:r>
+        <w:rPr>
+          <w:lang w:eastAsia="en-US"/>
+        </w:rPr>
+        <w:t xml:space="preserve"> </w:t>
+      </w:r>
+      <w:r>
+        <w:rPr>
+          <w:lang w:eastAsia="en-US"/>
+        </w:rPr>
+        <w:t>usuário gráfica, a maioria</w:t>
+      </w:r>
+      <w:r>
+        <w:rPr>
+          <w:lang w:eastAsia="en-US"/>
+        </w:rPr>
+        <w:t xml:space="preserve"> </w:t>
+      </w:r>
+      <w:r>
+        <w:rPr>
+          <w:lang w:eastAsia="en-US"/>
+        </w:rPr>
+        <w:t>dos programadores e usuários gráficos ainda prefere uma interface de linha de</w:t>
+      </w:r>
+      <w:r>
+        <w:rPr>
+          <w:lang w:eastAsia="en-US"/>
+        </w:rPr>
+        <w:t xml:space="preserve"> </w:t>
+      </w:r>
+      <w:r>
+        <w:rPr>
+          <w:lang w:eastAsia="en-US"/>
+        </w:rPr>
+        <w:t>comando, chamada de interpretador de comandos (</w:t>
+      </w:r>
+      <w:proofErr w:type="spellStart"/>
+      <w:r>
+        <w:rPr>
+          <w:lang w:eastAsia="en-US"/>
+        </w:rPr>
+        <w:t>shell</w:t>
+      </w:r>
+      <w:proofErr w:type="spellEnd"/>
+      <w:r>
+        <w:rPr>
+          <w:lang w:eastAsia="en-US"/>
+        </w:rPr>
+        <w:t>)</w:t>
+      </w:r>
+      <w:r>
+        <w:rPr>
+          <w:lang w:eastAsia="en-US"/>
+        </w:rPr>
+        <w:t xml:space="preserve"> (TANENBAUM, 2016, p. 520)</w:t>
+      </w:r>
+      <w:r>
+        <w:rPr>
+          <w:lang w:eastAsia="en-US"/>
+        </w:rPr>
+        <w:t>.</w:t>
+      </w:r>
+    </w:p>
+    <w:p>
+      <w:pPr>
+        <w:pStyle w:val="Legenda"/>
+        <w:keepNext/>
+      </w:pPr>
+      <w:r>
+        <w:lastRenderedPageBreak/>
+        <w:t xml:space="preserve">Figura </w:t>
+      </w:r>
+      <w:r>
+        <w:fldChar w:fldCharType="begin"/>
+      </w:r>
+      <w:r>
+        <w:instrText xml:space="preserve"> SEQ Figura \* ARABIC </w:instrText>
+      </w:r>
+      <w:r>
+        <w:fldChar w:fldCharType="separate"/>
+      </w:r>
+      <w:r>
+        <w:rPr>
+          <w:noProof/>
+        </w:rPr>
+        <w:t>5</w:t>
+      </w:r>
+      <w:r>
+        <w:fldChar w:fldCharType="end"/>
+      </w:r>
+      <w:r>
+        <w:t xml:space="preserve"> </w:t>
+      </w:r>
+      <w:r>
+        <w:t>–</w:t>
+      </w:r>
+      <w:r>
+        <w:t xml:space="preserve"> </w:t>
+      </w:r>
+      <w:r>
+        <w:t xml:space="preserve">Interface gráfica do </w:t>
+      </w:r>
+      <w:r>
+        <w:t>Ubuntu Linux</w:t>
+      </w:r>
+    </w:p>
+    <w:p>
+      <w:pPr>
+        <w:jc w:val="center"/>
+        <w:rPr>
+          <w:lang w:eastAsia="en-US"/>
+        </w:rPr>
+      </w:pPr>
+      <w:r>
+        <w:rPr>
+          <w:noProof/>
+          <w:lang w:eastAsia="en-US"/>
+        </w:rPr>
+        <w:drawing>
+          <wp:inline distT="0" distB="0" distL="0" distR="0" wp14:anchorId="15D9811F" wp14:editId="543B51C2">
+            <wp:extent cx="4290725" cy="3343275"/>
+            <wp:effectExtent l="0" t="0" r="0" b="0"/>
+            <wp:docPr id="6" name="Imagem 6"/>
+            <wp:cNvGraphicFramePr>
+              <a:graphicFrameLocks xmlns:a="http://schemas.openxmlformats.org/drawingml/2006/main" noChangeAspect="1"/>
+            </wp:cNvGraphicFramePr>
+            <a:graphic xmlns:a="http://schemas.openxmlformats.org/drawingml/2006/main">
+              <a:graphicData uri="http://schemas.openxmlformats.org/drawingml/2006/picture">
+                <pic:pic xmlns:pic="http://schemas.openxmlformats.org/drawingml/2006/picture">
+                  <pic:nvPicPr>
+                    <pic:cNvPr id="6" name="Imagem 6"/>
+                    <pic:cNvPicPr/>
+                  </pic:nvPicPr>
+                  <pic:blipFill>
+                    <a:blip r:embed="rId15">
+                      <a:extLst>
+                        <a:ext uri="{28A0092B-C50C-407E-A947-70E740481C1C}">
+                          <a14:useLocalDpi xmlns:a14="http://schemas.microsoft.com/office/drawing/2010/main" val="0"/>
+                        </a:ext>
+                      </a:extLst>
+                    </a:blip>
+                    <a:stretch>
+                      <a:fillRect/>
+                    </a:stretch>
+                  </pic:blipFill>
+                  <pic:spPr>
+                    <a:xfrm>
+                      <a:off x="0" y="0"/>
+                      <a:ext cx="4298017" cy="3348957"/>
+                    </a:xfrm>
+                    <a:prstGeom prst="rect">
+                      <a:avLst/>
+                    </a:prstGeom>
+                  </pic:spPr>
+                </pic:pic>
+              </a:graphicData>
+            </a:graphic>
+          </wp:inline>
+        </w:drawing>
+      </w:r>
+    </w:p>
+    <w:p>
+      <w:pPr>
+        <w:jc w:val="center"/>
+        <w:rPr>
+          <w:sz w:val="20"/>
+          <w:szCs w:val="20"/>
+          <w:lang w:eastAsia="en-US"/>
+        </w:rPr>
+      </w:pPr>
+      <w:r>
+        <w:rPr>
+          <w:sz w:val="20"/>
+          <w:szCs w:val="20"/>
+          <w:lang w:eastAsia="en-US"/>
+        </w:rPr>
+        <w:t>Fonte: o Autor</w:t>
+      </w:r>
+    </w:p>
+    <w:p>
+      <w:pPr>
+        <w:rPr>
+          <w:lang w:eastAsia="en-US"/>
+        </w:rPr>
+      </w:pPr>
+    </w:p>
+    <w:p>
+      <w:pPr>
+        <w:pStyle w:val="Legenda"/>
+        <w:keepNext/>
+      </w:pPr>
+      <w:r>
+        <w:t xml:space="preserve">Figura </w:t>
+      </w:r>
+      <w:fldSimple w:instr=" SEQ Figura \* ARABIC ">
+        <w:r>
+          <w:rPr>
+            <w:noProof/>
+          </w:rPr>
+          <w:t>6</w:t>
+        </w:r>
+      </w:fldSimple>
+      <w:r>
+        <w:t xml:space="preserve"> </w:t>
+      </w:r>
+      <w:r>
+        <w:t>–</w:t>
+      </w:r>
+      <w:r>
+        <w:t xml:space="preserve"> </w:t>
+      </w:r>
+      <w:r>
+        <w:t xml:space="preserve">Shell </w:t>
+      </w:r>
+      <w:r>
+        <w:t>do Ubuntu Linux</w:t>
+      </w:r>
+    </w:p>
+    <w:p>
+      <w:pPr>
+        <w:jc w:val="center"/>
+        <w:rPr>
+          <w:lang w:eastAsia="en-US"/>
+        </w:rPr>
+      </w:pPr>
+      <w:r>
+        <w:rPr>
+          <w:noProof/>
+          <w:lang w:eastAsia="en-US"/>
+        </w:rPr>
+        <w:drawing>
+          <wp:inline distT="0" distB="0" distL="0" distR="0" wp14:anchorId="1FB6C53F" wp14:editId="1C61E12D">
+            <wp:extent cx="4162425" cy="3243305"/>
+            <wp:effectExtent l="0" t="0" r="0" b="0"/>
+            <wp:docPr id="7" name="Imagem 7"/>
+            <wp:cNvGraphicFramePr>
+              <a:graphicFrameLocks xmlns:a="http://schemas.openxmlformats.org/drawingml/2006/main" noChangeAspect="1"/>
+            </wp:cNvGraphicFramePr>
+            <a:graphic xmlns:a="http://schemas.openxmlformats.org/drawingml/2006/main">
+              <a:graphicData uri="http://schemas.openxmlformats.org/drawingml/2006/picture">
+                <pic:pic xmlns:pic="http://schemas.openxmlformats.org/drawingml/2006/picture">
+                  <pic:nvPicPr>
+                    <pic:cNvPr id="7" name="Imagem 7"/>
+                    <pic:cNvPicPr/>
+                  </pic:nvPicPr>
+                  <pic:blipFill>
+                    <a:blip r:embed="rId16">
+                      <a:extLst>
+                        <a:ext uri="{28A0092B-C50C-407E-A947-70E740481C1C}">
+                          <a14:useLocalDpi xmlns:a14="http://schemas.microsoft.com/office/drawing/2010/main" val="0"/>
+                        </a:ext>
+                      </a:extLst>
+                    </a:blip>
+                    <a:stretch>
+                      <a:fillRect/>
+                    </a:stretch>
+                  </pic:blipFill>
+                  <pic:spPr>
+                    <a:xfrm>
+                      <a:off x="0" y="0"/>
+                      <a:ext cx="4169397" cy="3248738"/>
+                    </a:xfrm>
+                    <a:prstGeom prst="rect">
+                      <a:avLst/>
+                    </a:prstGeom>
+                  </pic:spPr>
+                </pic:pic>
+              </a:graphicData>
+            </a:graphic>
+          </wp:inline>
+        </w:drawing>
+      </w:r>
+    </w:p>
+    <w:p>
+      <w:pPr>
+        <w:jc w:val="center"/>
+        <w:rPr>
+          <w:sz w:val="20"/>
+          <w:szCs w:val="20"/>
+          <w:lang w:eastAsia="en-US"/>
+        </w:rPr>
+      </w:pPr>
+      <w:r>
+        <w:rPr>
+          <w:sz w:val="20"/>
+          <w:szCs w:val="20"/>
+          <w:lang w:eastAsia="en-US"/>
+        </w:rPr>
+        <w:t>Fonte: o Autor</w:t>
+      </w:r>
+    </w:p>
+    <w:p>
+      <w:pPr>
+        <w:rPr>
+          <w:color w:val="FF0000"/>
+          <w:u w:val="single"/>
+          <w:lang w:eastAsia="en-US"/>
+        </w:rPr>
+      </w:pPr>
+    </w:p>
+    <w:p>
+      <w:pPr>
+        <w:rPr>
+          <w:color w:val="FF0000"/>
+          <w:lang w:eastAsia="en-US"/>
+        </w:rPr>
+      </w:pPr>
+      <w:r>
+        <w:rPr>
+          <w:color w:val="FF0000"/>
+          <w:u w:val="single"/>
+          <w:lang w:eastAsia="en-US"/>
+        </w:rPr>
+        <w:t>TODO:</w:t>
+      </w:r>
+      <w:r>
+        <w:rPr>
+          <w:color w:val="FF0000"/>
+          <w:lang w:eastAsia="en-US"/>
+        </w:rPr>
+        <w:t xml:space="preserve"> Falar do Linux embarcado</w:t>
+      </w:r>
     </w:p>
     <w:p>
       <w:pPr>
@@ -6027,6 +6705,7 @@
         <w:rPr>
           <w:lang w:eastAsia="en-US"/>
         </w:rPr>
+        <w:lastRenderedPageBreak/>
         <w:t>Nuttx</w:t>
       </w:r>
       <w:proofErr w:type="spellEnd"/>
@@ -6037,6 +6716,329 @@
           <w:lang w:eastAsia="en-US"/>
         </w:rPr>
       </w:pPr>
+    </w:p>
+    <w:p>
+      <w:pPr>
+        <w:rPr>
+          <w:lang w:eastAsia="en-US"/>
+        </w:rPr>
+      </w:pPr>
+      <w:r>
+        <w:rPr>
+          <w:lang w:eastAsia="en-US"/>
+        </w:rPr>
+        <w:t xml:space="preserve">O </w:t>
+      </w:r>
+      <w:proofErr w:type="spellStart"/>
+      <w:r>
+        <w:rPr>
+          <w:lang w:eastAsia="en-US"/>
+        </w:rPr>
+        <w:t>Nuttx</w:t>
+      </w:r>
+      <w:proofErr w:type="spellEnd"/>
+      <w:r>
+        <w:rPr>
+          <w:lang w:eastAsia="en-US"/>
+        </w:rPr>
+        <w:t xml:space="preserve"> é um sistema operacional de tempo real (RTOS) com ênfase em</w:t>
+      </w:r>
+      <w:r>
+        <w:rPr>
+          <w:lang w:eastAsia="en-US"/>
+        </w:rPr>
+        <w:t xml:space="preserve"> </w:t>
+      </w:r>
+      <w:r>
+        <w:rPr>
+          <w:lang w:eastAsia="en-US"/>
+        </w:rPr>
+        <w:t>conformidade</w:t>
+      </w:r>
+      <w:r>
+        <w:rPr>
+          <w:lang w:eastAsia="en-US"/>
+        </w:rPr>
+        <w:t xml:space="preserve"> </w:t>
+      </w:r>
+      <w:r>
+        <w:rPr>
+          <w:lang w:eastAsia="en-US"/>
+        </w:rPr>
+        <w:t>com os</w:t>
+      </w:r>
+      <w:r>
+        <w:rPr>
+          <w:lang w:eastAsia="en-US"/>
+        </w:rPr>
+        <w:t xml:space="preserve"> padrões</w:t>
+      </w:r>
+      <w:r>
+        <w:rPr>
+          <w:lang w:eastAsia="en-US"/>
+        </w:rPr>
+        <w:t xml:space="preserve"> POSIX e ANSI</w:t>
+      </w:r>
+      <w:r>
+        <w:rPr>
+          <w:lang w:eastAsia="en-US"/>
+        </w:rPr>
+        <w:t xml:space="preserve">, e </w:t>
+      </w:r>
+      <w:r>
+        <w:rPr>
+          <w:lang w:eastAsia="en-US"/>
+        </w:rPr>
+        <w:t>possui um</w:t>
+      </w:r>
+      <w:r>
+        <w:rPr>
+          <w:lang w:eastAsia="en-US"/>
+        </w:rPr>
+        <w:t xml:space="preserve"> </w:t>
+      </w:r>
+      <w:proofErr w:type="spellStart"/>
+      <w:r>
+        <w:rPr>
+          <w:lang w:eastAsia="en-US"/>
+        </w:rPr>
+        <w:t>small-</w:t>
+      </w:r>
+      <w:r>
+        <w:rPr>
+          <w:lang w:eastAsia="en-US"/>
+        </w:rPr>
+        <w:t>footprint</w:t>
+      </w:r>
+      <w:proofErr w:type="spellEnd"/>
+      <w:r>
+        <w:rPr>
+          <w:lang w:eastAsia="en-US"/>
+        </w:rPr>
+        <w:t>, ou seja, ocupa pouco recurso de memória</w:t>
+      </w:r>
+      <w:r>
+        <w:rPr>
+          <w:lang w:eastAsia="en-US"/>
+        </w:rPr>
+        <w:t>. Ele pode ser utilizado com microcontroladores</w:t>
+      </w:r>
+      <w:r>
+        <w:rPr>
+          <w:lang w:eastAsia="en-US"/>
+        </w:rPr>
+        <w:t xml:space="preserve"> e processadores</w:t>
+      </w:r>
+      <w:r>
+        <w:rPr>
+          <w:lang w:eastAsia="en-US"/>
+        </w:rPr>
+        <w:t xml:space="preserve"> de 8 até </w:t>
+      </w:r>
+      <w:r>
+        <w:rPr>
+          <w:lang w:eastAsia="en-US"/>
+        </w:rPr>
+        <w:t>64</w:t>
+      </w:r>
+      <w:r>
+        <w:rPr>
+          <w:lang w:eastAsia="en-US"/>
+        </w:rPr>
+        <w:t xml:space="preserve"> bits</w:t>
+      </w:r>
+      <w:r>
+        <w:rPr>
+          <w:lang w:eastAsia="en-US"/>
+        </w:rPr>
+        <w:t xml:space="preserve"> e a sua conformidade com os padrões POSIX e ANSI colabora com a portabilidade e reutilização de código e suporte a aplicações que utilizam essa interface </w:t>
+      </w:r>
+      <w:r>
+        <w:rPr>
+          <w:lang w:eastAsia="en-US"/>
+        </w:rPr>
+        <w:t>(</w:t>
+      </w:r>
+      <w:r>
+        <w:rPr>
+          <w:lang w:eastAsia="en-US"/>
+        </w:rPr>
+        <w:t>MONTEIRO</w:t>
+      </w:r>
+      <w:r>
+        <w:rPr>
+          <w:lang w:eastAsia="en-US"/>
+        </w:rPr>
+        <w:t>, 2021).</w:t>
+      </w:r>
+    </w:p>
+    <w:p>
+      <w:pPr>
+        <w:rPr>
+          <w:lang w:eastAsia="en-US"/>
+        </w:rPr>
+      </w:pPr>
+    </w:p>
+    <w:p>
+      <w:pPr>
+        <w:pStyle w:val="Legenda"/>
+        <w:keepNext/>
+      </w:pPr>
+      <w:r>
+        <w:t xml:space="preserve">Figura </w:t>
+      </w:r>
+      <w:fldSimple w:instr=" SEQ Figura \* ARABIC ">
+        <w:r>
+          <w:rPr>
+            <w:noProof/>
+          </w:rPr>
+          <w:t>7</w:t>
+        </w:r>
+      </w:fldSimple>
+      <w:r>
+        <w:t xml:space="preserve"> - Shell do </w:t>
+      </w:r>
+      <w:proofErr w:type="spellStart"/>
+      <w:r>
+        <w:t>Nuttx</w:t>
+      </w:r>
+      <w:proofErr w:type="spellEnd"/>
+    </w:p>
+    <w:p>
+      <w:pPr>
+        <w:jc w:val="center"/>
+        <w:rPr>
+          <w:lang w:eastAsia="en-US"/>
+        </w:rPr>
+      </w:pPr>
+      <w:r>
+        <w:rPr>
+          <w:noProof/>
+        </w:rPr>
+        <w:drawing>
+          <wp:inline distT="0" distB="0" distL="0" distR="0" wp14:anchorId="0CCD3542" wp14:editId="6D8B057B">
+            <wp:extent cx="3310955" cy="3162300"/>
+            <wp:effectExtent l="0" t="0" r="0" b="0"/>
+            <wp:docPr id="8" name="Imagem 8"/>
+            <wp:cNvGraphicFramePr>
+              <a:graphicFrameLocks xmlns:a="http://schemas.openxmlformats.org/drawingml/2006/main" noChangeAspect="1"/>
+            </wp:cNvGraphicFramePr>
+            <a:graphic xmlns:a="http://schemas.openxmlformats.org/drawingml/2006/main">
+              <a:graphicData uri="http://schemas.openxmlformats.org/drawingml/2006/picture">
+                <pic:pic xmlns:pic="http://schemas.openxmlformats.org/drawingml/2006/picture">
+                  <pic:nvPicPr>
+                    <pic:cNvPr id="8" name="Imagem 8"/>
+                    <pic:cNvPicPr>
+                      <a:picLocks noChangeAspect="1" noChangeArrowheads="1"/>
+                    </pic:cNvPicPr>
+                  </pic:nvPicPr>
+                  <pic:blipFill>
+                    <a:blip r:embed="rId17">
+                      <a:extLst>
+                        <a:ext uri="{28A0092B-C50C-407E-A947-70E740481C1C}">
+                          <a14:useLocalDpi xmlns:a14="http://schemas.microsoft.com/office/drawing/2010/main" val="0"/>
+                        </a:ext>
+                      </a:extLst>
+                    </a:blip>
+                    <a:stretch>
+                      <a:fillRect/>
+                    </a:stretch>
+                  </pic:blipFill>
+                  <pic:spPr bwMode="auto">
+                    <a:xfrm>
+                      <a:off x="0" y="0"/>
+                      <a:ext cx="3310955" cy="3162300"/>
+                    </a:xfrm>
+                    <a:prstGeom prst="rect">
+                      <a:avLst/>
+                    </a:prstGeom>
+                    <a:noFill/>
+                    <a:ln>
+                      <a:noFill/>
+                    </a:ln>
+                  </pic:spPr>
+                </pic:pic>
+              </a:graphicData>
+            </a:graphic>
+          </wp:inline>
+        </w:drawing>
+      </w:r>
+    </w:p>
+    <w:p>
+      <w:pPr>
+        <w:jc w:val="center"/>
+        <w:rPr>
+          <w:sz w:val="20"/>
+          <w:szCs w:val="20"/>
+          <w:lang w:eastAsia="en-US"/>
+        </w:rPr>
+      </w:pPr>
+      <w:r>
+        <w:rPr>
+          <w:sz w:val="20"/>
+          <w:szCs w:val="20"/>
+          <w:lang w:eastAsia="en-US"/>
+        </w:rPr>
+        <w:t>Fonte:</w:t>
+      </w:r>
+      <w:r>
+        <w:t xml:space="preserve"> </w:t>
+      </w:r>
+      <w:r>
+        <w:rPr>
+          <w:sz w:val="20"/>
+          <w:szCs w:val="20"/>
+          <w:lang w:eastAsia="en-US"/>
+        </w:rPr>
+        <w:t>https://www.embarcados.com.br/primeiros-passos-com-o-esp32-e-o-nuttx-parte-1</w:t>
+      </w:r>
+      <w:r>
+        <w:rPr>
+          <w:sz w:val="20"/>
+          <w:szCs w:val="20"/>
+          <w:lang w:eastAsia="en-US"/>
+        </w:rPr>
+        <w:t>, 2020</w:t>
+      </w:r>
+    </w:p>
+    <w:p>
+      <w:pPr>
+        <w:rPr>
+          <w:color w:val="FF0000"/>
+          <w:u w:val="single"/>
+          <w:lang w:eastAsia="en-US"/>
+        </w:rPr>
+      </w:pPr>
+    </w:p>
+    <w:p>
+      <w:pPr>
+        <w:rPr>
+          <w:color w:val="FF0000"/>
+          <w:lang w:eastAsia="en-US"/>
+        </w:rPr>
+      </w:pPr>
+      <w:r>
+        <w:rPr>
+          <w:color w:val="FF0000"/>
+          <w:u w:val="single"/>
+          <w:lang w:eastAsia="en-US"/>
+        </w:rPr>
+        <w:t>TODO:</w:t>
+      </w:r>
+      <w:r>
+        <w:rPr>
+          <w:color w:val="FF0000"/>
+          <w:lang w:eastAsia="en-US"/>
+        </w:rPr>
+        <w:t xml:space="preserve"> </w:t>
+      </w:r>
+      <w:r>
+        <w:rPr>
+          <w:color w:val="FF0000"/>
+          <w:lang w:eastAsia="en-US"/>
+        </w:rPr>
+        <w:t>Complementar com utilização no mercado e talvez um complemento de definição de RTOS?</w:t>
+      </w:r>
     </w:p>
     <w:p>
       <w:pPr>
@@ -6102,6 +7104,7 @@
         <w:rPr>
           <w:lang w:eastAsia="en-US"/>
         </w:rPr>
+        <w:lastRenderedPageBreak/>
         <w:t>AUTOSAR</w:t>
       </w:r>
     </w:p>
@@ -6115,9 +7118,19 @@
     <w:p>
       <w:pPr>
         <w:rPr>
-          <w:lang w:eastAsia="en-US"/>
-        </w:rPr>
-      </w:pPr>
+          <w:color w:val="FF0000"/>
+          <w:u w:val="single"/>
+          <w:lang w:eastAsia="en-US"/>
+        </w:rPr>
+      </w:pPr>
+      <w:r>
+        <w:rPr>
+          <w:color w:val="FF0000"/>
+          <w:u w:val="single"/>
+          <w:lang w:eastAsia="en-US"/>
+        </w:rPr>
+        <w:t>TODO:</w:t>
+      </w:r>
     </w:p>
     <w:p>
       <w:pPr>
@@ -6154,9 +7167,19 @@
     <w:p>
       <w:pPr>
         <w:rPr>
-          <w:lang w:eastAsia="en-US"/>
-        </w:rPr>
-      </w:pPr>
+          <w:color w:val="FF0000"/>
+          <w:u w:val="single"/>
+          <w:lang w:eastAsia="en-US"/>
+        </w:rPr>
+      </w:pPr>
+      <w:r>
+        <w:rPr>
+          <w:color w:val="FF0000"/>
+          <w:u w:val="single"/>
+          <w:lang w:eastAsia="en-US"/>
+        </w:rPr>
+        <w:t>TODO:</w:t>
+      </w:r>
     </w:p>
     <w:p>
       <w:pPr>
@@ -6273,7 +7296,7 @@
           <w:lang w:eastAsia="en-US"/>
         </w:rPr>
       </w:pPr>
-      <w:bookmarkStart w:id="17" w:name="_Toc406098415"/>
+      <w:bookmarkStart w:id="18" w:name="_Toc406098415"/>
       <w:bookmarkEnd w:id="5"/>
       <w:bookmarkEnd w:id="8"/>
       <w:bookmarkEnd w:id="13"/>
@@ -6292,10 +7315,10 @@
           <w:lang w:eastAsia="en-US"/>
         </w:rPr>
       </w:pPr>
-      <w:bookmarkStart w:id="18" w:name="_Toc406098438"/>
-      <w:bookmarkStart w:id="19" w:name="_Toc423895496"/>
-      <w:bookmarkStart w:id="20" w:name="_Toc456719068"/>
-      <w:bookmarkEnd w:id="17"/>
+      <w:bookmarkStart w:id="19" w:name="_Toc406098438"/>
+      <w:bookmarkStart w:id="20" w:name="_Toc423895496"/>
+      <w:bookmarkStart w:id="21" w:name="_Toc456719068"/>
+      <w:bookmarkEnd w:id="18"/>
       <w:r>
         <w:rPr>
           <w:rFonts w:eastAsia="Calibri" w:cs="Arial"/>
@@ -6304,9 +7327,9 @@
         <w:lastRenderedPageBreak/>
         <w:t>REFERÊNCIAS</w:t>
       </w:r>
-      <w:bookmarkEnd w:id="18"/>
       <w:bookmarkEnd w:id="19"/>
       <w:bookmarkEnd w:id="20"/>
+      <w:bookmarkEnd w:id="21"/>
     </w:p>
     <w:p>
       <w:pPr>
@@ -6940,7 +7963,7 @@
       </w:pPr>
     </w:p>
     <w:sectPr>
-      <w:headerReference w:type="default" r:id="rId15"/>
+      <w:headerReference w:type="default" r:id="rId18"/>
       <w:pgSz w:w="11906" w:h="16838"/>
       <w:pgMar w:top="1701" w:right="1134" w:bottom="1134" w:left="1701" w:header="709" w:footer="709" w:gutter="0"/>
       <w:pgNumType w:start="10"/>
@@ -13733,6 +14756,18 @@
       <w:lang w:eastAsia="en-US"/>
     </w:rPr>
   </w:style>
+  <w:style w:type="character" w:styleId="MenoPendente">
+    <w:name w:val="Unresolved Mention"/>
+    <w:basedOn w:val="Fontepargpadro"/>
+    <w:uiPriority w:val="99"/>
+    <w:semiHidden/>
+    <w:unhideWhenUsed/>
+    <w:rsid w:val="00BE5771"/>
+    <w:rPr>
+      <w:color w:val="605E5C"/>
+      <w:shd w:val="clear" w:color="auto" w:fill="E1DFDD"/>
+    </w:rPr>
+  </w:style>
 </w:styles>
 </file>
 

</xml_diff>